<commit_message>
Agregando conceptos en actuaciones, reseteo de clave y variables en el diccionario
</commit_message>
<xml_diff>
--- a/src/assets/files/diccionario-juzgado-de-faltas.docx
+++ b/src/assets/files/diccionario-juzgado-de-faltas.docx
@@ -1,6 +1,6 @@
 
 <file path=word/document.xml><?xml version="1.0" encoding="utf-8"?>
-<w:document xmlns:wpc="http://schemas.microsoft.com/office/word/2010/wordprocessingCanvas" xmlns:cx="http://schemas.microsoft.com/office/drawing/2014/chartex" xmlns:cx1="http://schemas.microsoft.com/office/drawing/2015/9/8/chartex" xmlns:cx2="http://schemas.microsoft.com/office/drawing/2015/10/21/chartex" xmlns:cx3="http://schemas.microsoft.com/office/drawing/2016/5/9/chartex" xmlns:cx4="http://schemas.microsoft.com/office/drawing/2016/5/10/chartex" xmlns:cx5="http://schemas.microsoft.com/office/drawing/2016/5/11/chartex" xmlns:cx6="http://schemas.microsoft.com/office/drawing/2016/5/12/chartex" xmlns:cx7="http://schemas.microsoft.com/office/drawing/2016/5/13/chartex" xmlns:cx8="http://schemas.microsoft.com/office/drawing/2016/5/14/chartex" xmlns:mc="http://schemas.openxmlformats.org/markup-compatibility/2006" xmlns:aink="http://schemas.microsoft.com/office/drawing/2016/ink" xmlns:am3d="http://schemas.microsoft.com/office/drawing/2017/model3d" xmlns:o="urn:schemas-microsoft-com:office:office" xmlns:oel="http://schemas.microsoft.com/office/2019/extlst" xmlns:r="http://schemas.openxmlformats.org/officeDocument/2006/relationships" xmlns:m="http://schemas.openxmlformats.org/officeDocument/2006/math" xmlns:v="urn:schemas-microsoft-com:vml" xmlns:wp14="http://schemas.microsoft.com/office/word/2010/wordprocessingDrawing" xmlns:wp="http://schemas.openxmlformats.org/drawingml/2006/wordprocessingDrawing" xmlns:w10="urn:schemas-microsoft-com:office:word" xmlns:w="http://schemas.openxmlformats.org/wordprocessingml/2006/main" xmlns:w14="http://schemas.microsoft.com/office/word/2010/wordml" xmlns:w15="http://schemas.microsoft.com/office/word/2012/wordml" xmlns:w16cex="http://schemas.microsoft.com/office/word/2018/wordml/cex" xmlns:w16cid="http://schemas.microsoft.com/office/word/2016/wordml/cid" xmlns:w16="http://schemas.microsoft.com/office/word/2018/wordml" xmlns:w16du="http://schemas.microsoft.com/office/word/2023/wordml/word16du" xmlns:w16sdtdh="http://schemas.microsoft.com/office/word/2020/wordml/sdtdatahash" xmlns:w16se="http://schemas.microsoft.com/office/word/2015/wordml/symex" xmlns:wpg="http://schemas.microsoft.com/office/word/2010/wordprocessingGroup" xmlns:wpi="http://schemas.microsoft.com/office/word/2010/wordprocessingInk" xmlns:wne="http://schemas.microsoft.com/office/word/2006/wordml" xmlns:wps="http://schemas.microsoft.com/office/word/2010/wordprocessingShape" mc:Ignorable="w14 w15 w16se w16cid w16 w16cex w16sdtdh w16du wp14">
+<w:document xmlns:wpc="http://schemas.microsoft.com/office/word/2010/wordprocessingCanvas" xmlns:cx="http://schemas.microsoft.com/office/drawing/2014/chartex" xmlns:cx1="http://schemas.microsoft.com/office/drawing/2015/9/8/chartex" xmlns:cx2="http://schemas.microsoft.com/office/drawing/2015/10/21/chartex" xmlns:cx3="http://schemas.microsoft.com/office/drawing/2016/5/9/chartex" xmlns:cx4="http://schemas.microsoft.com/office/drawing/2016/5/10/chartex" xmlns:cx5="http://schemas.microsoft.com/office/drawing/2016/5/11/chartex" xmlns:cx6="http://schemas.microsoft.com/office/drawing/2016/5/12/chartex" xmlns:cx7="http://schemas.microsoft.com/office/drawing/2016/5/13/chartex" xmlns:cx8="http://schemas.microsoft.com/office/drawing/2016/5/14/chartex" xmlns:mc="http://schemas.openxmlformats.org/markup-compatibility/2006" xmlns:aink="http://schemas.microsoft.com/office/drawing/2016/ink" xmlns:am3d="http://schemas.microsoft.com/office/drawing/2017/model3d" xmlns:o="urn:schemas-microsoft-com:office:office" xmlns:r="http://schemas.openxmlformats.org/officeDocument/2006/relationships" xmlns:m="http://schemas.openxmlformats.org/officeDocument/2006/math" xmlns:v="urn:schemas-microsoft-com:vml" xmlns:wp14="http://schemas.microsoft.com/office/word/2010/wordprocessingDrawing" xmlns:wp="http://schemas.openxmlformats.org/drawingml/2006/wordprocessingDrawing" xmlns:w10="urn:schemas-microsoft-com:office:word" xmlns:w="http://schemas.openxmlformats.org/wordprocessingml/2006/main" xmlns:w14="http://schemas.microsoft.com/office/word/2010/wordml" xmlns:w15="http://schemas.microsoft.com/office/word/2012/wordml" xmlns:w16cex="http://schemas.microsoft.com/office/word/2018/wordml/cex" xmlns:w16cid="http://schemas.microsoft.com/office/word/2016/wordml/cid" xmlns:w16="http://schemas.microsoft.com/office/word/2018/wordml" xmlns:w16sdtdh="http://schemas.microsoft.com/office/word/2020/wordml/sdtdatahash" xmlns:w16se="http://schemas.microsoft.com/office/word/2015/wordml/symex" xmlns:wpg="http://schemas.microsoft.com/office/word/2010/wordprocessingGroup" xmlns:wpi="http://schemas.microsoft.com/office/word/2010/wordprocessingInk" xmlns:wne="http://schemas.microsoft.com/office/word/2006/wordml" xmlns:wps="http://schemas.microsoft.com/office/word/2010/wordprocessingShape" mc:Ignorable="w14 w15 w16se w16cid w16 w16cex w16sdtdh wp14">
   <w:body>
     <w:p>
       <w:pPr>
@@ -591,7 +591,23 @@
           <w:sz w:val="24"/>
           <w:szCs w:val="24"/>
         </w:rPr>
-        <w:t>Tipo de Actuación, monto y observación de la misma = {</w:t>
+        <w:t>Tipo de Actuación, monto</w:t>
+      </w:r>
+      <w:r>
+        <w:rPr>
+          <w:rFonts w:ascii="Arial Narrow" w:hAnsi="Arial Narrow"/>
+          <w:sz w:val="24"/>
+          <w:szCs w:val="24"/>
+        </w:rPr>
+        <w:t xml:space="preserve"> total</w:t>
+      </w:r>
+      <w:r>
+        <w:rPr>
+          <w:rFonts w:ascii="Arial Narrow" w:hAnsi="Arial Narrow"/>
+          <w:sz w:val="24"/>
+          <w:szCs w:val="24"/>
+        </w:rPr>
+        <w:t xml:space="preserve"> y observación de la misma = {</w:t>
       </w:r>
       <w:proofErr w:type="spellStart"/>
       <w:proofErr w:type="gramStart"/>
@@ -602,6 +618,212 @@
           <w:szCs w:val="24"/>
         </w:rPr>
         <w:t>d.actuaciones</w:t>
+      </w:r>
+      <w:proofErr w:type="spellEnd"/>
+      <w:proofErr w:type="gramEnd"/>
+      <w:r>
+        <w:rPr>
+          <w:rFonts w:ascii="Arial Narrow" w:hAnsi="Arial Narrow"/>
+          <w:sz w:val="24"/>
+          <w:szCs w:val="24"/>
+        </w:rPr>
+        <w:t>}</w:t>
+      </w:r>
+    </w:p>
+    <w:p>
+      <w:pPr>
+        <w:jc w:val="both"/>
+        <w:rPr>
+          <w:rFonts w:ascii="Arial Narrow" w:hAnsi="Arial Narrow"/>
+          <w:sz w:val="24"/>
+          <w:szCs w:val="24"/>
+        </w:rPr>
+      </w:pPr>
+      <w:r>
+        <w:rPr>
+          <w:rFonts w:ascii="Arial Narrow" w:hAnsi="Arial Narrow"/>
+          <w:sz w:val="24"/>
+          <w:szCs w:val="24"/>
+        </w:rPr>
+        <w:t>Subtotal de actuación = {</w:t>
+      </w:r>
+      <w:proofErr w:type="spellStart"/>
+      <w:proofErr w:type="gramStart"/>
+      <w:r>
+        <w:rPr>
+          <w:rFonts w:ascii="Arial Narrow" w:hAnsi="Arial Narrow"/>
+          <w:sz w:val="24"/>
+          <w:szCs w:val="24"/>
+        </w:rPr>
+        <w:t>d.subTotal</w:t>
+      </w:r>
+      <w:proofErr w:type="spellEnd"/>
+      <w:proofErr w:type="gramEnd"/>
+      <w:r>
+        <w:rPr>
+          <w:rFonts w:ascii="Arial Narrow" w:hAnsi="Arial Narrow"/>
+          <w:sz w:val="24"/>
+          <w:szCs w:val="24"/>
+        </w:rPr>
+        <w:t>}</w:t>
+      </w:r>
+    </w:p>
+    <w:p>
+      <w:pPr>
+        <w:jc w:val="both"/>
+        <w:rPr>
+          <w:rFonts w:ascii="Arial Narrow" w:hAnsi="Arial Narrow"/>
+          <w:sz w:val="24"/>
+          <w:szCs w:val="24"/>
+        </w:rPr>
+      </w:pPr>
+      <w:r>
+        <w:rPr>
+          <w:rFonts w:ascii="Arial Narrow" w:hAnsi="Arial Narrow"/>
+          <w:sz w:val="24"/>
+          <w:szCs w:val="24"/>
+        </w:rPr>
+        <w:t>Monto total de actuación</w:t>
+      </w:r>
+      <w:r>
+        <w:rPr>
+          <w:rFonts w:ascii="Arial Narrow" w:hAnsi="Arial Narrow"/>
+          <w:sz w:val="24"/>
+          <w:szCs w:val="24"/>
+        </w:rPr>
+        <w:t xml:space="preserve"> = {</w:t>
+      </w:r>
+      <w:proofErr w:type="spellStart"/>
+      <w:proofErr w:type="gramStart"/>
+      <w:r>
+        <w:rPr>
+          <w:rFonts w:ascii="Arial Narrow" w:hAnsi="Arial Narrow"/>
+          <w:sz w:val="24"/>
+          <w:szCs w:val="24"/>
+        </w:rPr>
+        <w:t>d.</w:t>
+      </w:r>
+      <w:r>
+        <w:rPr>
+          <w:rFonts w:ascii="Arial Narrow" w:hAnsi="Arial Narrow"/>
+          <w:sz w:val="24"/>
+          <w:szCs w:val="24"/>
+        </w:rPr>
+        <w:t>total</w:t>
+      </w:r>
+      <w:proofErr w:type="spellEnd"/>
+      <w:proofErr w:type="gramEnd"/>
+      <w:r>
+        <w:rPr>
+          <w:rFonts w:ascii="Arial Narrow" w:hAnsi="Arial Narrow"/>
+          <w:sz w:val="24"/>
+          <w:szCs w:val="24"/>
+        </w:rPr>
+        <w:t>}</w:t>
+      </w:r>
+    </w:p>
+    <w:p>
+      <w:pPr>
+        <w:jc w:val="both"/>
+        <w:rPr>
+          <w:rFonts w:ascii="Arial Narrow" w:hAnsi="Arial Narrow"/>
+          <w:sz w:val="24"/>
+          <w:szCs w:val="24"/>
+        </w:rPr>
+      </w:pPr>
+      <w:r>
+        <w:rPr>
+          <w:rFonts w:ascii="Arial Narrow" w:hAnsi="Arial Narrow"/>
+          <w:sz w:val="24"/>
+          <w:szCs w:val="24"/>
+        </w:rPr>
+        <w:t>Recargo aplicado = {</w:t>
+      </w:r>
+      <w:proofErr w:type="spellStart"/>
+      <w:proofErr w:type="gramStart"/>
+      <w:r>
+        <w:rPr>
+          <w:rFonts w:ascii="Arial Narrow" w:hAnsi="Arial Narrow"/>
+          <w:sz w:val="24"/>
+          <w:szCs w:val="24"/>
+        </w:rPr>
+        <w:t>d.recargo</w:t>
+      </w:r>
+      <w:proofErr w:type="spellEnd"/>
+      <w:proofErr w:type="gramEnd"/>
+      <w:r>
+        <w:rPr>
+          <w:rFonts w:ascii="Arial Narrow" w:hAnsi="Arial Narrow"/>
+          <w:sz w:val="24"/>
+          <w:szCs w:val="24"/>
+        </w:rPr>
+        <w:t>}</w:t>
+      </w:r>
+    </w:p>
+    <w:p>
+      <w:pPr>
+        <w:jc w:val="both"/>
+        <w:rPr>
+          <w:rFonts w:ascii="Arial Narrow" w:hAnsi="Arial Narrow"/>
+          <w:sz w:val="24"/>
+          <w:szCs w:val="24"/>
+        </w:rPr>
+      </w:pPr>
+      <w:r>
+        <w:rPr>
+          <w:rFonts w:ascii="Arial Narrow" w:hAnsi="Arial Narrow"/>
+          <w:sz w:val="24"/>
+          <w:szCs w:val="24"/>
+        </w:rPr>
+        <w:t>Descuento aplicado = {</w:t>
+      </w:r>
+      <w:proofErr w:type="spellStart"/>
+      <w:proofErr w:type="gramStart"/>
+      <w:r>
+        <w:rPr>
+          <w:rFonts w:ascii="Arial Narrow" w:hAnsi="Arial Narrow"/>
+          <w:sz w:val="24"/>
+          <w:szCs w:val="24"/>
+        </w:rPr>
+        <w:t>d.descuento</w:t>
+      </w:r>
+      <w:proofErr w:type="spellEnd"/>
+      <w:proofErr w:type="gramEnd"/>
+      <w:r>
+        <w:rPr>
+          <w:rFonts w:ascii="Arial Narrow" w:hAnsi="Arial Narrow"/>
+          <w:sz w:val="24"/>
+          <w:szCs w:val="24"/>
+        </w:rPr>
+        <w:t>}</w:t>
+      </w:r>
+    </w:p>
+    <w:p>
+      <w:pPr>
+        <w:jc w:val="both"/>
+        <w:rPr>
+          <w:rFonts w:ascii="Arial Narrow" w:hAnsi="Arial Narrow"/>
+          <w:sz w:val="24"/>
+          <w:szCs w:val="24"/>
+        </w:rPr>
+      </w:pPr>
+      <w:r>
+        <w:rPr>
+          <w:rFonts w:ascii="Arial Narrow" w:hAnsi="Arial Narrow"/>
+          <w:sz w:val="24"/>
+          <w:szCs w:val="24"/>
+        </w:rPr>
+        <w:t>Listado de conceptos agregados en la actuación = {</w:t>
+      </w:r>
+      <w:proofErr w:type="spellStart"/>
+      <w:proofErr w:type="gramStart"/>
+      <w:r>
+        <w:rPr>
+          <w:rFonts w:ascii="Arial Narrow" w:hAnsi="Arial Narrow"/>
+          <w:sz w:val="24"/>
+          <w:szCs w:val="24"/>
+        </w:rPr>
+        <w:t>d.conceptos</w:t>
       </w:r>
       <w:proofErr w:type="spellEnd"/>
       <w:proofErr w:type="gramEnd"/>
@@ -967,7 +1189,7 @@
 </file>
 
 <file path=word/endnotes.xml><?xml version="1.0" encoding="utf-8"?>
-<w:endnotes xmlns:wpc="http://schemas.microsoft.com/office/word/2010/wordprocessingCanvas" xmlns:cx="http://schemas.microsoft.com/office/drawing/2014/chartex" xmlns:cx1="http://schemas.microsoft.com/office/drawing/2015/9/8/chartex" xmlns:cx2="http://schemas.microsoft.com/office/drawing/2015/10/21/chartex" xmlns:cx3="http://schemas.microsoft.com/office/drawing/2016/5/9/chartex" xmlns:cx4="http://schemas.microsoft.com/office/drawing/2016/5/10/chartex" xmlns:cx5="http://schemas.microsoft.com/office/drawing/2016/5/11/chartex" xmlns:cx6="http://schemas.microsoft.com/office/drawing/2016/5/12/chartex" xmlns:cx7="http://schemas.microsoft.com/office/drawing/2016/5/13/chartex" xmlns:cx8="http://schemas.microsoft.com/office/drawing/2016/5/14/chartex" xmlns:mc="http://schemas.openxmlformats.org/markup-compatibility/2006" xmlns:aink="http://schemas.microsoft.com/office/drawing/2016/ink" xmlns:am3d="http://schemas.microsoft.com/office/drawing/2017/model3d" xmlns:o="urn:schemas-microsoft-com:office:office" xmlns:oel="http://schemas.microsoft.com/office/2019/extlst" xmlns:r="http://schemas.openxmlformats.org/officeDocument/2006/relationships" xmlns:m="http://schemas.openxmlformats.org/officeDocument/2006/math" xmlns:v="urn:schemas-microsoft-com:vml" xmlns:wp14="http://schemas.microsoft.com/office/word/2010/wordprocessingDrawing" xmlns:wp="http://schemas.openxmlformats.org/drawingml/2006/wordprocessingDrawing" xmlns:w10="urn:schemas-microsoft-com:office:word" xmlns:w="http://schemas.openxmlformats.org/wordprocessingml/2006/main" xmlns:w14="http://schemas.microsoft.com/office/word/2010/wordml" xmlns:w15="http://schemas.microsoft.com/office/word/2012/wordml" xmlns:w16cex="http://schemas.microsoft.com/office/word/2018/wordml/cex" xmlns:w16cid="http://schemas.microsoft.com/office/word/2016/wordml/cid" xmlns:w16="http://schemas.microsoft.com/office/word/2018/wordml" xmlns:w16du="http://schemas.microsoft.com/office/word/2023/wordml/word16du" xmlns:w16sdtdh="http://schemas.microsoft.com/office/word/2020/wordml/sdtdatahash" xmlns:w16se="http://schemas.microsoft.com/office/word/2015/wordml/symex" xmlns:wpg="http://schemas.microsoft.com/office/word/2010/wordprocessingGroup" xmlns:wpi="http://schemas.microsoft.com/office/word/2010/wordprocessingInk" xmlns:wne="http://schemas.microsoft.com/office/word/2006/wordml" xmlns:wps="http://schemas.microsoft.com/office/word/2010/wordprocessingShape" mc:Ignorable="w14 w15 w16se w16cid w16 w16cex w16sdtdh w16du wp14">
+<w:endnotes xmlns:wpc="http://schemas.microsoft.com/office/word/2010/wordprocessingCanvas" xmlns:cx="http://schemas.microsoft.com/office/drawing/2014/chartex" xmlns:cx1="http://schemas.microsoft.com/office/drawing/2015/9/8/chartex" xmlns:cx2="http://schemas.microsoft.com/office/drawing/2015/10/21/chartex" xmlns:cx3="http://schemas.microsoft.com/office/drawing/2016/5/9/chartex" xmlns:cx4="http://schemas.microsoft.com/office/drawing/2016/5/10/chartex" xmlns:cx5="http://schemas.microsoft.com/office/drawing/2016/5/11/chartex" xmlns:cx6="http://schemas.microsoft.com/office/drawing/2016/5/12/chartex" xmlns:cx7="http://schemas.microsoft.com/office/drawing/2016/5/13/chartex" xmlns:cx8="http://schemas.microsoft.com/office/drawing/2016/5/14/chartex" xmlns:mc="http://schemas.openxmlformats.org/markup-compatibility/2006" xmlns:aink="http://schemas.microsoft.com/office/drawing/2016/ink" xmlns:am3d="http://schemas.microsoft.com/office/drawing/2017/model3d" xmlns:o="urn:schemas-microsoft-com:office:office" xmlns:r="http://schemas.openxmlformats.org/officeDocument/2006/relationships" xmlns:m="http://schemas.openxmlformats.org/officeDocument/2006/math" xmlns:v="urn:schemas-microsoft-com:vml" xmlns:wp14="http://schemas.microsoft.com/office/word/2010/wordprocessingDrawing" xmlns:wp="http://schemas.openxmlformats.org/drawingml/2006/wordprocessingDrawing" xmlns:w10="urn:schemas-microsoft-com:office:word" xmlns:w="http://schemas.openxmlformats.org/wordprocessingml/2006/main" xmlns:w14="http://schemas.microsoft.com/office/word/2010/wordml" xmlns:w15="http://schemas.microsoft.com/office/word/2012/wordml" xmlns:w16cex="http://schemas.microsoft.com/office/word/2018/wordml/cex" xmlns:w16cid="http://schemas.microsoft.com/office/word/2016/wordml/cid" xmlns:w16="http://schemas.microsoft.com/office/word/2018/wordml" xmlns:w16sdtdh="http://schemas.microsoft.com/office/word/2020/wordml/sdtdatahash" xmlns:w16se="http://schemas.microsoft.com/office/word/2015/wordml/symex" xmlns:wpg="http://schemas.microsoft.com/office/word/2010/wordprocessingGroup" xmlns:wpi="http://schemas.microsoft.com/office/word/2010/wordprocessingInk" xmlns:wne="http://schemas.microsoft.com/office/word/2006/wordml" xmlns:wps="http://schemas.microsoft.com/office/word/2010/wordprocessingShape" mc:Ignorable="w14 w15 w16se w16cid w16 w16cex w16sdtdh wp14">
   <w:endnote w:type="separator" w:id="-1">
     <w:p>
       <w:pPr>
@@ -992,7 +1214,7 @@
 </file>
 
 <file path=word/footer1.xml><?xml version="1.0" encoding="utf-8"?>
-<w:ftr xmlns:wpc="http://schemas.microsoft.com/office/word/2010/wordprocessingCanvas" xmlns:cx="http://schemas.microsoft.com/office/drawing/2014/chartex" xmlns:cx1="http://schemas.microsoft.com/office/drawing/2015/9/8/chartex" xmlns:cx2="http://schemas.microsoft.com/office/drawing/2015/10/21/chartex" xmlns:cx3="http://schemas.microsoft.com/office/drawing/2016/5/9/chartex" xmlns:cx4="http://schemas.microsoft.com/office/drawing/2016/5/10/chartex" xmlns:cx5="http://schemas.microsoft.com/office/drawing/2016/5/11/chartex" xmlns:cx6="http://schemas.microsoft.com/office/drawing/2016/5/12/chartex" xmlns:cx7="http://schemas.microsoft.com/office/drawing/2016/5/13/chartex" xmlns:cx8="http://schemas.microsoft.com/office/drawing/2016/5/14/chartex" xmlns:mc="http://schemas.openxmlformats.org/markup-compatibility/2006" xmlns:aink="http://schemas.microsoft.com/office/drawing/2016/ink" xmlns:am3d="http://schemas.microsoft.com/office/drawing/2017/model3d" xmlns:o="urn:schemas-microsoft-com:office:office" xmlns:oel="http://schemas.microsoft.com/office/2019/extlst" xmlns:r="http://schemas.openxmlformats.org/officeDocument/2006/relationships" xmlns:m="http://schemas.openxmlformats.org/officeDocument/2006/math" xmlns:v="urn:schemas-microsoft-com:vml" xmlns:wp14="http://schemas.microsoft.com/office/word/2010/wordprocessingDrawing" xmlns:wp="http://schemas.openxmlformats.org/drawingml/2006/wordprocessingDrawing" xmlns:w10="urn:schemas-microsoft-com:office:word" xmlns:w="http://schemas.openxmlformats.org/wordprocessingml/2006/main" xmlns:w14="http://schemas.microsoft.com/office/word/2010/wordml" xmlns:w15="http://schemas.microsoft.com/office/word/2012/wordml" xmlns:w16cex="http://schemas.microsoft.com/office/word/2018/wordml/cex" xmlns:w16cid="http://schemas.microsoft.com/office/word/2016/wordml/cid" xmlns:w16="http://schemas.microsoft.com/office/word/2018/wordml" xmlns:w16du="http://schemas.microsoft.com/office/word/2023/wordml/word16du" xmlns:w16sdtdh="http://schemas.microsoft.com/office/word/2020/wordml/sdtdatahash" xmlns:w16se="http://schemas.microsoft.com/office/word/2015/wordml/symex" xmlns:wpg="http://schemas.microsoft.com/office/word/2010/wordprocessingGroup" xmlns:wpi="http://schemas.microsoft.com/office/word/2010/wordprocessingInk" xmlns:wne="http://schemas.microsoft.com/office/word/2006/wordml" xmlns:wps="http://schemas.microsoft.com/office/word/2010/wordprocessingShape" mc:Ignorable="w14 w15 w16se w16cid w16 w16cex w16sdtdh w16du wp14">
+<w:ftr xmlns:wpc="http://schemas.microsoft.com/office/word/2010/wordprocessingCanvas" xmlns:cx="http://schemas.microsoft.com/office/drawing/2014/chartex" xmlns:cx1="http://schemas.microsoft.com/office/drawing/2015/9/8/chartex" xmlns:cx2="http://schemas.microsoft.com/office/drawing/2015/10/21/chartex" xmlns:cx3="http://schemas.microsoft.com/office/drawing/2016/5/9/chartex" xmlns:cx4="http://schemas.microsoft.com/office/drawing/2016/5/10/chartex" xmlns:cx5="http://schemas.microsoft.com/office/drawing/2016/5/11/chartex" xmlns:cx6="http://schemas.microsoft.com/office/drawing/2016/5/12/chartex" xmlns:cx7="http://schemas.microsoft.com/office/drawing/2016/5/13/chartex" xmlns:cx8="http://schemas.microsoft.com/office/drawing/2016/5/14/chartex" xmlns:mc="http://schemas.openxmlformats.org/markup-compatibility/2006" xmlns:aink="http://schemas.microsoft.com/office/drawing/2016/ink" xmlns:am3d="http://schemas.microsoft.com/office/drawing/2017/model3d" xmlns:o="urn:schemas-microsoft-com:office:office" xmlns:r="http://schemas.openxmlformats.org/officeDocument/2006/relationships" xmlns:m="http://schemas.openxmlformats.org/officeDocument/2006/math" xmlns:v="urn:schemas-microsoft-com:vml" xmlns:wp14="http://schemas.microsoft.com/office/word/2010/wordprocessingDrawing" xmlns:wp="http://schemas.openxmlformats.org/drawingml/2006/wordprocessingDrawing" xmlns:w10="urn:schemas-microsoft-com:office:word" xmlns:w="http://schemas.openxmlformats.org/wordprocessingml/2006/main" xmlns:w14="http://schemas.microsoft.com/office/word/2010/wordml" xmlns:w15="http://schemas.microsoft.com/office/word/2012/wordml" xmlns:w16cex="http://schemas.microsoft.com/office/word/2018/wordml/cex" xmlns:w16cid="http://schemas.microsoft.com/office/word/2016/wordml/cid" xmlns:w16="http://schemas.microsoft.com/office/word/2018/wordml" xmlns:w16sdtdh="http://schemas.microsoft.com/office/word/2020/wordml/sdtdatahash" xmlns:w16se="http://schemas.microsoft.com/office/word/2015/wordml/symex" xmlns:wpg="http://schemas.microsoft.com/office/word/2010/wordprocessingGroup" xmlns:wpi="http://schemas.microsoft.com/office/word/2010/wordprocessingInk" xmlns:wne="http://schemas.microsoft.com/office/word/2006/wordml" xmlns:wps="http://schemas.microsoft.com/office/word/2010/wordprocessingShape" mc:Ignorable="w14 w15 w16se w16cid w16 w16cex w16sdtdh wp14">
   <w:p>
     <w:pPr>
       <w:pStyle w:val="Piedepgina"/>
@@ -1091,7 +1313,7 @@
 </file>
 
 <file path=word/footnotes.xml><?xml version="1.0" encoding="utf-8"?>
-<w:footnotes xmlns:wpc="http://schemas.microsoft.com/office/word/2010/wordprocessingCanvas" xmlns:cx="http://schemas.microsoft.com/office/drawing/2014/chartex" xmlns:cx1="http://schemas.microsoft.com/office/drawing/2015/9/8/chartex" xmlns:cx2="http://schemas.microsoft.com/office/drawing/2015/10/21/chartex" xmlns:cx3="http://schemas.microsoft.com/office/drawing/2016/5/9/chartex" xmlns:cx4="http://schemas.microsoft.com/office/drawing/2016/5/10/chartex" xmlns:cx5="http://schemas.microsoft.com/office/drawing/2016/5/11/chartex" xmlns:cx6="http://schemas.microsoft.com/office/drawing/2016/5/12/chartex" xmlns:cx7="http://schemas.microsoft.com/office/drawing/2016/5/13/chartex" xmlns:cx8="http://schemas.microsoft.com/office/drawing/2016/5/14/chartex" xmlns:mc="http://schemas.openxmlformats.org/markup-compatibility/2006" xmlns:aink="http://schemas.microsoft.com/office/drawing/2016/ink" xmlns:am3d="http://schemas.microsoft.com/office/drawing/2017/model3d" xmlns:o="urn:schemas-microsoft-com:office:office" xmlns:oel="http://schemas.microsoft.com/office/2019/extlst" xmlns:r="http://schemas.openxmlformats.org/officeDocument/2006/relationships" xmlns:m="http://schemas.openxmlformats.org/officeDocument/2006/math" xmlns:v="urn:schemas-microsoft-com:vml" xmlns:wp14="http://schemas.microsoft.com/office/word/2010/wordprocessingDrawing" xmlns:wp="http://schemas.openxmlformats.org/drawingml/2006/wordprocessingDrawing" xmlns:w10="urn:schemas-microsoft-com:office:word" xmlns:w="http://schemas.openxmlformats.org/wordprocessingml/2006/main" xmlns:w14="http://schemas.microsoft.com/office/word/2010/wordml" xmlns:w15="http://schemas.microsoft.com/office/word/2012/wordml" xmlns:w16cex="http://schemas.microsoft.com/office/word/2018/wordml/cex" xmlns:w16cid="http://schemas.microsoft.com/office/word/2016/wordml/cid" xmlns:w16="http://schemas.microsoft.com/office/word/2018/wordml" xmlns:w16du="http://schemas.microsoft.com/office/word/2023/wordml/word16du" xmlns:w16sdtdh="http://schemas.microsoft.com/office/word/2020/wordml/sdtdatahash" xmlns:w16se="http://schemas.microsoft.com/office/word/2015/wordml/symex" xmlns:wpg="http://schemas.microsoft.com/office/word/2010/wordprocessingGroup" xmlns:wpi="http://schemas.microsoft.com/office/word/2010/wordprocessingInk" xmlns:wne="http://schemas.microsoft.com/office/word/2006/wordml" xmlns:wps="http://schemas.microsoft.com/office/word/2010/wordprocessingShape" mc:Ignorable="w14 w15 w16se w16cid w16 w16cex w16sdtdh w16du wp14">
+<w:footnotes xmlns:wpc="http://schemas.microsoft.com/office/word/2010/wordprocessingCanvas" xmlns:cx="http://schemas.microsoft.com/office/drawing/2014/chartex" xmlns:cx1="http://schemas.microsoft.com/office/drawing/2015/9/8/chartex" xmlns:cx2="http://schemas.microsoft.com/office/drawing/2015/10/21/chartex" xmlns:cx3="http://schemas.microsoft.com/office/drawing/2016/5/9/chartex" xmlns:cx4="http://schemas.microsoft.com/office/drawing/2016/5/10/chartex" xmlns:cx5="http://schemas.microsoft.com/office/drawing/2016/5/11/chartex" xmlns:cx6="http://schemas.microsoft.com/office/drawing/2016/5/12/chartex" xmlns:cx7="http://schemas.microsoft.com/office/drawing/2016/5/13/chartex" xmlns:cx8="http://schemas.microsoft.com/office/drawing/2016/5/14/chartex" xmlns:mc="http://schemas.openxmlformats.org/markup-compatibility/2006" xmlns:aink="http://schemas.microsoft.com/office/drawing/2016/ink" xmlns:am3d="http://schemas.microsoft.com/office/drawing/2017/model3d" xmlns:o="urn:schemas-microsoft-com:office:office" xmlns:r="http://schemas.openxmlformats.org/officeDocument/2006/relationships" xmlns:m="http://schemas.openxmlformats.org/officeDocument/2006/math" xmlns:v="urn:schemas-microsoft-com:vml" xmlns:wp14="http://schemas.microsoft.com/office/word/2010/wordprocessingDrawing" xmlns:wp="http://schemas.openxmlformats.org/drawingml/2006/wordprocessingDrawing" xmlns:w10="urn:schemas-microsoft-com:office:word" xmlns:w="http://schemas.openxmlformats.org/wordprocessingml/2006/main" xmlns:w14="http://schemas.microsoft.com/office/word/2010/wordml" xmlns:w15="http://schemas.microsoft.com/office/word/2012/wordml" xmlns:w16cex="http://schemas.microsoft.com/office/word/2018/wordml/cex" xmlns:w16cid="http://schemas.microsoft.com/office/word/2016/wordml/cid" xmlns:w16="http://schemas.microsoft.com/office/word/2018/wordml" xmlns:w16sdtdh="http://schemas.microsoft.com/office/word/2020/wordml/sdtdatahash" xmlns:w16se="http://schemas.microsoft.com/office/word/2015/wordml/symex" xmlns:wpg="http://schemas.microsoft.com/office/word/2010/wordprocessingGroup" xmlns:wpi="http://schemas.microsoft.com/office/word/2010/wordprocessingInk" xmlns:wne="http://schemas.microsoft.com/office/word/2006/wordml" xmlns:wps="http://schemas.microsoft.com/office/word/2010/wordprocessingShape" mc:Ignorable="w14 w15 w16se w16cid w16 w16cex w16sdtdh wp14">
   <w:footnote w:type="separator" w:id="-1">
     <w:p>
       <w:pPr>
@@ -1116,7 +1338,7 @@
 </file>
 
 <file path=word/header1.xml><?xml version="1.0" encoding="utf-8"?>
-<w:hdr xmlns:wpc="http://schemas.microsoft.com/office/word/2010/wordprocessingCanvas" xmlns:cx="http://schemas.microsoft.com/office/drawing/2014/chartex" xmlns:cx1="http://schemas.microsoft.com/office/drawing/2015/9/8/chartex" xmlns:cx2="http://schemas.microsoft.com/office/drawing/2015/10/21/chartex" xmlns:cx3="http://schemas.microsoft.com/office/drawing/2016/5/9/chartex" xmlns:cx4="http://schemas.microsoft.com/office/drawing/2016/5/10/chartex" xmlns:cx5="http://schemas.microsoft.com/office/drawing/2016/5/11/chartex" xmlns:cx6="http://schemas.microsoft.com/office/drawing/2016/5/12/chartex" xmlns:cx7="http://schemas.microsoft.com/office/drawing/2016/5/13/chartex" xmlns:cx8="http://schemas.microsoft.com/office/drawing/2016/5/14/chartex" xmlns:mc="http://schemas.openxmlformats.org/markup-compatibility/2006" xmlns:aink="http://schemas.microsoft.com/office/drawing/2016/ink" xmlns:am3d="http://schemas.microsoft.com/office/drawing/2017/model3d" xmlns:o="urn:schemas-microsoft-com:office:office" xmlns:oel="http://schemas.microsoft.com/office/2019/extlst" xmlns:r="http://schemas.openxmlformats.org/officeDocument/2006/relationships" xmlns:m="http://schemas.openxmlformats.org/officeDocument/2006/math" xmlns:v="urn:schemas-microsoft-com:vml" xmlns:wp14="http://schemas.microsoft.com/office/word/2010/wordprocessingDrawing" xmlns:wp="http://schemas.openxmlformats.org/drawingml/2006/wordprocessingDrawing" xmlns:w10="urn:schemas-microsoft-com:office:word" xmlns:w="http://schemas.openxmlformats.org/wordprocessingml/2006/main" xmlns:w14="http://schemas.microsoft.com/office/word/2010/wordml" xmlns:w15="http://schemas.microsoft.com/office/word/2012/wordml" xmlns:w16cex="http://schemas.microsoft.com/office/word/2018/wordml/cex" xmlns:w16cid="http://schemas.microsoft.com/office/word/2016/wordml/cid" xmlns:w16="http://schemas.microsoft.com/office/word/2018/wordml" xmlns:w16du="http://schemas.microsoft.com/office/word/2023/wordml/word16du" xmlns:w16sdtdh="http://schemas.microsoft.com/office/word/2020/wordml/sdtdatahash" xmlns:w16se="http://schemas.microsoft.com/office/word/2015/wordml/symex" xmlns:wpg="http://schemas.microsoft.com/office/word/2010/wordprocessingGroup" xmlns:wpi="http://schemas.microsoft.com/office/word/2010/wordprocessingInk" xmlns:wne="http://schemas.microsoft.com/office/word/2006/wordml" xmlns:wps="http://schemas.microsoft.com/office/word/2010/wordprocessingShape" mc:Ignorable="w14 w15 w16se w16cid w16 w16cex w16sdtdh w16du wp14">
+<w:hdr xmlns:wpc="http://schemas.microsoft.com/office/word/2010/wordprocessingCanvas" xmlns:cx="http://schemas.microsoft.com/office/drawing/2014/chartex" xmlns:cx1="http://schemas.microsoft.com/office/drawing/2015/9/8/chartex" xmlns:cx2="http://schemas.microsoft.com/office/drawing/2015/10/21/chartex" xmlns:cx3="http://schemas.microsoft.com/office/drawing/2016/5/9/chartex" xmlns:cx4="http://schemas.microsoft.com/office/drawing/2016/5/10/chartex" xmlns:cx5="http://schemas.microsoft.com/office/drawing/2016/5/11/chartex" xmlns:cx6="http://schemas.microsoft.com/office/drawing/2016/5/12/chartex" xmlns:cx7="http://schemas.microsoft.com/office/drawing/2016/5/13/chartex" xmlns:cx8="http://schemas.microsoft.com/office/drawing/2016/5/14/chartex" xmlns:mc="http://schemas.openxmlformats.org/markup-compatibility/2006" xmlns:aink="http://schemas.microsoft.com/office/drawing/2016/ink" xmlns:am3d="http://schemas.microsoft.com/office/drawing/2017/model3d" xmlns:o="urn:schemas-microsoft-com:office:office" xmlns:r="http://schemas.openxmlformats.org/officeDocument/2006/relationships" xmlns:m="http://schemas.openxmlformats.org/officeDocument/2006/math" xmlns:v="urn:schemas-microsoft-com:vml" xmlns:wp14="http://schemas.microsoft.com/office/word/2010/wordprocessingDrawing" xmlns:wp="http://schemas.openxmlformats.org/drawingml/2006/wordprocessingDrawing" xmlns:w10="urn:schemas-microsoft-com:office:word" xmlns:w="http://schemas.openxmlformats.org/wordprocessingml/2006/main" xmlns:w14="http://schemas.microsoft.com/office/word/2010/wordml" xmlns:w15="http://schemas.microsoft.com/office/word/2012/wordml" xmlns:w16cex="http://schemas.microsoft.com/office/word/2018/wordml/cex" xmlns:w16cid="http://schemas.microsoft.com/office/word/2016/wordml/cid" xmlns:w16="http://schemas.microsoft.com/office/word/2018/wordml" xmlns:w16sdtdh="http://schemas.microsoft.com/office/word/2020/wordml/sdtdatahash" xmlns:w16se="http://schemas.microsoft.com/office/word/2015/wordml/symex" xmlns:wpg="http://schemas.microsoft.com/office/word/2010/wordprocessingGroup" xmlns:wpi="http://schemas.microsoft.com/office/word/2010/wordprocessingInk" xmlns:wne="http://schemas.microsoft.com/office/word/2006/wordml" xmlns:wps="http://schemas.microsoft.com/office/word/2010/wordprocessingShape" mc:Ignorable="w14 w15 w16se w16cid w16 w16cex w16sdtdh wp14">
   <w:p>
     <w:pPr>
       <w:pStyle w:val="Encabezado"/>
@@ -1193,7 +1415,7 @@
 </file>
 
 <file path=word/styles.xml><?xml version="1.0" encoding="utf-8"?>
-<w:styles xmlns:mc="http://schemas.openxmlformats.org/markup-compatibility/2006" xmlns:r="http://schemas.openxmlformats.org/officeDocument/2006/relationships" xmlns:w="http://schemas.openxmlformats.org/wordprocessingml/2006/main" xmlns:w14="http://schemas.microsoft.com/office/word/2010/wordml" xmlns:w15="http://schemas.microsoft.com/office/word/2012/wordml" xmlns:w16cex="http://schemas.microsoft.com/office/word/2018/wordml/cex" xmlns:w16cid="http://schemas.microsoft.com/office/word/2016/wordml/cid" xmlns:w16="http://schemas.microsoft.com/office/word/2018/wordml" xmlns:w16du="http://schemas.microsoft.com/office/word/2023/wordml/word16du" xmlns:w16sdtdh="http://schemas.microsoft.com/office/word/2020/wordml/sdtdatahash" xmlns:w16se="http://schemas.microsoft.com/office/word/2015/wordml/symex" mc:Ignorable="w14 w15 w16se w16cid w16 w16cex w16sdtdh w16du">
+<w:styles xmlns:mc="http://schemas.openxmlformats.org/markup-compatibility/2006" xmlns:r="http://schemas.openxmlformats.org/officeDocument/2006/relationships" xmlns:w="http://schemas.openxmlformats.org/wordprocessingml/2006/main" xmlns:w14="http://schemas.microsoft.com/office/word/2010/wordml" xmlns:w15="http://schemas.microsoft.com/office/word/2012/wordml" xmlns:w16cex="http://schemas.microsoft.com/office/word/2018/wordml/cex" xmlns:w16cid="http://schemas.microsoft.com/office/word/2016/wordml/cid" xmlns:w16="http://schemas.microsoft.com/office/word/2018/wordml" xmlns:w16sdtdh="http://schemas.microsoft.com/office/word/2020/wordml/sdtdatahash" xmlns:w16se="http://schemas.microsoft.com/office/word/2015/wordml/symex" mc:Ignorable="w14 w15 w16se w16cid w16 w16cex w16sdtdh">
   <w:docDefaults>
     <w:rPrDefault>
       <w:rPr>

</xml_diff>

<commit_message>
Agregando variables al diccionario
</commit_message>
<xml_diff>
--- a/src/assets/files/diccionario-juzgado-de-faltas.docx
+++ b/src/assets/files/diccionario-juzgado-de-faltas.docx
@@ -1,6 +1,6 @@
 
 <file path=word/document.xml><?xml version="1.0" encoding="utf-8"?>
-<w:document xmlns:wpc="http://schemas.microsoft.com/office/word/2010/wordprocessingCanvas" xmlns:cx="http://schemas.microsoft.com/office/drawing/2014/chartex" xmlns:cx1="http://schemas.microsoft.com/office/drawing/2015/9/8/chartex" xmlns:cx2="http://schemas.microsoft.com/office/drawing/2015/10/21/chartex" xmlns:cx3="http://schemas.microsoft.com/office/drawing/2016/5/9/chartex" xmlns:cx4="http://schemas.microsoft.com/office/drawing/2016/5/10/chartex" xmlns:cx5="http://schemas.microsoft.com/office/drawing/2016/5/11/chartex" xmlns:cx6="http://schemas.microsoft.com/office/drawing/2016/5/12/chartex" xmlns:cx7="http://schemas.microsoft.com/office/drawing/2016/5/13/chartex" xmlns:cx8="http://schemas.microsoft.com/office/drawing/2016/5/14/chartex" xmlns:mc="http://schemas.openxmlformats.org/markup-compatibility/2006" xmlns:aink="http://schemas.microsoft.com/office/drawing/2016/ink" xmlns:am3d="http://schemas.microsoft.com/office/drawing/2017/model3d" xmlns:o="urn:schemas-microsoft-com:office:office" xmlns:r="http://schemas.openxmlformats.org/officeDocument/2006/relationships" xmlns:m="http://schemas.openxmlformats.org/officeDocument/2006/math" xmlns:v="urn:schemas-microsoft-com:vml" xmlns:wp14="http://schemas.microsoft.com/office/word/2010/wordprocessingDrawing" xmlns:wp="http://schemas.openxmlformats.org/drawingml/2006/wordprocessingDrawing" xmlns:w10="urn:schemas-microsoft-com:office:word" xmlns:w="http://schemas.openxmlformats.org/wordprocessingml/2006/main" xmlns:w14="http://schemas.microsoft.com/office/word/2010/wordml" xmlns:w15="http://schemas.microsoft.com/office/word/2012/wordml" xmlns:w16cex="http://schemas.microsoft.com/office/word/2018/wordml/cex" xmlns:w16cid="http://schemas.microsoft.com/office/word/2016/wordml/cid" xmlns:w16="http://schemas.microsoft.com/office/word/2018/wordml" xmlns:w16sdtdh="http://schemas.microsoft.com/office/word/2020/wordml/sdtdatahash" xmlns:w16se="http://schemas.microsoft.com/office/word/2015/wordml/symex" xmlns:wpg="http://schemas.microsoft.com/office/word/2010/wordprocessingGroup" xmlns:wpi="http://schemas.microsoft.com/office/word/2010/wordprocessingInk" xmlns:wne="http://schemas.microsoft.com/office/word/2006/wordml" xmlns:wps="http://schemas.microsoft.com/office/word/2010/wordprocessingShape" mc:Ignorable="w14 w15 w16se w16cid w16 w16cex w16sdtdh wp14">
+<w:document xmlns:wpc="http://schemas.microsoft.com/office/word/2010/wordprocessingCanvas" xmlns:cx="http://schemas.microsoft.com/office/drawing/2014/chartex" xmlns:cx1="http://schemas.microsoft.com/office/drawing/2015/9/8/chartex" xmlns:cx2="http://schemas.microsoft.com/office/drawing/2015/10/21/chartex" xmlns:cx3="http://schemas.microsoft.com/office/drawing/2016/5/9/chartex" xmlns:cx4="http://schemas.microsoft.com/office/drawing/2016/5/10/chartex" xmlns:cx5="http://schemas.microsoft.com/office/drawing/2016/5/11/chartex" xmlns:cx6="http://schemas.microsoft.com/office/drawing/2016/5/12/chartex" xmlns:cx7="http://schemas.microsoft.com/office/drawing/2016/5/13/chartex" xmlns:cx8="http://schemas.microsoft.com/office/drawing/2016/5/14/chartex" xmlns:mc="http://schemas.openxmlformats.org/markup-compatibility/2006" xmlns:aink="http://schemas.microsoft.com/office/drawing/2016/ink" xmlns:am3d="http://schemas.microsoft.com/office/drawing/2017/model3d" xmlns:o="urn:schemas-microsoft-com:office:office" xmlns:oel="http://schemas.microsoft.com/office/2019/extlst" xmlns:r="http://schemas.openxmlformats.org/officeDocument/2006/relationships" xmlns:m="http://schemas.openxmlformats.org/officeDocument/2006/math" xmlns:v="urn:schemas-microsoft-com:vml" xmlns:wp14="http://schemas.microsoft.com/office/word/2010/wordprocessingDrawing" xmlns:wp="http://schemas.openxmlformats.org/drawingml/2006/wordprocessingDrawing" xmlns:w10="urn:schemas-microsoft-com:office:word" xmlns:w="http://schemas.openxmlformats.org/wordprocessingml/2006/main" xmlns:w14="http://schemas.microsoft.com/office/word/2010/wordml" xmlns:w15="http://schemas.microsoft.com/office/word/2012/wordml" xmlns:w16cex="http://schemas.microsoft.com/office/word/2018/wordml/cex" xmlns:w16cid="http://schemas.microsoft.com/office/word/2016/wordml/cid" xmlns:w16="http://schemas.microsoft.com/office/word/2018/wordml" xmlns:w16du="http://schemas.microsoft.com/office/word/2023/wordml/word16du" xmlns:w16sdtdh="http://schemas.microsoft.com/office/word/2020/wordml/sdtdatahash" xmlns:w16sdtfl="http://schemas.microsoft.com/office/word/2024/wordml/sdtformatlock" xmlns:w16se="http://schemas.microsoft.com/office/word/2015/wordml/symex" xmlns:wpg="http://schemas.microsoft.com/office/word/2010/wordprocessingGroup" xmlns:wpi="http://schemas.microsoft.com/office/word/2010/wordprocessingInk" xmlns:wne="http://schemas.microsoft.com/office/word/2006/wordml" xmlns:wps="http://schemas.microsoft.com/office/word/2010/wordprocessingShape" mc:Ignorable="w14 w15 w16se w16cid w16 w16cex w16sdtdh w16sdtfl w16du wp14">
   <w:body>
     <w:p>
       <w:pPr>
@@ -591,6 +591,60 @@
           <w:sz w:val="24"/>
           <w:szCs w:val="24"/>
         </w:rPr>
+        <w:t>Números de artículos</w:t>
+      </w:r>
+      <w:r>
+        <w:rPr>
+          <w:rFonts w:ascii="Arial Narrow" w:hAnsi="Arial Narrow"/>
+          <w:sz w:val="24"/>
+          <w:szCs w:val="24"/>
+        </w:rPr>
+        <w:t xml:space="preserve"> del Acta = </w:t>
+      </w:r>
+      <w:r>
+        <w:rPr>
+          <w:rFonts w:ascii="Arial Narrow" w:hAnsi="Arial Narrow"/>
+          <w:sz w:val="24"/>
+          <w:szCs w:val="24"/>
+        </w:rPr>
+        <w:t>{</w:t>
+      </w:r>
+      <w:proofErr w:type="spellStart"/>
+      <w:proofErr w:type="gramStart"/>
+      <w:r>
+        <w:rPr>
+          <w:rFonts w:ascii="Arial Narrow" w:hAnsi="Arial Narrow"/>
+          <w:sz w:val="24"/>
+          <w:szCs w:val="24"/>
+        </w:rPr>
+        <w:t>d.numeroArticulo</w:t>
+      </w:r>
+      <w:proofErr w:type="spellEnd"/>
+      <w:proofErr w:type="gramEnd"/>
+      <w:r>
+        <w:rPr>
+          <w:rFonts w:ascii="Arial Narrow" w:hAnsi="Arial Narrow"/>
+          <w:sz w:val="24"/>
+          <w:szCs w:val="24"/>
+        </w:rPr>
+        <w:t>}</w:t>
+      </w:r>
+    </w:p>
+    <w:p>
+      <w:pPr>
+        <w:jc w:val="both"/>
+        <w:rPr>
+          <w:rFonts w:ascii="Arial Narrow" w:hAnsi="Arial Narrow"/>
+          <w:sz w:val="24"/>
+          <w:szCs w:val="24"/>
+        </w:rPr>
+      </w:pPr>
+      <w:r>
+        <w:rPr>
+          <w:rFonts w:ascii="Arial Narrow" w:hAnsi="Arial Narrow"/>
+          <w:sz w:val="24"/>
+          <w:szCs w:val="24"/>
+        </w:rPr>
         <w:t>Tipo de Actuación, monto</w:t>
       </w:r>
       <w:r>
@@ -851,6 +905,178 @@
           <w:sz w:val="24"/>
           <w:szCs w:val="24"/>
         </w:rPr>
+        <w:t>Importe</w:t>
+      </w:r>
+      <w:r>
+        <w:rPr>
+          <w:rFonts w:ascii="Arial Narrow" w:hAnsi="Arial Narrow"/>
+          <w:sz w:val="24"/>
+          <w:szCs w:val="24"/>
+        </w:rPr>
+        <w:t xml:space="preserve"> l</w:t>
+      </w:r>
+      <w:r>
+        <w:rPr>
+          <w:rFonts w:ascii="Arial Narrow" w:hAnsi="Arial Narrow"/>
+          <w:sz w:val="24"/>
+          <w:szCs w:val="24"/>
+        </w:rPr>
+        <w:t>etras</w:t>
+      </w:r>
+      <w:r>
+        <w:rPr>
+          <w:rFonts w:ascii="Arial Narrow" w:hAnsi="Arial Narrow"/>
+          <w:sz w:val="24"/>
+          <w:szCs w:val="24"/>
+        </w:rPr>
+        <w:t xml:space="preserve"> s</w:t>
+      </w:r>
+      <w:r>
+        <w:rPr>
+          <w:rFonts w:ascii="Arial Narrow" w:hAnsi="Arial Narrow"/>
+          <w:sz w:val="24"/>
+          <w:szCs w:val="24"/>
+        </w:rPr>
+        <w:t>in</w:t>
+      </w:r>
+      <w:r>
+        <w:rPr>
+          <w:rFonts w:ascii="Arial Narrow" w:hAnsi="Arial Narrow"/>
+          <w:sz w:val="24"/>
+          <w:szCs w:val="24"/>
+        </w:rPr>
+        <w:t xml:space="preserve"> d</w:t>
+      </w:r>
+      <w:r>
+        <w:rPr>
+          <w:rFonts w:ascii="Arial Narrow" w:hAnsi="Arial Narrow"/>
+          <w:sz w:val="24"/>
+          <w:szCs w:val="24"/>
+        </w:rPr>
+        <w:t>escuento: {</w:t>
+      </w:r>
+      <w:proofErr w:type="spellStart"/>
+      <w:proofErr w:type="gramStart"/>
+      <w:r>
+        <w:rPr>
+          <w:rFonts w:ascii="Arial Narrow" w:hAnsi="Arial Narrow"/>
+          <w:sz w:val="24"/>
+          <w:szCs w:val="24"/>
+        </w:rPr>
+        <w:t>d.ImporteLetrasSinDescuento</w:t>
+      </w:r>
+      <w:proofErr w:type="spellEnd"/>
+      <w:proofErr w:type="gramEnd"/>
+      <w:r>
+        <w:rPr>
+          <w:rFonts w:ascii="Arial Narrow" w:hAnsi="Arial Narrow"/>
+          <w:sz w:val="24"/>
+          <w:szCs w:val="24"/>
+        </w:rPr>
+        <w:t>},</w:t>
+      </w:r>
+    </w:p>
+    <w:p>
+      <w:pPr>
+        <w:jc w:val="both"/>
+        <w:rPr>
+          <w:rFonts w:ascii="Arial Narrow" w:hAnsi="Arial Narrow"/>
+          <w:sz w:val="24"/>
+          <w:szCs w:val="24"/>
+        </w:rPr>
+      </w:pPr>
+      <w:r>
+        <w:rPr>
+          <w:rFonts w:ascii="Arial Narrow" w:hAnsi="Arial Narrow"/>
+          <w:sz w:val="24"/>
+          <w:szCs w:val="24"/>
+        </w:rPr>
+        <w:t>I</w:t>
+      </w:r>
+      <w:r>
+        <w:rPr>
+          <w:rFonts w:ascii="Arial Narrow" w:hAnsi="Arial Narrow"/>
+          <w:sz w:val="24"/>
+          <w:szCs w:val="24"/>
+        </w:rPr>
+        <w:t>mporte</w:t>
+      </w:r>
+      <w:r>
+        <w:rPr>
+          <w:rFonts w:ascii="Arial Narrow" w:hAnsi="Arial Narrow"/>
+          <w:sz w:val="24"/>
+          <w:szCs w:val="24"/>
+        </w:rPr>
+        <w:t xml:space="preserve"> i</w:t>
+      </w:r>
+      <w:r>
+        <w:rPr>
+          <w:rFonts w:ascii="Arial Narrow" w:hAnsi="Arial Narrow"/>
+          <w:sz w:val="24"/>
+          <w:szCs w:val="24"/>
+        </w:rPr>
+        <w:t>nfracción</w:t>
+      </w:r>
+      <w:r>
+        <w:rPr>
+          <w:rFonts w:ascii="Arial Narrow" w:hAnsi="Arial Narrow"/>
+          <w:sz w:val="24"/>
+          <w:szCs w:val="24"/>
+        </w:rPr>
+        <w:t xml:space="preserve"> m</w:t>
+      </w:r>
+      <w:r>
+        <w:rPr>
+          <w:rFonts w:ascii="Arial Narrow" w:hAnsi="Arial Narrow"/>
+          <w:sz w:val="24"/>
+          <w:szCs w:val="24"/>
+        </w:rPr>
+        <w:t>últiple</w:t>
+      </w:r>
+      <w:r>
+        <w:rPr>
+          <w:rFonts w:ascii="Arial Narrow" w:hAnsi="Arial Narrow"/>
+          <w:sz w:val="24"/>
+          <w:szCs w:val="24"/>
+        </w:rPr>
+        <w:t>: {</w:t>
+      </w:r>
+      <w:proofErr w:type="spellStart"/>
+      <w:proofErr w:type="gramStart"/>
+      <w:r>
+        <w:rPr>
+          <w:rFonts w:ascii="Arial Narrow" w:hAnsi="Arial Narrow"/>
+          <w:sz w:val="24"/>
+          <w:szCs w:val="24"/>
+        </w:rPr>
+        <w:t>d.importeInfraccionMultiple</w:t>
+      </w:r>
+      <w:proofErr w:type="spellEnd"/>
+      <w:proofErr w:type="gramEnd"/>
+      <w:r>
+        <w:rPr>
+          <w:rFonts w:ascii="Arial Narrow" w:hAnsi="Arial Narrow"/>
+          <w:sz w:val="24"/>
+          <w:szCs w:val="24"/>
+        </w:rPr>
+        <w:t>},</w:t>
+      </w:r>
+    </w:p>
+    <w:p>
+      <w:pPr>
+        <w:jc w:val="both"/>
+        <w:rPr>
+          <w:rFonts w:ascii="Arial Narrow" w:hAnsi="Arial Narrow"/>
+          <w:sz w:val="24"/>
+          <w:szCs w:val="24"/>
+        </w:rPr>
+      </w:pPr>
+      <w:r>
+        <w:rPr>
+          <w:rFonts w:ascii="Arial Narrow" w:hAnsi="Arial Narrow"/>
+          <w:sz w:val="24"/>
+          <w:szCs w:val="24"/>
+        </w:rPr>
         <w:t>Artículos de la infracción = {</w:t>
       </w:r>
       <w:proofErr w:type="spellStart"/>
@@ -1077,6 +1303,7 @@
           <w:sz w:val="24"/>
           <w:szCs w:val="24"/>
         </w:rPr>
+        <w:lastRenderedPageBreak/>
         <w:t>Observaciones del Acta = {</w:t>
       </w:r>
       <w:proofErr w:type="spellStart"/>
@@ -1189,7 +1416,7 @@
 </file>
 
 <file path=word/endnotes.xml><?xml version="1.0" encoding="utf-8"?>
-<w:endnotes xmlns:wpc="http://schemas.microsoft.com/office/word/2010/wordprocessingCanvas" xmlns:cx="http://schemas.microsoft.com/office/drawing/2014/chartex" xmlns:cx1="http://schemas.microsoft.com/office/drawing/2015/9/8/chartex" xmlns:cx2="http://schemas.microsoft.com/office/drawing/2015/10/21/chartex" xmlns:cx3="http://schemas.microsoft.com/office/drawing/2016/5/9/chartex" xmlns:cx4="http://schemas.microsoft.com/office/drawing/2016/5/10/chartex" xmlns:cx5="http://schemas.microsoft.com/office/drawing/2016/5/11/chartex" xmlns:cx6="http://schemas.microsoft.com/office/drawing/2016/5/12/chartex" xmlns:cx7="http://schemas.microsoft.com/office/drawing/2016/5/13/chartex" xmlns:cx8="http://schemas.microsoft.com/office/drawing/2016/5/14/chartex" xmlns:mc="http://schemas.openxmlformats.org/markup-compatibility/2006" xmlns:aink="http://schemas.microsoft.com/office/drawing/2016/ink" xmlns:am3d="http://schemas.microsoft.com/office/drawing/2017/model3d" xmlns:o="urn:schemas-microsoft-com:office:office" xmlns:r="http://schemas.openxmlformats.org/officeDocument/2006/relationships" xmlns:m="http://schemas.openxmlformats.org/officeDocument/2006/math" xmlns:v="urn:schemas-microsoft-com:vml" xmlns:wp14="http://schemas.microsoft.com/office/word/2010/wordprocessingDrawing" xmlns:wp="http://schemas.openxmlformats.org/drawingml/2006/wordprocessingDrawing" xmlns:w10="urn:schemas-microsoft-com:office:word" xmlns:w="http://schemas.openxmlformats.org/wordprocessingml/2006/main" xmlns:w14="http://schemas.microsoft.com/office/word/2010/wordml" xmlns:w15="http://schemas.microsoft.com/office/word/2012/wordml" xmlns:w16cex="http://schemas.microsoft.com/office/word/2018/wordml/cex" xmlns:w16cid="http://schemas.microsoft.com/office/word/2016/wordml/cid" xmlns:w16="http://schemas.microsoft.com/office/word/2018/wordml" xmlns:w16sdtdh="http://schemas.microsoft.com/office/word/2020/wordml/sdtdatahash" xmlns:w16se="http://schemas.microsoft.com/office/word/2015/wordml/symex" xmlns:wpg="http://schemas.microsoft.com/office/word/2010/wordprocessingGroup" xmlns:wpi="http://schemas.microsoft.com/office/word/2010/wordprocessingInk" xmlns:wne="http://schemas.microsoft.com/office/word/2006/wordml" xmlns:wps="http://schemas.microsoft.com/office/word/2010/wordprocessingShape" mc:Ignorable="w14 w15 w16se w16cid w16 w16cex w16sdtdh wp14">
+<w:endnotes xmlns:wpc="http://schemas.microsoft.com/office/word/2010/wordprocessingCanvas" xmlns:cx="http://schemas.microsoft.com/office/drawing/2014/chartex" xmlns:cx1="http://schemas.microsoft.com/office/drawing/2015/9/8/chartex" xmlns:cx2="http://schemas.microsoft.com/office/drawing/2015/10/21/chartex" xmlns:cx3="http://schemas.microsoft.com/office/drawing/2016/5/9/chartex" xmlns:cx4="http://schemas.microsoft.com/office/drawing/2016/5/10/chartex" xmlns:cx5="http://schemas.microsoft.com/office/drawing/2016/5/11/chartex" xmlns:cx6="http://schemas.microsoft.com/office/drawing/2016/5/12/chartex" xmlns:cx7="http://schemas.microsoft.com/office/drawing/2016/5/13/chartex" xmlns:cx8="http://schemas.microsoft.com/office/drawing/2016/5/14/chartex" xmlns:mc="http://schemas.openxmlformats.org/markup-compatibility/2006" xmlns:aink="http://schemas.microsoft.com/office/drawing/2016/ink" xmlns:am3d="http://schemas.microsoft.com/office/drawing/2017/model3d" xmlns:o="urn:schemas-microsoft-com:office:office" xmlns:oel="http://schemas.microsoft.com/office/2019/extlst" xmlns:r="http://schemas.openxmlformats.org/officeDocument/2006/relationships" xmlns:m="http://schemas.openxmlformats.org/officeDocument/2006/math" xmlns:v="urn:schemas-microsoft-com:vml" xmlns:wp14="http://schemas.microsoft.com/office/word/2010/wordprocessingDrawing" xmlns:wp="http://schemas.openxmlformats.org/drawingml/2006/wordprocessingDrawing" xmlns:w10="urn:schemas-microsoft-com:office:word" xmlns:w="http://schemas.openxmlformats.org/wordprocessingml/2006/main" xmlns:w14="http://schemas.microsoft.com/office/word/2010/wordml" xmlns:w15="http://schemas.microsoft.com/office/word/2012/wordml" xmlns:w16cex="http://schemas.microsoft.com/office/word/2018/wordml/cex" xmlns:w16cid="http://schemas.microsoft.com/office/word/2016/wordml/cid" xmlns:w16="http://schemas.microsoft.com/office/word/2018/wordml" xmlns:w16du="http://schemas.microsoft.com/office/word/2023/wordml/word16du" xmlns:w16sdtdh="http://schemas.microsoft.com/office/word/2020/wordml/sdtdatahash" xmlns:w16sdtfl="http://schemas.microsoft.com/office/word/2024/wordml/sdtformatlock" xmlns:w16se="http://schemas.microsoft.com/office/word/2015/wordml/symex" xmlns:wpg="http://schemas.microsoft.com/office/word/2010/wordprocessingGroup" xmlns:wpi="http://schemas.microsoft.com/office/word/2010/wordprocessingInk" xmlns:wne="http://schemas.microsoft.com/office/word/2006/wordml" xmlns:wps="http://schemas.microsoft.com/office/word/2010/wordprocessingShape" mc:Ignorable="w14 w15 w16se w16cid w16 w16cex w16sdtdh w16sdtfl w16du wp14">
   <w:endnote w:type="separator" w:id="-1">
     <w:p>
       <w:pPr>
@@ -1214,7 +1441,7 @@
 </file>
 
 <file path=word/footer1.xml><?xml version="1.0" encoding="utf-8"?>
-<w:ftr xmlns:wpc="http://schemas.microsoft.com/office/word/2010/wordprocessingCanvas" xmlns:cx="http://schemas.microsoft.com/office/drawing/2014/chartex" xmlns:cx1="http://schemas.microsoft.com/office/drawing/2015/9/8/chartex" xmlns:cx2="http://schemas.microsoft.com/office/drawing/2015/10/21/chartex" xmlns:cx3="http://schemas.microsoft.com/office/drawing/2016/5/9/chartex" xmlns:cx4="http://schemas.microsoft.com/office/drawing/2016/5/10/chartex" xmlns:cx5="http://schemas.microsoft.com/office/drawing/2016/5/11/chartex" xmlns:cx6="http://schemas.microsoft.com/office/drawing/2016/5/12/chartex" xmlns:cx7="http://schemas.microsoft.com/office/drawing/2016/5/13/chartex" xmlns:cx8="http://schemas.microsoft.com/office/drawing/2016/5/14/chartex" xmlns:mc="http://schemas.openxmlformats.org/markup-compatibility/2006" xmlns:aink="http://schemas.microsoft.com/office/drawing/2016/ink" xmlns:am3d="http://schemas.microsoft.com/office/drawing/2017/model3d" xmlns:o="urn:schemas-microsoft-com:office:office" xmlns:r="http://schemas.openxmlformats.org/officeDocument/2006/relationships" xmlns:m="http://schemas.openxmlformats.org/officeDocument/2006/math" xmlns:v="urn:schemas-microsoft-com:vml" xmlns:wp14="http://schemas.microsoft.com/office/word/2010/wordprocessingDrawing" xmlns:wp="http://schemas.openxmlformats.org/drawingml/2006/wordprocessingDrawing" xmlns:w10="urn:schemas-microsoft-com:office:word" xmlns:w="http://schemas.openxmlformats.org/wordprocessingml/2006/main" xmlns:w14="http://schemas.microsoft.com/office/word/2010/wordml" xmlns:w15="http://schemas.microsoft.com/office/word/2012/wordml" xmlns:w16cex="http://schemas.microsoft.com/office/word/2018/wordml/cex" xmlns:w16cid="http://schemas.microsoft.com/office/word/2016/wordml/cid" xmlns:w16="http://schemas.microsoft.com/office/word/2018/wordml" xmlns:w16sdtdh="http://schemas.microsoft.com/office/word/2020/wordml/sdtdatahash" xmlns:w16se="http://schemas.microsoft.com/office/word/2015/wordml/symex" xmlns:wpg="http://schemas.microsoft.com/office/word/2010/wordprocessingGroup" xmlns:wpi="http://schemas.microsoft.com/office/word/2010/wordprocessingInk" xmlns:wne="http://schemas.microsoft.com/office/word/2006/wordml" xmlns:wps="http://schemas.microsoft.com/office/word/2010/wordprocessingShape" mc:Ignorable="w14 w15 w16se w16cid w16 w16cex w16sdtdh wp14">
+<w:ftr xmlns:wpc="http://schemas.microsoft.com/office/word/2010/wordprocessingCanvas" xmlns:cx="http://schemas.microsoft.com/office/drawing/2014/chartex" xmlns:cx1="http://schemas.microsoft.com/office/drawing/2015/9/8/chartex" xmlns:cx2="http://schemas.microsoft.com/office/drawing/2015/10/21/chartex" xmlns:cx3="http://schemas.microsoft.com/office/drawing/2016/5/9/chartex" xmlns:cx4="http://schemas.microsoft.com/office/drawing/2016/5/10/chartex" xmlns:cx5="http://schemas.microsoft.com/office/drawing/2016/5/11/chartex" xmlns:cx6="http://schemas.microsoft.com/office/drawing/2016/5/12/chartex" xmlns:cx7="http://schemas.microsoft.com/office/drawing/2016/5/13/chartex" xmlns:cx8="http://schemas.microsoft.com/office/drawing/2016/5/14/chartex" xmlns:mc="http://schemas.openxmlformats.org/markup-compatibility/2006" xmlns:aink="http://schemas.microsoft.com/office/drawing/2016/ink" xmlns:am3d="http://schemas.microsoft.com/office/drawing/2017/model3d" xmlns:o="urn:schemas-microsoft-com:office:office" xmlns:oel="http://schemas.microsoft.com/office/2019/extlst" xmlns:r="http://schemas.openxmlformats.org/officeDocument/2006/relationships" xmlns:m="http://schemas.openxmlformats.org/officeDocument/2006/math" xmlns:v="urn:schemas-microsoft-com:vml" xmlns:wp14="http://schemas.microsoft.com/office/word/2010/wordprocessingDrawing" xmlns:wp="http://schemas.openxmlformats.org/drawingml/2006/wordprocessingDrawing" xmlns:w10="urn:schemas-microsoft-com:office:word" xmlns:w="http://schemas.openxmlformats.org/wordprocessingml/2006/main" xmlns:w14="http://schemas.microsoft.com/office/word/2010/wordml" xmlns:w15="http://schemas.microsoft.com/office/word/2012/wordml" xmlns:w16cex="http://schemas.microsoft.com/office/word/2018/wordml/cex" xmlns:w16cid="http://schemas.microsoft.com/office/word/2016/wordml/cid" xmlns:w16="http://schemas.microsoft.com/office/word/2018/wordml" xmlns:w16du="http://schemas.microsoft.com/office/word/2023/wordml/word16du" xmlns:w16sdtdh="http://schemas.microsoft.com/office/word/2020/wordml/sdtdatahash" xmlns:w16sdtfl="http://schemas.microsoft.com/office/word/2024/wordml/sdtformatlock" xmlns:w16se="http://schemas.microsoft.com/office/word/2015/wordml/symex" xmlns:wpg="http://schemas.microsoft.com/office/word/2010/wordprocessingGroup" xmlns:wpi="http://schemas.microsoft.com/office/word/2010/wordprocessingInk" xmlns:wne="http://schemas.microsoft.com/office/word/2006/wordml" xmlns:wps="http://schemas.microsoft.com/office/word/2010/wordprocessingShape" mc:Ignorable="w14 w15 w16se w16cid w16 w16cex w16sdtdh w16sdtfl w16du wp14">
   <w:p>
     <w:pPr>
       <w:pStyle w:val="Piedepgina"/>
@@ -1313,7 +1540,7 @@
 </file>
 
 <file path=word/footnotes.xml><?xml version="1.0" encoding="utf-8"?>
-<w:footnotes xmlns:wpc="http://schemas.microsoft.com/office/word/2010/wordprocessingCanvas" xmlns:cx="http://schemas.microsoft.com/office/drawing/2014/chartex" xmlns:cx1="http://schemas.microsoft.com/office/drawing/2015/9/8/chartex" xmlns:cx2="http://schemas.microsoft.com/office/drawing/2015/10/21/chartex" xmlns:cx3="http://schemas.microsoft.com/office/drawing/2016/5/9/chartex" xmlns:cx4="http://schemas.microsoft.com/office/drawing/2016/5/10/chartex" xmlns:cx5="http://schemas.microsoft.com/office/drawing/2016/5/11/chartex" xmlns:cx6="http://schemas.microsoft.com/office/drawing/2016/5/12/chartex" xmlns:cx7="http://schemas.microsoft.com/office/drawing/2016/5/13/chartex" xmlns:cx8="http://schemas.microsoft.com/office/drawing/2016/5/14/chartex" xmlns:mc="http://schemas.openxmlformats.org/markup-compatibility/2006" xmlns:aink="http://schemas.microsoft.com/office/drawing/2016/ink" xmlns:am3d="http://schemas.microsoft.com/office/drawing/2017/model3d" xmlns:o="urn:schemas-microsoft-com:office:office" xmlns:r="http://schemas.openxmlformats.org/officeDocument/2006/relationships" xmlns:m="http://schemas.openxmlformats.org/officeDocument/2006/math" xmlns:v="urn:schemas-microsoft-com:vml" xmlns:wp14="http://schemas.microsoft.com/office/word/2010/wordprocessingDrawing" xmlns:wp="http://schemas.openxmlformats.org/drawingml/2006/wordprocessingDrawing" xmlns:w10="urn:schemas-microsoft-com:office:word" xmlns:w="http://schemas.openxmlformats.org/wordprocessingml/2006/main" xmlns:w14="http://schemas.microsoft.com/office/word/2010/wordml" xmlns:w15="http://schemas.microsoft.com/office/word/2012/wordml" xmlns:w16cex="http://schemas.microsoft.com/office/word/2018/wordml/cex" xmlns:w16cid="http://schemas.microsoft.com/office/word/2016/wordml/cid" xmlns:w16="http://schemas.microsoft.com/office/word/2018/wordml" xmlns:w16sdtdh="http://schemas.microsoft.com/office/word/2020/wordml/sdtdatahash" xmlns:w16se="http://schemas.microsoft.com/office/word/2015/wordml/symex" xmlns:wpg="http://schemas.microsoft.com/office/word/2010/wordprocessingGroup" xmlns:wpi="http://schemas.microsoft.com/office/word/2010/wordprocessingInk" xmlns:wne="http://schemas.microsoft.com/office/word/2006/wordml" xmlns:wps="http://schemas.microsoft.com/office/word/2010/wordprocessingShape" mc:Ignorable="w14 w15 w16se w16cid w16 w16cex w16sdtdh wp14">
+<w:footnotes xmlns:wpc="http://schemas.microsoft.com/office/word/2010/wordprocessingCanvas" xmlns:cx="http://schemas.microsoft.com/office/drawing/2014/chartex" xmlns:cx1="http://schemas.microsoft.com/office/drawing/2015/9/8/chartex" xmlns:cx2="http://schemas.microsoft.com/office/drawing/2015/10/21/chartex" xmlns:cx3="http://schemas.microsoft.com/office/drawing/2016/5/9/chartex" xmlns:cx4="http://schemas.microsoft.com/office/drawing/2016/5/10/chartex" xmlns:cx5="http://schemas.microsoft.com/office/drawing/2016/5/11/chartex" xmlns:cx6="http://schemas.microsoft.com/office/drawing/2016/5/12/chartex" xmlns:cx7="http://schemas.microsoft.com/office/drawing/2016/5/13/chartex" xmlns:cx8="http://schemas.microsoft.com/office/drawing/2016/5/14/chartex" xmlns:mc="http://schemas.openxmlformats.org/markup-compatibility/2006" xmlns:aink="http://schemas.microsoft.com/office/drawing/2016/ink" xmlns:am3d="http://schemas.microsoft.com/office/drawing/2017/model3d" xmlns:o="urn:schemas-microsoft-com:office:office" xmlns:oel="http://schemas.microsoft.com/office/2019/extlst" xmlns:r="http://schemas.openxmlformats.org/officeDocument/2006/relationships" xmlns:m="http://schemas.openxmlformats.org/officeDocument/2006/math" xmlns:v="urn:schemas-microsoft-com:vml" xmlns:wp14="http://schemas.microsoft.com/office/word/2010/wordprocessingDrawing" xmlns:wp="http://schemas.openxmlformats.org/drawingml/2006/wordprocessingDrawing" xmlns:w10="urn:schemas-microsoft-com:office:word" xmlns:w="http://schemas.openxmlformats.org/wordprocessingml/2006/main" xmlns:w14="http://schemas.microsoft.com/office/word/2010/wordml" xmlns:w15="http://schemas.microsoft.com/office/word/2012/wordml" xmlns:w16cex="http://schemas.microsoft.com/office/word/2018/wordml/cex" xmlns:w16cid="http://schemas.microsoft.com/office/word/2016/wordml/cid" xmlns:w16="http://schemas.microsoft.com/office/word/2018/wordml" xmlns:w16du="http://schemas.microsoft.com/office/word/2023/wordml/word16du" xmlns:w16sdtdh="http://schemas.microsoft.com/office/word/2020/wordml/sdtdatahash" xmlns:w16sdtfl="http://schemas.microsoft.com/office/word/2024/wordml/sdtformatlock" xmlns:w16se="http://schemas.microsoft.com/office/word/2015/wordml/symex" xmlns:wpg="http://schemas.microsoft.com/office/word/2010/wordprocessingGroup" xmlns:wpi="http://schemas.microsoft.com/office/word/2010/wordprocessingInk" xmlns:wne="http://schemas.microsoft.com/office/word/2006/wordml" xmlns:wps="http://schemas.microsoft.com/office/word/2010/wordprocessingShape" mc:Ignorable="w14 w15 w16se w16cid w16 w16cex w16sdtdh w16sdtfl w16du wp14">
   <w:footnote w:type="separator" w:id="-1">
     <w:p>
       <w:pPr>
@@ -1338,7 +1565,7 @@
 </file>
 
 <file path=word/header1.xml><?xml version="1.0" encoding="utf-8"?>
-<w:hdr xmlns:wpc="http://schemas.microsoft.com/office/word/2010/wordprocessingCanvas" xmlns:cx="http://schemas.microsoft.com/office/drawing/2014/chartex" xmlns:cx1="http://schemas.microsoft.com/office/drawing/2015/9/8/chartex" xmlns:cx2="http://schemas.microsoft.com/office/drawing/2015/10/21/chartex" xmlns:cx3="http://schemas.microsoft.com/office/drawing/2016/5/9/chartex" xmlns:cx4="http://schemas.microsoft.com/office/drawing/2016/5/10/chartex" xmlns:cx5="http://schemas.microsoft.com/office/drawing/2016/5/11/chartex" xmlns:cx6="http://schemas.microsoft.com/office/drawing/2016/5/12/chartex" xmlns:cx7="http://schemas.microsoft.com/office/drawing/2016/5/13/chartex" xmlns:cx8="http://schemas.microsoft.com/office/drawing/2016/5/14/chartex" xmlns:mc="http://schemas.openxmlformats.org/markup-compatibility/2006" xmlns:aink="http://schemas.microsoft.com/office/drawing/2016/ink" xmlns:am3d="http://schemas.microsoft.com/office/drawing/2017/model3d" xmlns:o="urn:schemas-microsoft-com:office:office" xmlns:r="http://schemas.openxmlformats.org/officeDocument/2006/relationships" xmlns:m="http://schemas.openxmlformats.org/officeDocument/2006/math" xmlns:v="urn:schemas-microsoft-com:vml" xmlns:wp14="http://schemas.microsoft.com/office/word/2010/wordprocessingDrawing" xmlns:wp="http://schemas.openxmlformats.org/drawingml/2006/wordprocessingDrawing" xmlns:w10="urn:schemas-microsoft-com:office:word" xmlns:w="http://schemas.openxmlformats.org/wordprocessingml/2006/main" xmlns:w14="http://schemas.microsoft.com/office/word/2010/wordml" xmlns:w15="http://schemas.microsoft.com/office/word/2012/wordml" xmlns:w16cex="http://schemas.microsoft.com/office/word/2018/wordml/cex" xmlns:w16cid="http://schemas.microsoft.com/office/word/2016/wordml/cid" xmlns:w16="http://schemas.microsoft.com/office/word/2018/wordml" xmlns:w16sdtdh="http://schemas.microsoft.com/office/word/2020/wordml/sdtdatahash" xmlns:w16se="http://schemas.microsoft.com/office/word/2015/wordml/symex" xmlns:wpg="http://schemas.microsoft.com/office/word/2010/wordprocessingGroup" xmlns:wpi="http://schemas.microsoft.com/office/word/2010/wordprocessingInk" xmlns:wne="http://schemas.microsoft.com/office/word/2006/wordml" xmlns:wps="http://schemas.microsoft.com/office/word/2010/wordprocessingShape" mc:Ignorable="w14 w15 w16se w16cid w16 w16cex w16sdtdh wp14">
+<w:hdr xmlns:wpc="http://schemas.microsoft.com/office/word/2010/wordprocessingCanvas" xmlns:cx="http://schemas.microsoft.com/office/drawing/2014/chartex" xmlns:cx1="http://schemas.microsoft.com/office/drawing/2015/9/8/chartex" xmlns:cx2="http://schemas.microsoft.com/office/drawing/2015/10/21/chartex" xmlns:cx3="http://schemas.microsoft.com/office/drawing/2016/5/9/chartex" xmlns:cx4="http://schemas.microsoft.com/office/drawing/2016/5/10/chartex" xmlns:cx5="http://schemas.microsoft.com/office/drawing/2016/5/11/chartex" xmlns:cx6="http://schemas.microsoft.com/office/drawing/2016/5/12/chartex" xmlns:cx7="http://schemas.microsoft.com/office/drawing/2016/5/13/chartex" xmlns:cx8="http://schemas.microsoft.com/office/drawing/2016/5/14/chartex" xmlns:mc="http://schemas.openxmlformats.org/markup-compatibility/2006" xmlns:aink="http://schemas.microsoft.com/office/drawing/2016/ink" xmlns:am3d="http://schemas.microsoft.com/office/drawing/2017/model3d" xmlns:o="urn:schemas-microsoft-com:office:office" xmlns:oel="http://schemas.microsoft.com/office/2019/extlst" xmlns:r="http://schemas.openxmlformats.org/officeDocument/2006/relationships" xmlns:m="http://schemas.openxmlformats.org/officeDocument/2006/math" xmlns:v="urn:schemas-microsoft-com:vml" xmlns:wp14="http://schemas.microsoft.com/office/word/2010/wordprocessingDrawing" xmlns:wp="http://schemas.openxmlformats.org/drawingml/2006/wordprocessingDrawing" xmlns:w10="urn:schemas-microsoft-com:office:word" xmlns:w="http://schemas.openxmlformats.org/wordprocessingml/2006/main" xmlns:w14="http://schemas.microsoft.com/office/word/2010/wordml" xmlns:w15="http://schemas.microsoft.com/office/word/2012/wordml" xmlns:w16cex="http://schemas.microsoft.com/office/word/2018/wordml/cex" xmlns:w16cid="http://schemas.microsoft.com/office/word/2016/wordml/cid" xmlns:w16="http://schemas.microsoft.com/office/word/2018/wordml" xmlns:w16du="http://schemas.microsoft.com/office/word/2023/wordml/word16du" xmlns:w16sdtdh="http://schemas.microsoft.com/office/word/2020/wordml/sdtdatahash" xmlns:w16sdtfl="http://schemas.microsoft.com/office/word/2024/wordml/sdtformatlock" xmlns:w16se="http://schemas.microsoft.com/office/word/2015/wordml/symex" xmlns:wpg="http://schemas.microsoft.com/office/word/2010/wordprocessingGroup" xmlns:wpi="http://schemas.microsoft.com/office/word/2010/wordprocessingInk" xmlns:wne="http://schemas.microsoft.com/office/word/2006/wordml" xmlns:wps="http://schemas.microsoft.com/office/word/2010/wordprocessingShape" mc:Ignorable="w14 w15 w16se w16cid w16 w16cex w16sdtdh w16sdtfl w16du wp14">
   <w:p>
     <w:pPr>
       <w:pStyle w:val="Encabezado"/>
@@ -1415,7 +1642,7 @@
 </file>
 
 <file path=word/styles.xml><?xml version="1.0" encoding="utf-8"?>
-<w:styles xmlns:mc="http://schemas.openxmlformats.org/markup-compatibility/2006" xmlns:r="http://schemas.openxmlformats.org/officeDocument/2006/relationships" xmlns:w="http://schemas.openxmlformats.org/wordprocessingml/2006/main" xmlns:w14="http://schemas.microsoft.com/office/word/2010/wordml" xmlns:w15="http://schemas.microsoft.com/office/word/2012/wordml" xmlns:w16cex="http://schemas.microsoft.com/office/word/2018/wordml/cex" xmlns:w16cid="http://schemas.microsoft.com/office/word/2016/wordml/cid" xmlns:w16="http://schemas.microsoft.com/office/word/2018/wordml" xmlns:w16sdtdh="http://schemas.microsoft.com/office/word/2020/wordml/sdtdatahash" xmlns:w16se="http://schemas.microsoft.com/office/word/2015/wordml/symex" mc:Ignorable="w14 w15 w16se w16cid w16 w16cex w16sdtdh">
+<w:styles xmlns:mc="http://schemas.openxmlformats.org/markup-compatibility/2006" xmlns:r="http://schemas.openxmlformats.org/officeDocument/2006/relationships" xmlns:w="http://schemas.openxmlformats.org/wordprocessingml/2006/main" xmlns:w14="http://schemas.microsoft.com/office/word/2010/wordml" xmlns:w15="http://schemas.microsoft.com/office/word/2012/wordml" xmlns:w16cex="http://schemas.microsoft.com/office/word/2018/wordml/cex" xmlns:w16cid="http://schemas.microsoft.com/office/word/2016/wordml/cid" xmlns:w16="http://schemas.microsoft.com/office/word/2018/wordml" xmlns:w16du="http://schemas.microsoft.com/office/word/2023/wordml/word16du" xmlns:w16sdtdh="http://schemas.microsoft.com/office/word/2020/wordml/sdtdatahash" xmlns:w16sdtfl="http://schemas.microsoft.com/office/word/2024/wordml/sdtformatlock" xmlns:w16se="http://schemas.microsoft.com/office/word/2015/wordml/symex" mc:Ignorable="w14 w15 w16se w16cid w16 w16cex w16sdtdh w16sdtfl w16du">
   <w:docDefaults>
     <w:rPrDefault>
       <w:rPr>
@@ -1818,7 +2045,6 @@
   <w:style w:type="character" w:default="1" w:styleId="Fuentedeprrafopredeter">
     <w:name w:val="Default Paragraph Font"/>
     <w:uiPriority w:val="1"/>
-    <w:semiHidden/>
     <w:unhideWhenUsed/>
   </w:style>
   <w:style w:type="table" w:default="1" w:styleId="Tablanormal">

</xml_diff>

<commit_message>
Corregidas las variables de las plantillas
</commit_message>
<xml_diff>
--- a/src/assets/files/diccionario-juzgado-de-faltas.docx
+++ b/src/assets/files/diccionario-juzgado-de-faltas.docx
@@ -1,6 +1,6 @@
 
 <file path=word/document.xml><?xml version="1.0" encoding="utf-8"?>
-<w:document xmlns:wpc="http://schemas.microsoft.com/office/word/2010/wordprocessingCanvas" xmlns:cx="http://schemas.microsoft.com/office/drawing/2014/chartex" xmlns:cx1="http://schemas.microsoft.com/office/drawing/2015/9/8/chartex" xmlns:cx2="http://schemas.microsoft.com/office/drawing/2015/10/21/chartex" xmlns:cx3="http://schemas.microsoft.com/office/drawing/2016/5/9/chartex" xmlns:cx4="http://schemas.microsoft.com/office/drawing/2016/5/10/chartex" xmlns:cx5="http://schemas.microsoft.com/office/drawing/2016/5/11/chartex" xmlns:cx6="http://schemas.microsoft.com/office/drawing/2016/5/12/chartex" xmlns:cx7="http://schemas.microsoft.com/office/drawing/2016/5/13/chartex" xmlns:cx8="http://schemas.microsoft.com/office/drawing/2016/5/14/chartex" xmlns:mc="http://schemas.openxmlformats.org/markup-compatibility/2006" xmlns:aink="http://schemas.microsoft.com/office/drawing/2016/ink" xmlns:am3d="http://schemas.microsoft.com/office/drawing/2017/model3d" xmlns:o="urn:schemas-microsoft-com:office:office" xmlns:oel="http://schemas.microsoft.com/office/2019/extlst" xmlns:r="http://schemas.openxmlformats.org/officeDocument/2006/relationships" xmlns:m="http://schemas.openxmlformats.org/officeDocument/2006/math" xmlns:v="urn:schemas-microsoft-com:vml" xmlns:wp14="http://schemas.microsoft.com/office/word/2010/wordprocessingDrawing" xmlns:wp="http://schemas.openxmlformats.org/drawingml/2006/wordprocessingDrawing" xmlns:w10="urn:schemas-microsoft-com:office:word" xmlns:w="http://schemas.openxmlformats.org/wordprocessingml/2006/main" xmlns:w14="http://schemas.microsoft.com/office/word/2010/wordml" xmlns:w15="http://schemas.microsoft.com/office/word/2012/wordml" xmlns:w16cex="http://schemas.microsoft.com/office/word/2018/wordml/cex" xmlns:w16cid="http://schemas.microsoft.com/office/word/2016/wordml/cid" xmlns:w16="http://schemas.microsoft.com/office/word/2018/wordml" xmlns:w16du="http://schemas.microsoft.com/office/word/2023/wordml/word16du" xmlns:w16sdtdh="http://schemas.microsoft.com/office/word/2020/wordml/sdtdatahash" xmlns:w16sdtfl="http://schemas.microsoft.com/office/word/2024/wordml/sdtformatlock" xmlns:w16se="http://schemas.microsoft.com/office/word/2015/wordml/symex" xmlns:wpg="http://schemas.microsoft.com/office/word/2010/wordprocessingGroup" xmlns:wpi="http://schemas.microsoft.com/office/word/2010/wordprocessingInk" xmlns:wne="http://schemas.microsoft.com/office/word/2006/wordml" xmlns:wps="http://schemas.microsoft.com/office/word/2010/wordprocessingShape" mc:Ignorable="w14 w15 w16se w16cid w16 w16cex w16sdtdh w16sdtfl w16du wp14">
+<w:document xmlns:wpc="http://schemas.microsoft.com/office/word/2010/wordprocessingCanvas" xmlns:cx="http://schemas.microsoft.com/office/drawing/2014/chartex" xmlns:cx1="http://schemas.microsoft.com/office/drawing/2015/9/8/chartex" xmlns:cx2="http://schemas.microsoft.com/office/drawing/2015/10/21/chartex" xmlns:cx3="http://schemas.microsoft.com/office/drawing/2016/5/9/chartex" xmlns:cx4="http://schemas.microsoft.com/office/drawing/2016/5/10/chartex" xmlns:cx5="http://schemas.microsoft.com/office/drawing/2016/5/11/chartex" xmlns:cx6="http://schemas.microsoft.com/office/drawing/2016/5/12/chartex" xmlns:cx7="http://schemas.microsoft.com/office/drawing/2016/5/13/chartex" xmlns:cx8="http://schemas.microsoft.com/office/drawing/2016/5/14/chartex" xmlns:mc="http://schemas.openxmlformats.org/markup-compatibility/2006" xmlns:aink="http://schemas.microsoft.com/office/drawing/2016/ink" xmlns:am3d="http://schemas.microsoft.com/office/drawing/2017/model3d" xmlns:o="urn:schemas-microsoft-com:office:office" xmlns:r="http://schemas.openxmlformats.org/officeDocument/2006/relationships" xmlns:m="http://schemas.openxmlformats.org/officeDocument/2006/math" xmlns:v="urn:schemas-microsoft-com:vml" xmlns:wp14="http://schemas.microsoft.com/office/word/2010/wordprocessingDrawing" xmlns:wp="http://schemas.openxmlformats.org/drawingml/2006/wordprocessingDrawing" xmlns:w10="urn:schemas-microsoft-com:office:word" xmlns:w="http://schemas.openxmlformats.org/wordprocessingml/2006/main" xmlns:w14="http://schemas.microsoft.com/office/word/2010/wordml" xmlns:w15="http://schemas.microsoft.com/office/word/2012/wordml" xmlns:w16cex="http://schemas.microsoft.com/office/word/2018/wordml/cex" xmlns:w16cid="http://schemas.microsoft.com/office/word/2016/wordml/cid" xmlns:w16="http://schemas.microsoft.com/office/word/2018/wordml" xmlns:w16sdtdh="http://schemas.microsoft.com/office/word/2020/wordml/sdtdatahash" xmlns:w16se="http://schemas.microsoft.com/office/word/2015/wordml/symex" xmlns:wpg="http://schemas.microsoft.com/office/word/2010/wordprocessingGroup" xmlns:wpi="http://schemas.microsoft.com/office/word/2010/wordprocessingInk" xmlns:wne="http://schemas.microsoft.com/office/word/2006/wordml" xmlns:wps="http://schemas.microsoft.com/office/word/2010/wordprocessingShape" mc:Ignorable="w14 w15 w16se w16cid w16 w16cex w16sdtdh wp14">
   <w:body>
     <w:p>
       <w:pPr>
@@ -991,6 +991,108 @@
           <w:sz w:val="24"/>
           <w:szCs w:val="24"/>
         </w:rPr>
+        <w:t>Importe</w:t>
+      </w:r>
+      <w:r>
+        <w:rPr>
+          <w:rFonts w:ascii="Arial Narrow" w:hAnsi="Arial Narrow"/>
+          <w:sz w:val="24"/>
+          <w:szCs w:val="24"/>
+        </w:rPr>
+        <w:t xml:space="preserve"> l</w:t>
+      </w:r>
+      <w:r>
+        <w:rPr>
+          <w:rFonts w:ascii="Arial Narrow" w:hAnsi="Arial Narrow"/>
+          <w:sz w:val="24"/>
+          <w:szCs w:val="24"/>
+        </w:rPr>
+        <w:t>etras</w:t>
+      </w:r>
+      <w:r>
+        <w:rPr>
+          <w:rFonts w:ascii="Arial Narrow" w:hAnsi="Arial Narrow"/>
+          <w:sz w:val="24"/>
+          <w:szCs w:val="24"/>
+        </w:rPr>
+        <w:t xml:space="preserve"> </w:t>
+      </w:r>
+      <w:r>
+        <w:rPr>
+          <w:rFonts w:ascii="Arial Narrow" w:hAnsi="Arial Narrow"/>
+          <w:sz w:val="24"/>
+          <w:szCs w:val="24"/>
+        </w:rPr>
+        <w:t>con</w:t>
+      </w:r>
+      <w:r>
+        <w:rPr>
+          <w:rFonts w:ascii="Arial Narrow" w:hAnsi="Arial Narrow"/>
+          <w:sz w:val="24"/>
+          <w:szCs w:val="24"/>
+        </w:rPr>
+        <w:t xml:space="preserve"> d</w:t>
+      </w:r>
+      <w:r>
+        <w:rPr>
+          <w:rFonts w:ascii="Arial Narrow" w:hAnsi="Arial Narrow"/>
+          <w:sz w:val="24"/>
+          <w:szCs w:val="24"/>
+        </w:rPr>
+        <w:t>escuento: {</w:t>
+      </w:r>
+      <w:proofErr w:type="spellStart"/>
+      <w:proofErr w:type="gramStart"/>
+      <w:r>
+        <w:rPr>
+          <w:rFonts w:ascii="Arial Narrow" w:hAnsi="Arial Narrow"/>
+          <w:sz w:val="24"/>
+          <w:szCs w:val="24"/>
+        </w:rPr>
+        <w:t>d.ImporteLetras</w:t>
+      </w:r>
+      <w:r>
+        <w:rPr>
+          <w:rFonts w:ascii="Arial Narrow" w:hAnsi="Arial Narrow"/>
+          <w:sz w:val="24"/>
+          <w:szCs w:val="24"/>
+        </w:rPr>
+        <w:t>Con</w:t>
+      </w:r>
+      <w:r>
+        <w:rPr>
+          <w:rFonts w:ascii="Arial Narrow" w:hAnsi="Arial Narrow"/>
+          <w:sz w:val="24"/>
+          <w:szCs w:val="24"/>
+        </w:rPr>
+        <w:t>Descuento</w:t>
+      </w:r>
+      <w:proofErr w:type="spellEnd"/>
+      <w:proofErr w:type="gramEnd"/>
+      <w:r>
+        <w:rPr>
+          <w:rFonts w:ascii="Arial Narrow" w:hAnsi="Arial Narrow"/>
+          <w:sz w:val="24"/>
+          <w:szCs w:val="24"/>
+        </w:rPr>
+        <w:t>},</w:t>
+      </w:r>
+    </w:p>
+    <w:p>
+      <w:pPr>
+        <w:jc w:val="both"/>
+        <w:rPr>
+          <w:rFonts w:ascii="Arial Narrow" w:hAnsi="Arial Narrow"/>
+          <w:sz w:val="24"/>
+          <w:szCs w:val="24"/>
+        </w:rPr>
+      </w:pPr>
+      <w:r>
+        <w:rPr>
+          <w:rFonts w:ascii="Arial Narrow" w:hAnsi="Arial Narrow"/>
+          <w:sz w:val="24"/>
+          <w:szCs w:val="24"/>
+        </w:rPr>
         <w:t>I</w:t>
       </w:r>
       <w:r>
@@ -1031,15 +1133,7 @@
           <w:sz w:val="24"/>
           <w:szCs w:val="24"/>
         </w:rPr>
-        <w:t>últiple</w:t>
-      </w:r>
-      <w:r>
-        <w:rPr>
-          <w:rFonts w:ascii="Arial Narrow" w:hAnsi="Arial Narrow"/>
-          <w:sz w:val="24"/>
-          <w:szCs w:val="24"/>
-        </w:rPr>
-        <w:t>: {</w:t>
+        <w:t>últiple: {</w:t>
       </w:r>
       <w:proofErr w:type="spellStart"/>
       <w:proofErr w:type="gramStart"/>
@@ -1265,6 +1359,7 @@
           <w:sz w:val="24"/>
           <w:szCs w:val="24"/>
         </w:rPr>
+        <w:lastRenderedPageBreak/>
         <w:t>Marca y Modelo del Vehículo = {</w:t>
       </w:r>
       <w:proofErr w:type="spellStart"/>
@@ -1303,7 +1398,6 @@
           <w:sz w:val="24"/>
           <w:szCs w:val="24"/>
         </w:rPr>
-        <w:lastRenderedPageBreak/>
         <w:t>Observaciones del Acta = {</w:t>
       </w:r>
       <w:proofErr w:type="spellStart"/>
@@ -1416,7 +1510,7 @@
 </file>
 
 <file path=word/endnotes.xml><?xml version="1.0" encoding="utf-8"?>
-<w:endnotes xmlns:wpc="http://schemas.microsoft.com/office/word/2010/wordprocessingCanvas" xmlns:cx="http://schemas.microsoft.com/office/drawing/2014/chartex" xmlns:cx1="http://schemas.microsoft.com/office/drawing/2015/9/8/chartex" xmlns:cx2="http://schemas.microsoft.com/office/drawing/2015/10/21/chartex" xmlns:cx3="http://schemas.microsoft.com/office/drawing/2016/5/9/chartex" xmlns:cx4="http://schemas.microsoft.com/office/drawing/2016/5/10/chartex" xmlns:cx5="http://schemas.microsoft.com/office/drawing/2016/5/11/chartex" xmlns:cx6="http://schemas.microsoft.com/office/drawing/2016/5/12/chartex" xmlns:cx7="http://schemas.microsoft.com/office/drawing/2016/5/13/chartex" xmlns:cx8="http://schemas.microsoft.com/office/drawing/2016/5/14/chartex" xmlns:mc="http://schemas.openxmlformats.org/markup-compatibility/2006" xmlns:aink="http://schemas.microsoft.com/office/drawing/2016/ink" xmlns:am3d="http://schemas.microsoft.com/office/drawing/2017/model3d" xmlns:o="urn:schemas-microsoft-com:office:office" xmlns:oel="http://schemas.microsoft.com/office/2019/extlst" xmlns:r="http://schemas.openxmlformats.org/officeDocument/2006/relationships" xmlns:m="http://schemas.openxmlformats.org/officeDocument/2006/math" xmlns:v="urn:schemas-microsoft-com:vml" xmlns:wp14="http://schemas.microsoft.com/office/word/2010/wordprocessingDrawing" xmlns:wp="http://schemas.openxmlformats.org/drawingml/2006/wordprocessingDrawing" xmlns:w10="urn:schemas-microsoft-com:office:word" xmlns:w="http://schemas.openxmlformats.org/wordprocessingml/2006/main" xmlns:w14="http://schemas.microsoft.com/office/word/2010/wordml" xmlns:w15="http://schemas.microsoft.com/office/word/2012/wordml" xmlns:w16cex="http://schemas.microsoft.com/office/word/2018/wordml/cex" xmlns:w16cid="http://schemas.microsoft.com/office/word/2016/wordml/cid" xmlns:w16="http://schemas.microsoft.com/office/word/2018/wordml" xmlns:w16du="http://schemas.microsoft.com/office/word/2023/wordml/word16du" xmlns:w16sdtdh="http://schemas.microsoft.com/office/word/2020/wordml/sdtdatahash" xmlns:w16sdtfl="http://schemas.microsoft.com/office/word/2024/wordml/sdtformatlock" xmlns:w16se="http://schemas.microsoft.com/office/word/2015/wordml/symex" xmlns:wpg="http://schemas.microsoft.com/office/word/2010/wordprocessingGroup" xmlns:wpi="http://schemas.microsoft.com/office/word/2010/wordprocessingInk" xmlns:wne="http://schemas.microsoft.com/office/word/2006/wordml" xmlns:wps="http://schemas.microsoft.com/office/word/2010/wordprocessingShape" mc:Ignorable="w14 w15 w16se w16cid w16 w16cex w16sdtdh w16sdtfl w16du wp14">
+<w:endnotes xmlns:wpc="http://schemas.microsoft.com/office/word/2010/wordprocessingCanvas" xmlns:cx="http://schemas.microsoft.com/office/drawing/2014/chartex" xmlns:cx1="http://schemas.microsoft.com/office/drawing/2015/9/8/chartex" xmlns:cx2="http://schemas.microsoft.com/office/drawing/2015/10/21/chartex" xmlns:cx3="http://schemas.microsoft.com/office/drawing/2016/5/9/chartex" xmlns:cx4="http://schemas.microsoft.com/office/drawing/2016/5/10/chartex" xmlns:cx5="http://schemas.microsoft.com/office/drawing/2016/5/11/chartex" xmlns:cx6="http://schemas.microsoft.com/office/drawing/2016/5/12/chartex" xmlns:cx7="http://schemas.microsoft.com/office/drawing/2016/5/13/chartex" xmlns:cx8="http://schemas.microsoft.com/office/drawing/2016/5/14/chartex" xmlns:mc="http://schemas.openxmlformats.org/markup-compatibility/2006" xmlns:aink="http://schemas.microsoft.com/office/drawing/2016/ink" xmlns:am3d="http://schemas.microsoft.com/office/drawing/2017/model3d" xmlns:o="urn:schemas-microsoft-com:office:office" xmlns:r="http://schemas.openxmlformats.org/officeDocument/2006/relationships" xmlns:m="http://schemas.openxmlformats.org/officeDocument/2006/math" xmlns:v="urn:schemas-microsoft-com:vml" xmlns:wp14="http://schemas.microsoft.com/office/word/2010/wordprocessingDrawing" xmlns:wp="http://schemas.openxmlformats.org/drawingml/2006/wordprocessingDrawing" xmlns:w10="urn:schemas-microsoft-com:office:word" xmlns:w="http://schemas.openxmlformats.org/wordprocessingml/2006/main" xmlns:w14="http://schemas.microsoft.com/office/word/2010/wordml" xmlns:w15="http://schemas.microsoft.com/office/word/2012/wordml" xmlns:w16cex="http://schemas.microsoft.com/office/word/2018/wordml/cex" xmlns:w16cid="http://schemas.microsoft.com/office/word/2016/wordml/cid" xmlns:w16="http://schemas.microsoft.com/office/word/2018/wordml" xmlns:w16sdtdh="http://schemas.microsoft.com/office/word/2020/wordml/sdtdatahash" xmlns:w16se="http://schemas.microsoft.com/office/word/2015/wordml/symex" xmlns:wpg="http://schemas.microsoft.com/office/word/2010/wordprocessingGroup" xmlns:wpi="http://schemas.microsoft.com/office/word/2010/wordprocessingInk" xmlns:wne="http://schemas.microsoft.com/office/word/2006/wordml" xmlns:wps="http://schemas.microsoft.com/office/word/2010/wordprocessingShape" mc:Ignorable="w14 w15 w16se w16cid w16 w16cex w16sdtdh wp14">
   <w:endnote w:type="separator" w:id="-1">
     <w:p>
       <w:pPr>
@@ -1441,7 +1535,7 @@
 </file>
 
 <file path=word/footer1.xml><?xml version="1.0" encoding="utf-8"?>
-<w:ftr xmlns:wpc="http://schemas.microsoft.com/office/word/2010/wordprocessingCanvas" xmlns:cx="http://schemas.microsoft.com/office/drawing/2014/chartex" xmlns:cx1="http://schemas.microsoft.com/office/drawing/2015/9/8/chartex" xmlns:cx2="http://schemas.microsoft.com/office/drawing/2015/10/21/chartex" xmlns:cx3="http://schemas.microsoft.com/office/drawing/2016/5/9/chartex" xmlns:cx4="http://schemas.microsoft.com/office/drawing/2016/5/10/chartex" xmlns:cx5="http://schemas.microsoft.com/office/drawing/2016/5/11/chartex" xmlns:cx6="http://schemas.microsoft.com/office/drawing/2016/5/12/chartex" xmlns:cx7="http://schemas.microsoft.com/office/drawing/2016/5/13/chartex" xmlns:cx8="http://schemas.microsoft.com/office/drawing/2016/5/14/chartex" xmlns:mc="http://schemas.openxmlformats.org/markup-compatibility/2006" xmlns:aink="http://schemas.microsoft.com/office/drawing/2016/ink" xmlns:am3d="http://schemas.microsoft.com/office/drawing/2017/model3d" xmlns:o="urn:schemas-microsoft-com:office:office" xmlns:oel="http://schemas.microsoft.com/office/2019/extlst" xmlns:r="http://schemas.openxmlformats.org/officeDocument/2006/relationships" xmlns:m="http://schemas.openxmlformats.org/officeDocument/2006/math" xmlns:v="urn:schemas-microsoft-com:vml" xmlns:wp14="http://schemas.microsoft.com/office/word/2010/wordprocessingDrawing" xmlns:wp="http://schemas.openxmlformats.org/drawingml/2006/wordprocessingDrawing" xmlns:w10="urn:schemas-microsoft-com:office:word" xmlns:w="http://schemas.openxmlformats.org/wordprocessingml/2006/main" xmlns:w14="http://schemas.microsoft.com/office/word/2010/wordml" xmlns:w15="http://schemas.microsoft.com/office/word/2012/wordml" xmlns:w16cex="http://schemas.microsoft.com/office/word/2018/wordml/cex" xmlns:w16cid="http://schemas.microsoft.com/office/word/2016/wordml/cid" xmlns:w16="http://schemas.microsoft.com/office/word/2018/wordml" xmlns:w16du="http://schemas.microsoft.com/office/word/2023/wordml/word16du" xmlns:w16sdtdh="http://schemas.microsoft.com/office/word/2020/wordml/sdtdatahash" xmlns:w16sdtfl="http://schemas.microsoft.com/office/word/2024/wordml/sdtformatlock" xmlns:w16se="http://schemas.microsoft.com/office/word/2015/wordml/symex" xmlns:wpg="http://schemas.microsoft.com/office/word/2010/wordprocessingGroup" xmlns:wpi="http://schemas.microsoft.com/office/word/2010/wordprocessingInk" xmlns:wne="http://schemas.microsoft.com/office/word/2006/wordml" xmlns:wps="http://schemas.microsoft.com/office/word/2010/wordprocessingShape" mc:Ignorable="w14 w15 w16se w16cid w16 w16cex w16sdtdh w16sdtfl w16du wp14">
+<w:ftr xmlns:wpc="http://schemas.microsoft.com/office/word/2010/wordprocessingCanvas" xmlns:cx="http://schemas.microsoft.com/office/drawing/2014/chartex" xmlns:cx1="http://schemas.microsoft.com/office/drawing/2015/9/8/chartex" xmlns:cx2="http://schemas.microsoft.com/office/drawing/2015/10/21/chartex" xmlns:cx3="http://schemas.microsoft.com/office/drawing/2016/5/9/chartex" xmlns:cx4="http://schemas.microsoft.com/office/drawing/2016/5/10/chartex" xmlns:cx5="http://schemas.microsoft.com/office/drawing/2016/5/11/chartex" xmlns:cx6="http://schemas.microsoft.com/office/drawing/2016/5/12/chartex" xmlns:cx7="http://schemas.microsoft.com/office/drawing/2016/5/13/chartex" xmlns:cx8="http://schemas.microsoft.com/office/drawing/2016/5/14/chartex" xmlns:mc="http://schemas.openxmlformats.org/markup-compatibility/2006" xmlns:aink="http://schemas.microsoft.com/office/drawing/2016/ink" xmlns:am3d="http://schemas.microsoft.com/office/drawing/2017/model3d" xmlns:o="urn:schemas-microsoft-com:office:office" xmlns:r="http://schemas.openxmlformats.org/officeDocument/2006/relationships" xmlns:m="http://schemas.openxmlformats.org/officeDocument/2006/math" xmlns:v="urn:schemas-microsoft-com:vml" xmlns:wp14="http://schemas.microsoft.com/office/word/2010/wordprocessingDrawing" xmlns:wp="http://schemas.openxmlformats.org/drawingml/2006/wordprocessingDrawing" xmlns:w10="urn:schemas-microsoft-com:office:word" xmlns:w="http://schemas.openxmlformats.org/wordprocessingml/2006/main" xmlns:w14="http://schemas.microsoft.com/office/word/2010/wordml" xmlns:w15="http://schemas.microsoft.com/office/word/2012/wordml" xmlns:w16cex="http://schemas.microsoft.com/office/word/2018/wordml/cex" xmlns:w16cid="http://schemas.microsoft.com/office/word/2016/wordml/cid" xmlns:w16="http://schemas.microsoft.com/office/word/2018/wordml" xmlns:w16sdtdh="http://schemas.microsoft.com/office/word/2020/wordml/sdtdatahash" xmlns:w16se="http://schemas.microsoft.com/office/word/2015/wordml/symex" xmlns:wpg="http://schemas.microsoft.com/office/word/2010/wordprocessingGroup" xmlns:wpi="http://schemas.microsoft.com/office/word/2010/wordprocessingInk" xmlns:wne="http://schemas.microsoft.com/office/word/2006/wordml" xmlns:wps="http://schemas.microsoft.com/office/word/2010/wordprocessingShape" mc:Ignorable="w14 w15 w16se w16cid w16 w16cex w16sdtdh wp14">
   <w:p>
     <w:pPr>
       <w:pStyle w:val="Piedepgina"/>
@@ -1540,7 +1634,7 @@
 </file>
 
 <file path=word/footnotes.xml><?xml version="1.0" encoding="utf-8"?>
-<w:footnotes xmlns:wpc="http://schemas.microsoft.com/office/word/2010/wordprocessingCanvas" xmlns:cx="http://schemas.microsoft.com/office/drawing/2014/chartex" xmlns:cx1="http://schemas.microsoft.com/office/drawing/2015/9/8/chartex" xmlns:cx2="http://schemas.microsoft.com/office/drawing/2015/10/21/chartex" xmlns:cx3="http://schemas.microsoft.com/office/drawing/2016/5/9/chartex" xmlns:cx4="http://schemas.microsoft.com/office/drawing/2016/5/10/chartex" xmlns:cx5="http://schemas.microsoft.com/office/drawing/2016/5/11/chartex" xmlns:cx6="http://schemas.microsoft.com/office/drawing/2016/5/12/chartex" xmlns:cx7="http://schemas.microsoft.com/office/drawing/2016/5/13/chartex" xmlns:cx8="http://schemas.microsoft.com/office/drawing/2016/5/14/chartex" xmlns:mc="http://schemas.openxmlformats.org/markup-compatibility/2006" xmlns:aink="http://schemas.microsoft.com/office/drawing/2016/ink" xmlns:am3d="http://schemas.microsoft.com/office/drawing/2017/model3d" xmlns:o="urn:schemas-microsoft-com:office:office" xmlns:oel="http://schemas.microsoft.com/office/2019/extlst" xmlns:r="http://schemas.openxmlformats.org/officeDocument/2006/relationships" xmlns:m="http://schemas.openxmlformats.org/officeDocument/2006/math" xmlns:v="urn:schemas-microsoft-com:vml" xmlns:wp14="http://schemas.microsoft.com/office/word/2010/wordprocessingDrawing" xmlns:wp="http://schemas.openxmlformats.org/drawingml/2006/wordprocessingDrawing" xmlns:w10="urn:schemas-microsoft-com:office:word" xmlns:w="http://schemas.openxmlformats.org/wordprocessingml/2006/main" xmlns:w14="http://schemas.microsoft.com/office/word/2010/wordml" xmlns:w15="http://schemas.microsoft.com/office/word/2012/wordml" xmlns:w16cex="http://schemas.microsoft.com/office/word/2018/wordml/cex" xmlns:w16cid="http://schemas.microsoft.com/office/word/2016/wordml/cid" xmlns:w16="http://schemas.microsoft.com/office/word/2018/wordml" xmlns:w16du="http://schemas.microsoft.com/office/word/2023/wordml/word16du" xmlns:w16sdtdh="http://schemas.microsoft.com/office/word/2020/wordml/sdtdatahash" xmlns:w16sdtfl="http://schemas.microsoft.com/office/word/2024/wordml/sdtformatlock" xmlns:w16se="http://schemas.microsoft.com/office/word/2015/wordml/symex" xmlns:wpg="http://schemas.microsoft.com/office/word/2010/wordprocessingGroup" xmlns:wpi="http://schemas.microsoft.com/office/word/2010/wordprocessingInk" xmlns:wne="http://schemas.microsoft.com/office/word/2006/wordml" xmlns:wps="http://schemas.microsoft.com/office/word/2010/wordprocessingShape" mc:Ignorable="w14 w15 w16se w16cid w16 w16cex w16sdtdh w16sdtfl w16du wp14">
+<w:footnotes xmlns:wpc="http://schemas.microsoft.com/office/word/2010/wordprocessingCanvas" xmlns:cx="http://schemas.microsoft.com/office/drawing/2014/chartex" xmlns:cx1="http://schemas.microsoft.com/office/drawing/2015/9/8/chartex" xmlns:cx2="http://schemas.microsoft.com/office/drawing/2015/10/21/chartex" xmlns:cx3="http://schemas.microsoft.com/office/drawing/2016/5/9/chartex" xmlns:cx4="http://schemas.microsoft.com/office/drawing/2016/5/10/chartex" xmlns:cx5="http://schemas.microsoft.com/office/drawing/2016/5/11/chartex" xmlns:cx6="http://schemas.microsoft.com/office/drawing/2016/5/12/chartex" xmlns:cx7="http://schemas.microsoft.com/office/drawing/2016/5/13/chartex" xmlns:cx8="http://schemas.microsoft.com/office/drawing/2016/5/14/chartex" xmlns:mc="http://schemas.openxmlformats.org/markup-compatibility/2006" xmlns:aink="http://schemas.microsoft.com/office/drawing/2016/ink" xmlns:am3d="http://schemas.microsoft.com/office/drawing/2017/model3d" xmlns:o="urn:schemas-microsoft-com:office:office" xmlns:r="http://schemas.openxmlformats.org/officeDocument/2006/relationships" xmlns:m="http://schemas.openxmlformats.org/officeDocument/2006/math" xmlns:v="urn:schemas-microsoft-com:vml" xmlns:wp14="http://schemas.microsoft.com/office/word/2010/wordprocessingDrawing" xmlns:wp="http://schemas.openxmlformats.org/drawingml/2006/wordprocessingDrawing" xmlns:w10="urn:schemas-microsoft-com:office:word" xmlns:w="http://schemas.openxmlformats.org/wordprocessingml/2006/main" xmlns:w14="http://schemas.microsoft.com/office/word/2010/wordml" xmlns:w15="http://schemas.microsoft.com/office/word/2012/wordml" xmlns:w16cex="http://schemas.microsoft.com/office/word/2018/wordml/cex" xmlns:w16cid="http://schemas.microsoft.com/office/word/2016/wordml/cid" xmlns:w16="http://schemas.microsoft.com/office/word/2018/wordml" xmlns:w16sdtdh="http://schemas.microsoft.com/office/word/2020/wordml/sdtdatahash" xmlns:w16se="http://schemas.microsoft.com/office/word/2015/wordml/symex" xmlns:wpg="http://schemas.microsoft.com/office/word/2010/wordprocessingGroup" xmlns:wpi="http://schemas.microsoft.com/office/word/2010/wordprocessingInk" xmlns:wne="http://schemas.microsoft.com/office/word/2006/wordml" xmlns:wps="http://schemas.microsoft.com/office/word/2010/wordprocessingShape" mc:Ignorable="w14 w15 w16se w16cid w16 w16cex w16sdtdh wp14">
   <w:footnote w:type="separator" w:id="-1">
     <w:p>
       <w:pPr>
@@ -1565,7 +1659,7 @@
 </file>
 
 <file path=word/header1.xml><?xml version="1.0" encoding="utf-8"?>
-<w:hdr xmlns:wpc="http://schemas.microsoft.com/office/word/2010/wordprocessingCanvas" xmlns:cx="http://schemas.microsoft.com/office/drawing/2014/chartex" xmlns:cx1="http://schemas.microsoft.com/office/drawing/2015/9/8/chartex" xmlns:cx2="http://schemas.microsoft.com/office/drawing/2015/10/21/chartex" xmlns:cx3="http://schemas.microsoft.com/office/drawing/2016/5/9/chartex" xmlns:cx4="http://schemas.microsoft.com/office/drawing/2016/5/10/chartex" xmlns:cx5="http://schemas.microsoft.com/office/drawing/2016/5/11/chartex" xmlns:cx6="http://schemas.microsoft.com/office/drawing/2016/5/12/chartex" xmlns:cx7="http://schemas.microsoft.com/office/drawing/2016/5/13/chartex" xmlns:cx8="http://schemas.microsoft.com/office/drawing/2016/5/14/chartex" xmlns:mc="http://schemas.openxmlformats.org/markup-compatibility/2006" xmlns:aink="http://schemas.microsoft.com/office/drawing/2016/ink" xmlns:am3d="http://schemas.microsoft.com/office/drawing/2017/model3d" xmlns:o="urn:schemas-microsoft-com:office:office" xmlns:oel="http://schemas.microsoft.com/office/2019/extlst" xmlns:r="http://schemas.openxmlformats.org/officeDocument/2006/relationships" xmlns:m="http://schemas.openxmlformats.org/officeDocument/2006/math" xmlns:v="urn:schemas-microsoft-com:vml" xmlns:wp14="http://schemas.microsoft.com/office/word/2010/wordprocessingDrawing" xmlns:wp="http://schemas.openxmlformats.org/drawingml/2006/wordprocessingDrawing" xmlns:w10="urn:schemas-microsoft-com:office:word" xmlns:w="http://schemas.openxmlformats.org/wordprocessingml/2006/main" xmlns:w14="http://schemas.microsoft.com/office/word/2010/wordml" xmlns:w15="http://schemas.microsoft.com/office/word/2012/wordml" xmlns:w16cex="http://schemas.microsoft.com/office/word/2018/wordml/cex" xmlns:w16cid="http://schemas.microsoft.com/office/word/2016/wordml/cid" xmlns:w16="http://schemas.microsoft.com/office/word/2018/wordml" xmlns:w16du="http://schemas.microsoft.com/office/word/2023/wordml/word16du" xmlns:w16sdtdh="http://schemas.microsoft.com/office/word/2020/wordml/sdtdatahash" xmlns:w16sdtfl="http://schemas.microsoft.com/office/word/2024/wordml/sdtformatlock" xmlns:w16se="http://schemas.microsoft.com/office/word/2015/wordml/symex" xmlns:wpg="http://schemas.microsoft.com/office/word/2010/wordprocessingGroup" xmlns:wpi="http://schemas.microsoft.com/office/word/2010/wordprocessingInk" xmlns:wne="http://schemas.microsoft.com/office/word/2006/wordml" xmlns:wps="http://schemas.microsoft.com/office/word/2010/wordprocessingShape" mc:Ignorable="w14 w15 w16se w16cid w16 w16cex w16sdtdh w16sdtfl w16du wp14">
+<w:hdr xmlns:wpc="http://schemas.microsoft.com/office/word/2010/wordprocessingCanvas" xmlns:cx="http://schemas.microsoft.com/office/drawing/2014/chartex" xmlns:cx1="http://schemas.microsoft.com/office/drawing/2015/9/8/chartex" xmlns:cx2="http://schemas.microsoft.com/office/drawing/2015/10/21/chartex" xmlns:cx3="http://schemas.microsoft.com/office/drawing/2016/5/9/chartex" xmlns:cx4="http://schemas.microsoft.com/office/drawing/2016/5/10/chartex" xmlns:cx5="http://schemas.microsoft.com/office/drawing/2016/5/11/chartex" xmlns:cx6="http://schemas.microsoft.com/office/drawing/2016/5/12/chartex" xmlns:cx7="http://schemas.microsoft.com/office/drawing/2016/5/13/chartex" xmlns:cx8="http://schemas.microsoft.com/office/drawing/2016/5/14/chartex" xmlns:mc="http://schemas.openxmlformats.org/markup-compatibility/2006" xmlns:aink="http://schemas.microsoft.com/office/drawing/2016/ink" xmlns:am3d="http://schemas.microsoft.com/office/drawing/2017/model3d" xmlns:o="urn:schemas-microsoft-com:office:office" xmlns:r="http://schemas.openxmlformats.org/officeDocument/2006/relationships" xmlns:m="http://schemas.openxmlformats.org/officeDocument/2006/math" xmlns:v="urn:schemas-microsoft-com:vml" xmlns:wp14="http://schemas.microsoft.com/office/word/2010/wordprocessingDrawing" xmlns:wp="http://schemas.openxmlformats.org/drawingml/2006/wordprocessingDrawing" xmlns:w10="urn:schemas-microsoft-com:office:word" xmlns:w="http://schemas.openxmlformats.org/wordprocessingml/2006/main" xmlns:w14="http://schemas.microsoft.com/office/word/2010/wordml" xmlns:w15="http://schemas.microsoft.com/office/word/2012/wordml" xmlns:w16cex="http://schemas.microsoft.com/office/word/2018/wordml/cex" xmlns:w16cid="http://schemas.microsoft.com/office/word/2016/wordml/cid" xmlns:w16="http://schemas.microsoft.com/office/word/2018/wordml" xmlns:w16sdtdh="http://schemas.microsoft.com/office/word/2020/wordml/sdtdatahash" xmlns:w16se="http://schemas.microsoft.com/office/word/2015/wordml/symex" xmlns:wpg="http://schemas.microsoft.com/office/word/2010/wordprocessingGroup" xmlns:wpi="http://schemas.microsoft.com/office/word/2010/wordprocessingInk" xmlns:wne="http://schemas.microsoft.com/office/word/2006/wordml" xmlns:wps="http://schemas.microsoft.com/office/word/2010/wordprocessingShape" mc:Ignorable="w14 w15 w16se w16cid w16 w16cex w16sdtdh wp14">
   <w:p>
     <w:pPr>
       <w:pStyle w:val="Encabezado"/>
@@ -1642,7 +1736,7 @@
 </file>
 
 <file path=word/styles.xml><?xml version="1.0" encoding="utf-8"?>
-<w:styles xmlns:mc="http://schemas.openxmlformats.org/markup-compatibility/2006" xmlns:r="http://schemas.openxmlformats.org/officeDocument/2006/relationships" xmlns:w="http://schemas.openxmlformats.org/wordprocessingml/2006/main" xmlns:w14="http://schemas.microsoft.com/office/word/2010/wordml" xmlns:w15="http://schemas.microsoft.com/office/word/2012/wordml" xmlns:w16cex="http://schemas.microsoft.com/office/word/2018/wordml/cex" xmlns:w16cid="http://schemas.microsoft.com/office/word/2016/wordml/cid" xmlns:w16="http://schemas.microsoft.com/office/word/2018/wordml" xmlns:w16du="http://schemas.microsoft.com/office/word/2023/wordml/word16du" xmlns:w16sdtdh="http://schemas.microsoft.com/office/word/2020/wordml/sdtdatahash" xmlns:w16sdtfl="http://schemas.microsoft.com/office/word/2024/wordml/sdtformatlock" xmlns:w16se="http://schemas.microsoft.com/office/word/2015/wordml/symex" mc:Ignorable="w14 w15 w16se w16cid w16 w16cex w16sdtdh w16sdtfl w16du">
+<w:styles xmlns:mc="http://schemas.openxmlformats.org/markup-compatibility/2006" xmlns:r="http://schemas.openxmlformats.org/officeDocument/2006/relationships" xmlns:w="http://schemas.openxmlformats.org/wordprocessingml/2006/main" xmlns:w14="http://schemas.microsoft.com/office/word/2010/wordml" xmlns:w15="http://schemas.microsoft.com/office/word/2012/wordml" xmlns:w16cex="http://schemas.microsoft.com/office/word/2018/wordml/cex" xmlns:w16cid="http://schemas.microsoft.com/office/word/2016/wordml/cid" xmlns:w16="http://schemas.microsoft.com/office/word/2018/wordml" xmlns:w16sdtdh="http://schemas.microsoft.com/office/word/2020/wordml/sdtdatahash" xmlns:w16se="http://schemas.microsoft.com/office/word/2015/wordml/symex" mc:Ignorable="w14 w15 w16se w16cid w16 w16cex w16sdtdh">
   <w:docDefaults>
     <w:rPrDefault>
       <w:rPr>
@@ -2045,6 +2139,7 @@
   <w:style w:type="character" w:default="1" w:styleId="Fuentedeprrafopredeter">
     <w:name w:val="Default Paragraph Font"/>
     <w:uiPriority w:val="1"/>
+    <w:semiHidden/>
     <w:unhideWhenUsed/>
   </w:style>
   <w:style w:type="table" w:default="1" w:styleId="Tablanormal">

</xml_diff>

<commit_message>
corrigiendo variables y detalles esteticos
</commit_message>
<xml_diff>
--- a/src/assets/files/diccionario-juzgado-de-faltas.docx
+++ b/src/assets/files/diccionario-juzgado-de-faltas.docx
@@ -59,259 +59,559 @@
           <w:sz w:val="24"/>
           <w:szCs w:val="24"/>
         </w:rPr>
-        <w:t>Causa = {d.causa}</w:t>
-      </w:r>
-    </w:p>
-    <w:p>
-      <w:pPr>
-        <w:jc w:val="both"/>
-        <w:rPr>
-          <w:rFonts w:ascii="Arial Narrow" w:hAnsi="Arial Narrow"/>
-          <w:sz w:val="24"/>
-          <w:szCs w:val="24"/>
-        </w:rPr>
-      </w:pPr>
-      <w:r>
-        <w:rPr>
-          <w:rFonts w:ascii="Arial Narrow" w:hAnsi="Arial Narrow"/>
-          <w:sz w:val="24"/>
-          <w:szCs w:val="24"/>
-        </w:rPr>
-        <w:t>Año = {d.añoActual}</w:t>
-      </w:r>
-    </w:p>
-    <w:p>
-      <w:pPr>
-        <w:jc w:val="both"/>
-        <w:rPr>
-          <w:rFonts w:ascii="Arial Narrow" w:hAnsi="Arial Narrow"/>
-          <w:sz w:val="24"/>
-          <w:szCs w:val="24"/>
-        </w:rPr>
-      </w:pPr>
-      <w:r>
-        <w:rPr>
-          <w:rFonts w:ascii="Arial Narrow" w:hAnsi="Arial Narrow"/>
-          <w:sz w:val="24"/>
-          <w:szCs w:val="24"/>
-        </w:rPr>
-        <w:t>Fecha = {d.fechaActual}</w:t>
-      </w:r>
-    </w:p>
-    <w:p>
-      <w:pPr>
-        <w:jc w:val="both"/>
-        <w:rPr>
-          <w:rFonts w:ascii="Arial Narrow" w:hAnsi="Arial Narrow"/>
-          <w:sz w:val="24"/>
-          <w:szCs w:val="24"/>
-        </w:rPr>
-      </w:pPr>
-      <w:r>
-        <w:rPr>
-          <w:rFonts w:ascii="Arial Narrow" w:hAnsi="Arial Narrow"/>
-          <w:sz w:val="24"/>
-          <w:szCs w:val="24"/>
-        </w:rPr>
-        <w:t>Hora = {d.horaActual}</w:t>
-      </w:r>
-    </w:p>
-    <w:p>
-      <w:pPr>
-        <w:jc w:val="both"/>
-        <w:rPr>
-          <w:rFonts w:ascii="Arial Narrow" w:hAnsi="Arial Narrow"/>
-          <w:sz w:val="24"/>
-          <w:szCs w:val="24"/>
-        </w:rPr>
-      </w:pPr>
-      <w:r>
-        <w:rPr>
-          <w:rFonts w:ascii="Arial Narrow" w:hAnsi="Arial Narrow"/>
-          <w:sz w:val="24"/>
-          <w:szCs w:val="24"/>
-        </w:rPr>
-        <w:t>Lugar de la Infracción = {d.lugar}</w:t>
-      </w:r>
-    </w:p>
-    <w:p>
-      <w:pPr>
-        <w:jc w:val="both"/>
-        <w:rPr>
-          <w:rFonts w:ascii="Arial Narrow" w:hAnsi="Arial Narrow"/>
-          <w:sz w:val="24"/>
-          <w:szCs w:val="24"/>
-        </w:rPr>
-      </w:pPr>
-      <w:r>
-        <w:rPr>
-          <w:rFonts w:ascii="Arial Narrow" w:hAnsi="Arial Narrow"/>
-          <w:sz w:val="24"/>
-          <w:szCs w:val="24"/>
-        </w:rPr>
-        <w:t>Documento del Infractor/a = {d.infractorDocumento}</w:t>
-      </w:r>
-    </w:p>
-    <w:p>
-      <w:pPr>
-        <w:jc w:val="both"/>
-        <w:rPr>
-          <w:rFonts w:ascii="Arial Narrow" w:hAnsi="Arial Narrow"/>
-          <w:sz w:val="24"/>
-          <w:szCs w:val="24"/>
-        </w:rPr>
-      </w:pPr>
-      <w:r>
-        <w:rPr>
-          <w:rFonts w:ascii="Arial Narrow" w:hAnsi="Arial Narrow"/>
-          <w:sz w:val="24"/>
-          <w:szCs w:val="24"/>
-        </w:rPr>
-        <w:t>Nombre y Apellido del Infractor/a = {d.infractorNombreApellido}</w:t>
-      </w:r>
-    </w:p>
-    <w:p>
-      <w:pPr>
-        <w:jc w:val="both"/>
-        <w:rPr>
-          <w:rFonts w:ascii="Arial Narrow" w:hAnsi="Arial Narrow"/>
-          <w:sz w:val="24"/>
-          <w:szCs w:val="24"/>
-        </w:rPr>
-      </w:pPr>
-      <w:r>
-        <w:rPr>
-          <w:rFonts w:ascii="Arial Narrow" w:hAnsi="Arial Narrow"/>
-          <w:sz w:val="24"/>
-          <w:szCs w:val="24"/>
-        </w:rPr>
-        <w:t>Domicilio del infractor/a = {d.infractorDomicilio}</w:t>
-      </w:r>
-    </w:p>
-    <w:p>
-      <w:pPr>
-        <w:jc w:val="both"/>
-        <w:rPr>
-          <w:rFonts w:ascii="Arial Narrow" w:hAnsi="Arial Narrow"/>
-          <w:sz w:val="24"/>
-          <w:szCs w:val="24"/>
-        </w:rPr>
-      </w:pPr>
-      <w:r>
-        <w:rPr>
-          <w:rFonts w:ascii="Arial Narrow" w:hAnsi="Arial Narrow"/>
-          <w:sz w:val="24"/>
-          <w:szCs w:val="24"/>
-        </w:rPr>
-        <w:t>Nombre del Juzgado = {d.juzgadoNombre}</w:t>
-      </w:r>
-    </w:p>
-    <w:p>
-      <w:pPr>
-        <w:jc w:val="both"/>
-        <w:rPr>
-          <w:rFonts w:ascii="Arial Narrow" w:hAnsi="Arial Narrow"/>
-          <w:sz w:val="24"/>
-          <w:szCs w:val="24"/>
-        </w:rPr>
-      </w:pPr>
-      <w:r>
-        <w:rPr>
-          <w:rFonts w:ascii="Arial Narrow" w:hAnsi="Arial Narrow"/>
-          <w:sz w:val="24"/>
-          <w:szCs w:val="24"/>
-        </w:rPr>
-        <w:t>Domicilio del Juzgado = {d.juzgadoDomicilio}</w:t>
-      </w:r>
-    </w:p>
-    <w:p>
-      <w:pPr>
-        <w:jc w:val="both"/>
-        <w:rPr>
-          <w:rFonts w:ascii="Arial Narrow" w:hAnsi="Arial Narrow"/>
-          <w:sz w:val="24"/>
-          <w:szCs w:val="24"/>
-        </w:rPr>
-      </w:pPr>
-      <w:r>
-        <w:rPr>
-          <w:rFonts w:ascii="Arial Narrow" w:hAnsi="Arial Narrow"/>
-          <w:sz w:val="24"/>
-          <w:szCs w:val="24"/>
-        </w:rPr>
-        <w:t>Teléfono del Juzgado = {d.juzgadoTelefono}</w:t>
-      </w:r>
-    </w:p>
-    <w:p>
-      <w:pPr>
-        <w:jc w:val="both"/>
-        <w:rPr>
-          <w:rFonts w:ascii="Arial Narrow" w:hAnsi="Arial Narrow"/>
-          <w:sz w:val="24"/>
-          <w:szCs w:val="24"/>
-        </w:rPr>
-      </w:pPr>
-      <w:r>
-        <w:rPr>
-          <w:rFonts w:ascii="Arial Narrow" w:hAnsi="Arial Narrow"/>
-          <w:sz w:val="24"/>
-          <w:szCs w:val="24"/>
-        </w:rPr>
-        <w:t>Nombre del Juez = {d.nombreJuez}</w:t>
-      </w:r>
-    </w:p>
-    <w:p>
-      <w:pPr>
-        <w:jc w:val="both"/>
-        <w:rPr>
-          <w:rFonts w:ascii="Arial Narrow" w:hAnsi="Arial Narrow"/>
-          <w:sz w:val="24"/>
-          <w:szCs w:val="24"/>
-        </w:rPr>
-      </w:pPr>
-      <w:r>
-        <w:rPr>
-          <w:rFonts w:ascii="Arial Narrow" w:hAnsi="Arial Narrow"/>
-          <w:sz w:val="24"/>
-          <w:szCs w:val="24"/>
-        </w:rPr>
-        <w:t>Nombre del Secretario/a = {d.nombreSecretario}</w:t>
-      </w:r>
-    </w:p>
-    <w:p>
-      <w:pPr>
-        <w:jc w:val="both"/>
-        <w:rPr>
-          <w:rFonts w:ascii="Arial Narrow" w:hAnsi="Arial Narrow"/>
-          <w:sz w:val="24"/>
-          <w:szCs w:val="24"/>
-        </w:rPr>
-      </w:pPr>
-      <w:r>
-        <w:rPr>
-          <w:rFonts w:ascii="Arial Narrow" w:hAnsi="Arial Narrow"/>
-          <w:sz w:val="24"/>
-          <w:szCs w:val="24"/>
-        </w:rPr>
-        <w:t>Fecha del Acta = {d.fechaActa}</w:t>
-      </w:r>
-    </w:p>
-    <w:p>
-      <w:pPr>
-        <w:jc w:val="both"/>
-        <w:rPr>
-          <w:rFonts w:ascii="Arial Narrow" w:hAnsi="Arial Narrow"/>
-          <w:sz w:val="24"/>
-          <w:szCs w:val="24"/>
-        </w:rPr>
-      </w:pPr>
-      <w:r>
-        <w:rPr>
-          <w:rFonts w:ascii="Arial Narrow" w:hAnsi="Arial Narrow"/>
-          <w:sz w:val="24"/>
-          <w:szCs w:val="24"/>
-        </w:rPr>
-        <w:t>Hora del Acta = {d.actaHs}</w:t>
+        <w:t>Causa = {</w:t>
+      </w:r>
+      <w:proofErr w:type="spellStart"/>
+      <w:proofErr w:type="gramStart"/>
+      <w:r>
+        <w:rPr>
+          <w:rFonts w:ascii="Arial Narrow" w:hAnsi="Arial Narrow"/>
+          <w:sz w:val="24"/>
+          <w:szCs w:val="24"/>
+        </w:rPr>
+        <w:t>d.causa</w:t>
+      </w:r>
+      <w:proofErr w:type="spellEnd"/>
+      <w:proofErr w:type="gramEnd"/>
+      <w:r>
+        <w:rPr>
+          <w:rFonts w:ascii="Arial Narrow" w:hAnsi="Arial Narrow"/>
+          <w:sz w:val="24"/>
+          <w:szCs w:val="24"/>
+        </w:rPr>
+        <w:t>}</w:t>
+      </w:r>
+    </w:p>
+    <w:p>
+      <w:pPr>
+        <w:jc w:val="both"/>
+        <w:rPr>
+          <w:rFonts w:ascii="Arial Narrow" w:hAnsi="Arial Narrow"/>
+          <w:sz w:val="24"/>
+          <w:szCs w:val="24"/>
+        </w:rPr>
+      </w:pPr>
+      <w:r>
+        <w:rPr>
+          <w:rFonts w:ascii="Arial Narrow" w:hAnsi="Arial Narrow"/>
+          <w:sz w:val="24"/>
+          <w:szCs w:val="24"/>
+        </w:rPr>
+        <w:t>Año = {</w:t>
+      </w:r>
+      <w:proofErr w:type="spellStart"/>
+      <w:proofErr w:type="gramStart"/>
+      <w:r>
+        <w:rPr>
+          <w:rFonts w:ascii="Arial Narrow" w:hAnsi="Arial Narrow"/>
+          <w:sz w:val="24"/>
+          <w:szCs w:val="24"/>
+        </w:rPr>
+        <w:t>d.añoActual</w:t>
+      </w:r>
+      <w:proofErr w:type="spellEnd"/>
+      <w:proofErr w:type="gramEnd"/>
+      <w:r>
+        <w:rPr>
+          <w:rFonts w:ascii="Arial Narrow" w:hAnsi="Arial Narrow"/>
+          <w:sz w:val="24"/>
+          <w:szCs w:val="24"/>
+        </w:rPr>
+        <w:t>}</w:t>
+      </w:r>
+    </w:p>
+    <w:p>
+      <w:pPr>
+        <w:jc w:val="both"/>
+        <w:rPr>
+          <w:rFonts w:ascii="Arial Narrow" w:hAnsi="Arial Narrow"/>
+          <w:sz w:val="24"/>
+          <w:szCs w:val="24"/>
+        </w:rPr>
+      </w:pPr>
+      <w:r>
+        <w:rPr>
+          <w:rFonts w:ascii="Arial Narrow" w:hAnsi="Arial Narrow"/>
+          <w:sz w:val="24"/>
+          <w:szCs w:val="24"/>
+        </w:rPr>
+        <w:t>Fecha = {</w:t>
+      </w:r>
+      <w:proofErr w:type="spellStart"/>
+      <w:proofErr w:type="gramStart"/>
+      <w:r>
+        <w:rPr>
+          <w:rFonts w:ascii="Arial Narrow" w:hAnsi="Arial Narrow"/>
+          <w:sz w:val="24"/>
+          <w:szCs w:val="24"/>
+        </w:rPr>
+        <w:t>d.fechaActual</w:t>
+      </w:r>
+      <w:proofErr w:type="spellEnd"/>
+      <w:proofErr w:type="gramEnd"/>
+      <w:r>
+        <w:rPr>
+          <w:rFonts w:ascii="Arial Narrow" w:hAnsi="Arial Narrow"/>
+          <w:sz w:val="24"/>
+          <w:szCs w:val="24"/>
+        </w:rPr>
+        <w:t>}</w:t>
+      </w:r>
+    </w:p>
+    <w:p>
+      <w:pPr>
+        <w:jc w:val="both"/>
+        <w:rPr>
+          <w:rFonts w:ascii="Arial Narrow" w:hAnsi="Arial Narrow"/>
+          <w:sz w:val="24"/>
+          <w:szCs w:val="24"/>
+        </w:rPr>
+      </w:pPr>
+      <w:r>
+        <w:rPr>
+          <w:rFonts w:ascii="Arial Narrow" w:hAnsi="Arial Narrow"/>
+          <w:sz w:val="24"/>
+          <w:szCs w:val="24"/>
+        </w:rPr>
+        <w:t>Hora = {</w:t>
+      </w:r>
+      <w:proofErr w:type="spellStart"/>
+      <w:proofErr w:type="gramStart"/>
+      <w:r>
+        <w:rPr>
+          <w:rFonts w:ascii="Arial Narrow" w:hAnsi="Arial Narrow"/>
+          <w:sz w:val="24"/>
+          <w:szCs w:val="24"/>
+        </w:rPr>
+        <w:t>d.horaActual</w:t>
+      </w:r>
+      <w:proofErr w:type="spellEnd"/>
+      <w:proofErr w:type="gramEnd"/>
+      <w:r>
+        <w:rPr>
+          <w:rFonts w:ascii="Arial Narrow" w:hAnsi="Arial Narrow"/>
+          <w:sz w:val="24"/>
+          <w:szCs w:val="24"/>
+        </w:rPr>
+        <w:t>}</w:t>
+      </w:r>
+    </w:p>
+    <w:p>
+      <w:pPr>
+        <w:jc w:val="both"/>
+        <w:rPr>
+          <w:rFonts w:ascii="Arial Narrow" w:hAnsi="Arial Narrow"/>
+          <w:sz w:val="24"/>
+          <w:szCs w:val="24"/>
+        </w:rPr>
+      </w:pPr>
+      <w:r>
+        <w:rPr>
+          <w:rFonts w:ascii="Arial Narrow" w:hAnsi="Arial Narrow"/>
+          <w:sz w:val="24"/>
+          <w:szCs w:val="24"/>
+        </w:rPr>
+        <w:t>Lugar de la Infracción = {</w:t>
+      </w:r>
+      <w:proofErr w:type="spellStart"/>
+      <w:proofErr w:type="gramStart"/>
+      <w:r>
+        <w:rPr>
+          <w:rFonts w:ascii="Arial Narrow" w:hAnsi="Arial Narrow"/>
+          <w:sz w:val="24"/>
+          <w:szCs w:val="24"/>
+        </w:rPr>
+        <w:t>d.lugar</w:t>
+      </w:r>
+      <w:proofErr w:type="spellEnd"/>
+      <w:proofErr w:type="gramEnd"/>
+      <w:r>
+        <w:rPr>
+          <w:rFonts w:ascii="Arial Narrow" w:hAnsi="Arial Narrow"/>
+          <w:sz w:val="24"/>
+          <w:szCs w:val="24"/>
+        </w:rPr>
+        <w:t>}</w:t>
+      </w:r>
+    </w:p>
+    <w:p>
+      <w:pPr>
+        <w:jc w:val="both"/>
+        <w:rPr>
+          <w:rFonts w:ascii="Arial Narrow" w:hAnsi="Arial Narrow"/>
+          <w:sz w:val="24"/>
+          <w:szCs w:val="24"/>
+        </w:rPr>
+      </w:pPr>
+      <w:r>
+        <w:rPr>
+          <w:rFonts w:ascii="Arial Narrow" w:hAnsi="Arial Narrow"/>
+          <w:sz w:val="24"/>
+          <w:szCs w:val="24"/>
+        </w:rPr>
+        <w:t>Documento del Infractor/a = {</w:t>
+      </w:r>
+      <w:proofErr w:type="spellStart"/>
+      <w:proofErr w:type="gramStart"/>
+      <w:r>
+        <w:rPr>
+          <w:rFonts w:ascii="Arial Narrow" w:hAnsi="Arial Narrow"/>
+          <w:sz w:val="24"/>
+          <w:szCs w:val="24"/>
+        </w:rPr>
+        <w:t>d.infractorDocumento</w:t>
+      </w:r>
+      <w:proofErr w:type="spellEnd"/>
+      <w:proofErr w:type="gramEnd"/>
+      <w:r>
+        <w:rPr>
+          <w:rFonts w:ascii="Arial Narrow" w:hAnsi="Arial Narrow"/>
+          <w:sz w:val="24"/>
+          <w:szCs w:val="24"/>
+        </w:rPr>
+        <w:t>}</w:t>
+      </w:r>
+    </w:p>
+    <w:p>
+      <w:pPr>
+        <w:jc w:val="both"/>
+        <w:rPr>
+          <w:rFonts w:ascii="Arial Narrow" w:hAnsi="Arial Narrow"/>
+          <w:sz w:val="24"/>
+          <w:szCs w:val="24"/>
+        </w:rPr>
+      </w:pPr>
+      <w:r>
+        <w:rPr>
+          <w:rFonts w:ascii="Arial Narrow" w:hAnsi="Arial Narrow"/>
+          <w:sz w:val="24"/>
+          <w:szCs w:val="24"/>
+        </w:rPr>
+        <w:t>Nombre y Apellido del Infractor/a = {</w:t>
+      </w:r>
+      <w:proofErr w:type="spellStart"/>
+      <w:proofErr w:type="gramStart"/>
+      <w:r>
+        <w:rPr>
+          <w:rFonts w:ascii="Arial Narrow" w:hAnsi="Arial Narrow"/>
+          <w:sz w:val="24"/>
+          <w:szCs w:val="24"/>
+        </w:rPr>
+        <w:t>d.infractorNombreApellido</w:t>
+      </w:r>
+      <w:proofErr w:type="spellEnd"/>
+      <w:proofErr w:type="gramEnd"/>
+      <w:r>
+        <w:rPr>
+          <w:rFonts w:ascii="Arial Narrow" w:hAnsi="Arial Narrow"/>
+          <w:sz w:val="24"/>
+          <w:szCs w:val="24"/>
+        </w:rPr>
+        <w:t>}</w:t>
+      </w:r>
+    </w:p>
+    <w:p>
+      <w:pPr>
+        <w:jc w:val="both"/>
+        <w:rPr>
+          <w:rFonts w:ascii="Arial Narrow" w:hAnsi="Arial Narrow"/>
+          <w:sz w:val="24"/>
+          <w:szCs w:val="24"/>
+        </w:rPr>
+      </w:pPr>
+      <w:r>
+        <w:rPr>
+          <w:rFonts w:ascii="Arial Narrow" w:hAnsi="Arial Narrow"/>
+          <w:sz w:val="24"/>
+          <w:szCs w:val="24"/>
+        </w:rPr>
+        <w:t>Domicilio del infractor/a = {</w:t>
+      </w:r>
+      <w:proofErr w:type="spellStart"/>
+      <w:proofErr w:type="gramStart"/>
+      <w:r>
+        <w:rPr>
+          <w:rFonts w:ascii="Arial Narrow" w:hAnsi="Arial Narrow"/>
+          <w:sz w:val="24"/>
+          <w:szCs w:val="24"/>
+        </w:rPr>
+        <w:t>d.infractorDomicilio</w:t>
+      </w:r>
+      <w:proofErr w:type="spellEnd"/>
+      <w:proofErr w:type="gramEnd"/>
+      <w:r>
+        <w:rPr>
+          <w:rFonts w:ascii="Arial Narrow" w:hAnsi="Arial Narrow"/>
+          <w:sz w:val="24"/>
+          <w:szCs w:val="24"/>
+        </w:rPr>
+        <w:t>}</w:t>
+      </w:r>
+    </w:p>
+    <w:p>
+      <w:pPr>
+        <w:jc w:val="both"/>
+        <w:rPr>
+          <w:rFonts w:ascii="Arial Narrow" w:hAnsi="Arial Narrow"/>
+          <w:sz w:val="24"/>
+          <w:szCs w:val="24"/>
+        </w:rPr>
+      </w:pPr>
+      <w:r>
+        <w:rPr>
+          <w:rFonts w:ascii="Arial Narrow" w:hAnsi="Arial Narrow"/>
+          <w:sz w:val="24"/>
+          <w:szCs w:val="24"/>
+        </w:rPr>
+        <w:t>Nombre del Juzgado = {</w:t>
+      </w:r>
+      <w:proofErr w:type="spellStart"/>
+      <w:proofErr w:type="gramStart"/>
+      <w:r>
+        <w:rPr>
+          <w:rFonts w:ascii="Arial Narrow" w:hAnsi="Arial Narrow"/>
+          <w:sz w:val="24"/>
+          <w:szCs w:val="24"/>
+        </w:rPr>
+        <w:t>d.juzgadoNombre</w:t>
+      </w:r>
+      <w:proofErr w:type="spellEnd"/>
+      <w:proofErr w:type="gramEnd"/>
+      <w:r>
+        <w:rPr>
+          <w:rFonts w:ascii="Arial Narrow" w:hAnsi="Arial Narrow"/>
+          <w:sz w:val="24"/>
+          <w:szCs w:val="24"/>
+        </w:rPr>
+        <w:t>}</w:t>
+      </w:r>
+    </w:p>
+    <w:p>
+      <w:pPr>
+        <w:jc w:val="both"/>
+        <w:rPr>
+          <w:rFonts w:ascii="Arial Narrow" w:hAnsi="Arial Narrow"/>
+          <w:sz w:val="24"/>
+          <w:szCs w:val="24"/>
+        </w:rPr>
+      </w:pPr>
+      <w:r>
+        <w:rPr>
+          <w:rFonts w:ascii="Arial Narrow" w:hAnsi="Arial Narrow"/>
+          <w:sz w:val="24"/>
+          <w:szCs w:val="24"/>
+        </w:rPr>
+        <w:t>Domicilio del Juzgado = {</w:t>
+      </w:r>
+      <w:proofErr w:type="spellStart"/>
+      <w:proofErr w:type="gramStart"/>
+      <w:r>
+        <w:rPr>
+          <w:rFonts w:ascii="Arial Narrow" w:hAnsi="Arial Narrow"/>
+          <w:sz w:val="24"/>
+          <w:szCs w:val="24"/>
+        </w:rPr>
+        <w:t>d.juzgadoDomicilio</w:t>
+      </w:r>
+      <w:proofErr w:type="spellEnd"/>
+      <w:proofErr w:type="gramEnd"/>
+      <w:r>
+        <w:rPr>
+          <w:rFonts w:ascii="Arial Narrow" w:hAnsi="Arial Narrow"/>
+          <w:sz w:val="24"/>
+          <w:szCs w:val="24"/>
+        </w:rPr>
+        <w:t>}</w:t>
+      </w:r>
+    </w:p>
+    <w:p>
+      <w:pPr>
+        <w:jc w:val="both"/>
+        <w:rPr>
+          <w:rFonts w:ascii="Arial Narrow" w:hAnsi="Arial Narrow"/>
+          <w:sz w:val="24"/>
+          <w:szCs w:val="24"/>
+        </w:rPr>
+      </w:pPr>
+      <w:r>
+        <w:rPr>
+          <w:rFonts w:ascii="Arial Narrow" w:hAnsi="Arial Narrow"/>
+          <w:sz w:val="24"/>
+          <w:szCs w:val="24"/>
+        </w:rPr>
+        <w:t>Teléfono del Juzgado = {</w:t>
+      </w:r>
+      <w:proofErr w:type="spellStart"/>
+      <w:proofErr w:type="gramStart"/>
+      <w:r>
+        <w:rPr>
+          <w:rFonts w:ascii="Arial Narrow" w:hAnsi="Arial Narrow"/>
+          <w:sz w:val="24"/>
+          <w:szCs w:val="24"/>
+        </w:rPr>
+        <w:t>d.juzgadoTelefono</w:t>
+      </w:r>
+      <w:proofErr w:type="spellEnd"/>
+      <w:proofErr w:type="gramEnd"/>
+      <w:r>
+        <w:rPr>
+          <w:rFonts w:ascii="Arial Narrow" w:hAnsi="Arial Narrow"/>
+          <w:sz w:val="24"/>
+          <w:szCs w:val="24"/>
+        </w:rPr>
+        <w:t>}</w:t>
+      </w:r>
+    </w:p>
+    <w:p>
+      <w:pPr>
+        <w:jc w:val="both"/>
+        <w:rPr>
+          <w:rFonts w:ascii="Arial Narrow" w:hAnsi="Arial Narrow"/>
+          <w:sz w:val="24"/>
+          <w:szCs w:val="24"/>
+        </w:rPr>
+      </w:pPr>
+      <w:r>
+        <w:rPr>
+          <w:rFonts w:ascii="Arial Narrow" w:hAnsi="Arial Narrow"/>
+          <w:sz w:val="24"/>
+          <w:szCs w:val="24"/>
+        </w:rPr>
+        <w:t>Nombre del Juez = {</w:t>
+      </w:r>
+      <w:proofErr w:type="spellStart"/>
+      <w:proofErr w:type="gramStart"/>
+      <w:r>
+        <w:rPr>
+          <w:rFonts w:ascii="Arial Narrow" w:hAnsi="Arial Narrow"/>
+          <w:sz w:val="24"/>
+          <w:szCs w:val="24"/>
+        </w:rPr>
+        <w:t>d.nombreJuez</w:t>
+      </w:r>
+      <w:proofErr w:type="spellEnd"/>
+      <w:proofErr w:type="gramEnd"/>
+      <w:r>
+        <w:rPr>
+          <w:rFonts w:ascii="Arial Narrow" w:hAnsi="Arial Narrow"/>
+          <w:sz w:val="24"/>
+          <w:szCs w:val="24"/>
+        </w:rPr>
+        <w:t>}</w:t>
+      </w:r>
+    </w:p>
+    <w:p>
+      <w:pPr>
+        <w:jc w:val="both"/>
+        <w:rPr>
+          <w:rFonts w:ascii="Arial Narrow" w:hAnsi="Arial Narrow"/>
+          <w:sz w:val="24"/>
+          <w:szCs w:val="24"/>
+        </w:rPr>
+      </w:pPr>
+      <w:r>
+        <w:rPr>
+          <w:rFonts w:ascii="Arial Narrow" w:hAnsi="Arial Narrow"/>
+          <w:sz w:val="24"/>
+          <w:szCs w:val="24"/>
+        </w:rPr>
+        <w:t>Nombre del Secretario/a = {</w:t>
+      </w:r>
+      <w:proofErr w:type="spellStart"/>
+      <w:proofErr w:type="gramStart"/>
+      <w:r>
+        <w:rPr>
+          <w:rFonts w:ascii="Arial Narrow" w:hAnsi="Arial Narrow"/>
+          <w:sz w:val="24"/>
+          <w:szCs w:val="24"/>
+        </w:rPr>
+        <w:t>d.nombreSecretario</w:t>
+      </w:r>
+      <w:proofErr w:type="spellEnd"/>
+      <w:proofErr w:type="gramEnd"/>
+      <w:r>
+        <w:rPr>
+          <w:rFonts w:ascii="Arial Narrow" w:hAnsi="Arial Narrow"/>
+          <w:sz w:val="24"/>
+          <w:szCs w:val="24"/>
+        </w:rPr>
+        <w:t>}</w:t>
+      </w:r>
+    </w:p>
+    <w:p>
+      <w:pPr>
+        <w:jc w:val="both"/>
+        <w:rPr>
+          <w:rFonts w:ascii="Arial Narrow" w:hAnsi="Arial Narrow"/>
+          <w:sz w:val="24"/>
+          <w:szCs w:val="24"/>
+        </w:rPr>
+      </w:pPr>
+      <w:r>
+        <w:rPr>
+          <w:rFonts w:ascii="Arial Narrow" w:hAnsi="Arial Narrow"/>
+          <w:sz w:val="24"/>
+          <w:szCs w:val="24"/>
+        </w:rPr>
+        <w:t>Fecha del Acta = {</w:t>
+      </w:r>
+      <w:proofErr w:type="spellStart"/>
+      <w:proofErr w:type="gramStart"/>
+      <w:r>
+        <w:rPr>
+          <w:rFonts w:ascii="Arial Narrow" w:hAnsi="Arial Narrow"/>
+          <w:sz w:val="24"/>
+          <w:szCs w:val="24"/>
+        </w:rPr>
+        <w:t>d.fechaActa</w:t>
+      </w:r>
+      <w:proofErr w:type="spellEnd"/>
+      <w:proofErr w:type="gramEnd"/>
+      <w:r>
+        <w:rPr>
+          <w:rFonts w:ascii="Arial Narrow" w:hAnsi="Arial Narrow"/>
+          <w:sz w:val="24"/>
+          <w:szCs w:val="24"/>
+        </w:rPr>
+        <w:t>}</w:t>
+      </w:r>
+    </w:p>
+    <w:p>
+      <w:pPr>
+        <w:jc w:val="both"/>
+        <w:rPr>
+          <w:rFonts w:ascii="Arial Narrow" w:hAnsi="Arial Narrow"/>
+          <w:sz w:val="24"/>
+          <w:szCs w:val="24"/>
+        </w:rPr>
+      </w:pPr>
+      <w:r>
+        <w:rPr>
+          <w:rFonts w:ascii="Arial Narrow" w:hAnsi="Arial Narrow"/>
+          <w:sz w:val="24"/>
+          <w:szCs w:val="24"/>
+        </w:rPr>
+        <w:t>Hora del Acta = {</w:t>
+      </w:r>
+      <w:proofErr w:type="spellStart"/>
+      <w:proofErr w:type="gramStart"/>
+      <w:r>
+        <w:rPr>
+          <w:rFonts w:ascii="Arial Narrow" w:hAnsi="Arial Narrow"/>
+          <w:sz w:val="24"/>
+          <w:szCs w:val="24"/>
+        </w:rPr>
+        <w:t>d.actaHs</w:t>
+      </w:r>
+      <w:proofErr w:type="spellEnd"/>
+      <w:proofErr w:type="gramEnd"/>
+      <w:r>
+        <w:rPr>
+          <w:rFonts w:ascii="Arial Narrow" w:hAnsi="Arial Narrow"/>
+          <w:sz w:val="24"/>
+          <w:szCs w:val="24"/>
+        </w:rPr>
+        <w:t>}</w:t>
       </w:r>
     </w:p>
     <w:p>
@@ -345,7 +645,27 @@
           <w:sz w:val="24"/>
           <w:szCs w:val="24"/>
         </w:rPr>
-        <w:t>{d.numeroArticulo}</w:t>
+        <w:t>{</w:t>
+      </w:r>
+      <w:proofErr w:type="spellStart"/>
+      <w:proofErr w:type="gramStart"/>
+      <w:r>
+        <w:rPr>
+          <w:rFonts w:ascii="Arial Narrow" w:hAnsi="Arial Narrow"/>
+          <w:sz w:val="24"/>
+          <w:szCs w:val="24"/>
+        </w:rPr>
+        <w:t>d.numeroArticulo</w:t>
+      </w:r>
+      <w:proofErr w:type="spellEnd"/>
+      <w:proofErr w:type="gramEnd"/>
+      <w:r>
+        <w:rPr>
+          <w:rFonts w:ascii="Arial Narrow" w:hAnsi="Arial Narrow"/>
+          <w:sz w:val="24"/>
+          <w:szCs w:val="24"/>
+        </w:rPr>
+        <w:t>}</w:t>
       </w:r>
     </w:p>
     <w:p>
@@ -379,25 +699,65 @@
           <w:sz w:val="24"/>
           <w:szCs w:val="24"/>
         </w:rPr>
-        <w:t xml:space="preserve"> y observación de la misma = {d.actuaciones}</w:t>
-      </w:r>
-    </w:p>
-    <w:p>
-      <w:pPr>
-        <w:jc w:val="both"/>
-        <w:rPr>
-          <w:rFonts w:ascii="Arial Narrow" w:hAnsi="Arial Narrow"/>
-          <w:sz w:val="24"/>
-          <w:szCs w:val="24"/>
-        </w:rPr>
-      </w:pPr>
-      <w:r>
-        <w:rPr>
-          <w:rFonts w:ascii="Arial Narrow" w:hAnsi="Arial Narrow"/>
-          <w:sz w:val="24"/>
-          <w:szCs w:val="24"/>
-        </w:rPr>
-        <w:t>Subtotal de actuación = {d.subTotal}</w:t>
+        <w:t xml:space="preserve"> y observación de la misma = {</w:t>
+      </w:r>
+      <w:proofErr w:type="spellStart"/>
+      <w:proofErr w:type="gramStart"/>
+      <w:r>
+        <w:rPr>
+          <w:rFonts w:ascii="Arial Narrow" w:hAnsi="Arial Narrow"/>
+          <w:sz w:val="24"/>
+          <w:szCs w:val="24"/>
+        </w:rPr>
+        <w:t>d.actuaciones</w:t>
+      </w:r>
+      <w:proofErr w:type="spellEnd"/>
+      <w:proofErr w:type="gramEnd"/>
+      <w:r>
+        <w:rPr>
+          <w:rFonts w:ascii="Arial Narrow" w:hAnsi="Arial Narrow"/>
+          <w:sz w:val="24"/>
+          <w:szCs w:val="24"/>
+        </w:rPr>
+        <w:t>}</w:t>
+      </w:r>
+    </w:p>
+    <w:p>
+      <w:pPr>
+        <w:jc w:val="both"/>
+        <w:rPr>
+          <w:rFonts w:ascii="Arial Narrow" w:hAnsi="Arial Narrow"/>
+          <w:sz w:val="24"/>
+          <w:szCs w:val="24"/>
+        </w:rPr>
+      </w:pPr>
+      <w:r>
+        <w:rPr>
+          <w:rFonts w:ascii="Arial Narrow" w:hAnsi="Arial Narrow"/>
+          <w:sz w:val="24"/>
+          <w:szCs w:val="24"/>
+        </w:rPr>
+        <w:t>Subtotal de actuación = {</w:t>
+      </w:r>
+      <w:proofErr w:type="spellStart"/>
+      <w:proofErr w:type="gramStart"/>
+      <w:r>
+        <w:rPr>
+          <w:rFonts w:ascii="Arial Narrow" w:hAnsi="Arial Narrow"/>
+          <w:sz w:val="24"/>
+          <w:szCs w:val="24"/>
+        </w:rPr>
+        <w:t>d.subTotal</w:t>
+      </w:r>
+      <w:proofErr w:type="spellEnd"/>
+      <w:proofErr w:type="gramEnd"/>
+      <w:r>
+        <w:rPr>
+          <w:rFonts w:ascii="Arial Narrow" w:hAnsi="Arial Narrow"/>
+          <w:sz w:val="24"/>
+          <w:szCs w:val="24"/>
+        </w:rPr>
+        <w:t>}</w:t>
       </w:r>
     </w:p>
     <w:p>
@@ -423,7 +783,17 @@
           <w:sz w:val="24"/>
           <w:szCs w:val="24"/>
         </w:rPr>
-        <w:t xml:space="preserve"> = {d.</w:t>
+        <w:t xml:space="preserve"> = {</w:t>
+      </w:r>
+      <w:proofErr w:type="spellStart"/>
+      <w:proofErr w:type="gramStart"/>
+      <w:r>
+        <w:rPr>
+          <w:rFonts w:ascii="Arial Narrow" w:hAnsi="Arial Narrow"/>
+          <w:sz w:val="24"/>
+          <w:szCs w:val="24"/>
+        </w:rPr>
+        <w:t>d.</w:t>
       </w:r>
       <w:r>
         <w:rPr>
@@ -433,67 +803,129 @@
         </w:rPr>
         <w:t>total</w:t>
       </w:r>
-      <w:r>
-        <w:rPr>
-          <w:rFonts w:ascii="Arial Narrow" w:hAnsi="Arial Narrow"/>
-          <w:sz w:val="24"/>
-          <w:szCs w:val="24"/>
-        </w:rPr>
-        <w:t>}</w:t>
-      </w:r>
-    </w:p>
-    <w:p>
-      <w:pPr>
-        <w:jc w:val="both"/>
-        <w:rPr>
-          <w:rFonts w:ascii="Arial Narrow" w:hAnsi="Arial Narrow"/>
-          <w:sz w:val="24"/>
-          <w:szCs w:val="24"/>
-        </w:rPr>
-      </w:pPr>
-      <w:r>
-        <w:rPr>
-          <w:rFonts w:ascii="Arial Narrow" w:hAnsi="Arial Narrow"/>
-          <w:sz w:val="24"/>
-          <w:szCs w:val="24"/>
-        </w:rPr>
-        <w:t>Recargo aplicado = {d.recargo}</w:t>
-      </w:r>
-    </w:p>
-    <w:p>
-      <w:pPr>
-        <w:jc w:val="both"/>
-        <w:rPr>
-          <w:rFonts w:ascii="Arial Narrow" w:hAnsi="Arial Narrow"/>
-          <w:sz w:val="24"/>
-          <w:szCs w:val="24"/>
-        </w:rPr>
-      </w:pPr>
-      <w:r>
-        <w:rPr>
-          <w:rFonts w:ascii="Arial Narrow" w:hAnsi="Arial Narrow"/>
-          <w:sz w:val="24"/>
-          <w:szCs w:val="24"/>
-        </w:rPr>
-        <w:t>Descuento aplicado = {d.descuento}</w:t>
-      </w:r>
-    </w:p>
-    <w:p>
-      <w:pPr>
-        <w:jc w:val="both"/>
-        <w:rPr>
-          <w:rFonts w:ascii="Arial Narrow" w:hAnsi="Arial Narrow"/>
-          <w:sz w:val="24"/>
-          <w:szCs w:val="24"/>
-        </w:rPr>
-      </w:pPr>
-      <w:r>
-        <w:rPr>
-          <w:rFonts w:ascii="Arial Narrow" w:hAnsi="Arial Narrow"/>
-          <w:sz w:val="24"/>
-          <w:szCs w:val="24"/>
-        </w:rPr>
-        <w:t>Listado de conceptos agregados en la actuación = {d.conceptos}</w:t>
+      <w:proofErr w:type="spellEnd"/>
+      <w:proofErr w:type="gramEnd"/>
+      <w:r>
+        <w:rPr>
+          <w:rFonts w:ascii="Arial Narrow" w:hAnsi="Arial Narrow"/>
+          <w:sz w:val="24"/>
+          <w:szCs w:val="24"/>
+        </w:rPr>
+        <w:t>}</w:t>
+      </w:r>
+    </w:p>
+    <w:p>
+      <w:pPr>
+        <w:jc w:val="both"/>
+        <w:rPr>
+          <w:rFonts w:ascii="Arial Narrow" w:hAnsi="Arial Narrow"/>
+          <w:sz w:val="24"/>
+          <w:szCs w:val="24"/>
+        </w:rPr>
+      </w:pPr>
+      <w:r>
+        <w:rPr>
+          <w:rFonts w:ascii="Arial Narrow" w:hAnsi="Arial Narrow"/>
+          <w:sz w:val="24"/>
+          <w:szCs w:val="24"/>
+        </w:rPr>
+        <w:t>Recargo aplicado = {</w:t>
+      </w:r>
+      <w:proofErr w:type="spellStart"/>
+      <w:proofErr w:type="gramStart"/>
+      <w:r>
+        <w:rPr>
+          <w:rFonts w:ascii="Arial Narrow" w:hAnsi="Arial Narrow"/>
+          <w:sz w:val="24"/>
+          <w:szCs w:val="24"/>
+        </w:rPr>
+        <w:t>d.recargo</w:t>
+      </w:r>
+      <w:proofErr w:type="spellEnd"/>
+      <w:proofErr w:type="gramEnd"/>
+      <w:r>
+        <w:rPr>
+          <w:rFonts w:ascii="Arial Narrow" w:hAnsi="Arial Narrow"/>
+          <w:sz w:val="24"/>
+          <w:szCs w:val="24"/>
+        </w:rPr>
+        <w:t>}</w:t>
+      </w:r>
+    </w:p>
+    <w:p>
+      <w:pPr>
+        <w:jc w:val="both"/>
+        <w:rPr>
+          <w:rFonts w:ascii="Arial Narrow" w:hAnsi="Arial Narrow"/>
+          <w:sz w:val="24"/>
+          <w:szCs w:val="24"/>
+        </w:rPr>
+      </w:pPr>
+      <w:r>
+        <w:rPr>
+          <w:rFonts w:ascii="Arial Narrow" w:hAnsi="Arial Narrow"/>
+          <w:sz w:val="24"/>
+          <w:szCs w:val="24"/>
+        </w:rPr>
+        <w:t>Descuento aplicado = {</w:t>
+      </w:r>
+      <w:proofErr w:type="spellStart"/>
+      <w:proofErr w:type="gramStart"/>
+      <w:r>
+        <w:rPr>
+          <w:rFonts w:ascii="Arial Narrow" w:hAnsi="Arial Narrow"/>
+          <w:sz w:val="24"/>
+          <w:szCs w:val="24"/>
+        </w:rPr>
+        <w:t>d.descuento</w:t>
+      </w:r>
+      <w:proofErr w:type="spellEnd"/>
+      <w:proofErr w:type="gramEnd"/>
+      <w:r>
+        <w:rPr>
+          <w:rFonts w:ascii="Arial Narrow" w:hAnsi="Arial Narrow"/>
+          <w:sz w:val="24"/>
+          <w:szCs w:val="24"/>
+        </w:rPr>
+        <w:t>}</w:t>
+      </w:r>
+    </w:p>
+    <w:p>
+      <w:pPr>
+        <w:jc w:val="both"/>
+        <w:rPr>
+          <w:rFonts w:ascii="Arial Narrow" w:hAnsi="Arial Narrow"/>
+          <w:sz w:val="24"/>
+          <w:szCs w:val="24"/>
+        </w:rPr>
+      </w:pPr>
+      <w:r>
+        <w:rPr>
+          <w:rFonts w:ascii="Arial Narrow" w:hAnsi="Arial Narrow"/>
+          <w:sz w:val="24"/>
+          <w:szCs w:val="24"/>
+        </w:rPr>
+        <w:t>Listado de conceptos agregados en la actuación = {</w:t>
+      </w:r>
+      <w:proofErr w:type="spellStart"/>
+      <w:proofErr w:type="gramStart"/>
+      <w:r>
+        <w:rPr>
+          <w:rFonts w:ascii="Arial Narrow" w:hAnsi="Arial Narrow"/>
+          <w:sz w:val="24"/>
+          <w:szCs w:val="24"/>
+        </w:rPr>
+        <w:t>d.conceptos</w:t>
+      </w:r>
+      <w:proofErr w:type="spellEnd"/>
+      <w:proofErr w:type="gramEnd"/>
+      <w:r>
+        <w:rPr>
+          <w:rFonts w:ascii="Arial Narrow" w:hAnsi="Arial Narrow"/>
+          <w:sz w:val="24"/>
+          <w:szCs w:val="24"/>
+        </w:rPr>
+        <w:t>}</w:t>
       </w:r>
     </w:p>
     <w:p>
@@ -559,7 +991,43 @@
           <w:sz w:val="24"/>
           <w:szCs w:val="24"/>
         </w:rPr>
-        <w:t>escuento: {d.ImporteLetrasSinDescuento},</w:t>
+        <w:t>escuento: {</w:t>
+      </w:r>
+      <w:proofErr w:type="spellStart"/>
+      <w:proofErr w:type="gramStart"/>
+      <w:r>
+        <w:rPr>
+          <w:rFonts w:ascii="Arial Narrow" w:hAnsi="Arial Narrow"/>
+          <w:sz w:val="24"/>
+          <w:szCs w:val="24"/>
+        </w:rPr>
+        <w:t>d.</w:t>
+      </w:r>
+      <w:r>
+        <w:rPr>
+          <w:rFonts w:ascii="Arial Narrow" w:hAnsi="Arial Narrow"/>
+          <w:sz w:val="24"/>
+          <w:szCs w:val="24"/>
+        </w:rPr>
+        <w:t>i</w:t>
+      </w:r>
+      <w:r>
+        <w:rPr>
+          <w:rFonts w:ascii="Arial Narrow" w:hAnsi="Arial Narrow"/>
+          <w:sz w:val="24"/>
+          <w:szCs w:val="24"/>
+        </w:rPr>
+        <w:t>mporteLetrasSinDescuento</w:t>
+      </w:r>
+      <w:proofErr w:type="spellEnd"/>
+      <w:proofErr w:type="gramEnd"/>
+      <w:r>
+        <w:rPr>
+          <w:rFonts w:ascii="Arial Narrow" w:hAnsi="Arial Narrow"/>
+          <w:sz w:val="24"/>
+          <w:szCs w:val="24"/>
+        </w:rPr>
+        <w:t>},</w:t>
       </w:r>
     </w:p>
     <w:p>
@@ -609,7 +1077,33 @@
           <w:sz w:val="24"/>
           <w:szCs w:val="24"/>
         </w:rPr>
-        <w:t>escuento: {d.ImporteLetras</w:t>
+        <w:t>escuento: {</w:t>
+      </w:r>
+      <w:proofErr w:type="spellStart"/>
+      <w:proofErr w:type="gramStart"/>
+      <w:r>
+        <w:rPr>
+          <w:rFonts w:ascii="Arial Narrow" w:hAnsi="Arial Narrow"/>
+          <w:sz w:val="24"/>
+          <w:szCs w:val="24"/>
+        </w:rPr>
+        <w:t>d.</w:t>
+      </w:r>
+      <w:r>
+        <w:rPr>
+          <w:rFonts w:ascii="Arial Narrow" w:hAnsi="Arial Narrow"/>
+          <w:sz w:val="24"/>
+          <w:szCs w:val="24"/>
+        </w:rPr>
+        <w:t>i</w:t>
+      </w:r>
+      <w:r>
+        <w:rPr>
+          <w:rFonts w:ascii="Arial Narrow" w:hAnsi="Arial Narrow"/>
+          <w:sz w:val="24"/>
+          <w:szCs w:val="24"/>
+        </w:rPr>
+        <w:t>mporteLetras</w:t>
       </w:r>
       <w:r>
         <w:rPr>
@@ -625,7 +1119,17 @@
           <w:sz w:val="24"/>
           <w:szCs w:val="24"/>
         </w:rPr>
-        <w:t>Descuento},</w:t>
+        <w:t>Descuento</w:t>
+      </w:r>
+      <w:proofErr w:type="spellEnd"/>
+      <w:proofErr w:type="gramEnd"/>
+      <w:r>
+        <w:rPr>
+          <w:rFonts w:ascii="Arial Narrow" w:hAnsi="Arial Narrow"/>
+          <w:sz w:val="24"/>
+          <w:szCs w:val="24"/>
+        </w:rPr>
+        <w:t>},</w:t>
       </w:r>
     </w:p>
     <w:p>
@@ -683,79 +1187,195 @@
           <w:sz w:val="24"/>
           <w:szCs w:val="24"/>
         </w:rPr>
-        <w:t>últiple: {d.importeInfraccionMultiple},</w:t>
-      </w:r>
-    </w:p>
-    <w:p>
-      <w:pPr>
-        <w:jc w:val="both"/>
-        <w:rPr>
-          <w:rFonts w:ascii="Arial Narrow" w:hAnsi="Arial Narrow"/>
-          <w:sz w:val="24"/>
-          <w:szCs w:val="24"/>
-        </w:rPr>
-      </w:pPr>
-      <w:r>
-        <w:rPr>
-          <w:rFonts w:ascii="Arial Narrow" w:hAnsi="Arial Narrow"/>
-          <w:sz w:val="24"/>
-          <w:szCs w:val="24"/>
-        </w:rPr>
-        <w:t>Artículos de la infracción = {d.infracciones}</w:t>
-      </w:r>
-    </w:p>
-    <w:p>
-      <w:pPr>
-        <w:jc w:val="both"/>
-        <w:rPr>
-          <w:rFonts w:ascii="Arial Narrow" w:hAnsi="Arial Narrow"/>
-          <w:sz w:val="24"/>
-          <w:szCs w:val="24"/>
-        </w:rPr>
-      </w:pPr>
-      <w:r>
-        <w:rPr>
-          <w:rFonts w:ascii="Arial Narrow" w:hAnsi="Arial Narrow"/>
-          <w:sz w:val="24"/>
-          <w:szCs w:val="24"/>
-        </w:rPr>
-        <w:t>Importe de la/s infracción/es = {d.importe}</w:t>
-      </w:r>
-    </w:p>
-    <w:p>
-      <w:pPr>
-        <w:jc w:val="both"/>
-        <w:rPr>
-          <w:rFonts w:ascii="Arial Narrow" w:hAnsi="Arial Narrow"/>
-          <w:sz w:val="24"/>
-          <w:szCs w:val="24"/>
-        </w:rPr>
-      </w:pPr>
-      <w:r>
-        <w:rPr>
-          <w:rFonts w:ascii="Arial Narrow" w:hAnsi="Arial Narrow"/>
-          <w:sz w:val="24"/>
-          <w:szCs w:val="24"/>
-        </w:rPr>
-        <w:t>Dominio del Vehículo = {d.patente}</w:t>
-      </w:r>
-    </w:p>
-    <w:p>
-      <w:pPr>
-        <w:jc w:val="both"/>
-        <w:rPr>
-          <w:rFonts w:ascii="Arial Narrow" w:hAnsi="Arial Narrow"/>
-          <w:sz w:val="24"/>
-          <w:szCs w:val="24"/>
-        </w:rPr>
-      </w:pPr>
-      <w:r>
-        <w:rPr>
-          <w:rFonts w:ascii="Arial Narrow" w:hAnsi="Arial Narrow"/>
-          <w:sz w:val="24"/>
-          <w:szCs w:val="24"/>
-        </w:rPr>
-        <w:t xml:space="preserve">Nombre, Apellido y DNI del Titular del Vehículo = {d.titular} </w:t>
+        <w:t>últiple: {</w:t>
+      </w:r>
+      <w:proofErr w:type="spellStart"/>
+      <w:proofErr w:type="gramStart"/>
+      <w:r>
+        <w:rPr>
+          <w:rFonts w:ascii="Arial Narrow" w:hAnsi="Arial Narrow"/>
+          <w:sz w:val="24"/>
+          <w:szCs w:val="24"/>
+        </w:rPr>
+        <w:t>d.</w:t>
+      </w:r>
+      <w:r>
+        <w:rPr>
+          <w:rFonts w:ascii="Arial Narrow" w:hAnsi="Arial Narrow"/>
+          <w:sz w:val="24"/>
+          <w:szCs w:val="24"/>
+        </w:rPr>
+        <w:t>i</w:t>
+      </w:r>
+      <w:r>
+        <w:rPr>
+          <w:rFonts w:ascii="Arial Narrow" w:hAnsi="Arial Narrow"/>
+          <w:sz w:val="24"/>
+          <w:szCs w:val="24"/>
+        </w:rPr>
+        <w:t>mporteInfraccionMultiple</w:t>
+      </w:r>
+      <w:proofErr w:type="spellEnd"/>
+      <w:proofErr w:type="gramEnd"/>
+      <w:r>
+        <w:rPr>
+          <w:rFonts w:ascii="Arial Narrow" w:hAnsi="Arial Narrow"/>
+          <w:sz w:val="24"/>
+          <w:szCs w:val="24"/>
+        </w:rPr>
+        <w:t>},</w:t>
+      </w:r>
+    </w:p>
+    <w:p>
+      <w:pPr>
+        <w:jc w:val="both"/>
+        <w:rPr>
+          <w:rFonts w:ascii="Arial Narrow" w:hAnsi="Arial Narrow"/>
+          <w:sz w:val="24"/>
+          <w:szCs w:val="24"/>
+        </w:rPr>
+      </w:pPr>
+      <w:r>
+        <w:rPr>
+          <w:rFonts w:ascii="Arial Narrow" w:hAnsi="Arial Narrow"/>
+          <w:sz w:val="24"/>
+          <w:szCs w:val="24"/>
+        </w:rPr>
+        <w:t>Artículos de la infracción = {</w:t>
+      </w:r>
+      <w:proofErr w:type="spellStart"/>
+      <w:proofErr w:type="gramStart"/>
+      <w:r>
+        <w:rPr>
+          <w:rFonts w:ascii="Arial Narrow" w:hAnsi="Arial Narrow"/>
+          <w:sz w:val="24"/>
+          <w:szCs w:val="24"/>
+        </w:rPr>
+        <w:t>d.infracciones</w:t>
+      </w:r>
+      <w:proofErr w:type="spellEnd"/>
+      <w:proofErr w:type="gramEnd"/>
+      <w:r>
+        <w:rPr>
+          <w:rFonts w:ascii="Arial Narrow" w:hAnsi="Arial Narrow"/>
+          <w:sz w:val="24"/>
+          <w:szCs w:val="24"/>
+        </w:rPr>
+        <w:t>}</w:t>
+      </w:r>
+    </w:p>
+    <w:p>
+      <w:pPr>
+        <w:jc w:val="both"/>
+        <w:rPr>
+          <w:rFonts w:ascii="Arial Narrow" w:hAnsi="Arial Narrow"/>
+          <w:sz w:val="24"/>
+          <w:szCs w:val="24"/>
+        </w:rPr>
+      </w:pPr>
+      <w:r>
+        <w:rPr>
+          <w:rFonts w:ascii="Arial Narrow" w:hAnsi="Arial Narrow"/>
+          <w:sz w:val="24"/>
+          <w:szCs w:val="24"/>
+        </w:rPr>
+        <w:t>Importe de la/s infracción/es = {</w:t>
+      </w:r>
+      <w:proofErr w:type="spellStart"/>
+      <w:proofErr w:type="gramStart"/>
+      <w:r>
+        <w:rPr>
+          <w:rFonts w:ascii="Arial Narrow" w:hAnsi="Arial Narrow"/>
+          <w:sz w:val="24"/>
+          <w:szCs w:val="24"/>
+        </w:rPr>
+        <w:t>d.importe</w:t>
+      </w:r>
+      <w:proofErr w:type="spellEnd"/>
+      <w:proofErr w:type="gramEnd"/>
+      <w:r>
+        <w:rPr>
+          <w:rFonts w:ascii="Arial Narrow" w:hAnsi="Arial Narrow"/>
+          <w:sz w:val="24"/>
+          <w:szCs w:val="24"/>
+        </w:rPr>
+        <w:t>}</w:t>
+      </w:r>
+    </w:p>
+    <w:p>
+      <w:pPr>
+        <w:jc w:val="both"/>
+        <w:rPr>
+          <w:rFonts w:ascii="Arial Narrow" w:hAnsi="Arial Narrow"/>
+          <w:sz w:val="24"/>
+          <w:szCs w:val="24"/>
+        </w:rPr>
+      </w:pPr>
+      <w:r>
+        <w:rPr>
+          <w:rFonts w:ascii="Arial Narrow" w:hAnsi="Arial Narrow"/>
+          <w:sz w:val="24"/>
+          <w:szCs w:val="24"/>
+        </w:rPr>
+        <w:t>Dominio del Vehículo = {</w:t>
+      </w:r>
+      <w:proofErr w:type="spellStart"/>
+      <w:proofErr w:type="gramStart"/>
+      <w:r>
+        <w:rPr>
+          <w:rFonts w:ascii="Arial Narrow" w:hAnsi="Arial Narrow"/>
+          <w:sz w:val="24"/>
+          <w:szCs w:val="24"/>
+        </w:rPr>
+        <w:t>d.patente</w:t>
+      </w:r>
+      <w:proofErr w:type="spellEnd"/>
+      <w:proofErr w:type="gramEnd"/>
+      <w:r>
+        <w:rPr>
+          <w:rFonts w:ascii="Arial Narrow" w:hAnsi="Arial Narrow"/>
+          <w:sz w:val="24"/>
+          <w:szCs w:val="24"/>
+        </w:rPr>
+        <w:t>}</w:t>
+      </w:r>
+    </w:p>
+    <w:p>
+      <w:pPr>
+        <w:jc w:val="both"/>
+        <w:rPr>
+          <w:rFonts w:ascii="Arial Narrow" w:hAnsi="Arial Narrow"/>
+          <w:sz w:val="24"/>
+          <w:szCs w:val="24"/>
+        </w:rPr>
+      </w:pPr>
+      <w:r>
+        <w:rPr>
+          <w:rFonts w:ascii="Arial Narrow" w:hAnsi="Arial Narrow"/>
+          <w:sz w:val="24"/>
+          <w:szCs w:val="24"/>
+        </w:rPr>
+        <w:t>Nombre, Apellido y DNI del Titular del Vehículo = {</w:t>
+      </w:r>
+      <w:proofErr w:type="spellStart"/>
+      <w:proofErr w:type="gramStart"/>
+      <w:r>
+        <w:rPr>
+          <w:rFonts w:ascii="Arial Narrow" w:hAnsi="Arial Narrow"/>
+          <w:sz w:val="24"/>
+          <w:szCs w:val="24"/>
+        </w:rPr>
+        <w:t>d.titular</w:t>
+      </w:r>
+      <w:proofErr w:type="spellEnd"/>
+      <w:proofErr w:type="gramEnd"/>
+      <w:r>
+        <w:rPr>
+          <w:rFonts w:ascii="Arial Narrow" w:hAnsi="Arial Narrow"/>
+          <w:sz w:val="24"/>
+          <w:szCs w:val="24"/>
+        </w:rPr>
+        <w:t xml:space="preserve">} </w:t>
       </w:r>
     </w:p>
     <w:p>
@@ -774,79 +1394,179 @@
           <w:szCs w:val="24"/>
         </w:rPr>
         <w:lastRenderedPageBreak/>
-        <w:t xml:space="preserve">Número del Remis o Taxi (si corresponde) = {d.numeroTaxiRemis} </w:t>
-      </w:r>
-    </w:p>
-    <w:p>
-      <w:pPr>
-        <w:jc w:val="both"/>
-        <w:rPr>
-          <w:rFonts w:ascii="Arial Narrow" w:hAnsi="Arial Narrow"/>
-          <w:sz w:val="24"/>
-          <w:szCs w:val="24"/>
-        </w:rPr>
-      </w:pPr>
-      <w:r>
-        <w:rPr>
-          <w:rFonts w:ascii="Arial Narrow" w:hAnsi="Arial Narrow"/>
-          <w:sz w:val="24"/>
-          <w:szCs w:val="24"/>
-        </w:rPr>
-        <w:t>Marca y Modelo del Vehículo = {d.vehiculo}</w:t>
-      </w:r>
-    </w:p>
-    <w:p>
-      <w:pPr>
-        <w:jc w:val="both"/>
-        <w:rPr>
-          <w:rFonts w:ascii="Arial Narrow" w:hAnsi="Arial Narrow"/>
-          <w:sz w:val="24"/>
-          <w:szCs w:val="24"/>
-        </w:rPr>
-      </w:pPr>
-      <w:r>
-        <w:rPr>
-          <w:rFonts w:ascii="Arial Narrow" w:hAnsi="Arial Narrow"/>
-          <w:sz w:val="24"/>
-          <w:szCs w:val="24"/>
-        </w:rPr>
-        <w:t>Observaciones del Acta = {d.actaObservaciones}</w:t>
-      </w:r>
-    </w:p>
-    <w:p>
-      <w:pPr>
-        <w:jc w:val="both"/>
-        <w:rPr>
-          <w:rFonts w:ascii="Arial Narrow" w:hAnsi="Arial Narrow"/>
-          <w:sz w:val="24"/>
-          <w:szCs w:val="24"/>
-        </w:rPr>
-      </w:pPr>
-      <w:r>
-        <w:rPr>
-          <w:rFonts w:ascii="Arial Narrow" w:hAnsi="Arial Narrow"/>
-          <w:sz w:val="24"/>
-          <w:szCs w:val="24"/>
-        </w:rPr>
-        <w:t>Fecha de la Notificación = {d.fechaNotificacion}</w:t>
-      </w:r>
-    </w:p>
-    <w:p>
-      <w:pPr>
-        <w:jc w:val="both"/>
-        <w:rPr>
-          <w:rFonts w:ascii="Arial Narrow" w:hAnsi="Arial Narrow"/>
-          <w:sz w:val="24"/>
-          <w:szCs w:val="24"/>
-        </w:rPr>
-      </w:pPr>
-      <w:r>
-        <w:rPr>
-          <w:rFonts w:ascii="Arial Narrow" w:hAnsi="Arial Narrow"/>
-          <w:sz w:val="24"/>
-          <w:szCs w:val="24"/>
-        </w:rPr>
-        <w:t>Fecha de la Sentencia = {d.fechaSentencia}</w:t>
+        <w:t>Número del Remis o Taxi (si corresponde) = {</w:t>
+      </w:r>
+      <w:proofErr w:type="spellStart"/>
+      <w:proofErr w:type="gramStart"/>
+      <w:r>
+        <w:rPr>
+          <w:rFonts w:ascii="Arial Narrow" w:hAnsi="Arial Narrow"/>
+          <w:sz w:val="24"/>
+          <w:szCs w:val="24"/>
+        </w:rPr>
+        <w:t>d.numeroTaxiRemis</w:t>
+      </w:r>
+      <w:proofErr w:type="spellEnd"/>
+      <w:proofErr w:type="gramEnd"/>
+      <w:r>
+        <w:rPr>
+          <w:rFonts w:ascii="Arial Narrow" w:hAnsi="Arial Narrow"/>
+          <w:sz w:val="24"/>
+          <w:szCs w:val="24"/>
+        </w:rPr>
+        <w:t xml:space="preserve">} </w:t>
+      </w:r>
+    </w:p>
+    <w:p>
+      <w:pPr>
+        <w:jc w:val="both"/>
+        <w:rPr>
+          <w:rFonts w:ascii="Arial Narrow" w:hAnsi="Arial Narrow"/>
+          <w:sz w:val="24"/>
+          <w:szCs w:val="24"/>
+        </w:rPr>
+      </w:pPr>
+      <w:r>
+        <w:rPr>
+          <w:rFonts w:ascii="Arial Narrow" w:hAnsi="Arial Narrow"/>
+          <w:sz w:val="24"/>
+          <w:szCs w:val="24"/>
+        </w:rPr>
+        <w:t>Marca y Modelo del Vehículo = {</w:t>
+      </w:r>
+      <w:proofErr w:type="spellStart"/>
+      <w:proofErr w:type="gramStart"/>
+      <w:r>
+        <w:rPr>
+          <w:rFonts w:ascii="Arial Narrow" w:hAnsi="Arial Narrow"/>
+          <w:sz w:val="24"/>
+          <w:szCs w:val="24"/>
+        </w:rPr>
+        <w:t>d.vehiculo</w:t>
+      </w:r>
+      <w:proofErr w:type="spellEnd"/>
+      <w:proofErr w:type="gramEnd"/>
+      <w:r>
+        <w:rPr>
+          <w:rFonts w:ascii="Arial Narrow" w:hAnsi="Arial Narrow"/>
+          <w:sz w:val="24"/>
+          <w:szCs w:val="24"/>
+        </w:rPr>
+        <w:t>}</w:t>
+      </w:r>
+    </w:p>
+    <w:p>
+      <w:pPr>
+        <w:jc w:val="both"/>
+        <w:rPr>
+          <w:rFonts w:ascii="Arial Narrow" w:hAnsi="Arial Narrow"/>
+          <w:sz w:val="24"/>
+          <w:szCs w:val="24"/>
+        </w:rPr>
+      </w:pPr>
+      <w:r>
+        <w:rPr>
+          <w:rFonts w:ascii="Arial Narrow" w:hAnsi="Arial Narrow"/>
+          <w:sz w:val="24"/>
+          <w:szCs w:val="24"/>
+        </w:rPr>
+        <w:t>Observaciones del Acta = {</w:t>
+      </w:r>
+      <w:proofErr w:type="spellStart"/>
+      <w:proofErr w:type="gramStart"/>
+      <w:r>
+        <w:rPr>
+          <w:rFonts w:ascii="Arial Narrow" w:hAnsi="Arial Narrow"/>
+          <w:sz w:val="24"/>
+          <w:szCs w:val="24"/>
+        </w:rPr>
+        <w:t>d.actaObservaciones</w:t>
+      </w:r>
+      <w:proofErr w:type="spellEnd"/>
+      <w:proofErr w:type="gramEnd"/>
+      <w:r>
+        <w:rPr>
+          <w:rFonts w:ascii="Arial Narrow" w:hAnsi="Arial Narrow"/>
+          <w:sz w:val="24"/>
+          <w:szCs w:val="24"/>
+        </w:rPr>
+        <w:t>}</w:t>
+      </w:r>
+    </w:p>
+    <w:p>
+      <w:pPr>
+        <w:jc w:val="both"/>
+        <w:rPr>
+          <w:rFonts w:ascii="Arial Narrow" w:hAnsi="Arial Narrow"/>
+          <w:sz w:val="24"/>
+          <w:szCs w:val="24"/>
+        </w:rPr>
+      </w:pPr>
+      <w:r>
+        <w:rPr>
+          <w:rFonts w:ascii="Arial Narrow" w:hAnsi="Arial Narrow"/>
+          <w:sz w:val="24"/>
+          <w:szCs w:val="24"/>
+        </w:rPr>
+        <w:t>Fecha de la Notificación = {</w:t>
+      </w:r>
+      <w:proofErr w:type="spellStart"/>
+      <w:proofErr w:type="gramStart"/>
+      <w:r>
+        <w:rPr>
+          <w:rFonts w:ascii="Arial Narrow" w:hAnsi="Arial Narrow"/>
+          <w:sz w:val="24"/>
+          <w:szCs w:val="24"/>
+        </w:rPr>
+        <w:t>d.fechaNotificacion</w:t>
+      </w:r>
+      <w:proofErr w:type="spellEnd"/>
+      <w:proofErr w:type="gramEnd"/>
+      <w:r>
+        <w:rPr>
+          <w:rFonts w:ascii="Arial Narrow" w:hAnsi="Arial Narrow"/>
+          <w:sz w:val="24"/>
+          <w:szCs w:val="24"/>
+        </w:rPr>
+        <w:t>}</w:t>
+      </w:r>
+    </w:p>
+    <w:p>
+      <w:pPr>
+        <w:jc w:val="both"/>
+        <w:rPr>
+          <w:rFonts w:ascii="Arial Narrow" w:hAnsi="Arial Narrow"/>
+          <w:sz w:val="24"/>
+          <w:szCs w:val="24"/>
+        </w:rPr>
+      </w:pPr>
+      <w:r>
+        <w:rPr>
+          <w:rFonts w:ascii="Arial Narrow" w:hAnsi="Arial Narrow"/>
+          <w:sz w:val="24"/>
+          <w:szCs w:val="24"/>
+        </w:rPr>
+        <w:t>Fecha de la Sentencia = {</w:t>
+      </w:r>
+      <w:proofErr w:type="spellStart"/>
+      <w:proofErr w:type="gramStart"/>
+      <w:r>
+        <w:rPr>
+          <w:rFonts w:ascii="Arial Narrow" w:hAnsi="Arial Narrow"/>
+          <w:sz w:val="24"/>
+          <w:szCs w:val="24"/>
+        </w:rPr>
+        <w:t>d.fechaSentencia</w:t>
+      </w:r>
+      <w:proofErr w:type="spellEnd"/>
+      <w:proofErr w:type="gramEnd"/>
+      <w:r>
+        <w:rPr>
+          <w:rFonts w:ascii="Arial Narrow" w:hAnsi="Arial Narrow"/>
+          <w:sz w:val="24"/>
+          <w:szCs w:val="24"/>
+        </w:rPr>
+        <w:t>}</w:t>
       </w:r>
     </w:p>
     <w:sectPr>

</xml_diff>

<commit_message>
arreglado favicon, datos de la persona y diccionario
</commit_message>
<xml_diff>
--- a/src/assets/files/diccionario-juzgado-de-faltas.docx
+++ b/src/assets/files/diccionario-juzgado-de-faltas.docx
@@ -991,7 +991,23 @@
           <w:sz w:val="24"/>
           <w:szCs w:val="24"/>
         </w:rPr>
-        <w:t>escuento: {</w:t>
+        <w:t>escuento</w:t>
+      </w:r>
+      <w:r>
+        <w:rPr>
+          <w:rFonts w:ascii="Arial Narrow" w:hAnsi="Arial Narrow"/>
+          <w:sz w:val="24"/>
+          <w:szCs w:val="24"/>
+        </w:rPr>
+        <w:t xml:space="preserve"> (También suma el recargo)</w:t>
+      </w:r>
+      <w:r>
+        <w:rPr>
+          <w:rFonts w:ascii="Arial Narrow" w:hAnsi="Arial Narrow"/>
+          <w:sz w:val="24"/>
+          <w:szCs w:val="24"/>
+        </w:rPr>
+        <w:t>: {</w:t>
       </w:r>
       <w:proofErr w:type="spellStart"/>
       <w:proofErr w:type="gramStart"/>

</xml_diff>

<commit_message>
nueva variable de domicilio completo y cambios en persona
</commit_message>
<xml_diff>
--- a/src/assets/files/diccionario-juzgado-de-faltas.docx
+++ b/src/assets/files/diccionario-juzgado-de-faltas.docx
@@ -62,7 +62,6 @@
         <w:t>Causa = {</w:t>
       </w:r>
       <w:proofErr w:type="spellStart"/>
-      <w:proofErr w:type="gramStart"/>
       <w:r>
         <w:rPr>
           <w:rFonts w:ascii="Arial Narrow" w:hAnsi="Arial Narrow"/>
@@ -72,7 +71,6 @@
         <w:t>d.causa</w:t>
       </w:r>
       <w:proofErr w:type="spellEnd"/>
-      <w:proofErr w:type="gramEnd"/>
       <w:r>
         <w:rPr>
           <w:rFonts w:ascii="Arial Narrow" w:hAnsi="Arial Narrow"/>
@@ -100,7 +98,6 @@
         <w:t>Año = {</w:t>
       </w:r>
       <w:proofErr w:type="spellStart"/>
-      <w:proofErr w:type="gramStart"/>
       <w:r>
         <w:rPr>
           <w:rFonts w:ascii="Arial Narrow" w:hAnsi="Arial Narrow"/>
@@ -110,7 +107,6 @@
         <w:t>d.añoActual</w:t>
       </w:r>
       <w:proofErr w:type="spellEnd"/>
-      <w:proofErr w:type="gramEnd"/>
       <w:r>
         <w:rPr>
           <w:rFonts w:ascii="Arial Narrow" w:hAnsi="Arial Narrow"/>
@@ -138,7 +134,6 @@
         <w:t>Fecha = {</w:t>
       </w:r>
       <w:proofErr w:type="spellStart"/>
-      <w:proofErr w:type="gramStart"/>
       <w:r>
         <w:rPr>
           <w:rFonts w:ascii="Arial Narrow" w:hAnsi="Arial Narrow"/>
@@ -148,7 +143,6 @@
         <w:t>d.fechaActual</w:t>
       </w:r>
       <w:proofErr w:type="spellEnd"/>
-      <w:proofErr w:type="gramEnd"/>
       <w:r>
         <w:rPr>
           <w:rFonts w:ascii="Arial Narrow" w:hAnsi="Arial Narrow"/>
@@ -176,7 +170,6 @@
         <w:t>Hora = {</w:t>
       </w:r>
       <w:proofErr w:type="spellStart"/>
-      <w:proofErr w:type="gramStart"/>
       <w:r>
         <w:rPr>
           <w:rFonts w:ascii="Arial Narrow" w:hAnsi="Arial Narrow"/>
@@ -186,7 +179,6 @@
         <w:t>d.horaActual</w:t>
       </w:r>
       <w:proofErr w:type="spellEnd"/>
-      <w:proofErr w:type="gramEnd"/>
       <w:r>
         <w:rPr>
           <w:rFonts w:ascii="Arial Narrow" w:hAnsi="Arial Narrow"/>
@@ -214,7 +206,6 @@
         <w:t>Lugar de la Infracción = {</w:t>
       </w:r>
       <w:proofErr w:type="spellStart"/>
-      <w:proofErr w:type="gramStart"/>
       <w:r>
         <w:rPr>
           <w:rFonts w:ascii="Arial Narrow" w:hAnsi="Arial Narrow"/>
@@ -224,7 +215,6 @@
         <w:t>d.lugar</w:t>
       </w:r>
       <w:proofErr w:type="spellEnd"/>
-      <w:proofErr w:type="gramEnd"/>
       <w:r>
         <w:rPr>
           <w:rFonts w:ascii="Arial Narrow" w:hAnsi="Arial Narrow"/>
@@ -252,7 +242,6 @@
         <w:t>Documento del Infractor/a = {</w:t>
       </w:r>
       <w:proofErr w:type="spellStart"/>
-      <w:proofErr w:type="gramStart"/>
       <w:r>
         <w:rPr>
           <w:rFonts w:ascii="Arial Narrow" w:hAnsi="Arial Narrow"/>
@@ -262,7 +251,6 @@
         <w:t>d.infractorDocumento</w:t>
       </w:r>
       <w:proofErr w:type="spellEnd"/>
-      <w:proofErr w:type="gramEnd"/>
       <w:r>
         <w:rPr>
           <w:rFonts w:ascii="Arial Narrow" w:hAnsi="Arial Narrow"/>
@@ -290,7 +278,6 @@
         <w:t>Nombre y Apellido del Infractor/a = {</w:t>
       </w:r>
       <w:proofErr w:type="spellStart"/>
-      <w:proofErr w:type="gramStart"/>
       <w:r>
         <w:rPr>
           <w:rFonts w:ascii="Arial Narrow" w:hAnsi="Arial Narrow"/>
@@ -300,35 +287,41 @@
         <w:t>d.infractorNombreApellido</w:t>
       </w:r>
       <w:proofErr w:type="spellEnd"/>
-      <w:proofErr w:type="gramEnd"/>
-      <w:r>
-        <w:rPr>
-          <w:rFonts w:ascii="Arial Narrow" w:hAnsi="Arial Narrow"/>
-          <w:sz w:val="24"/>
-          <w:szCs w:val="24"/>
-        </w:rPr>
-        <w:t>}</w:t>
-      </w:r>
-    </w:p>
-    <w:p>
-      <w:pPr>
-        <w:jc w:val="both"/>
-        <w:rPr>
-          <w:rFonts w:ascii="Arial Narrow" w:hAnsi="Arial Narrow"/>
-          <w:sz w:val="24"/>
-          <w:szCs w:val="24"/>
-        </w:rPr>
-      </w:pPr>
-      <w:r>
-        <w:rPr>
-          <w:rFonts w:ascii="Arial Narrow" w:hAnsi="Arial Narrow"/>
-          <w:sz w:val="24"/>
-          <w:szCs w:val="24"/>
-        </w:rPr>
-        <w:t>Domicilio del infractor/a = {</w:t>
-      </w:r>
-      <w:proofErr w:type="spellStart"/>
-      <w:proofErr w:type="gramStart"/>
+      <w:r>
+        <w:rPr>
+          <w:rFonts w:ascii="Arial Narrow" w:hAnsi="Arial Narrow"/>
+          <w:sz w:val="24"/>
+          <w:szCs w:val="24"/>
+        </w:rPr>
+        <w:t>}</w:t>
+      </w:r>
+    </w:p>
+    <w:p>
+      <w:pPr>
+        <w:jc w:val="both"/>
+        <w:rPr>
+          <w:rFonts w:ascii="Arial Narrow" w:hAnsi="Arial Narrow"/>
+          <w:sz w:val="24"/>
+          <w:szCs w:val="24"/>
+        </w:rPr>
+      </w:pPr>
+      <w:r>
+        <w:rPr>
+          <w:rFonts w:ascii="Arial Narrow" w:hAnsi="Arial Narrow"/>
+          <w:sz w:val="24"/>
+          <w:szCs w:val="24"/>
+        </w:rPr>
+        <w:t>Domicilio</w:t>
+      </w:r>
+      <w:r>
+        <w:rPr>
+          <w:rFonts w:ascii="Arial Narrow" w:hAnsi="Arial Narrow"/>
+          <w:sz w:val="24"/>
+          <w:szCs w:val="24"/>
+        </w:rPr>
+        <w:t xml:space="preserve"> del infractor/a = {</w:t>
+      </w:r>
+      <w:proofErr w:type="spellStart"/>
       <w:r>
         <w:rPr>
           <w:rFonts w:ascii="Arial Narrow" w:hAnsi="Arial Narrow"/>
@@ -338,7 +331,82 @@
         <w:t>d.infractorDomicilio</w:t>
       </w:r>
       <w:proofErr w:type="spellEnd"/>
-      <w:proofErr w:type="gramEnd"/>
+      <w:r>
+        <w:rPr>
+          <w:rFonts w:ascii="Arial Narrow" w:hAnsi="Arial Narrow"/>
+          <w:sz w:val="24"/>
+          <w:szCs w:val="24"/>
+        </w:rPr>
+        <w:t>}</w:t>
+      </w:r>
+    </w:p>
+    <w:p>
+      <w:pPr>
+        <w:jc w:val="both"/>
+        <w:rPr>
+          <w:rFonts w:ascii="Arial Narrow" w:hAnsi="Arial Narrow"/>
+          <w:sz w:val="24"/>
+          <w:szCs w:val="24"/>
+        </w:rPr>
+      </w:pPr>
+      <w:r>
+        <w:rPr>
+          <w:rFonts w:ascii="Arial Narrow" w:hAnsi="Arial Narrow"/>
+          <w:sz w:val="24"/>
+          <w:szCs w:val="24"/>
+        </w:rPr>
+        <w:t>Domicilio</w:t>
+      </w:r>
+      <w:r>
+        <w:rPr>
+          <w:rFonts w:ascii="Arial Narrow" w:hAnsi="Arial Narrow"/>
+          <w:sz w:val="24"/>
+          <w:szCs w:val="24"/>
+        </w:rPr>
+        <w:t xml:space="preserve"> completo</w:t>
+      </w:r>
+      <w:r>
+        <w:rPr>
+          <w:rFonts w:ascii="Arial Narrow" w:hAnsi="Arial Narrow"/>
+          <w:sz w:val="24"/>
+          <w:szCs w:val="24"/>
+        </w:rPr>
+        <w:t xml:space="preserve"> del infractor/a</w:t>
+      </w:r>
+      <w:r>
+        <w:rPr>
+          <w:rFonts w:ascii="Arial Narrow" w:hAnsi="Arial Narrow"/>
+          <w:sz w:val="24"/>
+          <w:szCs w:val="24"/>
+        </w:rPr>
+        <w:t xml:space="preserve"> (calle, barrio, departamento y localidad)</w:t>
+      </w:r>
+      <w:r>
+        <w:rPr>
+          <w:rFonts w:ascii="Arial Narrow" w:hAnsi="Arial Narrow"/>
+          <w:sz w:val="24"/>
+          <w:szCs w:val="24"/>
+        </w:rPr>
+        <w:t xml:space="preserve"> = {</w:t>
+      </w:r>
+      <w:proofErr w:type="spellStart"/>
+      <w:r>
+        <w:rPr>
+          <w:rFonts w:ascii="Arial Narrow" w:hAnsi="Arial Narrow"/>
+          <w:sz w:val="24"/>
+          <w:szCs w:val="24"/>
+        </w:rPr>
+        <w:t>d.infractorDomicilio</w:t>
+      </w:r>
+      <w:r>
+        <w:rPr>
+          <w:rFonts w:ascii="Arial Narrow" w:hAnsi="Arial Narrow"/>
+          <w:sz w:val="24"/>
+          <w:szCs w:val="24"/>
+        </w:rPr>
+        <w:t>Completo</w:t>
+      </w:r>
+      <w:proofErr w:type="spellEnd"/>
       <w:r>
         <w:rPr>
           <w:rFonts w:ascii="Arial Narrow" w:hAnsi="Arial Narrow"/>
@@ -366,7 +434,6 @@
         <w:t>Nombre del Juzgado = {</w:t>
       </w:r>
       <w:proofErr w:type="spellStart"/>
-      <w:proofErr w:type="gramStart"/>
       <w:r>
         <w:rPr>
           <w:rFonts w:ascii="Arial Narrow" w:hAnsi="Arial Narrow"/>
@@ -376,7 +443,6 @@
         <w:t>d.juzgadoNombre</w:t>
       </w:r>
       <w:proofErr w:type="spellEnd"/>
-      <w:proofErr w:type="gramEnd"/>
       <w:r>
         <w:rPr>
           <w:rFonts w:ascii="Arial Narrow" w:hAnsi="Arial Narrow"/>
@@ -404,7 +470,6 @@
         <w:t>Domicilio del Juzgado = {</w:t>
       </w:r>
       <w:proofErr w:type="spellStart"/>
-      <w:proofErr w:type="gramStart"/>
       <w:r>
         <w:rPr>
           <w:rFonts w:ascii="Arial Narrow" w:hAnsi="Arial Narrow"/>
@@ -414,7 +479,6 @@
         <w:t>d.juzgadoDomicilio</w:t>
       </w:r>
       <w:proofErr w:type="spellEnd"/>
-      <w:proofErr w:type="gramEnd"/>
       <w:r>
         <w:rPr>
           <w:rFonts w:ascii="Arial Narrow" w:hAnsi="Arial Narrow"/>
@@ -442,7 +506,6 @@
         <w:t>Teléfono del Juzgado = {</w:t>
       </w:r>
       <w:proofErr w:type="spellStart"/>
-      <w:proofErr w:type="gramStart"/>
       <w:r>
         <w:rPr>
           <w:rFonts w:ascii="Arial Narrow" w:hAnsi="Arial Narrow"/>
@@ -452,7 +515,6 @@
         <w:t>d.juzgadoTelefono</w:t>
       </w:r>
       <w:proofErr w:type="spellEnd"/>
-      <w:proofErr w:type="gramEnd"/>
       <w:r>
         <w:rPr>
           <w:rFonts w:ascii="Arial Narrow" w:hAnsi="Arial Narrow"/>
@@ -480,7 +542,6 @@
         <w:t>Nombre del Juez = {</w:t>
       </w:r>
       <w:proofErr w:type="spellStart"/>
-      <w:proofErr w:type="gramStart"/>
       <w:r>
         <w:rPr>
           <w:rFonts w:ascii="Arial Narrow" w:hAnsi="Arial Narrow"/>
@@ -490,7 +551,6 @@
         <w:t>d.nombreJuez</w:t>
       </w:r>
       <w:proofErr w:type="spellEnd"/>
-      <w:proofErr w:type="gramEnd"/>
       <w:r>
         <w:rPr>
           <w:rFonts w:ascii="Arial Narrow" w:hAnsi="Arial Narrow"/>
@@ -518,7 +578,6 @@
         <w:t>Nombre del Secretario/a = {</w:t>
       </w:r>
       <w:proofErr w:type="spellStart"/>
-      <w:proofErr w:type="gramStart"/>
       <w:r>
         <w:rPr>
           <w:rFonts w:ascii="Arial Narrow" w:hAnsi="Arial Narrow"/>
@@ -528,7 +587,6 @@
         <w:t>d.nombreSecretario</w:t>
       </w:r>
       <w:proofErr w:type="spellEnd"/>
-      <w:proofErr w:type="gramEnd"/>
       <w:r>
         <w:rPr>
           <w:rFonts w:ascii="Arial Narrow" w:hAnsi="Arial Narrow"/>
@@ -556,7 +614,6 @@
         <w:t>Fecha del Acta = {</w:t>
       </w:r>
       <w:proofErr w:type="spellStart"/>
-      <w:proofErr w:type="gramStart"/>
       <w:r>
         <w:rPr>
           <w:rFonts w:ascii="Arial Narrow" w:hAnsi="Arial Narrow"/>
@@ -566,7 +623,6 @@
         <w:t>d.fechaActa</w:t>
       </w:r>
       <w:proofErr w:type="spellEnd"/>
-      <w:proofErr w:type="gramEnd"/>
       <w:r>
         <w:rPr>
           <w:rFonts w:ascii="Arial Narrow" w:hAnsi="Arial Narrow"/>
@@ -594,7 +650,6 @@
         <w:t>Hora del Acta = {</w:t>
       </w:r>
       <w:proofErr w:type="spellStart"/>
-      <w:proofErr w:type="gramStart"/>
       <w:r>
         <w:rPr>
           <w:rFonts w:ascii="Arial Narrow" w:hAnsi="Arial Narrow"/>
@@ -604,7 +659,6 @@
         <w:t>d.actaHs</w:t>
       </w:r>
       <w:proofErr w:type="spellEnd"/>
-      <w:proofErr w:type="gramEnd"/>
       <w:r>
         <w:rPr>
           <w:rFonts w:ascii="Arial Narrow" w:hAnsi="Arial Narrow"/>
@@ -648,7 +702,6 @@
         <w:t>{</w:t>
       </w:r>
       <w:proofErr w:type="spellStart"/>
-      <w:proofErr w:type="gramStart"/>
       <w:r>
         <w:rPr>
           <w:rFonts w:ascii="Arial Narrow" w:hAnsi="Arial Narrow"/>
@@ -658,7 +711,6 @@
         <w:t>d.numeroArticulo</w:t>
       </w:r>
       <w:proofErr w:type="spellEnd"/>
-      <w:proofErr w:type="gramEnd"/>
       <w:r>
         <w:rPr>
           <w:rFonts w:ascii="Arial Narrow" w:hAnsi="Arial Narrow"/>
@@ -702,7 +754,6 @@
         <w:t xml:space="preserve"> y observación de la misma = {</w:t>
       </w:r>
       <w:proofErr w:type="spellStart"/>
-      <w:proofErr w:type="gramStart"/>
       <w:r>
         <w:rPr>
           <w:rFonts w:ascii="Arial Narrow" w:hAnsi="Arial Narrow"/>
@@ -712,7 +763,6 @@
         <w:t>d.actuaciones</w:t>
       </w:r>
       <w:proofErr w:type="spellEnd"/>
-      <w:proofErr w:type="gramEnd"/>
       <w:r>
         <w:rPr>
           <w:rFonts w:ascii="Arial Narrow" w:hAnsi="Arial Narrow"/>
@@ -740,7 +790,6 @@
         <w:t>Subtotal de actuación = {</w:t>
       </w:r>
       <w:proofErr w:type="spellStart"/>
-      <w:proofErr w:type="gramStart"/>
       <w:r>
         <w:rPr>
           <w:rFonts w:ascii="Arial Narrow" w:hAnsi="Arial Narrow"/>
@@ -750,7 +799,6 @@
         <w:t>d.subTotal</w:t>
       </w:r>
       <w:proofErr w:type="spellEnd"/>
-      <w:proofErr w:type="gramEnd"/>
       <w:r>
         <w:rPr>
           <w:rFonts w:ascii="Arial Narrow" w:hAnsi="Arial Narrow"/>
@@ -786,7 +834,6 @@
         <w:t xml:space="preserve"> = {</w:t>
       </w:r>
       <w:proofErr w:type="spellStart"/>
-      <w:proofErr w:type="gramStart"/>
       <w:r>
         <w:rPr>
           <w:rFonts w:ascii="Arial Narrow" w:hAnsi="Arial Narrow"/>
@@ -804,7 +851,6 @@
         <w:t>total</w:t>
       </w:r>
       <w:proofErr w:type="spellEnd"/>
-      <w:proofErr w:type="gramEnd"/>
       <w:r>
         <w:rPr>
           <w:rFonts w:ascii="Arial Narrow" w:hAnsi="Arial Narrow"/>
@@ -832,7 +878,6 @@
         <w:t>Recargo aplicado = {</w:t>
       </w:r>
       <w:proofErr w:type="spellStart"/>
-      <w:proofErr w:type="gramStart"/>
       <w:r>
         <w:rPr>
           <w:rFonts w:ascii="Arial Narrow" w:hAnsi="Arial Narrow"/>
@@ -842,7 +887,6 @@
         <w:t>d.recargo</w:t>
       </w:r>
       <w:proofErr w:type="spellEnd"/>
-      <w:proofErr w:type="gramEnd"/>
       <w:r>
         <w:rPr>
           <w:rFonts w:ascii="Arial Narrow" w:hAnsi="Arial Narrow"/>
@@ -870,7 +914,6 @@
         <w:t>Descuento aplicado = {</w:t>
       </w:r>
       <w:proofErr w:type="spellStart"/>
-      <w:proofErr w:type="gramStart"/>
       <w:r>
         <w:rPr>
           <w:rFonts w:ascii="Arial Narrow" w:hAnsi="Arial Narrow"/>
@@ -880,7 +923,6 @@
         <w:t>d.descuento</w:t>
       </w:r>
       <w:proofErr w:type="spellEnd"/>
-      <w:proofErr w:type="gramEnd"/>
       <w:r>
         <w:rPr>
           <w:rFonts w:ascii="Arial Narrow" w:hAnsi="Arial Narrow"/>
@@ -908,7 +950,6 @@
         <w:t>Listado de conceptos agregados en la actuación = {</w:t>
       </w:r>
       <w:proofErr w:type="spellStart"/>
-      <w:proofErr w:type="gramStart"/>
       <w:r>
         <w:rPr>
           <w:rFonts w:ascii="Arial Narrow" w:hAnsi="Arial Narrow"/>
@@ -918,7 +959,6 @@
         <w:t>d.conceptos</w:t>
       </w:r>
       <w:proofErr w:type="spellEnd"/>
-      <w:proofErr w:type="gramEnd"/>
       <w:r>
         <w:rPr>
           <w:rFonts w:ascii="Arial Narrow" w:hAnsi="Arial Narrow"/>
@@ -1010,7 +1050,6 @@
         <w:t>: {</w:t>
       </w:r>
       <w:proofErr w:type="spellStart"/>
-      <w:proofErr w:type="gramStart"/>
       <w:r>
         <w:rPr>
           <w:rFonts w:ascii="Arial Narrow" w:hAnsi="Arial Narrow"/>
@@ -1036,7 +1075,6 @@
         <w:t>mporteLetrasSinDescuento</w:t>
       </w:r>
       <w:proofErr w:type="spellEnd"/>
-      <w:proofErr w:type="gramEnd"/>
       <w:r>
         <w:rPr>
           <w:rFonts w:ascii="Arial Narrow" w:hAnsi="Arial Narrow"/>
@@ -1096,7 +1134,6 @@
         <w:t>escuento: {</w:t>
       </w:r>
       <w:proofErr w:type="spellStart"/>
-      <w:proofErr w:type="gramStart"/>
       <w:r>
         <w:rPr>
           <w:rFonts w:ascii="Arial Narrow" w:hAnsi="Arial Narrow"/>
@@ -1138,7 +1175,6 @@
         <w:t>Descuento</w:t>
       </w:r>
       <w:proofErr w:type="spellEnd"/>
-      <w:proofErr w:type="gramEnd"/>
       <w:r>
         <w:rPr>
           <w:rFonts w:ascii="Arial Narrow" w:hAnsi="Arial Narrow"/>
@@ -1206,7 +1242,6 @@
         <w:t>últiple: {</w:t>
       </w:r>
       <w:proofErr w:type="spellStart"/>
-      <w:proofErr w:type="gramStart"/>
       <w:r>
         <w:rPr>
           <w:rFonts w:ascii="Arial Narrow" w:hAnsi="Arial Narrow"/>
@@ -1232,7 +1267,6 @@
         <w:t>mporteInfraccionMultiple</w:t>
       </w:r>
       <w:proofErr w:type="spellEnd"/>
-      <w:proofErr w:type="gramEnd"/>
       <w:r>
         <w:rPr>
           <w:rFonts w:ascii="Arial Narrow" w:hAnsi="Arial Narrow"/>
@@ -1260,7 +1294,6 @@
         <w:t>Artículos de la infracción = {</w:t>
       </w:r>
       <w:proofErr w:type="spellStart"/>
-      <w:proofErr w:type="gramStart"/>
       <w:r>
         <w:rPr>
           <w:rFonts w:ascii="Arial Narrow" w:hAnsi="Arial Narrow"/>
@@ -1270,7 +1303,6 @@
         <w:t>d.infracciones</w:t>
       </w:r>
       <w:proofErr w:type="spellEnd"/>
-      <w:proofErr w:type="gramEnd"/>
       <w:r>
         <w:rPr>
           <w:rFonts w:ascii="Arial Narrow" w:hAnsi="Arial Narrow"/>
@@ -1298,7 +1330,6 @@
         <w:t>Importe de la/s infracción/es = {</w:t>
       </w:r>
       <w:proofErr w:type="spellStart"/>
-      <w:proofErr w:type="gramStart"/>
       <w:r>
         <w:rPr>
           <w:rFonts w:ascii="Arial Narrow" w:hAnsi="Arial Narrow"/>
@@ -1308,35 +1339,34 @@
         <w:t>d.importe</w:t>
       </w:r>
       <w:proofErr w:type="spellEnd"/>
-      <w:proofErr w:type="gramEnd"/>
-      <w:r>
-        <w:rPr>
-          <w:rFonts w:ascii="Arial Narrow" w:hAnsi="Arial Narrow"/>
-          <w:sz w:val="24"/>
-          <w:szCs w:val="24"/>
-        </w:rPr>
-        <w:t>}</w:t>
-      </w:r>
-    </w:p>
-    <w:p>
-      <w:pPr>
-        <w:jc w:val="both"/>
-        <w:rPr>
-          <w:rFonts w:ascii="Arial Narrow" w:hAnsi="Arial Narrow"/>
-          <w:sz w:val="24"/>
-          <w:szCs w:val="24"/>
-        </w:rPr>
-      </w:pPr>
-      <w:r>
-        <w:rPr>
-          <w:rFonts w:ascii="Arial Narrow" w:hAnsi="Arial Narrow"/>
-          <w:sz w:val="24"/>
-          <w:szCs w:val="24"/>
-        </w:rPr>
+      <w:r>
+        <w:rPr>
+          <w:rFonts w:ascii="Arial Narrow" w:hAnsi="Arial Narrow"/>
+          <w:sz w:val="24"/>
+          <w:szCs w:val="24"/>
+        </w:rPr>
+        <w:t>}</w:t>
+      </w:r>
+    </w:p>
+    <w:p>
+      <w:pPr>
+        <w:jc w:val="both"/>
+        <w:rPr>
+          <w:rFonts w:ascii="Arial Narrow" w:hAnsi="Arial Narrow"/>
+          <w:sz w:val="24"/>
+          <w:szCs w:val="24"/>
+        </w:rPr>
+      </w:pPr>
+      <w:r>
+        <w:rPr>
+          <w:rFonts w:ascii="Arial Narrow" w:hAnsi="Arial Narrow"/>
+          <w:sz w:val="24"/>
+          <w:szCs w:val="24"/>
+        </w:rPr>
+        <w:lastRenderedPageBreak/>
         <w:t>Dominio del Vehículo = {</w:t>
       </w:r>
       <w:proofErr w:type="spellStart"/>
-      <w:proofErr w:type="gramStart"/>
       <w:r>
         <w:rPr>
           <w:rFonts w:ascii="Arial Narrow" w:hAnsi="Arial Narrow"/>
@@ -1346,7 +1376,6 @@
         <w:t>d.patente</w:t>
       </w:r>
       <w:proofErr w:type="spellEnd"/>
-      <w:proofErr w:type="gramEnd"/>
       <w:r>
         <w:rPr>
           <w:rFonts w:ascii="Arial Narrow" w:hAnsi="Arial Narrow"/>
@@ -1374,7 +1403,6 @@
         <w:t>Nombre, Apellido y DNI del Titular del Vehículo = {</w:t>
       </w:r>
       <w:proofErr w:type="spellStart"/>
-      <w:proofErr w:type="gramStart"/>
       <w:r>
         <w:rPr>
           <w:rFonts w:ascii="Arial Narrow" w:hAnsi="Arial Narrow"/>
@@ -1384,7 +1412,6 @@
         <w:t>d.titular</w:t>
       </w:r>
       <w:proofErr w:type="spellEnd"/>
-      <w:proofErr w:type="gramEnd"/>
       <w:r>
         <w:rPr>
           <w:rFonts w:ascii="Arial Narrow" w:hAnsi="Arial Narrow"/>
@@ -1409,11 +1436,9 @@
           <w:sz w:val="24"/>
           <w:szCs w:val="24"/>
         </w:rPr>
-        <w:lastRenderedPageBreak/>
         <w:t>Número del Remis o Taxi (si corresponde) = {</w:t>
       </w:r>
       <w:proofErr w:type="spellStart"/>
-      <w:proofErr w:type="gramStart"/>
       <w:r>
         <w:rPr>
           <w:rFonts w:ascii="Arial Narrow" w:hAnsi="Arial Narrow"/>
@@ -1423,7 +1448,6 @@
         <w:t>d.numeroTaxiRemis</w:t>
       </w:r>
       <w:proofErr w:type="spellEnd"/>
-      <w:proofErr w:type="gramEnd"/>
       <w:r>
         <w:rPr>
           <w:rFonts w:ascii="Arial Narrow" w:hAnsi="Arial Narrow"/>
@@ -1451,7 +1475,6 @@
         <w:t>Marca y Modelo del Vehículo = {</w:t>
       </w:r>
       <w:proofErr w:type="spellStart"/>
-      <w:proofErr w:type="gramStart"/>
       <w:r>
         <w:rPr>
           <w:rFonts w:ascii="Arial Narrow" w:hAnsi="Arial Narrow"/>
@@ -1461,7 +1484,6 @@
         <w:t>d.vehiculo</w:t>
       </w:r>
       <w:proofErr w:type="spellEnd"/>
-      <w:proofErr w:type="gramEnd"/>
       <w:r>
         <w:rPr>
           <w:rFonts w:ascii="Arial Narrow" w:hAnsi="Arial Narrow"/>
@@ -1489,7 +1511,6 @@
         <w:t>Observaciones del Acta = {</w:t>
       </w:r>
       <w:proofErr w:type="spellStart"/>
-      <w:proofErr w:type="gramStart"/>
       <w:r>
         <w:rPr>
           <w:rFonts w:ascii="Arial Narrow" w:hAnsi="Arial Narrow"/>
@@ -1499,7 +1520,6 @@
         <w:t>d.actaObservaciones</w:t>
       </w:r>
       <w:proofErr w:type="spellEnd"/>
-      <w:proofErr w:type="gramEnd"/>
       <w:r>
         <w:rPr>
           <w:rFonts w:ascii="Arial Narrow" w:hAnsi="Arial Narrow"/>
@@ -1527,7 +1547,6 @@
         <w:t>Fecha de la Notificación = {</w:t>
       </w:r>
       <w:proofErr w:type="spellStart"/>
-      <w:proofErr w:type="gramStart"/>
       <w:r>
         <w:rPr>
           <w:rFonts w:ascii="Arial Narrow" w:hAnsi="Arial Narrow"/>
@@ -1537,7 +1556,6 @@
         <w:t>d.fechaNotificacion</w:t>
       </w:r>
       <w:proofErr w:type="spellEnd"/>
-      <w:proofErr w:type="gramEnd"/>
       <w:r>
         <w:rPr>
           <w:rFonts w:ascii="Arial Narrow" w:hAnsi="Arial Narrow"/>
@@ -1565,7 +1583,6 @@
         <w:t>Fecha de la Sentencia = {</w:t>
       </w:r>
       <w:proofErr w:type="spellStart"/>
-      <w:proofErr w:type="gramStart"/>
       <w:r>
         <w:rPr>
           <w:rFonts w:ascii="Arial Narrow" w:hAnsi="Arial Narrow"/>
@@ -1575,7 +1592,6 @@
         <w:t>d.fechaSentencia</w:t>
       </w:r>
       <w:proofErr w:type="spellEnd"/>
-      <w:proofErr w:type="gramEnd"/>
       <w:r>
         <w:rPr>
           <w:rFonts w:ascii="Arial Narrow" w:hAnsi="Arial Narrow"/>

</xml_diff>

<commit_message>
Actualizando diccionario de datos
</commit_message>
<xml_diff>
--- a/src/assets/files/diccionario-juzgado-de-faltas.docx
+++ b/src/assets/files/diccionario-juzgado-de-faltas.docx
@@ -1,6 +1,6 @@
 
 <file path=word/document.xml><?xml version="1.0" encoding="utf-8"?>
-<w:document xmlns:wpc="http://schemas.microsoft.com/office/word/2010/wordprocessingCanvas" xmlns:cx="http://schemas.microsoft.com/office/drawing/2014/chartex" xmlns:cx1="http://schemas.microsoft.com/office/drawing/2015/9/8/chartex" xmlns:cx2="http://schemas.microsoft.com/office/drawing/2015/10/21/chartex" xmlns:cx3="http://schemas.microsoft.com/office/drawing/2016/5/9/chartex" xmlns:cx4="http://schemas.microsoft.com/office/drawing/2016/5/10/chartex" xmlns:cx5="http://schemas.microsoft.com/office/drawing/2016/5/11/chartex" xmlns:cx6="http://schemas.microsoft.com/office/drawing/2016/5/12/chartex" xmlns:cx7="http://schemas.microsoft.com/office/drawing/2016/5/13/chartex" xmlns:cx8="http://schemas.microsoft.com/office/drawing/2016/5/14/chartex" xmlns:mc="http://schemas.openxmlformats.org/markup-compatibility/2006" xmlns:aink="http://schemas.microsoft.com/office/drawing/2016/ink" xmlns:am3d="http://schemas.microsoft.com/office/drawing/2017/model3d" xmlns:o="urn:schemas-microsoft-com:office:office" xmlns:oel="http://schemas.microsoft.com/office/2019/extlst" xmlns:r="http://schemas.openxmlformats.org/officeDocument/2006/relationships" xmlns:m="http://schemas.openxmlformats.org/officeDocument/2006/math" xmlns:v="urn:schemas-microsoft-com:vml" xmlns:wp14="http://schemas.microsoft.com/office/word/2010/wordprocessingDrawing" xmlns:wp="http://schemas.openxmlformats.org/drawingml/2006/wordprocessingDrawing" xmlns:w10="urn:schemas-microsoft-com:office:word" xmlns:w="http://schemas.openxmlformats.org/wordprocessingml/2006/main" xmlns:w14="http://schemas.microsoft.com/office/word/2010/wordml" xmlns:w15="http://schemas.microsoft.com/office/word/2012/wordml" xmlns:w16cex="http://schemas.microsoft.com/office/word/2018/wordml/cex" xmlns:w16cid="http://schemas.microsoft.com/office/word/2016/wordml/cid" xmlns:w16="http://schemas.microsoft.com/office/word/2018/wordml" xmlns:w16sdtdh="http://schemas.microsoft.com/office/word/2020/wordml/sdtdatahash" xmlns:w16se="http://schemas.microsoft.com/office/word/2015/wordml/symex" xmlns:wpg="http://schemas.microsoft.com/office/word/2010/wordprocessingGroup" xmlns:wpi="http://schemas.microsoft.com/office/word/2010/wordprocessingInk" xmlns:wne="http://schemas.microsoft.com/office/word/2006/wordml" xmlns:wps="http://schemas.microsoft.com/office/word/2010/wordprocessingShape" mc:Ignorable="w14 w15 w16se w16cid w16 w16cex w16sdtdh wp14">
+<w:document xmlns:wpc="http://schemas.microsoft.com/office/word/2010/wordprocessingCanvas" xmlns:cx="http://schemas.microsoft.com/office/drawing/2014/chartex" xmlns:cx1="http://schemas.microsoft.com/office/drawing/2015/9/8/chartex" xmlns:cx2="http://schemas.microsoft.com/office/drawing/2015/10/21/chartex" xmlns:cx3="http://schemas.microsoft.com/office/drawing/2016/5/9/chartex" xmlns:cx4="http://schemas.microsoft.com/office/drawing/2016/5/10/chartex" xmlns:cx5="http://schemas.microsoft.com/office/drawing/2016/5/11/chartex" xmlns:cx6="http://schemas.microsoft.com/office/drawing/2016/5/12/chartex" xmlns:cx7="http://schemas.microsoft.com/office/drawing/2016/5/13/chartex" xmlns:cx8="http://schemas.microsoft.com/office/drawing/2016/5/14/chartex" xmlns:mc="http://schemas.openxmlformats.org/markup-compatibility/2006" xmlns:aink="http://schemas.microsoft.com/office/drawing/2016/ink" xmlns:am3d="http://schemas.microsoft.com/office/drawing/2017/model3d" xmlns:o="urn:schemas-microsoft-com:office:office" xmlns:r="http://schemas.openxmlformats.org/officeDocument/2006/relationships" xmlns:m="http://schemas.openxmlformats.org/officeDocument/2006/math" xmlns:v="urn:schemas-microsoft-com:vml" xmlns:wp14="http://schemas.microsoft.com/office/word/2010/wordprocessingDrawing" xmlns:wp="http://schemas.openxmlformats.org/drawingml/2006/wordprocessingDrawing" xmlns:w10="urn:schemas-microsoft-com:office:word" xmlns:w="http://schemas.openxmlformats.org/wordprocessingml/2006/main" xmlns:w14="http://schemas.microsoft.com/office/word/2010/wordml" xmlns:w15="http://schemas.microsoft.com/office/word/2012/wordml" xmlns:w16cex="http://schemas.microsoft.com/office/word/2018/wordml/cex" xmlns:w16cid="http://schemas.microsoft.com/office/word/2016/wordml/cid" xmlns:w16="http://schemas.microsoft.com/office/word/2018/wordml" xmlns:w16sdtdh="http://schemas.microsoft.com/office/word/2020/wordml/sdtdatahash" xmlns:w16se="http://schemas.microsoft.com/office/word/2015/wordml/symex" xmlns:wpg="http://schemas.microsoft.com/office/word/2010/wordprocessingGroup" xmlns:wpi="http://schemas.microsoft.com/office/word/2010/wordprocessingInk" xmlns:wne="http://schemas.microsoft.com/office/word/2006/wordml" xmlns:wps="http://schemas.microsoft.com/office/word/2010/wordprocessingShape" mc:Ignorable="w14 w15 w16se w16cid w16 w16cex w16sdtdh wp14">
   <w:body>
     <w:p>
       <w:pPr>
@@ -46,13 +46,26 @@
     </w:p>
     <w:p>
       <w:pPr>
-        <w:jc w:val="both"/>
-        <w:rPr>
-          <w:rFonts w:ascii="Arial Narrow" w:hAnsi="Arial Narrow"/>
-          <w:sz w:val="24"/>
-          <w:szCs w:val="24"/>
-        </w:rPr>
-      </w:pPr>
+        <w:pStyle w:val="Prrafodelista"/>
+        <w:numPr>
+          <w:ilvl w:val="0"/>
+          <w:numId w:val="1"/>
+        </w:numPr>
+        <w:jc w:val="both"/>
+        <w:rPr>
+          <w:rFonts w:ascii="Arial Narrow" w:hAnsi="Arial Narrow"/>
+          <w:sz w:val="24"/>
+          <w:szCs w:val="24"/>
+        </w:rPr>
+      </w:pPr>
+      <w:r>
+        <w:rPr>
+          <w:rFonts w:ascii="Arial Narrow" w:hAnsi="Arial Narrow"/>
+          <w:sz w:val="24"/>
+          <w:szCs w:val="24"/>
+        </w:rPr>
+        <w:t xml:space="preserve">Numero de </w:t>
+      </w:r>
       <w:r>
         <w:rPr>
           <w:rFonts w:ascii="Arial Narrow" w:hAnsi="Arial Narrow"/>
@@ -62,6 +75,7 @@
         <w:t>Causa = {</w:t>
       </w:r>
       <w:proofErr w:type="spellStart"/>
+      <w:proofErr w:type="gramStart"/>
       <w:r>
         <w:rPr>
           <w:rFonts w:ascii="Arial Narrow" w:hAnsi="Arial Narrow"/>
@@ -71,17 +85,82 @@
         <w:t>d.causa</w:t>
       </w:r>
       <w:proofErr w:type="spellEnd"/>
-      <w:r>
-        <w:rPr>
-          <w:rFonts w:ascii="Arial Narrow" w:hAnsi="Arial Narrow"/>
-          <w:sz w:val="24"/>
-          <w:szCs w:val="24"/>
-        </w:rPr>
-        <w:t>}</w:t>
-      </w:r>
-    </w:p>
-    <w:p>
-      <w:pPr>
+      <w:proofErr w:type="gramEnd"/>
+      <w:r>
+        <w:rPr>
+          <w:rFonts w:ascii="Arial Narrow" w:hAnsi="Arial Narrow"/>
+          <w:sz w:val="24"/>
+          <w:szCs w:val="24"/>
+        </w:rPr>
+        <w:t>}</w:t>
+      </w:r>
+    </w:p>
+    <w:p>
+      <w:pPr>
+        <w:pStyle w:val="Prrafodelista"/>
+        <w:numPr>
+          <w:ilvl w:val="0"/>
+          <w:numId w:val="1"/>
+        </w:numPr>
+        <w:jc w:val="both"/>
+        <w:rPr>
+          <w:rFonts w:ascii="Arial Narrow" w:hAnsi="Arial Narrow"/>
+          <w:sz w:val="24"/>
+          <w:szCs w:val="24"/>
+        </w:rPr>
+      </w:pPr>
+      <w:r>
+        <w:rPr>
+          <w:rFonts w:ascii="Arial Narrow" w:hAnsi="Arial Narrow"/>
+          <w:sz w:val="24"/>
+          <w:szCs w:val="24"/>
+        </w:rPr>
+        <w:t>Numero de Acta</w:t>
+      </w:r>
+      <w:r>
+        <w:rPr>
+          <w:rFonts w:ascii="Arial Narrow" w:hAnsi="Arial Narrow"/>
+          <w:sz w:val="24"/>
+          <w:szCs w:val="24"/>
+        </w:rPr>
+        <w:t xml:space="preserve"> = {</w:t>
+      </w:r>
+      <w:proofErr w:type="spellStart"/>
+      <w:proofErr w:type="gramStart"/>
+      <w:r>
+        <w:rPr>
+          <w:rFonts w:ascii="Arial Narrow" w:hAnsi="Arial Narrow"/>
+          <w:sz w:val="24"/>
+          <w:szCs w:val="24"/>
+        </w:rPr>
+        <w:t>d.</w:t>
+      </w:r>
+      <w:r>
+        <w:rPr>
+          <w:rFonts w:ascii="Arial Narrow" w:hAnsi="Arial Narrow"/>
+          <w:sz w:val="24"/>
+          <w:szCs w:val="24"/>
+        </w:rPr>
+        <w:t>acta</w:t>
+      </w:r>
+      <w:proofErr w:type="spellEnd"/>
+      <w:proofErr w:type="gramEnd"/>
+      <w:r>
+        <w:rPr>
+          <w:rFonts w:ascii="Arial Narrow" w:hAnsi="Arial Narrow"/>
+          <w:sz w:val="24"/>
+          <w:szCs w:val="24"/>
+        </w:rPr>
+        <w:t>}</w:t>
+      </w:r>
+    </w:p>
+    <w:p>
+      <w:pPr>
+        <w:pStyle w:val="Prrafodelista"/>
+        <w:numPr>
+          <w:ilvl w:val="0"/>
+          <w:numId w:val="1"/>
+        </w:numPr>
         <w:jc w:val="both"/>
         <w:rPr>
           <w:rFonts w:ascii="Arial Narrow" w:hAnsi="Arial Narrow"/>
@@ -98,6 +177,7 @@
         <w:t>Año = {</w:t>
       </w:r>
       <w:proofErr w:type="spellStart"/>
+      <w:proofErr w:type="gramStart"/>
       <w:r>
         <w:rPr>
           <w:rFonts w:ascii="Arial Narrow" w:hAnsi="Arial Narrow"/>
@@ -107,17 +187,23 @@
         <w:t>d.añoActual</w:t>
       </w:r>
       <w:proofErr w:type="spellEnd"/>
-      <w:r>
-        <w:rPr>
-          <w:rFonts w:ascii="Arial Narrow" w:hAnsi="Arial Narrow"/>
-          <w:sz w:val="24"/>
-          <w:szCs w:val="24"/>
-        </w:rPr>
-        <w:t>}</w:t>
-      </w:r>
-    </w:p>
-    <w:p>
-      <w:pPr>
+      <w:proofErr w:type="gramEnd"/>
+      <w:r>
+        <w:rPr>
+          <w:rFonts w:ascii="Arial Narrow" w:hAnsi="Arial Narrow"/>
+          <w:sz w:val="24"/>
+          <w:szCs w:val="24"/>
+        </w:rPr>
+        <w:t>}</w:t>
+      </w:r>
+    </w:p>
+    <w:p>
+      <w:pPr>
+        <w:pStyle w:val="Prrafodelista"/>
+        <w:numPr>
+          <w:ilvl w:val="0"/>
+          <w:numId w:val="1"/>
+        </w:numPr>
         <w:jc w:val="both"/>
         <w:rPr>
           <w:rFonts w:ascii="Arial Narrow" w:hAnsi="Arial Narrow"/>
@@ -134,6 +220,7 @@
         <w:t>Fecha = {</w:t>
       </w:r>
       <w:proofErr w:type="spellStart"/>
+      <w:proofErr w:type="gramStart"/>
       <w:r>
         <w:rPr>
           <w:rFonts w:ascii="Arial Narrow" w:hAnsi="Arial Narrow"/>
@@ -143,17 +230,23 @@
         <w:t>d.fechaActual</w:t>
       </w:r>
       <w:proofErr w:type="spellEnd"/>
-      <w:r>
-        <w:rPr>
-          <w:rFonts w:ascii="Arial Narrow" w:hAnsi="Arial Narrow"/>
-          <w:sz w:val="24"/>
-          <w:szCs w:val="24"/>
-        </w:rPr>
-        <w:t>}</w:t>
-      </w:r>
-    </w:p>
-    <w:p>
-      <w:pPr>
+      <w:proofErr w:type="gramEnd"/>
+      <w:r>
+        <w:rPr>
+          <w:rFonts w:ascii="Arial Narrow" w:hAnsi="Arial Narrow"/>
+          <w:sz w:val="24"/>
+          <w:szCs w:val="24"/>
+        </w:rPr>
+        <w:t>}</w:t>
+      </w:r>
+    </w:p>
+    <w:p>
+      <w:pPr>
+        <w:pStyle w:val="Prrafodelista"/>
+        <w:numPr>
+          <w:ilvl w:val="0"/>
+          <w:numId w:val="1"/>
+        </w:numPr>
         <w:jc w:val="both"/>
         <w:rPr>
           <w:rFonts w:ascii="Arial Narrow" w:hAnsi="Arial Narrow"/>
@@ -170,6 +263,7 @@
         <w:t>Hora = {</w:t>
       </w:r>
       <w:proofErr w:type="spellStart"/>
+      <w:proofErr w:type="gramStart"/>
       <w:r>
         <w:rPr>
           <w:rFonts w:ascii="Arial Narrow" w:hAnsi="Arial Narrow"/>
@@ -179,17 +273,23 @@
         <w:t>d.horaActual</w:t>
       </w:r>
       <w:proofErr w:type="spellEnd"/>
-      <w:r>
-        <w:rPr>
-          <w:rFonts w:ascii="Arial Narrow" w:hAnsi="Arial Narrow"/>
-          <w:sz w:val="24"/>
-          <w:szCs w:val="24"/>
-        </w:rPr>
-        <w:t>}</w:t>
-      </w:r>
-    </w:p>
-    <w:p>
-      <w:pPr>
+      <w:proofErr w:type="gramEnd"/>
+      <w:r>
+        <w:rPr>
+          <w:rFonts w:ascii="Arial Narrow" w:hAnsi="Arial Narrow"/>
+          <w:sz w:val="24"/>
+          <w:szCs w:val="24"/>
+        </w:rPr>
+        <w:t>}</w:t>
+      </w:r>
+    </w:p>
+    <w:p>
+      <w:pPr>
+        <w:pStyle w:val="Prrafodelista"/>
+        <w:numPr>
+          <w:ilvl w:val="0"/>
+          <w:numId w:val="1"/>
+        </w:numPr>
         <w:jc w:val="both"/>
         <w:rPr>
           <w:rFonts w:ascii="Arial Narrow" w:hAnsi="Arial Narrow"/>
@@ -206,6 +306,7 @@
         <w:t>Lugar de la Infracción = {</w:t>
       </w:r>
       <w:proofErr w:type="spellStart"/>
+      <w:proofErr w:type="gramStart"/>
       <w:r>
         <w:rPr>
           <w:rFonts w:ascii="Arial Narrow" w:hAnsi="Arial Narrow"/>
@@ -215,17 +316,23 @@
         <w:t>d.lugar</w:t>
       </w:r>
       <w:proofErr w:type="spellEnd"/>
-      <w:r>
-        <w:rPr>
-          <w:rFonts w:ascii="Arial Narrow" w:hAnsi="Arial Narrow"/>
-          <w:sz w:val="24"/>
-          <w:szCs w:val="24"/>
-        </w:rPr>
-        <w:t>}</w:t>
-      </w:r>
-    </w:p>
-    <w:p>
-      <w:pPr>
+      <w:proofErr w:type="gramEnd"/>
+      <w:r>
+        <w:rPr>
+          <w:rFonts w:ascii="Arial Narrow" w:hAnsi="Arial Narrow"/>
+          <w:sz w:val="24"/>
+          <w:szCs w:val="24"/>
+        </w:rPr>
+        <w:t>}</w:t>
+      </w:r>
+    </w:p>
+    <w:p>
+      <w:pPr>
+        <w:pStyle w:val="Prrafodelista"/>
+        <w:numPr>
+          <w:ilvl w:val="0"/>
+          <w:numId w:val="1"/>
+        </w:numPr>
         <w:jc w:val="both"/>
         <w:rPr>
           <w:rFonts w:ascii="Arial Narrow" w:hAnsi="Arial Narrow"/>
@@ -242,6 +349,7 @@
         <w:t>Documento del Infractor/a = {</w:t>
       </w:r>
       <w:proofErr w:type="spellStart"/>
+      <w:proofErr w:type="gramStart"/>
       <w:r>
         <w:rPr>
           <w:rFonts w:ascii="Arial Narrow" w:hAnsi="Arial Narrow"/>
@@ -251,17 +359,23 @@
         <w:t>d.infractorDocumento</w:t>
       </w:r>
       <w:proofErr w:type="spellEnd"/>
-      <w:r>
-        <w:rPr>
-          <w:rFonts w:ascii="Arial Narrow" w:hAnsi="Arial Narrow"/>
-          <w:sz w:val="24"/>
-          <w:szCs w:val="24"/>
-        </w:rPr>
-        <w:t>}</w:t>
-      </w:r>
-    </w:p>
-    <w:p>
-      <w:pPr>
+      <w:proofErr w:type="gramEnd"/>
+      <w:r>
+        <w:rPr>
+          <w:rFonts w:ascii="Arial Narrow" w:hAnsi="Arial Narrow"/>
+          <w:sz w:val="24"/>
+          <w:szCs w:val="24"/>
+        </w:rPr>
+        <w:t>}</w:t>
+      </w:r>
+    </w:p>
+    <w:p>
+      <w:pPr>
+        <w:pStyle w:val="Prrafodelista"/>
+        <w:numPr>
+          <w:ilvl w:val="0"/>
+          <w:numId w:val="1"/>
+        </w:numPr>
         <w:jc w:val="both"/>
         <w:rPr>
           <w:rFonts w:ascii="Arial Narrow" w:hAnsi="Arial Narrow"/>
@@ -278,6 +392,7 @@
         <w:t>Nombre y Apellido del Infractor/a = {</w:t>
       </w:r>
       <w:proofErr w:type="spellStart"/>
+      <w:proofErr w:type="gramStart"/>
       <w:r>
         <w:rPr>
           <w:rFonts w:ascii="Arial Narrow" w:hAnsi="Arial Narrow"/>
@@ -287,17 +402,23 @@
         <w:t>d.infractorNombreApellido</w:t>
       </w:r>
       <w:proofErr w:type="spellEnd"/>
-      <w:r>
-        <w:rPr>
-          <w:rFonts w:ascii="Arial Narrow" w:hAnsi="Arial Narrow"/>
-          <w:sz w:val="24"/>
-          <w:szCs w:val="24"/>
-        </w:rPr>
-        <w:t>}</w:t>
-      </w:r>
-    </w:p>
-    <w:p>
-      <w:pPr>
+      <w:proofErr w:type="gramEnd"/>
+      <w:r>
+        <w:rPr>
+          <w:rFonts w:ascii="Arial Narrow" w:hAnsi="Arial Narrow"/>
+          <w:sz w:val="24"/>
+          <w:szCs w:val="24"/>
+        </w:rPr>
+        <w:t>}</w:t>
+      </w:r>
+    </w:p>
+    <w:p>
+      <w:pPr>
+        <w:pStyle w:val="Prrafodelista"/>
+        <w:numPr>
+          <w:ilvl w:val="0"/>
+          <w:numId w:val="1"/>
+        </w:numPr>
         <w:jc w:val="both"/>
         <w:rPr>
           <w:rFonts w:ascii="Arial Narrow" w:hAnsi="Arial Narrow"/>
@@ -322,6 +443,7 @@
         <w:t xml:space="preserve"> del infractor/a = {</w:t>
       </w:r>
       <w:proofErr w:type="spellStart"/>
+      <w:proofErr w:type="gramStart"/>
       <w:r>
         <w:rPr>
           <w:rFonts w:ascii="Arial Narrow" w:hAnsi="Arial Narrow"/>
@@ -331,93 +453,66 @@
         <w:t>d.infractorDomicilio</w:t>
       </w:r>
       <w:proofErr w:type="spellEnd"/>
-      <w:r>
-        <w:rPr>
-          <w:rFonts w:ascii="Arial Narrow" w:hAnsi="Arial Narrow"/>
-          <w:sz w:val="24"/>
-          <w:szCs w:val="24"/>
-        </w:rPr>
-        <w:t>}</w:t>
-      </w:r>
-    </w:p>
-    <w:p>
-      <w:pPr>
-        <w:jc w:val="both"/>
-        <w:rPr>
-          <w:rFonts w:ascii="Arial Narrow" w:hAnsi="Arial Narrow"/>
-          <w:sz w:val="24"/>
-          <w:szCs w:val="24"/>
-        </w:rPr>
-      </w:pPr>
-      <w:r>
-        <w:rPr>
-          <w:rFonts w:ascii="Arial Narrow" w:hAnsi="Arial Narrow"/>
-          <w:sz w:val="24"/>
-          <w:szCs w:val="24"/>
-        </w:rPr>
-        <w:t>Domicilio</w:t>
-      </w:r>
-      <w:r>
-        <w:rPr>
-          <w:rFonts w:ascii="Arial Narrow" w:hAnsi="Arial Narrow"/>
-          <w:sz w:val="24"/>
-          <w:szCs w:val="24"/>
-        </w:rPr>
-        <w:t xml:space="preserve"> completo</w:t>
-      </w:r>
-      <w:r>
-        <w:rPr>
-          <w:rFonts w:ascii="Arial Narrow" w:hAnsi="Arial Narrow"/>
-          <w:sz w:val="24"/>
-          <w:szCs w:val="24"/>
-        </w:rPr>
-        <w:t xml:space="preserve"> del infractor/a</w:t>
-      </w:r>
-      <w:r>
-        <w:rPr>
-          <w:rFonts w:ascii="Arial Narrow" w:hAnsi="Arial Narrow"/>
-          <w:sz w:val="24"/>
-          <w:szCs w:val="24"/>
-        </w:rPr>
-        <w:t xml:space="preserve"> (calle, barrio, departamento y localidad)</w:t>
-      </w:r>
-      <w:r>
-        <w:rPr>
-          <w:rFonts w:ascii="Arial Narrow" w:hAnsi="Arial Narrow"/>
-          <w:sz w:val="24"/>
-          <w:szCs w:val="24"/>
-        </w:rPr>
-        <w:t xml:space="preserve"> = {</w:t>
-      </w:r>
-      <w:proofErr w:type="spellStart"/>
-      <w:r>
-        <w:rPr>
-          <w:rFonts w:ascii="Arial Narrow" w:hAnsi="Arial Narrow"/>
-          <w:sz w:val="24"/>
-          <w:szCs w:val="24"/>
-        </w:rPr>
-        <w:t>d.infractorDomicilio</w:t>
-      </w:r>
-      <w:r>
-        <w:rPr>
-          <w:rFonts w:ascii="Arial Narrow" w:hAnsi="Arial Narrow"/>
-          <w:sz w:val="24"/>
-          <w:szCs w:val="24"/>
-        </w:rPr>
-        <w:t>Completo</w:t>
-      </w:r>
-      <w:proofErr w:type="spellEnd"/>
-      <w:r>
-        <w:rPr>
-          <w:rFonts w:ascii="Arial Narrow" w:hAnsi="Arial Narrow"/>
-          <w:sz w:val="24"/>
-          <w:szCs w:val="24"/>
-        </w:rPr>
-        <w:t>}</w:t>
-      </w:r>
-    </w:p>
-    <w:p>
-      <w:pPr>
+      <w:proofErr w:type="gramEnd"/>
+      <w:r>
+        <w:rPr>
+          <w:rFonts w:ascii="Arial Narrow" w:hAnsi="Arial Narrow"/>
+          <w:sz w:val="24"/>
+          <w:szCs w:val="24"/>
+        </w:rPr>
+        <w:t>}</w:t>
+      </w:r>
+    </w:p>
+    <w:p>
+      <w:pPr>
+        <w:pStyle w:val="Prrafodelista"/>
+        <w:numPr>
+          <w:ilvl w:val="0"/>
+          <w:numId w:val="1"/>
+        </w:numPr>
+        <w:jc w:val="both"/>
+        <w:rPr>
+          <w:rFonts w:ascii="Arial Narrow" w:hAnsi="Arial Narrow"/>
+          <w:sz w:val="24"/>
+          <w:szCs w:val="24"/>
+        </w:rPr>
+      </w:pPr>
+      <w:r>
+        <w:rPr>
+          <w:rFonts w:ascii="Arial Narrow" w:hAnsi="Arial Narrow"/>
+          <w:sz w:val="24"/>
+          <w:szCs w:val="24"/>
+        </w:rPr>
+        <w:t>Domicilio completo del infractor/a (calle, barrio, departamento y localidad) = {</w:t>
+      </w:r>
+      <w:proofErr w:type="spellStart"/>
+      <w:proofErr w:type="gramStart"/>
+      <w:r>
+        <w:rPr>
+          <w:rFonts w:ascii="Arial Narrow" w:hAnsi="Arial Narrow"/>
+          <w:sz w:val="24"/>
+          <w:szCs w:val="24"/>
+        </w:rPr>
+        <w:t>d.infractorDomicilioCompleto</w:t>
+      </w:r>
+      <w:proofErr w:type="spellEnd"/>
+      <w:proofErr w:type="gramEnd"/>
+      <w:r>
+        <w:rPr>
+          <w:rFonts w:ascii="Arial Narrow" w:hAnsi="Arial Narrow"/>
+          <w:sz w:val="24"/>
+          <w:szCs w:val="24"/>
+        </w:rPr>
+        <w:t>}</w:t>
+      </w:r>
+    </w:p>
+    <w:p>
+      <w:pPr>
+        <w:pStyle w:val="Prrafodelista"/>
+        <w:numPr>
+          <w:ilvl w:val="0"/>
+          <w:numId w:val="1"/>
+        </w:numPr>
         <w:jc w:val="both"/>
         <w:rPr>
           <w:rFonts w:ascii="Arial Narrow" w:hAnsi="Arial Narrow"/>
@@ -434,6 +529,7 @@
         <w:t>Nombre del Juzgado = {</w:t>
       </w:r>
       <w:proofErr w:type="spellStart"/>
+      <w:proofErr w:type="gramStart"/>
       <w:r>
         <w:rPr>
           <w:rFonts w:ascii="Arial Narrow" w:hAnsi="Arial Narrow"/>
@@ -443,17 +539,23 @@
         <w:t>d.juzgadoNombre</w:t>
       </w:r>
       <w:proofErr w:type="spellEnd"/>
-      <w:r>
-        <w:rPr>
-          <w:rFonts w:ascii="Arial Narrow" w:hAnsi="Arial Narrow"/>
-          <w:sz w:val="24"/>
-          <w:szCs w:val="24"/>
-        </w:rPr>
-        <w:t>}</w:t>
-      </w:r>
-    </w:p>
-    <w:p>
-      <w:pPr>
+      <w:proofErr w:type="gramEnd"/>
+      <w:r>
+        <w:rPr>
+          <w:rFonts w:ascii="Arial Narrow" w:hAnsi="Arial Narrow"/>
+          <w:sz w:val="24"/>
+          <w:szCs w:val="24"/>
+        </w:rPr>
+        <w:t>}</w:t>
+      </w:r>
+    </w:p>
+    <w:p>
+      <w:pPr>
+        <w:pStyle w:val="Prrafodelista"/>
+        <w:numPr>
+          <w:ilvl w:val="0"/>
+          <w:numId w:val="1"/>
+        </w:numPr>
         <w:jc w:val="both"/>
         <w:rPr>
           <w:rFonts w:ascii="Arial Narrow" w:hAnsi="Arial Narrow"/>
@@ -470,6 +572,7 @@
         <w:t>Domicilio del Juzgado = {</w:t>
       </w:r>
       <w:proofErr w:type="spellStart"/>
+      <w:proofErr w:type="gramStart"/>
       <w:r>
         <w:rPr>
           <w:rFonts w:ascii="Arial Narrow" w:hAnsi="Arial Narrow"/>
@@ -479,17 +582,23 @@
         <w:t>d.juzgadoDomicilio</w:t>
       </w:r>
       <w:proofErr w:type="spellEnd"/>
-      <w:r>
-        <w:rPr>
-          <w:rFonts w:ascii="Arial Narrow" w:hAnsi="Arial Narrow"/>
-          <w:sz w:val="24"/>
-          <w:szCs w:val="24"/>
-        </w:rPr>
-        <w:t>}</w:t>
-      </w:r>
-    </w:p>
-    <w:p>
-      <w:pPr>
+      <w:proofErr w:type="gramEnd"/>
+      <w:r>
+        <w:rPr>
+          <w:rFonts w:ascii="Arial Narrow" w:hAnsi="Arial Narrow"/>
+          <w:sz w:val="24"/>
+          <w:szCs w:val="24"/>
+        </w:rPr>
+        <w:t>}</w:t>
+      </w:r>
+    </w:p>
+    <w:p>
+      <w:pPr>
+        <w:pStyle w:val="Prrafodelista"/>
+        <w:numPr>
+          <w:ilvl w:val="0"/>
+          <w:numId w:val="1"/>
+        </w:numPr>
         <w:jc w:val="both"/>
         <w:rPr>
           <w:rFonts w:ascii="Arial Narrow" w:hAnsi="Arial Narrow"/>
@@ -506,6 +615,7 @@
         <w:t>Teléfono del Juzgado = {</w:t>
       </w:r>
       <w:proofErr w:type="spellStart"/>
+      <w:proofErr w:type="gramStart"/>
       <w:r>
         <w:rPr>
           <w:rFonts w:ascii="Arial Narrow" w:hAnsi="Arial Narrow"/>
@@ -515,17 +625,23 @@
         <w:t>d.juzgadoTelefono</w:t>
       </w:r>
       <w:proofErr w:type="spellEnd"/>
-      <w:r>
-        <w:rPr>
-          <w:rFonts w:ascii="Arial Narrow" w:hAnsi="Arial Narrow"/>
-          <w:sz w:val="24"/>
-          <w:szCs w:val="24"/>
-        </w:rPr>
-        <w:t>}</w:t>
-      </w:r>
-    </w:p>
-    <w:p>
-      <w:pPr>
+      <w:proofErr w:type="gramEnd"/>
+      <w:r>
+        <w:rPr>
+          <w:rFonts w:ascii="Arial Narrow" w:hAnsi="Arial Narrow"/>
+          <w:sz w:val="24"/>
+          <w:szCs w:val="24"/>
+        </w:rPr>
+        <w:t>}</w:t>
+      </w:r>
+    </w:p>
+    <w:p>
+      <w:pPr>
+        <w:pStyle w:val="Prrafodelista"/>
+        <w:numPr>
+          <w:ilvl w:val="0"/>
+          <w:numId w:val="1"/>
+        </w:numPr>
         <w:jc w:val="both"/>
         <w:rPr>
           <w:rFonts w:ascii="Arial Narrow" w:hAnsi="Arial Narrow"/>
@@ -542,6 +658,7 @@
         <w:t>Nombre del Juez = {</w:t>
       </w:r>
       <w:proofErr w:type="spellStart"/>
+      <w:proofErr w:type="gramStart"/>
       <w:r>
         <w:rPr>
           <w:rFonts w:ascii="Arial Narrow" w:hAnsi="Arial Narrow"/>
@@ -551,17 +668,23 @@
         <w:t>d.nombreJuez</w:t>
       </w:r>
       <w:proofErr w:type="spellEnd"/>
-      <w:r>
-        <w:rPr>
-          <w:rFonts w:ascii="Arial Narrow" w:hAnsi="Arial Narrow"/>
-          <w:sz w:val="24"/>
-          <w:szCs w:val="24"/>
-        </w:rPr>
-        <w:t>}</w:t>
-      </w:r>
-    </w:p>
-    <w:p>
-      <w:pPr>
+      <w:proofErr w:type="gramEnd"/>
+      <w:r>
+        <w:rPr>
+          <w:rFonts w:ascii="Arial Narrow" w:hAnsi="Arial Narrow"/>
+          <w:sz w:val="24"/>
+          <w:szCs w:val="24"/>
+        </w:rPr>
+        <w:t>}</w:t>
+      </w:r>
+    </w:p>
+    <w:p>
+      <w:pPr>
+        <w:pStyle w:val="Prrafodelista"/>
+        <w:numPr>
+          <w:ilvl w:val="0"/>
+          <w:numId w:val="1"/>
+        </w:numPr>
         <w:jc w:val="both"/>
         <w:rPr>
           <w:rFonts w:ascii="Arial Narrow" w:hAnsi="Arial Narrow"/>
@@ -578,6 +701,7 @@
         <w:t>Nombre del Secretario/a = {</w:t>
       </w:r>
       <w:proofErr w:type="spellStart"/>
+      <w:proofErr w:type="gramStart"/>
       <w:r>
         <w:rPr>
           <w:rFonts w:ascii="Arial Narrow" w:hAnsi="Arial Narrow"/>
@@ -587,17 +711,23 @@
         <w:t>d.nombreSecretario</w:t>
       </w:r>
       <w:proofErr w:type="spellEnd"/>
-      <w:r>
-        <w:rPr>
-          <w:rFonts w:ascii="Arial Narrow" w:hAnsi="Arial Narrow"/>
-          <w:sz w:val="24"/>
-          <w:szCs w:val="24"/>
-        </w:rPr>
-        <w:t>}</w:t>
-      </w:r>
-    </w:p>
-    <w:p>
-      <w:pPr>
+      <w:proofErr w:type="gramEnd"/>
+      <w:r>
+        <w:rPr>
+          <w:rFonts w:ascii="Arial Narrow" w:hAnsi="Arial Narrow"/>
+          <w:sz w:val="24"/>
+          <w:szCs w:val="24"/>
+        </w:rPr>
+        <w:t>}</w:t>
+      </w:r>
+    </w:p>
+    <w:p>
+      <w:pPr>
+        <w:pStyle w:val="Prrafodelista"/>
+        <w:numPr>
+          <w:ilvl w:val="0"/>
+          <w:numId w:val="1"/>
+        </w:numPr>
         <w:jc w:val="both"/>
         <w:rPr>
           <w:rFonts w:ascii="Arial Narrow" w:hAnsi="Arial Narrow"/>
@@ -614,6 +744,7 @@
         <w:t>Fecha del Acta = {</w:t>
       </w:r>
       <w:proofErr w:type="spellStart"/>
+      <w:proofErr w:type="gramStart"/>
       <w:r>
         <w:rPr>
           <w:rFonts w:ascii="Arial Narrow" w:hAnsi="Arial Narrow"/>
@@ -623,17 +754,23 @@
         <w:t>d.fechaActa</w:t>
       </w:r>
       <w:proofErr w:type="spellEnd"/>
-      <w:r>
-        <w:rPr>
-          <w:rFonts w:ascii="Arial Narrow" w:hAnsi="Arial Narrow"/>
-          <w:sz w:val="24"/>
-          <w:szCs w:val="24"/>
-        </w:rPr>
-        <w:t>}</w:t>
-      </w:r>
-    </w:p>
-    <w:p>
-      <w:pPr>
+      <w:proofErr w:type="gramEnd"/>
+      <w:r>
+        <w:rPr>
+          <w:rFonts w:ascii="Arial Narrow" w:hAnsi="Arial Narrow"/>
+          <w:sz w:val="24"/>
+          <w:szCs w:val="24"/>
+        </w:rPr>
+        <w:t>}</w:t>
+      </w:r>
+    </w:p>
+    <w:p>
+      <w:pPr>
+        <w:pStyle w:val="Prrafodelista"/>
+        <w:numPr>
+          <w:ilvl w:val="0"/>
+          <w:numId w:val="1"/>
+        </w:numPr>
         <w:jc w:val="both"/>
         <w:rPr>
           <w:rFonts w:ascii="Arial Narrow" w:hAnsi="Arial Narrow"/>
@@ -650,6 +787,7 @@
         <w:t>Hora del Acta = {</w:t>
       </w:r>
       <w:proofErr w:type="spellStart"/>
+      <w:proofErr w:type="gramStart"/>
       <w:r>
         <w:rPr>
           <w:rFonts w:ascii="Arial Narrow" w:hAnsi="Arial Narrow"/>
@@ -659,39 +797,168 @@
         <w:t>d.actaHs</w:t>
       </w:r>
       <w:proofErr w:type="spellEnd"/>
-      <w:r>
-        <w:rPr>
-          <w:rFonts w:ascii="Arial Narrow" w:hAnsi="Arial Narrow"/>
-          <w:sz w:val="24"/>
-          <w:szCs w:val="24"/>
-        </w:rPr>
-        <w:t>}</w:t>
-      </w:r>
-    </w:p>
-    <w:p>
-      <w:pPr>
-        <w:jc w:val="both"/>
-        <w:rPr>
-          <w:rFonts w:ascii="Arial Narrow" w:hAnsi="Arial Narrow"/>
-          <w:sz w:val="24"/>
-          <w:szCs w:val="24"/>
-        </w:rPr>
-      </w:pPr>
-      <w:r>
-        <w:rPr>
-          <w:rFonts w:ascii="Arial Narrow" w:hAnsi="Arial Narrow"/>
-          <w:sz w:val="24"/>
-          <w:szCs w:val="24"/>
-        </w:rPr>
-        <w:t>Números de artículos</w:t>
-      </w:r>
-      <w:r>
-        <w:rPr>
-          <w:rFonts w:ascii="Arial Narrow" w:hAnsi="Arial Narrow"/>
-          <w:sz w:val="24"/>
-          <w:szCs w:val="24"/>
-        </w:rPr>
-        <w:t xml:space="preserve"> del Acta = </w:t>
+      <w:proofErr w:type="gramEnd"/>
+      <w:r>
+        <w:rPr>
+          <w:rFonts w:ascii="Arial Narrow" w:hAnsi="Arial Narrow"/>
+          <w:sz w:val="24"/>
+          <w:szCs w:val="24"/>
+        </w:rPr>
+        <w:t>}</w:t>
+      </w:r>
+    </w:p>
+    <w:p>
+      <w:pPr>
+        <w:pStyle w:val="Prrafodelista"/>
+        <w:numPr>
+          <w:ilvl w:val="0"/>
+          <w:numId w:val="1"/>
+        </w:numPr>
+        <w:jc w:val="both"/>
+        <w:rPr>
+          <w:rFonts w:ascii="Arial Narrow" w:hAnsi="Arial Narrow"/>
+          <w:sz w:val="24"/>
+          <w:szCs w:val="24"/>
+        </w:rPr>
+      </w:pPr>
+      <w:r>
+        <w:rPr>
+          <w:rFonts w:ascii="Arial Narrow" w:hAnsi="Arial Narrow"/>
+          <w:sz w:val="24"/>
+          <w:szCs w:val="24"/>
+        </w:rPr>
+        <w:t>Listado de números</w:t>
+      </w:r>
+      <w:r>
+        <w:rPr>
+          <w:rFonts w:ascii="Arial Narrow" w:hAnsi="Arial Narrow"/>
+          <w:sz w:val="24"/>
+          <w:szCs w:val="24"/>
+        </w:rPr>
+        <w:t xml:space="preserve"> de </w:t>
+      </w:r>
+      <w:r>
+        <w:rPr>
+          <w:rFonts w:ascii="Arial Narrow" w:hAnsi="Arial Narrow"/>
+          <w:sz w:val="24"/>
+          <w:szCs w:val="24"/>
+        </w:rPr>
+        <w:t>A</w:t>
+      </w:r>
+      <w:r>
+        <w:rPr>
+          <w:rFonts w:ascii="Arial Narrow" w:hAnsi="Arial Narrow"/>
+          <w:sz w:val="24"/>
+          <w:szCs w:val="24"/>
+        </w:rPr>
+        <w:t>rtículos del Acta</w:t>
+      </w:r>
+      <w:r>
+        <w:rPr>
+          <w:rFonts w:ascii="Arial Narrow" w:hAnsi="Arial Narrow"/>
+          <w:sz w:val="24"/>
+          <w:szCs w:val="24"/>
+        </w:rPr>
+        <w:t xml:space="preserve"> </w:t>
+      </w:r>
+      <w:r>
+        <w:rPr>
+          <w:rFonts w:ascii="Arial Narrow" w:hAnsi="Arial Narrow"/>
+          <w:sz w:val="24"/>
+          <w:szCs w:val="24"/>
+        </w:rPr>
+        <w:t>(</w:t>
+      </w:r>
+      <w:r>
+        <w:rPr>
+          <w:rFonts w:ascii="Arial Narrow" w:hAnsi="Arial Narrow"/>
+          <w:sz w:val="24"/>
+          <w:szCs w:val="24"/>
+        </w:rPr>
+        <w:t xml:space="preserve">Numero) </w:t>
+      </w:r>
+      <w:r>
+        <w:rPr>
+          <w:rFonts w:ascii="Arial Narrow" w:hAnsi="Arial Narrow"/>
+          <w:sz w:val="24"/>
+          <w:szCs w:val="24"/>
+        </w:rPr>
+        <w:t>=</w:t>
+      </w:r>
+      <w:r>
+        <w:rPr>
+          <w:rFonts w:ascii="Arial Narrow" w:hAnsi="Arial Narrow"/>
+          <w:sz w:val="24"/>
+          <w:szCs w:val="24"/>
+        </w:rPr>
+        <w:t xml:space="preserve"> {</w:t>
+      </w:r>
+      <w:proofErr w:type="spellStart"/>
+      <w:proofErr w:type="gramStart"/>
+      <w:r>
+        <w:rPr>
+          <w:rFonts w:ascii="Arial Narrow" w:hAnsi="Arial Narrow"/>
+          <w:sz w:val="24"/>
+          <w:szCs w:val="24"/>
+        </w:rPr>
+        <w:t>d.numeroArticulo</w:t>
+      </w:r>
+      <w:proofErr w:type="spellEnd"/>
+      <w:proofErr w:type="gramEnd"/>
+      <w:r>
+        <w:rPr>
+          <w:rFonts w:ascii="Arial Narrow" w:hAnsi="Arial Narrow"/>
+          <w:sz w:val="24"/>
+          <w:szCs w:val="24"/>
+        </w:rPr>
+        <w:t>}</w:t>
+      </w:r>
+    </w:p>
+    <w:p>
+      <w:pPr>
+        <w:pStyle w:val="Prrafodelista"/>
+        <w:numPr>
+          <w:ilvl w:val="0"/>
+          <w:numId w:val="1"/>
+        </w:numPr>
+        <w:jc w:val="both"/>
+        <w:rPr>
+          <w:rFonts w:ascii="Arial Narrow" w:hAnsi="Arial Narrow"/>
+          <w:sz w:val="24"/>
+          <w:szCs w:val="24"/>
+        </w:rPr>
+      </w:pPr>
+      <w:r>
+        <w:rPr>
+          <w:rFonts w:ascii="Arial Narrow" w:hAnsi="Arial Narrow"/>
+          <w:sz w:val="24"/>
+          <w:szCs w:val="24"/>
+        </w:rPr>
+        <w:t xml:space="preserve">Listado de </w:t>
+      </w:r>
+      <w:r>
+        <w:rPr>
+          <w:rFonts w:ascii="Arial Narrow" w:hAnsi="Arial Narrow"/>
+          <w:sz w:val="24"/>
+          <w:szCs w:val="24"/>
+        </w:rPr>
+        <w:t>A</w:t>
+      </w:r>
+      <w:r>
+        <w:rPr>
+          <w:rFonts w:ascii="Arial Narrow" w:hAnsi="Arial Narrow"/>
+          <w:sz w:val="24"/>
+          <w:szCs w:val="24"/>
+        </w:rPr>
+        <w:t xml:space="preserve">rtículos </w:t>
+      </w:r>
+      <w:r>
+        <w:rPr>
+          <w:rFonts w:ascii="Arial Narrow" w:hAnsi="Arial Narrow"/>
+          <w:sz w:val="24"/>
+          <w:szCs w:val="24"/>
+        </w:rPr>
+        <w:t xml:space="preserve">(Numero - Detalle) = </w:t>
       </w:r>
       <w:r>
         <w:rPr>
@@ -702,58 +969,106 @@
         <w:t>{</w:t>
       </w:r>
       <w:proofErr w:type="spellStart"/>
-      <w:r>
-        <w:rPr>
-          <w:rFonts w:ascii="Arial Narrow" w:hAnsi="Arial Narrow"/>
-          <w:sz w:val="24"/>
-          <w:szCs w:val="24"/>
-        </w:rPr>
-        <w:t>d.numeroArticulo</w:t>
-      </w:r>
-      <w:proofErr w:type="spellEnd"/>
-      <w:r>
-        <w:rPr>
-          <w:rFonts w:ascii="Arial Narrow" w:hAnsi="Arial Narrow"/>
-          <w:sz w:val="24"/>
-          <w:szCs w:val="24"/>
-        </w:rPr>
-        <w:t>}</w:t>
-      </w:r>
-    </w:p>
-    <w:p>
-      <w:pPr>
-        <w:jc w:val="both"/>
-        <w:rPr>
-          <w:rFonts w:ascii="Arial Narrow" w:hAnsi="Arial Narrow"/>
-          <w:sz w:val="24"/>
-          <w:szCs w:val="24"/>
-        </w:rPr>
-      </w:pPr>
-      <w:r>
-        <w:rPr>
-          <w:rFonts w:ascii="Arial Narrow" w:hAnsi="Arial Narrow"/>
-          <w:sz w:val="24"/>
-          <w:szCs w:val="24"/>
-        </w:rPr>
-        <w:t>Tipo de Actuación, monto</w:t>
-      </w:r>
-      <w:r>
-        <w:rPr>
-          <w:rFonts w:ascii="Arial Narrow" w:hAnsi="Arial Narrow"/>
-          <w:sz w:val="24"/>
-          <w:szCs w:val="24"/>
-        </w:rPr>
-        <w:t xml:space="preserve"> total</w:t>
-      </w:r>
-      <w:r>
-        <w:rPr>
-          <w:rFonts w:ascii="Arial Narrow" w:hAnsi="Arial Narrow"/>
-          <w:sz w:val="24"/>
-          <w:szCs w:val="24"/>
-        </w:rPr>
-        <w:t xml:space="preserve"> y observación de la misma = {</w:t>
-      </w:r>
-      <w:proofErr w:type="spellStart"/>
+      <w:proofErr w:type="gramStart"/>
+      <w:r>
+        <w:rPr>
+          <w:rFonts w:ascii="Arial Narrow" w:hAnsi="Arial Narrow"/>
+          <w:sz w:val="24"/>
+          <w:szCs w:val="24"/>
+        </w:rPr>
+        <w:t>d.</w:t>
+      </w:r>
+      <w:r>
+        <w:rPr>
+          <w:rFonts w:ascii="Arial Narrow" w:hAnsi="Arial Narrow"/>
+          <w:sz w:val="24"/>
+          <w:szCs w:val="24"/>
+        </w:rPr>
+        <w:t>codigo</w:t>
+      </w:r>
+      <w:proofErr w:type="gramEnd"/>
+      <w:r>
+        <w:rPr>
+          <w:rFonts w:ascii="Arial Narrow" w:hAnsi="Arial Narrow"/>
+          <w:sz w:val="24"/>
+          <w:szCs w:val="24"/>
+        </w:rPr>
+        <w:t>_infracciones</w:t>
+      </w:r>
+      <w:proofErr w:type="spellEnd"/>
+      <w:r>
+        <w:rPr>
+          <w:rFonts w:ascii="Arial Narrow" w:hAnsi="Arial Narrow"/>
+          <w:sz w:val="24"/>
+          <w:szCs w:val="24"/>
+        </w:rPr>
+        <w:t>}</w:t>
+      </w:r>
+    </w:p>
+    <w:p>
+      <w:pPr>
+        <w:pStyle w:val="Prrafodelista"/>
+        <w:numPr>
+          <w:ilvl w:val="0"/>
+          <w:numId w:val="1"/>
+        </w:numPr>
+        <w:jc w:val="both"/>
+        <w:rPr>
+          <w:rFonts w:ascii="Arial Narrow" w:hAnsi="Arial Narrow"/>
+          <w:sz w:val="24"/>
+          <w:szCs w:val="24"/>
+        </w:rPr>
+      </w:pPr>
+      <w:r>
+        <w:rPr>
+          <w:rFonts w:ascii="Arial Narrow" w:hAnsi="Arial Narrow"/>
+          <w:sz w:val="24"/>
+          <w:szCs w:val="24"/>
+        </w:rPr>
+        <w:t>Listado de números</w:t>
+      </w:r>
+      <w:r>
+        <w:rPr>
+          <w:rFonts w:ascii="Arial Narrow" w:hAnsi="Arial Narrow"/>
+          <w:sz w:val="24"/>
+          <w:szCs w:val="24"/>
+        </w:rPr>
+        <w:t xml:space="preserve"> de </w:t>
+      </w:r>
+      <w:r>
+        <w:rPr>
+          <w:rFonts w:ascii="Arial Narrow" w:hAnsi="Arial Narrow"/>
+          <w:sz w:val="24"/>
+          <w:szCs w:val="24"/>
+        </w:rPr>
+        <w:t>A</w:t>
+      </w:r>
+      <w:r>
+        <w:rPr>
+          <w:rFonts w:ascii="Arial Narrow" w:hAnsi="Arial Narrow"/>
+          <w:sz w:val="24"/>
+          <w:szCs w:val="24"/>
+        </w:rPr>
+        <w:t>rtículos del Acta</w:t>
+      </w:r>
+      <w:r>
+        <w:rPr>
+          <w:rFonts w:ascii="Arial Narrow" w:hAnsi="Arial Narrow"/>
+          <w:sz w:val="24"/>
+          <w:szCs w:val="24"/>
+        </w:rPr>
+        <w:t xml:space="preserve"> (Numero) </w:t>
+      </w:r>
+      <w:r>
+        <w:rPr>
+          <w:rFonts w:ascii="Arial Narrow" w:hAnsi="Arial Narrow"/>
+          <w:sz w:val="24"/>
+          <w:szCs w:val="24"/>
+        </w:rPr>
+        <w:t>= {</w:t>
+      </w:r>
+      <w:proofErr w:type="spellStart"/>
+      <w:proofErr w:type="gramStart"/>
       <w:r>
         <w:rPr>
           <w:rFonts w:ascii="Arial Narrow" w:hAnsi="Arial Narrow"/>
@@ -763,17 +1078,23 @@
         <w:t>d.actuaciones</w:t>
       </w:r>
       <w:proofErr w:type="spellEnd"/>
-      <w:r>
-        <w:rPr>
-          <w:rFonts w:ascii="Arial Narrow" w:hAnsi="Arial Narrow"/>
-          <w:sz w:val="24"/>
-          <w:szCs w:val="24"/>
-        </w:rPr>
-        <w:t>}</w:t>
-      </w:r>
-    </w:p>
-    <w:p>
-      <w:pPr>
+      <w:proofErr w:type="gramEnd"/>
+      <w:r>
+        <w:rPr>
+          <w:rFonts w:ascii="Arial Narrow" w:hAnsi="Arial Narrow"/>
+          <w:sz w:val="24"/>
+          <w:szCs w:val="24"/>
+        </w:rPr>
+        <w:t>}</w:t>
+      </w:r>
+    </w:p>
+    <w:p>
+      <w:pPr>
+        <w:pStyle w:val="Prrafodelista"/>
+        <w:numPr>
+          <w:ilvl w:val="0"/>
+          <w:numId w:val="1"/>
+        </w:numPr>
         <w:jc w:val="both"/>
         <w:rPr>
           <w:rFonts w:ascii="Arial Narrow" w:hAnsi="Arial Narrow"/>
@@ -790,6 +1111,7 @@
         <w:t>Subtotal de actuación = {</w:t>
       </w:r>
       <w:proofErr w:type="spellStart"/>
+      <w:proofErr w:type="gramStart"/>
       <w:r>
         <w:rPr>
           <w:rFonts w:ascii="Arial Narrow" w:hAnsi="Arial Narrow"/>
@@ -799,41 +1121,228 @@
         <w:t>d.subTotal</w:t>
       </w:r>
       <w:proofErr w:type="spellEnd"/>
-      <w:r>
-        <w:rPr>
-          <w:rFonts w:ascii="Arial Narrow" w:hAnsi="Arial Narrow"/>
-          <w:sz w:val="24"/>
-          <w:szCs w:val="24"/>
-        </w:rPr>
-        <w:t>}</w:t>
-      </w:r>
-    </w:p>
-    <w:p>
-      <w:pPr>
-        <w:jc w:val="both"/>
-        <w:rPr>
-          <w:rFonts w:ascii="Arial Narrow" w:hAnsi="Arial Narrow"/>
-          <w:sz w:val="24"/>
-          <w:szCs w:val="24"/>
-        </w:rPr>
-      </w:pPr>
-      <w:r>
-        <w:rPr>
-          <w:rFonts w:ascii="Arial Narrow" w:hAnsi="Arial Narrow"/>
-          <w:sz w:val="24"/>
-          <w:szCs w:val="24"/>
-        </w:rPr>
-        <w:t>Monto total de actuación</w:t>
-      </w:r>
-      <w:r>
-        <w:rPr>
-          <w:rFonts w:ascii="Arial Narrow" w:hAnsi="Arial Narrow"/>
-          <w:sz w:val="24"/>
-          <w:szCs w:val="24"/>
-        </w:rPr>
-        <w:t xml:space="preserve"> = {</w:t>
-      </w:r>
-      <w:proofErr w:type="spellStart"/>
+      <w:proofErr w:type="gramEnd"/>
+      <w:r>
+        <w:rPr>
+          <w:rFonts w:ascii="Arial Narrow" w:hAnsi="Arial Narrow"/>
+          <w:sz w:val="24"/>
+          <w:szCs w:val="24"/>
+        </w:rPr>
+        <w:t>}</w:t>
+      </w:r>
+    </w:p>
+    <w:p>
+      <w:pPr>
+        <w:pStyle w:val="Prrafodelista"/>
+        <w:numPr>
+          <w:ilvl w:val="0"/>
+          <w:numId w:val="1"/>
+        </w:numPr>
+        <w:jc w:val="both"/>
+        <w:rPr>
+          <w:rFonts w:ascii="Arial Narrow" w:hAnsi="Arial Narrow"/>
+          <w:sz w:val="24"/>
+          <w:szCs w:val="24"/>
+        </w:rPr>
+      </w:pPr>
+      <w:r>
+        <w:rPr>
+          <w:rFonts w:ascii="Arial Narrow" w:hAnsi="Arial Narrow"/>
+          <w:sz w:val="24"/>
+          <w:szCs w:val="24"/>
+        </w:rPr>
+        <w:t>Monto total de actuación = {</w:t>
+      </w:r>
+      <w:proofErr w:type="spellStart"/>
+      <w:proofErr w:type="gramStart"/>
+      <w:r>
+        <w:rPr>
+          <w:rFonts w:ascii="Arial Narrow" w:hAnsi="Arial Narrow"/>
+          <w:sz w:val="24"/>
+          <w:szCs w:val="24"/>
+        </w:rPr>
+        <w:t>d.total</w:t>
+      </w:r>
+      <w:proofErr w:type="spellEnd"/>
+      <w:proofErr w:type="gramEnd"/>
+      <w:r>
+        <w:rPr>
+          <w:rFonts w:ascii="Arial Narrow" w:hAnsi="Arial Narrow"/>
+          <w:sz w:val="24"/>
+          <w:szCs w:val="24"/>
+        </w:rPr>
+        <w:t>}</w:t>
+      </w:r>
+    </w:p>
+    <w:p>
+      <w:pPr>
+        <w:pStyle w:val="Prrafodelista"/>
+        <w:numPr>
+          <w:ilvl w:val="0"/>
+          <w:numId w:val="1"/>
+        </w:numPr>
+        <w:jc w:val="both"/>
+        <w:rPr>
+          <w:rFonts w:ascii="Arial Narrow" w:hAnsi="Arial Narrow"/>
+          <w:sz w:val="24"/>
+          <w:szCs w:val="24"/>
+        </w:rPr>
+      </w:pPr>
+      <w:r>
+        <w:rPr>
+          <w:rFonts w:ascii="Arial Narrow" w:hAnsi="Arial Narrow"/>
+          <w:sz w:val="24"/>
+          <w:szCs w:val="24"/>
+        </w:rPr>
+        <w:t>Recargo aplicado = {</w:t>
+      </w:r>
+      <w:proofErr w:type="spellStart"/>
+      <w:proofErr w:type="gramStart"/>
+      <w:r>
+        <w:rPr>
+          <w:rFonts w:ascii="Arial Narrow" w:hAnsi="Arial Narrow"/>
+          <w:sz w:val="24"/>
+          <w:szCs w:val="24"/>
+        </w:rPr>
+        <w:t>d.recargo</w:t>
+      </w:r>
+      <w:proofErr w:type="spellEnd"/>
+      <w:proofErr w:type="gramEnd"/>
+      <w:r>
+        <w:rPr>
+          <w:rFonts w:ascii="Arial Narrow" w:hAnsi="Arial Narrow"/>
+          <w:sz w:val="24"/>
+          <w:szCs w:val="24"/>
+        </w:rPr>
+        <w:t>}</w:t>
+      </w:r>
+    </w:p>
+    <w:p>
+      <w:pPr>
+        <w:pStyle w:val="Prrafodelista"/>
+        <w:numPr>
+          <w:ilvl w:val="0"/>
+          <w:numId w:val="1"/>
+        </w:numPr>
+        <w:jc w:val="both"/>
+        <w:rPr>
+          <w:rFonts w:ascii="Arial Narrow" w:hAnsi="Arial Narrow"/>
+          <w:sz w:val="24"/>
+          <w:szCs w:val="24"/>
+        </w:rPr>
+      </w:pPr>
+      <w:r>
+        <w:rPr>
+          <w:rFonts w:ascii="Arial Narrow" w:hAnsi="Arial Narrow"/>
+          <w:sz w:val="24"/>
+          <w:szCs w:val="24"/>
+        </w:rPr>
+        <w:t>Descuento aplicado = {</w:t>
+      </w:r>
+      <w:proofErr w:type="spellStart"/>
+      <w:proofErr w:type="gramStart"/>
+      <w:r>
+        <w:rPr>
+          <w:rFonts w:ascii="Arial Narrow" w:hAnsi="Arial Narrow"/>
+          <w:sz w:val="24"/>
+          <w:szCs w:val="24"/>
+        </w:rPr>
+        <w:t>d.descuento</w:t>
+      </w:r>
+      <w:proofErr w:type="spellEnd"/>
+      <w:proofErr w:type="gramEnd"/>
+      <w:r>
+        <w:rPr>
+          <w:rFonts w:ascii="Arial Narrow" w:hAnsi="Arial Narrow"/>
+          <w:sz w:val="24"/>
+          <w:szCs w:val="24"/>
+        </w:rPr>
+        <w:t>}</w:t>
+      </w:r>
+    </w:p>
+    <w:p>
+      <w:pPr>
+        <w:pStyle w:val="Prrafodelista"/>
+        <w:numPr>
+          <w:ilvl w:val="0"/>
+          <w:numId w:val="1"/>
+        </w:numPr>
+        <w:jc w:val="both"/>
+        <w:rPr>
+          <w:rFonts w:ascii="Arial Narrow" w:hAnsi="Arial Narrow"/>
+          <w:sz w:val="24"/>
+          <w:szCs w:val="24"/>
+        </w:rPr>
+      </w:pPr>
+      <w:r>
+        <w:rPr>
+          <w:rFonts w:ascii="Arial Narrow" w:hAnsi="Arial Narrow"/>
+          <w:sz w:val="24"/>
+          <w:szCs w:val="24"/>
+        </w:rPr>
+        <w:t>Listado de conceptos agregados en la actuación = {</w:t>
+      </w:r>
+      <w:proofErr w:type="spellStart"/>
+      <w:proofErr w:type="gramStart"/>
+      <w:r>
+        <w:rPr>
+          <w:rFonts w:ascii="Arial Narrow" w:hAnsi="Arial Narrow"/>
+          <w:sz w:val="24"/>
+          <w:szCs w:val="24"/>
+        </w:rPr>
+        <w:t>d.conceptos</w:t>
+      </w:r>
+      <w:proofErr w:type="spellEnd"/>
+      <w:proofErr w:type="gramEnd"/>
+      <w:r>
+        <w:rPr>
+          <w:rFonts w:ascii="Arial Narrow" w:hAnsi="Arial Narrow"/>
+          <w:sz w:val="24"/>
+          <w:szCs w:val="24"/>
+        </w:rPr>
+        <w:t>}</w:t>
+      </w:r>
+    </w:p>
+    <w:p>
+      <w:pPr>
+        <w:pStyle w:val="Prrafodelista"/>
+        <w:numPr>
+          <w:ilvl w:val="0"/>
+          <w:numId w:val="1"/>
+        </w:numPr>
+        <w:jc w:val="both"/>
+        <w:rPr>
+          <w:rFonts w:ascii="Arial Narrow" w:hAnsi="Arial Narrow"/>
+          <w:sz w:val="24"/>
+          <w:szCs w:val="24"/>
+        </w:rPr>
+      </w:pPr>
+      <w:r>
+        <w:rPr>
+          <w:rFonts w:ascii="Arial Narrow" w:hAnsi="Arial Narrow"/>
+          <w:sz w:val="24"/>
+          <w:szCs w:val="24"/>
+        </w:rPr>
+        <w:t>Importe letras sin descuento</w:t>
+      </w:r>
+      <w:r>
+        <w:rPr>
+          <w:rFonts w:ascii="Arial Narrow" w:hAnsi="Arial Narrow"/>
+          <w:sz w:val="24"/>
+          <w:szCs w:val="24"/>
+        </w:rPr>
+        <w:t xml:space="preserve"> (También suma el recargo)</w:t>
+      </w:r>
+      <w:r>
+        <w:rPr>
+          <w:rFonts w:ascii="Arial Narrow" w:hAnsi="Arial Narrow"/>
+          <w:sz w:val="24"/>
+          <w:szCs w:val="24"/>
+        </w:rPr>
+        <w:t>: {</w:t>
+      </w:r>
+      <w:proofErr w:type="spellStart"/>
+      <w:proofErr w:type="gramStart"/>
       <w:r>
         <w:rPr>
           <w:rFonts w:ascii="Arial Narrow" w:hAnsi="Arial Narrow"/>
@@ -848,208 +1357,51 @@
           <w:sz w:val="24"/>
           <w:szCs w:val="24"/>
         </w:rPr>
-        <w:t>total</w:t>
-      </w:r>
-      <w:proofErr w:type="spellEnd"/>
-      <w:r>
-        <w:rPr>
-          <w:rFonts w:ascii="Arial Narrow" w:hAnsi="Arial Narrow"/>
-          <w:sz w:val="24"/>
-          <w:szCs w:val="24"/>
-        </w:rPr>
-        <w:t>}</w:t>
-      </w:r>
-    </w:p>
-    <w:p>
-      <w:pPr>
-        <w:jc w:val="both"/>
-        <w:rPr>
-          <w:rFonts w:ascii="Arial Narrow" w:hAnsi="Arial Narrow"/>
-          <w:sz w:val="24"/>
-          <w:szCs w:val="24"/>
-        </w:rPr>
-      </w:pPr>
-      <w:r>
-        <w:rPr>
-          <w:rFonts w:ascii="Arial Narrow" w:hAnsi="Arial Narrow"/>
-          <w:sz w:val="24"/>
-          <w:szCs w:val="24"/>
-        </w:rPr>
-        <w:t>Recargo aplicado = {</w:t>
-      </w:r>
-      <w:proofErr w:type="spellStart"/>
-      <w:r>
-        <w:rPr>
-          <w:rFonts w:ascii="Arial Narrow" w:hAnsi="Arial Narrow"/>
-          <w:sz w:val="24"/>
-          <w:szCs w:val="24"/>
-        </w:rPr>
-        <w:t>d.recargo</w:t>
-      </w:r>
-      <w:proofErr w:type="spellEnd"/>
-      <w:r>
-        <w:rPr>
-          <w:rFonts w:ascii="Arial Narrow" w:hAnsi="Arial Narrow"/>
-          <w:sz w:val="24"/>
-          <w:szCs w:val="24"/>
-        </w:rPr>
-        <w:t>}</w:t>
-      </w:r>
-    </w:p>
-    <w:p>
-      <w:pPr>
-        <w:jc w:val="both"/>
-        <w:rPr>
-          <w:rFonts w:ascii="Arial Narrow" w:hAnsi="Arial Narrow"/>
-          <w:sz w:val="24"/>
-          <w:szCs w:val="24"/>
-        </w:rPr>
-      </w:pPr>
-      <w:r>
-        <w:rPr>
-          <w:rFonts w:ascii="Arial Narrow" w:hAnsi="Arial Narrow"/>
-          <w:sz w:val="24"/>
-          <w:szCs w:val="24"/>
-        </w:rPr>
-        <w:t>Descuento aplicado = {</w:t>
-      </w:r>
-      <w:proofErr w:type="spellStart"/>
-      <w:r>
-        <w:rPr>
-          <w:rFonts w:ascii="Arial Narrow" w:hAnsi="Arial Narrow"/>
-          <w:sz w:val="24"/>
-          <w:szCs w:val="24"/>
-        </w:rPr>
-        <w:t>d.descuento</w:t>
-      </w:r>
-      <w:proofErr w:type="spellEnd"/>
-      <w:r>
-        <w:rPr>
-          <w:rFonts w:ascii="Arial Narrow" w:hAnsi="Arial Narrow"/>
-          <w:sz w:val="24"/>
-          <w:szCs w:val="24"/>
-        </w:rPr>
-        <w:t>}</w:t>
-      </w:r>
-    </w:p>
-    <w:p>
-      <w:pPr>
-        <w:jc w:val="both"/>
-        <w:rPr>
-          <w:rFonts w:ascii="Arial Narrow" w:hAnsi="Arial Narrow"/>
-          <w:sz w:val="24"/>
-          <w:szCs w:val="24"/>
-        </w:rPr>
-      </w:pPr>
-      <w:r>
-        <w:rPr>
-          <w:rFonts w:ascii="Arial Narrow" w:hAnsi="Arial Narrow"/>
-          <w:sz w:val="24"/>
-          <w:szCs w:val="24"/>
-        </w:rPr>
-        <w:t>Listado de conceptos agregados en la actuación = {</w:t>
-      </w:r>
-      <w:proofErr w:type="spellStart"/>
-      <w:r>
-        <w:rPr>
-          <w:rFonts w:ascii="Arial Narrow" w:hAnsi="Arial Narrow"/>
-          <w:sz w:val="24"/>
-          <w:szCs w:val="24"/>
-        </w:rPr>
-        <w:t>d.conceptos</w:t>
-      </w:r>
-      <w:proofErr w:type="spellEnd"/>
-      <w:r>
-        <w:rPr>
-          <w:rFonts w:ascii="Arial Narrow" w:hAnsi="Arial Narrow"/>
-          <w:sz w:val="24"/>
-          <w:szCs w:val="24"/>
-        </w:rPr>
-        <w:t>}</w:t>
-      </w:r>
-    </w:p>
-    <w:p>
-      <w:pPr>
-        <w:jc w:val="both"/>
-        <w:rPr>
-          <w:rFonts w:ascii="Arial Narrow" w:hAnsi="Arial Narrow"/>
-          <w:sz w:val="24"/>
-          <w:szCs w:val="24"/>
-        </w:rPr>
-      </w:pPr>
-      <w:r>
-        <w:rPr>
-          <w:rFonts w:ascii="Arial Narrow" w:hAnsi="Arial Narrow"/>
-          <w:sz w:val="24"/>
-          <w:szCs w:val="24"/>
-        </w:rPr>
-        <w:t>Importe</w:t>
-      </w:r>
-      <w:r>
-        <w:rPr>
-          <w:rFonts w:ascii="Arial Narrow" w:hAnsi="Arial Narrow"/>
-          <w:sz w:val="24"/>
-          <w:szCs w:val="24"/>
-        </w:rPr>
-        <w:t xml:space="preserve"> l</w:t>
-      </w:r>
-      <w:r>
-        <w:rPr>
-          <w:rFonts w:ascii="Arial Narrow" w:hAnsi="Arial Narrow"/>
-          <w:sz w:val="24"/>
-          <w:szCs w:val="24"/>
-        </w:rPr>
-        <w:t>etras</w:t>
-      </w:r>
-      <w:r>
-        <w:rPr>
-          <w:rFonts w:ascii="Arial Narrow" w:hAnsi="Arial Narrow"/>
-          <w:sz w:val="24"/>
-          <w:szCs w:val="24"/>
-        </w:rPr>
-        <w:t xml:space="preserve"> s</w:t>
-      </w:r>
-      <w:r>
-        <w:rPr>
-          <w:rFonts w:ascii="Arial Narrow" w:hAnsi="Arial Narrow"/>
-          <w:sz w:val="24"/>
-          <w:szCs w:val="24"/>
-        </w:rPr>
-        <w:t>in</w:t>
-      </w:r>
-      <w:r>
-        <w:rPr>
-          <w:rFonts w:ascii="Arial Narrow" w:hAnsi="Arial Narrow"/>
-          <w:sz w:val="24"/>
-          <w:szCs w:val="24"/>
-        </w:rPr>
-        <w:t xml:space="preserve"> d</w:t>
-      </w:r>
-      <w:r>
-        <w:rPr>
-          <w:rFonts w:ascii="Arial Narrow" w:hAnsi="Arial Narrow"/>
-          <w:sz w:val="24"/>
-          <w:szCs w:val="24"/>
-        </w:rPr>
-        <w:t>escuento</w:t>
-      </w:r>
-      <w:r>
-        <w:rPr>
-          <w:rFonts w:ascii="Arial Narrow" w:hAnsi="Arial Narrow"/>
-          <w:sz w:val="24"/>
-          <w:szCs w:val="24"/>
-        </w:rPr>
-        <w:t xml:space="preserve"> (También suma el recargo)</w:t>
-      </w:r>
-      <w:r>
-        <w:rPr>
-          <w:rFonts w:ascii="Arial Narrow" w:hAnsi="Arial Narrow"/>
-          <w:sz w:val="24"/>
-          <w:szCs w:val="24"/>
-        </w:rPr>
-        <w:t>: {</w:t>
-      </w:r>
-      <w:proofErr w:type="spellStart"/>
+        <w:t>i</w:t>
+      </w:r>
+      <w:r>
+        <w:rPr>
+          <w:rFonts w:ascii="Arial Narrow" w:hAnsi="Arial Narrow"/>
+          <w:sz w:val="24"/>
+          <w:szCs w:val="24"/>
+        </w:rPr>
+        <w:t>mporteLetrasSinDescuento</w:t>
+      </w:r>
+      <w:proofErr w:type="spellEnd"/>
+      <w:proofErr w:type="gramEnd"/>
+      <w:r>
+        <w:rPr>
+          <w:rFonts w:ascii="Arial Narrow" w:hAnsi="Arial Narrow"/>
+          <w:sz w:val="24"/>
+          <w:szCs w:val="24"/>
+        </w:rPr>
+        <w:t>},</w:t>
+      </w:r>
+    </w:p>
+    <w:p>
+      <w:pPr>
+        <w:pStyle w:val="Prrafodelista"/>
+        <w:numPr>
+          <w:ilvl w:val="0"/>
+          <w:numId w:val="1"/>
+        </w:numPr>
+        <w:jc w:val="both"/>
+        <w:rPr>
+          <w:rFonts w:ascii="Arial Narrow" w:hAnsi="Arial Narrow"/>
+          <w:sz w:val="24"/>
+          <w:szCs w:val="24"/>
+        </w:rPr>
+      </w:pPr>
+      <w:r>
+        <w:rPr>
+          <w:rFonts w:ascii="Arial Narrow" w:hAnsi="Arial Narrow"/>
+          <w:sz w:val="24"/>
+          <w:szCs w:val="24"/>
+        </w:rPr>
+        <w:t>Importe letras con descuento: {</w:t>
+      </w:r>
+      <w:proofErr w:type="spellStart"/>
+      <w:proofErr w:type="gramStart"/>
       <w:r>
         <w:rPr>
           <w:rFonts w:ascii="Arial Narrow" w:hAnsi="Arial Narrow"/>
@@ -1072,9 +1424,10 @@
           <w:sz w:val="24"/>
           <w:szCs w:val="24"/>
         </w:rPr>
-        <w:t>mporteLetrasSinDescuento</w:t>
-      </w:r>
-      <w:proofErr w:type="spellEnd"/>
+        <w:t>mporteLetrasConDescuento</w:t>
+      </w:r>
+      <w:proofErr w:type="spellEnd"/>
+      <w:proofErr w:type="gramEnd"/>
       <w:r>
         <w:rPr>
           <w:rFonts w:ascii="Arial Narrow" w:hAnsi="Arial Narrow"/>
@@ -1086,54 +1439,28 @@
     </w:p>
     <w:p>
       <w:pPr>
-        <w:jc w:val="both"/>
-        <w:rPr>
-          <w:rFonts w:ascii="Arial Narrow" w:hAnsi="Arial Narrow"/>
-          <w:sz w:val="24"/>
-          <w:szCs w:val="24"/>
-        </w:rPr>
-      </w:pPr>
-      <w:r>
-        <w:rPr>
-          <w:rFonts w:ascii="Arial Narrow" w:hAnsi="Arial Narrow"/>
-          <w:sz w:val="24"/>
-          <w:szCs w:val="24"/>
-        </w:rPr>
-        <w:t>Importe</w:t>
-      </w:r>
-      <w:r>
-        <w:rPr>
-          <w:rFonts w:ascii="Arial Narrow" w:hAnsi="Arial Narrow"/>
-          <w:sz w:val="24"/>
-          <w:szCs w:val="24"/>
-        </w:rPr>
-        <w:t xml:space="preserve"> l</w:t>
-      </w:r>
-      <w:r>
-        <w:rPr>
-          <w:rFonts w:ascii="Arial Narrow" w:hAnsi="Arial Narrow"/>
-          <w:sz w:val="24"/>
-          <w:szCs w:val="24"/>
-        </w:rPr>
-        <w:t>etras</w:t>
-      </w:r>
-      <w:r>
-        <w:rPr>
-          <w:rFonts w:ascii="Arial Narrow" w:hAnsi="Arial Narrow"/>
-          <w:sz w:val="24"/>
-          <w:szCs w:val="24"/>
-        </w:rPr>
-        <w:t xml:space="preserve"> con d</w:t>
-      </w:r>
-      <w:r>
-        <w:rPr>
-          <w:rFonts w:ascii="Arial Narrow" w:hAnsi="Arial Narrow"/>
-          <w:sz w:val="24"/>
-          <w:szCs w:val="24"/>
-        </w:rPr>
-        <w:t>escuento: {</w:t>
-      </w:r>
-      <w:proofErr w:type="spellStart"/>
+        <w:pStyle w:val="Prrafodelista"/>
+        <w:numPr>
+          <w:ilvl w:val="0"/>
+          <w:numId w:val="1"/>
+        </w:numPr>
+        <w:jc w:val="both"/>
+        <w:rPr>
+          <w:rFonts w:ascii="Arial Narrow" w:hAnsi="Arial Narrow"/>
+          <w:sz w:val="24"/>
+          <w:szCs w:val="24"/>
+        </w:rPr>
+      </w:pPr>
+      <w:r>
+        <w:rPr>
+          <w:rFonts w:ascii="Arial Narrow" w:hAnsi="Arial Narrow"/>
+          <w:sz w:val="24"/>
+          <w:szCs w:val="24"/>
+        </w:rPr>
+        <w:t>Importe infracción múltiple: {</w:t>
+      </w:r>
+      <w:proofErr w:type="spellStart"/>
+      <w:proofErr w:type="gramStart"/>
       <w:r>
         <w:rPr>
           <w:rFonts w:ascii="Arial Narrow" w:hAnsi="Arial Narrow"/>
@@ -1156,25 +1483,10 @@
           <w:sz w:val="24"/>
           <w:szCs w:val="24"/>
         </w:rPr>
-        <w:t>mporteLetras</w:t>
-      </w:r>
-      <w:r>
-        <w:rPr>
-          <w:rFonts w:ascii="Arial Narrow" w:hAnsi="Arial Narrow"/>
-          <w:sz w:val="24"/>
-          <w:szCs w:val="24"/>
-        </w:rPr>
-        <w:t>Con</w:t>
-      </w:r>
-      <w:r>
-        <w:rPr>
-          <w:rFonts w:ascii="Arial Narrow" w:hAnsi="Arial Narrow"/>
-          <w:sz w:val="24"/>
-          <w:szCs w:val="24"/>
-        </w:rPr>
-        <w:t>Descuento</w:t>
-      </w:r>
-      <w:proofErr w:type="spellEnd"/>
+        <w:t>mporteInfraccionMultiple</w:t>
+      </w:r>
+      <w:proofErr w:type="spellEnd"/>
+      <w:proofErr w:type="gramEnd"/>
       <w:r>
         <w:rPr>
           <w:rFonts w:ascii="Arial Narrow" w:hAnsi="Arial Narrow"/>
@@ -1186,62 +1498,194 @@
     </w:p>
     <w:p>
       <w:pPr>
-        <w:jc w:val="both"/>
-        <w:rPr>
-          <w:rFonts w:ascii="Arial Narrow" w:hAnsi="Arial Narrow"/>
-          <w:sz w:val="24"/>
-          <w:szCs w:val="24"/>
-        </w:rPr>
-      </w:pPr>
-      <w:r>
-        <w:rPr>
-          <w:rFonts w:ascii="Arial Narrow" w:hAnsi="Arial Narrow"/>
-          <w:sz w:val="24"/>
-          <w:szCs w:val="24"/>
-        </w:rPr>
-        <w:t>I</w:t>
-      </w:r>
-      <w:r>
-        <w:rPr>
-          <w:rFonts w:ascii="Arial Narrow" w:hAnsi="Arial Narrow"/>
-          <w:sz w:val="24"/>
-          <w:szCs w:val="24"/>
-        </w:rPr>
-        <w:t>mporte</w:t>
-      </w:r>
-      <w:r>
-        <w:rPr>
-          <w:rFonts w:ascii="Arial Narrow" w:hAnsi="Arial Narrow"/>
-          <w:sz w:val="24"/>
-          <w:szCs w:val="24"/>
-        </w:rPr>
-        <w:t xml:space="preserve"> i</w:t>
-      </w:r>
-      <w:r>
-        <w:rPr>
-          <w:rFonts w:ascii="Arial Narrow" w:hAnsi="Arial Narrow"/>
-          <w:sz w:val="24"/>
-          <w:szCs w:val="24"/>
-        </w:rPr>
-        <w:t>nfracción</w:t>
-      </w:r>
-      <w:r>
-        <w:rPr>
-          <w:rFonts w:ascii="Arial Narrow" w:hAnsi="Arial Narrow"/>
-          <w:sz w:val="24"/>
-          <w:szCs w:val="24"/>
-        </w:rPr>
-        <w:t xml:space="preserve"> m</w:t>
-      </w:r>
-      <w:r>
-        <w:rPr>
-          <w:rFonts w:ascii="Arial Narrow" w:hAnsi="Arial Narrow"/>
-          <w:sz w:val="24"/>
-          <w:szCs w:val="24"/>
-        </w:rPr>
-        <w:t>últiple: {</w:t>
-      </w:r>
-      <w:proofErr w:type="spellStart"/>
+        <w:pStyle w:val="Prrafodelista"/>
+        <w:numPr>
+          <w:ilvl w:val="0"/>
+          <w:numId w:val="1"/>
+        </w:numPr>
+        <w:jc w:val="both"/>
+        <w:rPr>
+          <w:rFonts w:ascii="Arial Narrow" w:hAnsi="Arial Narrow"/>
+          <w:sz w:val="24"/>
+          <w:szCs w:val="24"/>
+        </w:rPr>
+      </w:pPr>
+      <w:r>
+        <w:rPr>
+          <w:rFonts w:ascii="Arial Narrow" w:hAnsi="Arial Narrow"/>
+          <w:sz w:val="24"/>
+          <w:szCs w:val="24"/>
+        </w:rPr>
+        <w:t>Listado de números</w:t>
+      </w:r>
+      <w:r>
+        <w:rPr>
+          <w:rFonts w:ascii="Arial Narrow" w:hAnsi="Arial Narrow"/>
+          <w:sz w:val="24"/>
+          <w:szCs w:val="24"/>
+        </w:rPr>
+        <w:t xml:space="preserve"> de </w:t>
+      </w:r>
+      <w:r>
+        <w:rPr>
+          <w:rFonts w:ascii="Arial Narrow" w:hAnsi="Arial Narrow"/>
+          <w:sz w:val="24"/>
+          <w:szCs w:val="24"/>
+        </w:rPr>
+        <w:t>A</w:t>
+      </w:r>
+      <w:r>
+        <w:rPr>
+          <w:rFonts w:ascii="Arial Narrow" w:hAnsi="Arial Narrow"/>
+          <w:sz w:val="24"/>
+          <w:szCs w:val="24"/>
+        </w:rPr>
+        <w:t>rtículos del Acta</w:t>
+      </w:r>
+      <w:r>
+        <w:rPr>
+          <w:rFonts w:ascii="Arial Narrow" w:hAnsi="Arial Narrow"/>
+          <w:sz w:val="24"/>
+          <w:szCs w:val="24"/>
+        </w:rPr>
+        <w:t xml:space="preserve"> (</w:t>
+      </w:r>
+      <w:proofErr w:type="gramStart"/>
+      <w:r>
+        <w:rPr>
+          <w:rFonts w:ascii="Arial Narrow" w:hAnsi="Arial Narrow"/>
+          <w:sz w:val="24"/>
+          <w:szCs w:val="24"/>
+        </w:rPr>
+        <w:t>Detalle</w:t>
+      </w:r>
+      <w:r>
+        <w:rPr>
+          <w:rFonts w:ascii="Arial Narrow" w:hAnsi="Arial Narrow"/>
+          <w:sz w:val="24"/>
+          <w:szCs w:val="24"/>
+        </w:rPr>
+        <w:t xml:space="preserve">) </w:t>
+      </w:r>
+      <w:r>
+        <w:rPr>
+          <w:rFonts w:ascii="Arial Narrow" w:hAnsi="Arial Narrow"/>
+          <w:sz w:val="24"/>
+          <w:szCs w:val="24"/>
+        </w:rPr>
+        <w:t xml:space="preserve"> =</w:t>
+      </w:r>
+      <w:proofErr w:type="gramEnd"/>
+      <w:r>
+        <w:rPr>
+          <w:rFonts w:ascii="Arial Narrow" w:hAnsi="Arial Narrow"/>
+          <w:sz w:val="24"/>
+          <w:szCs w:val="24"/>
+        </w:rPr>
+        <w:t xml:space="preserve"> {</w:t>
+      </w:r>
+      <w:proofErr w:type="spellStart"/>
+      <w:r>
+        <w:rPr>
+          <w:rFonts w:ascii="Arial Narrow" w:hAnsi="Arial Narrow"/>
+          <w:sz w:val="24"/>
+          <w:szCs w:val="24"/>
+        </w:rPr>
+        <w:t>d.infracciones</w:t>
+      </w:r>
+      <w:proofErr w:type="spellEnd"/>
+      <w:r>
+        <w:rPr>
+          <w:rFonts w:ascii="Arial Narrow" w:hAnsi="Arial Narrow"/>
+          <w:sz w:val="24"/>
+          <w:szCs w:val="24"/>
+        </w:rPr>
+        <w:t>}</w:t>
+      </w:r>
+    </w:p>
+    <w:p>
+      <w:pPr>
+        <w:pStyle w:val="Prrafodelista"/>
+        <w:numPr>
+          <w:ilvl w:val="0"/>
+          <w:numId w:val="1"/>
+        </w:numPr>
+        <w:jc w:val="both"/>
+        <w:rPr>
+          <w:rFonts w:ascii="Arial Narrow" w:hAnsi="Arial Narrow"/>
+          <w:sz w:val="24"/>
+          <w:szCs w:val="24"/>
+        </w:rPr>
+      </w:pPr>
+      <w:r>
+        <w:rPr>
+          <w:rFonts w:ascii="Arial Narrow" w:hAnsi="Arial Narrow"/>
+          <w:sz w:val="24"/>
+          <w:szCs w:val="24"/>
+        </w:rPr>
+        <w:t>Importe de la/s infracción/es = {</w:t>
+      </w:r>
+      <w:proofErr w:type="spellStart"/>
+      <w:proofErr w:type="gramStart"/>
+      <w:r>
+        <w:rPr>
+          <w:rFonts w:ascii="Arial Narrow" w:hAnsi="Arial Narrow"/>
+          <w:sz w:val="24"/>
+          <w:szCs w:val="24"/>
+        </w:rPr>
+        <w:t>d.importe</w:t>
+      </w:r>
+      <w:proofErr w:type="spellEnd"/>
+      <w:proofErr w:type="gramEnd"/>
+      <w:r>
+        <w:rPr>
+          <w:rFonts w:ascii="Arial Narrow" w:hAnsi="Arial Narrow"/>
+          <w:sz w:val="24"/>
+          <w:szCs w:val="24"/>
+        </w:rPr>
+        <w:t>}</w:t>
+      </w:r>
+    </w:p>
+    <w:p>
+      <w:pPr>
+        <w:pStyle w:val="Prrafodelista"/>
+        <w:numPr>
+          <w:ilvl w:val="0"/>
+          <w:numId w:val="1"/>
+        </w:numPr>
+        <w:jc w:val="both"/>
+        <w:rPr>
+          <w:rFonts w:ascii="Arial Narrow" w:hAnsi="Arial Narrow"/>
+          <w:sz w:val="24"/>
+          <w:szCs w:val="24"/>
+        </w:rPr>
+      </w:pPr>
+      <w:r>
+        <w:rPr>
+          <w:rFonts w:ascii="Arial Narrow" w:hAnsi="Arial Narrow"/>
+          <w:sz w:val="24"/>
+          <w:szCs w:val="24"/>
+        </w:rPr>
+        <w:t xml:space="preserve">Total </w:t>
+      </w:r>
+      <w:r>
+        <w:rPr>
+          <w:rFonts w:ascii="Arial Narrow" w:hAnsi="Arial Narrow"/>
+          <w:sz w:val="24"/>
+          <w:szCs w:val="24"/>
+        </w:rPr>
+        <w:t xml:space="preserve">de sentencia </w:t>
+      </w:r>
+      <w:r>
+        <w:rPr>
+          <w:rFonts w:ascii="Arial Narrow" w:hAnsi="Arial Narrow"/>
+          <w:sz w:val="24"/>
+          <w:szCs w:val="24"/>
+        </w:rPr>
+        <w:t>con conceptos = {</w:t>
+      </w:r>
+      <w:proofErr w:type="spellStart"/>
+      <w:proofErr w:type="gramStart"/>
       <w:r>
         <w:rPr>
           <w:rFonts w:ascii="Arial Narrow" w:hAnsi="Arial Narrow"/>
@@ -1256,117 +1700,207 @@
           <w:sz w:val="24"/>
           <w:szCs w:val="24"/>
         </w:rPr>
-        <w:t>i</w:t>
-      </w:r>
-      <w:r>
-        <w:rPr>
-          <w:rFonts w:ascii="Arial Narrow" w:hAnsi="Arial Narrow"/>
-          <w:sz w:val="24"/>
-          <w:szCs w:val="24"/>
-        </w:rPr>
-        <w:t>mporteInfraccionMultiple</w:t>
-      </w:r>
-      <w:proofErr w:type="spellEnd"/>
-      <w:r>
-        <w:rPr>
-          <w:rFonts w:ascii="Arial Narrow" w:hAnsi="Arial Narrow"/>
-          <w:sz w:val="24"/>
-          <w:szCs w:val="24"/>
-        </w:rPr>
-        <w:t>},</w:t>
-      </w:r>
-    </w:p>
-    <w:p>
-      <w:pPr>
-        <w:jc w:val="both"/>
-        <w:rPr>
-          <w:rFonts w:ascii="Arial Narrow" w:hAnsi="Arial Narrow"/>
-          <w:sz w:val="24"/>
-          <w:szCs w:val="24"/>
-        </w:rPr>
-      </w:pPr>
-      <w:r>
-        <w:rPr>
-          <w:rFonts w:ascii="Arial Narrow" w:hAnsi="Arial Narrow"/>
-          <w:sz w:val="24"/>
-          <w:szCs w:val="24"/>
-        </w:rPr>
-        <w:t>Artículos de la infracción = {</w:t>
-      </w:r>
-      <w:proofErr w:type="spellStart"/>
-      <w:r>
-        <w:rPr>
-          <w:rFonts w:ascii="Arial Narrow" w:hAnsi="Arial Narrow"/>
-          <w:sz w:val="24"/>
-          <w:szCs w:val="24"/>
-        </w:rPr>
-        <w:t>d.infracciones</w:t>
-      </w:r>
-      <w:proofErr w:type="spellEnd"/>
-      <w:r>
-        <w:rPr>
-          <w:rFonts w:ascii="Arial Narrow" w:hAnsi="Arial Narrow"/>
-          <w:sz w:val="24"/>
-          <w:szCs w:val="24"/>
-        </w:rPr>
-        <w:t>}</w:t>
-      </w:r>
-    </w:p>
-    <w:p>
-      <w:pPr>
-        <w:jc w:val="both"/>
-        <w:rPr>
-          <w:rFonts w:ascii="Arial Narrow" w:hAnsi="Arial Narrow"/>
-          <w:sz w:val="24"/>
-          <w:szCs w:val="24"/>
-        </w:rPr>
-      </w:pPr>
-      <w:r>
-        <w:rPr>
-          <w:rFonts w:ascii="Arial Narrow" w:hAnsi="Arial Narrow"/>
-          <w:sz w:val="24"/>
-          <w:szCs w:val="24"/>
-        </w:rPr>
-        <w:t>Importe de la/s infracción/es = {</w:t>
-      </w:r>
-      <w:proofErr w:type="spellStart"/>
-      <w:r>
-        <w:rPr>
-          <w:rFonts w:ascii="Arial Narrow" w:hAnsi="Arial Narrow"/>
-          <w:sz w:val="24"/>
-          <w:szCs w:val="24"/>
-        </w:rPr>
-        <w:t>d.importe</w:t>
-      </w:r>
-      <w:proofErr w:type="spellEnd"/>
-      <w:r>
-        <w:rPr>
-          <w:rFonts w:ascii="Arial Narrow" w:hAnsi="Arial Narrow"/>
-          <w:sz w:val="24"/>
-          <w:szCs w:val="24"/>
-        </w:rPr>
-        <w:t>}</w:t>
-      </w:r>
-    </w:p>
-    <w:p>
-      <w:pPr>
-        <w:jc w:val="both"/>
-        <w:rPr>
-          <w:rFonts w:ascii="Arial Narrow" w:hAnsi="Arial Narrow"/>
-          <w:sz w:val="24"/>
-          <w:szCs w:val="24"/>
-        </w:rPr>
-      </w:pPr>
-      <w:r>
-        <w:rPr>
-          <w:rFonts w:ascii="Arial Narrow" w:hAnsi="Arial Narrow"/>
-          <w:sz w:val="24"/>
-          <w:szCs w:val="24"/>
-        </w:rPr>
-        <w:lastRenderedPageBreak/>
+        <w:t>totalConceptos</w:t>
+      </w:r>
+      <w:proofErr w:type="spellEnd"/>
+      <w:proofErr w:type="gramEnd"/>
+      <w:r>
+        <w:rPr>
+          <w:rFonts w:ascii="Arial Narrow" w:hAnsi="Arial Narrow"/>
+          <w:sz w:val="24"/>
+          <w:szCs w:val="24"/>
+        </w:rPr>
+        <w:t>}</w:t>
+      </w:r>
+    </w:p>
+    <w:p>
+      <w:pPr>
+        <w:pStyle w:val="Prrafodelista"/>
+        <w:numPr>
+          <w:ilvl w:val="0"/>
+          <w:numId w:val="1"/>
+        </w:numPr>
+        <w:jc w:val="both"/>
+        <w:rPr>
+          <w:rFonts w:ascii="Arial Narrow" w:hAnsi="Arial Narrow"/>
+          <w:sz w:val="24"/>
+          <w:szCs w:val="24"/>
+        </w:rPr>
+      </w:pPr>
+      <w:proofErr w:type="gramStart"/>
+      <w:r>
+        <w:rPr>
+          <w:rFonts w:ascii="Arial Narrow" w:hAnsi="Arial Narrow"/>
+          <w:sz w:val="24"/>
+          <w:szCs w:val="24"/>
+        </w:rPr>
+        <w:t>Total</w:t>
+      </w:r>
+      <w:proofErr w:type="gramEnd"/>
+      <w:r>
+        <w:rPr>
+          <w:rFonts w:ascii="Arial Narrow" w:hAnsi="Arial Narrow"/>
+          <w:sz w:val="24"/>
+          <w:szCs w:val="24"/>
+        </w:rPr>
+        <w:t xml:space="preserve"> </w:t>
+      </w:r>
+      <w:r>
+        <w:rPr>
+          <w:rFonts w:ascii="Arial Narrow" w:hAnsi="Arial Narrow"/>
+          <w:sz w:val="24"/>
+          <w:szCs w:val="24"/>
+        </w:rPr>
+        <w:t xml:space="preserve">de sentencia </w:t>
+      </w:r>
+      <w:r>
+        <w:rPr>
+          <w:rFonts w:ascii="Arial Narrow" w:hAnsi="Arial Narrow"/>
+          <w:sz w:val="24"/>
+          <w:szCs w:val="24"/>
+        </w:rPr>
+        <w:t>sin</w:t>
+      </w:r>
+      <w:r>
+        <w:rPr>
+          <w:rFonts w:ascii="Arial Narrow" w:hAnsi="Arial Narrow"/>
+          <w:sz w:val="24"/>
+          <w:szCs w:val="24"/>
+        </w:rPr>
+        <w:t xml:space="preserve"> conceptos</w:t>
+      </w:r>
+      <w:r>
+        <w:rPr>
+          <w:rFonts w:ascii="Arial Narrow" w:hAnsi="Arial Narrow"/>
+          <w:sz w:val="24"/>
+          <w:szCs w:val="24"/>
+        </w:rPr>
+        <w:t xml:space="preserve"> =</w:t>
+      </w:r>
+      <w:r>
+        <w:rPr>
+          <w:rFonts w:ascii="Arial Narrow" w:hAnsi="Arial Narrow"/>
+          <w:sz w:val="24"/>
+          <w:szCs w:val="24"/>
+        </w:rPr>
+        <w:t xml:space="preserve"> {d.</w:t>
+      </w:r>
+      <w:r>
+        <w:t xml:space="preserve"> </w:t>
+      </w:r>
+      <w:proofErr w:type="spellStart"/>
+      <w:r>
+        <w:rPr>
+          <w:rFonts w:ascii="Arial Narrow" w:hAnsi="Arial Narrow"/>
+          <w:sz w:val="24"/>
+          <w:szCs w:val="24"/>
+        </w:rPr>
+        <w:t>totalSinConceptos</w:t>
+      </w:r>
+      <w:proofErr w:type="spellEnd"/>
+      <w:r>
+        <w:rPr>
+          <w:rFonts w:ascii="Arial Narrow" w:hAnsi="Arial Narrow"/>
+          <w:sz w:val="24"/>
+          <w:szCs w:val="24"/>
+        </w:rPr>
+        <w:t>}</w:t>
+      </w:r>
+    </w:p>
+    <w:p>
+      <w:pPr>
+        <w:pStyle w:val="Prrafodelista"/>
+        <w:numPr>
+          <w:ilvl w:val="0"/>
+          <w:numId w:val="1"/>
+        </w:numPr>
+        <w:jc w:val="both"/>
+        <w:rPr>
+          <w:rFonts w:ascii="Arial Narrow" w:hAnsi="Arial Narrow"/>
+          <w:sz w:val="24"/>
+          <w:szCs w:val="24"/>
+        </w:rPr>
+      </w:pPr>
+      <w:proofErr w:type="gramStart"/>
+      <w:r>
+        <w:rPr>
+          <w:rFonts w:ascii="Arial Narrow" w:hAnsi="Arial Narrow"/>
+          <w:sz w:val="24"/>
+          <w:szCs w:val="24"/>
+        </w:rPr>
+        <w:t>Total</w:t>
+      </w:r>
+      <w:proofErr w:type="gramEnd"/>
+      <w:r>
+        <w:rPr>
+          <w:rFonts w:ascii="Arial Narrow" w:hAnsi="Arial Narrow"/>
+          <w:sz w:val="24"/>
+          <w:szCs w:val="24"/>
+        </w:rPr>
+        <w:t xml:space="preserve"> </w:t>
+      </w:r>
+      <w:r>
+        <w:rPr>
+          <w:rFonts w:ascii="Arial Narrow" w:hAnsi="Arial Narrow"/>
+          <w:sz w:val="24"/>
+          <w:szCs w:val="24"/>
+        </w:rPr>
+        <w:t xml:space="preserve">en letras </w:t>
+      </w:r>
+      <w:r>
+        <w:rPr>
+          <w:rFonts w:ascii="Arial Narrow" w:hAnsi="Arial Narrow"/>
+          <w:sz w:val="24"/>
+          <w:szCs w:val="24"/>
+        </w:rPr>
+        <w:t>sin conceptos = {d.</w:t>
+      </w:r>
+      <w:r>
+        <w:t xml:space="preserve"> </w:t>
+      </w:r>
+      <w:proofErr w:type="spellStart"/>
+      <w:r>
+        <w:rPr>
+          <w:rFonts w:ascii="Arial Narrow" w:hAnsi="Arial Narrow"/>
+          <w:sz w:val="24"/>
+          <w:szCs w:val="24"/>
+        </w:rPr>
+        <w:t>totalLetrasSinConceptos</w:t>
+      </w:r>
+      <w:proofErr w:type="spellEnd"/>
+      <w:r>
+        <w:rPr>
+          <w:rFonts w:ascii="Arial Narrow" w:hAnsi="Arial Narrow"/>
+          <w:sz w:val="24"/>
+          <w:szCs w:val="24"/>
+        </w:rPr>
+        <w:t>}</w:t>
+      </w:r>
+    </w:p>
+    <w:p>
+      <w:pPr>
+        <w:pStyle w:val="Prrafodelista"/>
+        <w:numPr>
+          <w:ilvl w:val="0"/>
+          <w:numId w:val="1"/>
+        </w:numPr>
+        <w:jc w:val="both"/>
+        <w:rPr>
+          <w:rFonts w:ascii="Arial Narrow" w:hAnsi="Arial Narrow"/>
+          <w:sz w:val="24"/>
+          <w:szCs w:val="24"/>
+        </w:rPr>
+      </w:pPr>
+      <w:r>
+        <w:rPr>
+          <w:rFonts w:ascii="Arial Narrow" w:hAnsi="Arial Narrow"/>
+          <w:sz w:val="24"/>
+          <w:szCs w:val="24"/>
+        </w:rPr>
         <w:t>Dominio del Vehículo = {</w:t>
       </w:r>
       <w:proofErr w:type="spellStart"/>
+      <w:proofErr w:type="gramStart"/>
       <w:r>
         <w:rPr>
           <w:rFonts w:ascii="Arial Narrow" w:hAnsi="Arial Narrow"/>
@@ -1376,17 +1910,23 @@
         <w:t>d.patente</w:t>
       </w:r>
       <w:proofErr w:type="spellEnd"/>
-      <w:r>
-        <w:rPr>
-          <w:rFonts w:ascii="Arial Narrow" w:hAnsi="Arial Narrow"/>
-          <w:sz w:val="24"/>
-          <w:szCs w:val="24"/>
-        </w:rPr>
-        <w:t>}</w:t>
-      </w:r>
-    </w:p>
-    <w:p>
-      <w:pPr>
+      <w:proofErr w:type="gramEnd"/>
+      <w:r>
+        <w:rPr>
+          <w:rFonts w:ascii="Arial Narrow" w:hAnsi="Arial Narrow"/>
+          <w:sz w:val="24"/>
+          <w:szCs w:val="24"/>
+        </w:rPr>
+        <w:t>}</w:t>
+      </w:r>
+    </w:p>
+    <w:p>
+      <w:pPr>
+        <w:pStyle w:val="Prrafodelista"/>
+        <w:numPr>
+          <w:ilvl w:val="0"/>
+          <w:numId w:val="1"/>
+        </w:numPr>
         <w:jc w:val="both"/>
         <w:rPr>
           <w:rFonts w:ascii="Arial Narrow" w:hAnsi="Arial Narrow"/>
@@ -1403,6 +1943,7 @@
         <w:t>Nombre, Apellido y DNI del Titular del Vehículo = {</w:t>
       </w:r>
       <w:proofErr w:type="spellStart"/>
+      <w:proofErr w:type="gramStart"/>
       <w:r>
         <w:rPr>
           <w:rFonts w:ascii="Arial Narrow" w:hAnsi="Arial Narrow"/>
@@ -1412,6 +1953,7 @@
         <w:t>d.titular</w:t>
       </w:r>
       <w:proofErr w:type="spellEnd"/>
+      <w:proofErr w:type="gramEnd"/>
       <w:r>
         <w:rPr>
           <w:rFonts w:ascii="Arial Narrow" w:hAnsi="Arial Narrow"/>
@@ -1423,6 +1965,11 @@
     </w:p>
     <w:p>
       <w:pPr>
+        <w:pStyle w:val="Prrafodelista"/>
+        <w:numPr>
+          <w:ilvl w:val="0"/>
+          <w:numId w:val="1"/>
+        </w:numPr>
         <w:jc w:val="both"/>
         <w:rPr>
           <w:rFonts w:ascii="Arial Narrow" w:hAnsi="Arial Narrow"/>
@@ -1439,6 +1986,7 @@
         <w:t>Número del Remis o Taxi (si corresponde) = {</w:t>
       </w:r>
       <w:proofErr w:type="spellStart"/>
+      <w:proofErr w:type="gramStart"/>
       <w:r>
         <w:rPr>
           <w:rFonts w:ascii="Arial Narrow" w:hAnsi="Arial Narrow"/>
@@ -1448,6 +1996,7 @@
         <w:t>d.numeroTaxiRemis</w:t>
       </w:r>
       <w:proofErr w:type="spellEnd"/>
+      <w:proofErr w:type="gramEnd"/>
       <w:r>
         <w:rPr>
           <w:rFonts w:ascii="Arial Narrow" w:hAnsi="Arial Narrow"/>
@@ -1459,6 +2008,11 @@
     </w:p>
     <w:p>
       <w:pPr>
+        <w:pStyle w:val="Prrafodelista"/>
+        <w:numPr>
+          <w:ilvl w:val="0"/>
+          <w:numId w:val="1"/>
+        </w:numPr>
         <w:jc w:val="both"/>
         <w:rPr>
           <w:rFonts w:ascii="Arial Narrow" w:hAnsi="Arial Narrow"/>
@@ -1475,6 +2029,7 @@
         <w:t>Marca y Modelo del Vehículo = {</w:t>
       </w:r>
       <w:proofErr w:type="spellStart"/>
+      <w:proofErr w:type="gramStart"/>
       <w:r>
         <w:rPr>
           <w:rFonts w:ascii="Arial Narrow" w:hAnsi="Arial Narrow"/>
@@ -1484,17 +2039,23 @@
         <w:t>d.vehiculo</w:t>
       </w:r>
       <w:proofErr w:type="spellEnd"/>
-      <w:r>
-        <w:rPr>
-          <w:rFonts w:ascii="Arial Narrow" w:hAnsi="Arial Narrow"/>
-          <w:sz w:val="24"/>
-          <w:szCs w:val="24"/>
-        </w:rPr>
-        <w:t>}</w:t>
-      </w:r>
-    </w:p>
-    <w:p>
-      <w:pPr>
+      <w:proofErr w:type="gramEnd"/>
+      <w:r>
+        <w:rPr>
+          <w:rFonts w:ascii="Arial Narrow" w:hAnsi="Arial Narrow"/>
+          <w:sz w:val="24"/>
+          <w:szCs w:val="24"/>
+        </w:rPr>
+        <w:t>}</w:t>
+      </w:r>
+    </w:p>
+    <w:p>
+      <w:pPr>
+        <w:pStyle w:val="Prrafodelista"/>
+        <w:numPr>
+          <w:ilvl w:val="0"/>
+          <w:numId w:val="1"/>
+        </w:numPr>
         <w:jc w:val="both"/>
         <w:rPr>
           <w:rFonts w:ascii="Arial Narrow" w:hAnsi="Arial Narrow"/>
@@ -1511,6 +2072,7 @@
         <w:t>Observaciones del Acta = {</w:t>
       </w:r>
       <w:proofErr w:type="spellStart"/>
+      <w:proofErr w:type="gramStart"/>
       <w:r>
         <w:rPr>
           <w:rFonts w:ascii="Arial Narrow" w:hAnsi="Arial Narrow"/>
@@ -1520,17 +2082,23 @@
         <w:t>d.actaObservaciones</w:t>
       </w:r>
       <w:proofErr w:type="spellEnd"/>
-      <w:r>
-        <w:rPr>
-          <w:rFonts w:ascii="Arial Narrow" w:hAnsi="Arial Narrow"/>
-          <w:sz w:val="24"/>
-          <w:szCs w:val="24"/>
-        </w:rPr>
-        <w:t>}</w:t>
-      </w:r>
-    </w:p>
-    <w:p>
-      <w:pPr>
+      <w:proofErr w:type="gramEnd"/>
+      <w:r>
+        <w:rPr>
+          <w:rFonts w:ascii="Arial Narrow" w:hAnsi="Arial Narrow"/>
+          <w:sz w:val="24"/>
+          <w:szCs w:val="24"/>
+        </w:rPr>
+        <w:t>}</w:t>
+      </w:r>
+    </w:p>
+    <w:p>
+      <w:pPr>
+        <w:pStyle w:val="Prrafodelista"/>
+        <w:numPr>
+          <w:ilvl w:val="0"/>
+          <w:numId w:val="1"/>
+        </w:numPr>
         <w:jc w:val="both"/>
         <w:rPr>
           <w:rFonts w:ascii="Arial Narrow" w:hAnsi="Arial Narrow"/>
@@ -1547,6 +2115,7 @@
         <w:t>Fecha de la Notificación = {</w:t>
       </w:r>
       <w:proofErr w:type="spellStart"/>
+      <w:proofErr w:type="gramStart"/>
       <w:r>
         <w:rPr>
           <w:rFonts w:ascii="Arial Narrow" w:hAnsi="Arial Narrow"/>
@@ -1556,17 +2125,23 @@
         <w:t>d.fechaNotificacion</w:t>
       </w:r>
       <w:proofErr w:type="spellEnd"/>
-      <w:r>
-        <w:rPr>
-          <w:rFonts w:ascii="Arial Narrow" w:hAnsi="Arial Narrow"/>
-          <w:sz w:val="24"/>
-          <w:szCs w:val="24"/>
-        </w:rPr>
-        <w:t>}</w:t>
-      </w:r>
-    </w:p>
-    <w:p>
-      <w:pPr>
+      <w:proofErr w:type="gramEnd"/>
+      <w:r>
+        <w:rPr>
+          <w:rFonts w:ascii="Arial Narrow" w:hAnsi="Arial Narrow"/>
+          <w:sz w:val="24"/>
+          <w:szCs w:val="24"/>
+        </w:rPr>
+        <w:t>}</w:t>
+      </w:r>
+    </w:p>
+    <w:p>
+      <w:pPr>
+        <w:pStyle w:val="Prrafodelista"/>
+        <w:numPr>
+          <w:ilvl w:val="0"/>
+          <w:numId w:val="1"/>
+        </w:numPr>
         <w:jc w:val="both"/>
         <w:rPr>
           <w:rFonts w:ascii="Arial Narrow" w:hAnsi="Arial Narrow"/>
@@ -1583,6 +2158,7 @@
         <w:t>Fecha de la Sentencia = {</w:t>
       </w:r>
       <w:proofErr w:type="spellStart"/>
+      <w:proofErr w:type="gramStart"/>
       <w:r>
         <w:rPr>
           <w:rFonts w:ascii="Arial Narrow" w:hAnsi="Arial Narrow"/>
@@ -1592,6 +2168,7 @@
         <w:t>d.fechaSentencia</w:t>
       </w:r>
       <w:proofErr w:type="spellEnd"/>
+      <w:proofErr w:type="gramEnd"/>
       <w:r>
         <w:rPr>
           <w:rFonts w:ascii="Arial Narrow" w:hAnsi="Arial Narrow"/>
@@ -1602,8 +2179,8 @@
       </w:r>
     </w:p>
     <w:sectPr>
-      <w:headerReference w:type="default" r:id="rId6"/>
-      <w:footerReference w:type="default" r:id="rId7"/>
+      <w:headerReference w:type="default" r:id="rId7"/>
+      <w:footerReference w:type="default" r:id="rId8"/>
       <w:pgSz w:w="11906" w:h="16838"/>
       <w:pgMar w:top="1417" w:right="1701" w:bottom="1417" w:left="1701" w:header="708" w:footer="708" w:gutter="0"/>
       <w:cols w:space="708"/>
@@ -1614,7 +2191,7 @@
 </file>
 
 <file path=word/endnotes.xml><?xml version="1.0" encoding="utf-8"?>
-<w:endnotes xmlns:wpc="http://schemas.microsoft.com/office/word/2010/wordprocessingCanvas" xmlns:cx="http://schemas.microsoft.com/office/drawing/2014/chartex" xmlns:cx1="http://schemas.microsoft.com/office/drawing/2015/9/8/chartex" xmlns:cx2="http://schemas.microsoft.com/office/drawing/2015/10/21/chartex" xmlns:cx3="http://schemas.microsoft.com/office/drawing/2016/5/9/chartex" xmlns:cx4="http://schemas.microsoft.com/office/drawing/2016/5/10/chartex" xmlns:cx5="http://schemas.microsoft.com/office/drawing/2016/5/11/chartex" xmlns:cx6="http://schemas.microsoft.com/office/drawing/2016/5/12/chartex" xmlns:cx7="http://schemas.microsoft.com/office/drawing/2016/5/13/chartex" xmlns:cx8="http://schemas.microsoft.com/office/drawing/2016/5/14/chartex" xmlns:mc="http://schemas.openxmlformats.org/markup-compatibility/2006" xmlns:aink="http://schemas.microsoft.com/office/drawing/2016/ink" xmlns:am3d="http://schemas.microsoft.com/office/drawing/2017/model3d" xmlns:o="urn:schemas-microsoft-com:office:office" xmlns:oel="http://schemas.microsoft.com/office/2019/extlst" xmlns:r="http://schemas.openxmlformats.org/officeDocument/2006/relationships" xmlns:m="http://schemas.openxmlformats.org/officeDocument/2006/math" xmlns:v="urn:schemas-microsoft-com:vml" xmlns:wp14="http://schemas.microsoft.com/office/word/2010/wordprocessingDrawing" xmlns:wp="http://schemas.openxmlformats.org/drawingml/2006/wordprocessingDrawing" xmlns:w10="urn:schemas-microsoft-com:office:word" xmlns:w="http://schemas.openxmlformats.org/wordprocessingml/2006/main" xmlns:w14="http://schemas.microsoft.com/office/word/2010/wordml" xmlns:w15="http://schemas.microsoft.com/office/word/2012/wordml" xmlns:w16cex="http://schemas.microsoft.com/office/word/2018/wordml/cex" xmlns:w16cid="http://schemas.microsoft.com/office/word/2016/wordml/cid" xmlns:w16="http://schemas.microsoft.com/office/word/2018/wordml" xmlns:w16sdtdh="http://schemas.microsoft.com/office/word/2020/wordml/sdtdatahash" xmlns:w16se="http://schemas.microsoft.com/office/word/2015/wordml/symex" xmlns:wpg="http://schemas.microsoft.com/office/word/2010/wordprocessingGroup" xmlns:wpi="http://schemas.microsoft.com/office/word/2010/wordprocessingInk" xmlns:wne="http://schemas.microsoft.com/office/word/2006/wordml" xmlns:wps="http://schemas.microsoft.com/office/word/2010/wordprocessingShape" mc:Ignorable="w14 w15 w16se w16cid w16 w16cex w16sdtdh wp14">
+<w:endnotes xmlns:wpc="http://schemas.microsoft.com/office/word/2010/wordprocessingCanvas" xmlns:cx="http://schemas.microsoft.com/office/drawing/2014/chartex" xmlns:cx1="http://schemas.microsoft.com/office/drawing/2015/9/8/chartex" xmlns:cx2="http://schemas.microsoft.com/office/drawing/2015/10/21/chartex" xmlns:cx3="http://schemas.microsoft.com/office/drawing/2016/5/9/chartex" xmlns:cx4="http://schemas.microsoft.com/office/drawing/2016/5/10/chartex" xmlns:cx5="http://schemas.microsoft.com/office/drawing/2016/5/11/chartex" xmlns:cx6="http://schemas.microsoft.com/office/drawing/2016/5/12/chartex" xmlns:cx7="http://schemas.microsoft.com/office/drawing/2016/5/13/chartex" xmlns:cx8="http://schemas.microsoft.com/office/drawing/2016/5/14/chartex" xmlns:mc="http://schemas.openxmlformats.org/markup-compatibility/2006" xmlns:aink="http://schemas.microsoft.com/office/drawing/2016/ink" xmlns:am3d="http://schemas.microsoft.com/office/drawing/2017/model3d" xmlns:o="urn:schemas-microsoft-com:office:office" xmlns:r="http://schemas.openxmlformats.org/officeDocument/2006/relationships" xmlns:m="http://schemas.openxmlformats.org/officeDocument/2006/math" xmlns:v="urn:schemas-microsoft-com:vml" xmlns:wp14="http://schemas.microsoft.com/office/word/2010/wordprocessingDrawing" xmlns:wp="http://schemas.openxmlformats.org/drawingml/2006/wordprocessingDrawing" xmlns:w10="urn:schemas-microsoft-com:office:word" xmlns:w="http://schemas.openxmlformats.org/wordprocessingml/2006/main" xmlns:w14="http://schemas.microsoft.com/office/word/2010/wordml" xmlns:w15="http://schemas.microsoft.com/office/word/2012/wordml" xmlns:w16cex="http://schemas.microsoft.com/office/word/2018/wordml/cex" xmlns:w16cid="http://schemas.microsoft.com/office/word/2016/wordml/cid" xmlns:w16="http://schemas.microsoft.com/office/word/2018/wordml" xmlns:w16sdtdh="http://schemas.microsoft.com/office/word/2020/wordml/sdtdatahash" xmlns:w16se="http://schemas.microsoft.com/office/word/2015/wordml/symex" xmlns:wpg="http://schemas.microsoft.com/office/word/2010/wordprocessingGroup" xmlns:wpi="http://schemas.microsoft.com/office/word/2010/wordprocessingInk" xmlns:wne="http://schemas.microsoft.com/office/word/2006/wordml" xmlns:wps="http://schemas.microsoft.com/office/word/2010/wordprocessingShape" mc:Ignorable="w14 w15 w16se w16cid w16 w16cex w16sdtdh wp14">
   <w:endnote w:type="separator" w:id="-1">
     <w:p>
       <w:pPr>
@@ -1639,7 +2216,7 @@
 </file>
 
 <file path=word/footer1.xml><?xml version="1.0" encoding="utf-8"?>
-<w:ftr xmlns:wpc="http://schemas.microsoft.com/office/word/2010/wordprocessingCanvas" xmlns:cx="http://schemas.microsoft.com/office/drawing/2014/chartex" xmlns:cx1="http://schemas.microsoft.com/office/drawing/2015/9/8/chartex" xmlns:cx2="http://schemas.microsoft.com/office/drawing/2015/10/21/chartex" xmlns:cx3="http://schemas.microsoft.com/office/drawing/2016/5/9/chartex" xmlns:cx4="http://schemas.microsoft.com/office/drawing/2016/5/10/chartex" xmlns:cx5="http://schemas.microsoft.com/office/drawing/2016/5/11/chartex" xmlns:cx6="http://schemas.microsoft.com/office/drawing/2016/5/12/chartex" xmlns:cx7="http://schemas.microsoft.com/office/drawing/2016/5/13/chartex" xmlns:cx8="http://schemas.microsoft.com/office/drawing/2016/5/14/chartex" xmlns:mc="http://schemas.openxmlformats.org/markup-compatibility/2006" xmlns:aink="http://schemas.microsoft.com/office/drawing/2016/ink" xmlns:am3d="http://schemas.microsoft.com/office/drawing/2017/model3d" xmlns:o="urn:schemas-microsoft-com:office:office" xmlns:oel="http://schemas.microsoft.com/office/2019/extlst" xmlns:r="http://schemas.openxmlformats.org/officeDocument/2006/relationships" xmlns:m="http://schemas.openxmlformats.org/officeDocument/2006/math" xmlns:v="urn:schemas-microsoft-com:vml" xmlns:wp14="http://schemas.microsoft.com/office/word/2010/wordprocessingDrawing" xmlns:wp="http://schemas.openxmlformats.org/drawingml/2006/wordprocessingDrawing" xmlns:w10="urn:schemas-microsoft-com:office:word" xmlns:w="http://schemas.openxmlformats.org/wordprocessingml/2006/main" xmlns:w14="http://schemas.microsoft.com/office/word/2010/wordml" xmlns:w15="http://schemas.microsoft.com/office/word/2012/wordml" xmlns:w16cex="http://schemas.microsoft.com/office/word/2018/wordml/cex" xmlns:w16cid="http://schemas.microsoft.com/office/word/2016/wordml/cid" xmlns:w16="http://schemas.microsoft.com/office/word/2018/wordml" xmlns:w16sdtdh="http://schemas.microsoft.com/office/word/2020/wordml/sdtdatahash" xmlns:w16se="http://schemas.microsoft.com/office/word/2015/wordml/symex" xmlns:wpg="http://schemas.microsoft.com/office/word/2010/wordprocessingGroup" xmlns:wpi="http://schemas.microsoft.com/office/word/2010/wordprocessingInk" xmlns:wne="http://schemas.microsoft.com/office/word/2006/wordml" xmlns:wps="http://schemas.microsoft.com/office/word/2010/wordprocessingShape" mc:Ignorable="w14 w15 w16se w16cid w16 w16cex w16sdtdh wp14">
+<w:ftr xmlns:wpc="http://schemas.microsoft.com/office/word/2010/wordprocessingCanvas" xmlns:cx="http://schemas.microsoft.com/office/drawing/2014/chartex" xmlns:cx1="http://schemas.microsoft.com/office/drawing/2015/9/8/chartex" xmlns:cx2="http://schemas.microsoft.com/office/drawing/2015/10/21/chartex" xmlns:cx3="http://schemas.microsoft.com/office/drawing/2016/5/9/chartex" xmlns:cx4="http://schemas.microsoft.com/office/drawing/2016/5/10/chartex" xmlns:cx5="http://schemas.microsoft.com/office/drawing/2016/5/11/chartex" xmlns:cx6="http://schemas.microsoft.com/office/drawing/2016/5/12/chartex" xmlns:cx7="http://schemas.microsoft.com/office/drawing/2016/5/13/chartex" xmlns:cx8="http://schemas.microsoft.com/office/drawing/2016/5/14/chartex" xmlns:mc="http://schemas.openxmlformats.org/markup-compatibility/2006" xmlns:aink="http://schemas.microsoft.com/office/drawing/2016/ink" xmlns:am3d="http://schemas.microsoft.com/office/drawing/2017/model3d" xmlns:o="urn:schemas-microsoft-com:office:office" xmlns:r="http://schemas.openxmlformats.org/officeDocument/2006/relationships" xmlns:m="http://schemas.openxmlformats.org/officeDocument/2006/math" xmlns:v="urn:schemas-microsoft-com:vml" xmlns:wp14="http://schemas.microsoft.com/office/word/2010/wordprocessingDrawing" xmlns:wp="http://schemas.openxmlformats.org/drawingml/2006/wordprocessingDrawing" xmlns:w10="urn:schemas-microsoft-com:office:word" xmlns:w="http://schemas.openxmlformats.org/wordprocessingml/2006/main" xmlns:w14="http://schemas.microsoft.com/office/word/2010/wordml" xmlns:w15="http://schemas.microsoft.com/office/word/2012/wordml" xmlns:w16cex="http://schemas.microsoft.com/office/word/2018/wordml/cex" xmlns:w16cid="http://schemas.microsoft.com/office/word/2016/wordml/cid" xmlns:w16="http://schemas.microsoft.com/office/word/2018/wordml" xmlns:w16sdtdh="http://schemas.microsoft.com/office/word/2020/wordml/sdtdatahash" xmlns:w16se="http://schemas.microsoft.com/office/word/2015/wordml/symex" xmlns:wpg="http://schemas.microsoft.com/office/word/2010/wordprocessingGroup" xmlns:wpi="http://schemas.microsoft.com/office/word/2010/wordprocessingInk" xmlns:wne="http://schemas.microsoft.com/office/word/2006/wordml" xmlns:wps="http://schemas.microsoft.com/office/word/2010/wordprocessingShape" mc:Ignorable="w14 w15 w16se w16cid w16 w16cex w16sdtdh wp14">
   <w:p>
     <w:pPr>
       <w:pStyle w:val="Piedepgina"/>
@@ -1738,7 +2315,7 @@
 </file>
 
 <file path=word/footnotes.xml><?xml version="1.0" encoding="utf-8"?>
-<w:footnotes xmlns:wpc="http://schemas.microsoft.com/office/word/2010/wordprocessingCanvas" xmlns:cx="http://schemas.microsoft.com/office/drawing/2014/chartex" xmlns:cx1="http://schemas.microsoft.com/office/drawing/2015/9/8/chartex" xmlns:cx2="http://schemas.microsoft.com/office/drawing/2015/10/21/chartex" xmlns:cx3="http://schemas.microsoft.com/office/drawing/2016/5/9/chartex" xmlns:cx4="http://schemas.microsoft.com/office/drawing/2016/5/10/chartex" xmlns:cx5="http://schemas.microsoft.com/office/drawing/2016/5/11/chartex" xmlns:cx6="http://schemas.microsoft.com/office/drawing/2016/5/12/chartex" xmlns:cx7="http://schemas.microsoft.com/office/drawing/2016/5/13/chartex" xmlns:cx8="http://schemas.microsoft.com/office/drawing/2016/5/14/chartex" xmlns:mc="http://schemas.openxmlformats.org/markup-compatibility/2006" xmlns:aink="http://schemas.microsoft.com/office/drawing/2016/ink" xmlns:am3d="http://schemas.microsoft.com/office/drawing/2017/model3d" xmlns:o="urn:schemas-microsoft-com:office:office" xmlns:oel="http://schemas.microsoft.com/office/2019/extlst" xmlns:r="http://schemas.openxmlformats.org/officeDocument/2006/relationships" xmlns:m="http://schemas.openxmlformats.org/officeDocument/2006/math" xmlns:v="urn:schemas-microsoft-com:vml" xmlns:wp14="http://schemas.microsoft.com/office/word/2010/wordprocessingDrawing" xmlns:wp="http://schemas.openxmlformats.org/drawingml/2006/wordprocessingDrawing" xmlns:w10="urn:schemas-microsoft-com:office:word" xmlns:w="http://schemas.openxmlformats.org/wordprocessingml/2006/main" xmlns:w14="http://schemas.microsoft.com/office/word/2010/wordml" xmlns:w15="http://schemas.microsoft.com/office/word/2012/wordml" xmlns:w16cex="http://schemas.microsoft.com/office/word/2018/wordml/cex" xmlns:w16cid="http://schemas.microsoft.com/office/word/2016/wordml/cid" xmlns:w16="http://schemas.microsoft.com/office/word/2018/wordml" xmlns:w16sdtdh="http://schemas.microsoft.com/office/word/2020/wordml/sdtdatahash" xmlns:w16se="http://schemas.microsoft.com/office/word/2015/wordml/symex" xmlns:wpg="http://schemas.microsoft.com/office/word/2010/wordprocessingGroup" xmlns:wpi="http://schemas.microsoft.com/office/word/2010/wordprocessingInk" xmlns:wne="http://schemas.microsoft.com/office/word/2006/wordml" xmlns:wps="http://schemas.microsoft.com/office/word/2010/wordprocessingShape" mc:Ignorable="w14 w15 w16se w16cid w16 w16cex w16sdtdh wp14">
+<w:footnotes xmlns:wpc="http://schemas.microsoft.com/office/word/2010/wordprocessingCanvas" xmlns:cx="http://schemas.microsoft.com/office/drawing/2014/chartex" xmlns:cx1="http://schemas.microsoft.com/office/drawing/2015/9/8/chartex" xmlns:cx2="http://schemas.microsoft.com/office/drawing/2015/10/21/chartex" xmlns:cx3="http://schemas.microsoft.com/office/drawing/2016/5/9/chartex" xmlns:cx4="http://schemas.microsoft.com/office/drawing/2016/5/10/chartex" xmlns:cx5="http://schemas.microsoft.com/office/drawing/2016/5/11/chartex" xmlns:cx6="http://schemas.microsoft.com/office/drawing/2016/5/12/chartex" xmlns:cx7="http://schemas.microsoft.com/office/drawing/2016/5/13/chartex" xmlns:cx8="http://schemas.microsoft.com/office/drawing/2016/5/14/chartex" xmlns:mc="http://schemas.openxmlformats.org/markup-compatibility/2006" xmlns:aink="http://schemas.microsoft.com/office/drawing/2016/ink" xmlns:am3d="http://schemas.microsoft.com/office/drawing/2017/model3d" xmlns:o="urn:schemas-microsoft-com:office:office" xmlns:r="http://schemas.openxmlformats.org/officeDocument/2006/relationships" xmlns:m="http://schemas.openxmlformats.org/officeDocument/2006/math" xmlns:v="urn:schemas-microsoft-com:vml" xmlns:wp14="http://schemas.microsoft.com/office/word/2010/wordprocessingDrawing" xmlns:wp="http://schemas.openxmlformats.org/drawingml/2006/wordprocessingDrawing" xmlns:w10="urn:schemas-microsoft-com:office:word" xmlns:w="http://schemas.openxmlformats.org/wordprocessingml/2006/main" xmlns:w14="http://schemas.microsoft.com/office/word/2010/wordml" xmlns:w15="http://schemas.microsoft.com/office/word/2012/wordml" xmlns:w16cex="http://schemas.microsoft.com/office/word/2018/wordml/cex" xmlns:w16cid="http://schemas.microsoft.com/office/word/2016/wordml/cid" xmlns:w16="http://schemas.microsoft.com/office/word/2018/wordml" xmlns:w16sdtdh="http://schemas.microsoft.com/office/word/2020/wordml/sdtdatahash" xmlns:w16se="http://schemas.microsoft.com/office/word/2015/wordml/symex" xmlns:wpg="http://schemas.microsoft.com/office/word/2010/wordprocessingGroup" xmlns:wpi="http://schemas.microsoft.com/office/word/2010/wordprocessingInk" xmlns:wne="http://schemas.microsoft.com/office/word/2006/wordml" xmlns:wps="http://schemas.microsoft.com/office/word/2010/wordprocessingShape" mc:Ignorable="w14 w15 w16se w16cid w16 w16cex w16sdtdh wp14">
   <w:footnote w:type="separator" w:id="-1">
     <w:p>
       <w:pPr>
@@ -1763,7 +2340,7 @@
 </file>
 
 <file path=word/header1.xml><?xml version="1.0" encoding="utf-8"?>
-<w:hdr xmlns:wpc="http://schemas.microsoft.com/office/word/2010/wordprocessingCanvas" xmlns:cx="http://schemas.microsoft.com/office/drawing/2014/chartex" xmlns:cx1="http://schemas.microsoft.com/office/drawing/2015/9/8/chartex" xmlns:cx2="http://schemas.microsoft.com/office/drawing/2015/10/21/chartex" xmlns:cx3="http://schemas.microsoft.com/office/drawing/2016/5/9/chartex" xmlns:cx4="http://schemas.microsoft.com/office/drawing/2016/5/10/chartex" xmlns:cx5="http://schemas.microsoft.com/office/drawing/2016/5/11/chartex" xmlns:cx6="http://schemas.microsoft.com/office/drawing/2016/5/12/chartex" xmlns:cx7="http://schemas.microsoft.com/office/drawing/2016/5/13/chartex" xmlns:cx8="http://schemas.microsoft.com/office/drawing/2016/5/14/chartex" xmlns:mc="http://schemas.openxmlformats.org/markup-compatibility/2006" xmlns:aink="http://schemas.microsoft.com/office/drawing/2016/ink" xmlns:am3d="http://schemas.microsoft.com/office/drawing/2017/model3d" xmlns:o="urn:schemas-microsoft-com:office:office" xmlns:oel="http://schemas.microsoft.com/office/2019/extlst" xmlns:r="http://schemas.openxmlformats.org/officeDocument/2006/relationships" xmlns:m="http://schemas.openxmlformats.org/officeDocument/2006/math" xmlns:v="urn:schemas-microsoft-com:vml" xmlns:wp14="http://schemas.microsoft.com/office/word/2010/wordprocessingDrawing" xmlns:wp="http://schemas.openxmlformats.org/drawingml/2006/wordprocessingDrawing" xmlns:w10="urn:schemas-microsoft-com:office:word" xmlns:w="http://schemas.openxmlformats.org/wordprocessingml/2006/main" xmlns:w14="http://schemas.microsoft.com/office/word/2010/wordml" xmlns:w15="http://schemas.microsoft.com/office/word/2012/wordml" xmlns:w16cex="http://schemas.microsoft.com/office/word/2018/wordml/cex" xmlns:w16cid="http://schemas.microsoft.com/office/word/2016/wordml/cid" xmlns:w16="http://schemas.microsoft.com/office/word/2018/wordml" xmlns:w16sdtdh="http://schemas.microsoft.com/office/word/2020/wordml/sdtdatahash" xmlns:w16se="http://schemas.microsoft.com/office/word/2015/wordml/symex" xmlns:wpg="http://schemas.microsoft.com/office/word/2010/wordprocessingGroup" xmlns:wpi="http://schemas.microsoft.com/office/word/2010/wordprocessingInk" xmlns:wne="http://schemas.microsoft.com/office/word/2006/wordml" xmlns:wps="http://schemas.microsoft.com/office/word/2010/wordprocessingShape" mc:Ignorable="w14 w15 w16se w16cid w16 w16cex w16sdtdh wp14">
+<w:hdr xmlns:wpc="http://schemas.microsoft.com/office/word/2010/wordprocessingCanvas" xmlns:cx="http://schemas.microsoft.com/office/drawing/2014/chartex" xmlns:cx1="http://schemas.microsoft.com/office/drawing/2015/9/8/chartex" xmlns:cx2="http://schemas.microsoft.com/office/drawing/2015/10/21/chartex" xmlns:cx3="http://schemas.microsoft.com/office/drawing/2016/5/9/chartex" xmlns:cx4="http://schemas.microsoft.com/office/drawing/2016/5/10/chartex" xmlns:cx5="http://schemas.microsoft.com/office/drawing/2016/5/11/chartex" xmlns:cx6="http://schemas.microsoft.com/office/drawing/2016/5/12/chartex" xmlns:cx7="http://schemas.microsoft.com/office/drawing/2016/5/13/chartex" xmlns:cx8="http://schemas.microsoft.com/office/drawing/2016/5/14/chartex" xmlns:mc="http://schemas.openxmlformats.org/markup-compatibility/2006" xmlns:aink="http://schemas.microsoft.com/office/drawing/2016/ink" xmlns:am3d="http://schemas.microsoft.com/office/drawing/2017/model3d" xmlns:o="urn:schemas-microsoft-com:office:office" xmlns:r="http://schemas.openxmlformats.org/officeDocument/2006/relationships" xmlns:m="http://schemas.openxmlformats.org/officeDocument/2006/math" xmlns:v="urn:schemas-microsoft-com:vml" xmlns:wp14="http://schemas.microsoft.com/office/word/2010/wordprocessingDrawing" xmlns:wp="http://schemas.openxmlformats.org/drawingml/2006/wordprocessingDrawing" xmlns:w10="urn:schemas-microsoft-com:office:word" xmlns:w="http://schemas.openxmlformats.org/wordprocessingml/2006/main" xmlns:w14="http://schemas.microsoft.com/office/word/2010/wordml" xmlns:w15="http://schemas.microsoft.com/office/word/2012/wordml" xmlns:w16cex="http://schemas.microsoft.com/office/word/2018/wordml/cex" xmlns:w16cid="http://schemas.microsoft.com/office/word/2016/wordml/cid" xmlns:w16="http://schemas.microsoft.com/office/word/2018/wordml" xmlns:w16sdtdh="http://schemas.microsoft.com/office/word/2020/wordml/sdtdatahash" xmlns:w16se="http://schemas.microsoft.com/office/word/2015/wordml/symex" xmlns:wpg="http://schemas.microsoft.com/office/word/2010/wordprocessingGroup" xmlns:wpi="http://schemas.microsoft.com/office/word/2010/wordprocessingInk" xmlns:wne="http://schemas.microsoft.com/office/word/2006/wordml" xmlns:wps="http://schemas.microsoft.com/office/word/2010/wordprocessingShape" mc:Ignorable="w14 w15 w16se w16cid w16 w16cex w16sdtdh wp14">
   <w:p>
     <w:pPr>
       <w:pStyle w:val="Encabezado"/>
@@ -1837,6 +2414,100 @@
     </w:r>
   </w:p>
 </w:hdr>
+</file>
+
+<file path=word/numbering.xml><?xml version="1.0" encoding="utf-8"?>
+<w:numbering xmlns:wpc="http://schemas.microsoft.com/office/word/2010/wordprocessingCanvas" xmlns:cx="http://schemas.microsoft.com/office/drawing/2014/chartex" xmlns:cx1="http://schemas.microsoft.com/office/drawing/2015/9/8/chartex" xmlns:cx2="http://schemas.microsoft.com/office/drawing/2015/10/21/chartex" xmlns:cx3="http://schemas.microsoft.com/office/drawing/2016/5/9/chartex" xmlns:cx4="http://schemas.microsoft.com/office/drawing/2016/5/10/chartex" xmlns:cx5="http://schemas.microsoft.com/office/drawing/2016/5/11/chartex" xmlns:cx6="http://schemas.microsoft.com/office/drawing/2016/5/12/chartex" xmlns:cx7="http://schemas.microsoft.com/office/drawing/2016/5/13/chartex" xmlns:cx8="http://schemas.microsoft.com/office/drawing/2016/5/14/chartex" xmlns:mc="http://schemas.openxmlformats.org/markup-compatibility/2006" xmlns:aink="http://schemas.microsoft.com/office/drawing/2016/ink" xmlns:am3d="http://schemas.microsoft.com/office/drawing/2017/model3d" xmlns:o="urn:schemas-microsoft-com:office:office" xmlns:r="http://schemas.openxmlformats.org/officeDocument/2006/relationships" xmlns:m="http://schemas.openxmlformats.org/officeDocument/2006/math" xmlns:v="urn:schemas-microsoft-com:vml" xmlns:wp14="http://schemas.microsoft.com/office/word/2010/wordprocessingDrawing" xmlns:wp="http://schemas.openxmlformats.org/drawingml/2006/wordprocessingDrawing" xmlns:w10="urn:schemas-microsoft-com:office:word" xmlns:w="http://schemas.openxmlformats.org/wordprocessingml/2006/main" xmlns:w14="http://schemas.microsoft.com/office/word/2010/wordml" xmlns:w15="http://schemas.microsoft.com/office/word/2012/wordml" xmlns:w16cex="http://schemas.microsoft.com/office/word/2018/wordml/cex" xmlns:w16cid="http://schemas.microsoft.com/office/word/2016/wordml/cid" xmlns:w16="http://schemas.microsoft.com/office/word/2018/wordml" xmlns:w16sdtdh="http://schemas.microsoft.com/office/word/2020/wordml/sdtdatahash" xmlns:w16se="http://schemas.microsoft.com/office/word/2015/wordml/symex" xmlns:wpg="http://schemas.microsoft.com/office/word/2010/wordprocessingGroup" xmlns:wpi="http://schemas.microsoft.com/office/word/2010/wordprocessingInk" xmlns:wne="http://schemas.microsoft.com/office/word/2006/wordml" xmlns:wps="http://schemas.microsoft.com/office/word/2010/wordprocessingShape" mc:Ignorable="w14 w15 w16se w16cid w16 w16cex w16sdtdh wp14">
+  <w:abstractNum w:abstractNumId="0" w15:restartNumberingAfterBreak="0">
+    <w:nsid w:val="55056524"/>
+    <w:multiLevelType w:val="hybridMultilevel"/>
+    <w:tmpl w:val="C0EA5CCC"/>
+    <w:lvl w:ilvl="0" w:tplc="0409000F">
+      <w:start w:val="1"/>
+      <w:numFmt w:val="decimal"/>
+      <w:lvlText w:val="%1."/>
+      <w:lvlJc w:val="left"/>
+      <w:pPr>
+        <w:ind w:left="720" w:hanging="360"/>
+      </w:pPr>
+    </w:lvl>
+    <w:lvl w:ilvl="1" w:tplc="04090019" w:tentative="1">
+      <w:start w:val="1"/>
+      <w:numFmt w:val="lowerLetter"/>
+      <w:lvlText w:val="%2."/>
+      <w:lvlJc w:val="left"/>
+      <w:pPr>
+        <w:ind w:left="1440" w:hanging="360"/>
+      </w:pPr>
+    </w:lvl>
+    <w:lvl w:ilvl="2" w:tplc="0409001B" w:tentative="1">
+      <w:start w:val="1"/>
+      <w:numFmt w:val="lowerRoman"/>
+      <w:lvlText w:val="%3."/>
+      <w:lvlJc w:val="right"/>
+      <w:pPr>
+        <w:ind w:left="2160" w:hanging="180"/>
+      </w:pPr>
+    </w:lvl>
+    <w:lvl w:ilvl="3" w:tplc="0409000F" w:tentative="1">
+      <w:start w:val="1"/>
+      <w:numFmt w:val="decimal"/>
+      <w:lvlText w:val="%4."/>
+      <w:lvlJc w:val="left"/>
+      <w:pPr>
+        <w:ind w:left="2880" w:hanging="360"/>
+      </w:pPr>
+    </w:lvl>
+    <w:lvl w:ilvl="4" w:tplc="04090019" w:tentative="1">
+      <w:start w:val="1"/>
+      <w:numFmt w:val="lowerLetter"/>
+      <w:lvlText w:val="%5."/>
+      <w:lvlJc w:val="left"/>
+      <w:pPr>
+        <w:ind w:left="3600" w:hanging="360"/>
+      </w:pPr>
+    </w:lvl>
+    <w:lvl w:ilvl="5" w:tplc="0409001B" w:tentative="1">
+      <w:start w:val="1"/>
+      <w:numFmt w:val="lowerRoman"/>
+      <w:lvlText w:val="%6."/>
+      <w:lvlJc w:val="right"/>
+      <w:pPr>
+        <w:ind w:left="4320" w:hanging="180"/>
+      </w:pPr>
+    </w:lvl>
+    <w:lvl w:ilvl="6" w:tplc="0409000F" w:tentative="1">
+      <w:start w:val="1"/>
+      <w:numFmt w:val="decimal"/>
+      <w:lvlText w:val="%7."/>
+      <w:lvlJc w:val="left"/>
+      <w:pPr>
+        <w:ind w:left="5040" w:hanging="360"/>
+      </w:pPr>
+    </w:lvl>
+    <w:lvl w:ilvl="7" w:tplc="04090019" w:tentative="1">
+      <w:start w:val="1"/>
+      <w:numFmt w:val="lowerLetter"/>
+      <w:lvlText w:val="%8."/>
+      <w:lvlJc w:val="left"/>
+      <w:pPr>
+        <w:ind w:left="5760" w:hanging="360"/>
+      </w:pPr>
+    </w:lvl>
+    <w:lvl w:ilvl="8" w:tplc="0409001B" w:tentative="1">
+      <w:start w:val="1"/>
+      <w:numFmt w:val="lowerRoman"/>
+      <w:lvlText w:val="%9."/>
+      <w:lvlJc w:val="right"/>
+      <w:pPr>
+        <w:ind w:left="6480" w:hanging="180"/>
+      </w:pPr>
+    </w:lvl>
+  </w:abstractNum>
+  <w:num w:numId="1">
+    <w:abstractNumId w:val="0"/>
+  </w:num>
+</w:numbering>
 </file>
 
 <file path=word/styles.xml><?xml version="1.0" encoding="utf-8"?>
@@ -2311,6 +2982,17 @@
     <w:uiPriority w:val="99"/>
     <w:rsid w:val="00EB16D2"/>
   </w:style>
+  <w:style w:type="paragraph" w:styleId="Prrafodelista">
+    <w:name w:val="List Paragraph"/>
+    <w:basedOn w:val="Normal"/>
+    <w:uiPriority w:val="34"/>
+    <w:qFormat/>
+    <w:rsid w:val="00432B2A"/>
+    <w:pPr>
+      <w:ind w:left="720"/>
+      <w:contextualSpacing/>
+    </w:pPr>
+  </w:style>
 </w:styles>
 </file>
 

</xml_diff>

<commit_message>
Nuevas variables al diccionario
</commit_message>
<xml_diff>
--- a/src/assets/files/diccionario-juzgado-de-faltas.docx
+++ b/src/assets/files/diccionario-juzgado-de-faltas.docx
@@ -1,6 +1,6 @@
 
 <file path=word/document.xml><?xml version="1.0" encoding="utf-8"?>
-<w:document xmlns:wpc="http://schemas.microsoft.com/office/word/2010/wordprocessingCanvas" xmlns:cx="http://schemas.microsoft.com/office/drawing/2014/chartex" xmlns:cx1="http://schemas.microsoft.com/office/drawing/2015/9/8/chartex" xmlns:cx2="http://schemas.microsoft.com/office/drawing/2015/10/21/chartex" xmlns:cx3="http://schemas.microsoft.com/office/drawing/2016/5/9/chartex" xmlns:cx4="http://schemas.microsoft.com/office/drawing/2016/5/10/chartex" xmlns:cx5="http://schemas.microsoft.com/office/drawing/2016/5/11/chartex" xmlns:cx6="http://schemas.microsoft.com/office/drawing/2016/5/12/chartex" xmlns:cx7="http://schemas.microsoft.com/office/drawing/2016/5/13/chartex" xmlns:cx8="http://schemas.microsoft.com/office/drawing/2016/5/14/chartex" xmlns:mc="http://schemas.openxmlformats.org/markup-compatibility/2006" xmlns:aink="http://schemas.microsoft.com/office/drawing/2016/ink" xmlns:am3d="http://schemas.microsoft.com/office/drawing/2017/model3d" xmlns:o="urn:schemas-microsoft-com:office:office" xmlns:r="http://schemas.openxmlformats.org/officeDocument/2006/relationships" xmlns:m="http://schemas.openxmlformats.org/officeDocument/2006/math" xmlns:v="urn:schemas-microsoft-com:vml" xmlns:wp14="http://schemas.microsoft.com/office/word/2010/wordprocessingDrawing" xmlns:wp="http://schemas.openxmlformats.org/drawingml/2006/wordprocessingDrawing" xmlns:w10="urn:schemas-microsoft-com:office:word" xmlns:w="http://schemas.openxmlformats.org/wordprocessingml/2006/main" xmlns:w14="http://schemas.microsoft.com/office/word/2010/wordml" xmlns:w15="http://schemas.microsoft.com/office/word/2012/wordml" xmlns:w16cex="http://schemas.microsoft.com/office/word/2018/wordml/cex" xmlns:w16cid="http://schemas.microsoft.com/office/word/2016/wordml/cid" xmlns:w16="http://schemas.microsoft.com/office/word/2018/wordml" xmlns:w16sdtdh="http://schemas.microsoft.com/office/word/2020/wordml/sdtdatahash" xmlns:w16se="http://schemas.microsoft.com/office/word/2015/wordml/symex" xmlns:wpg="http://schemas.microsoft.com/office/word/2010/wordprocessingGroup" xmlns:wpi="http://schemas.microsoft.com/office/word/2010/wordprocessingInk" xmlns:wne="http://schemas.microsoft.com/office/word/2006/wordml" xmlns:wps="http://schemas.microsoft.com/office/word/2010/wordprocessingShape" mc:Ignorable="w14 w15 w16se w16cid w16 w16cex w16sdtdh wp14">
+<w:document xmlns:wpc="http://schemas.microsoft.com/office/word/2010/wordprocessingCanvas" xmlns:cx="http://schemas.microsoft.com/office/drawing/2014/chartex" xmlns:cx1="http://schemas.microsoft.com/office/drawing/2015/9/8/chartex" xmlns:cx2="http://schemas.microsoft.com/office/drawing/2015/10/21/chartex" xmlns:cx3="http://schemas.microsoft.com/office/drawing/2016/5/9/chartex" xmlns:cx4="http://schemas.microsoft.com/office/drawing/2016/5/10/chartex" xmlns:cx5="http://schemas.microsoft.com/office/drawing/2016/5/11/chartex" xmlns:cx6="http://schemas.microsoft.com/office/drawing/2016/5/12/chartex" xmlns:cx7="http://schemas.microsoft.com/office/drawing/2016/5/13/chartex" xmlns:cx8="http://schemas.microsoft.com/office/drawing/2016/5/14/chartex" xmlns:mc="http://schemas.openxmlformats.org/markup-compatibility/2006" xmlns:aink="http://schemas.microsoft.com/office/drawing/2016/ink" xmlns:am3d="http://schemas.microsoft.com/office/drawing/2017/model3d" xmlns:o="urn:schemas-microsoft-com:office:office" xmlns:oel="http://schemas.microsoft.com/office/2019/extlst" xmlns:r="http://schemas.openxmlformats.org/officeDocument/2006/relationships" xmlns:m="http://schemas.openxmlformats.org/officeDocument/2006/math" xmlns:v="urn:schemas-microsoft-com:vml" xmlns:wp14="http://schemas.microsoft.com/office/word/2010/wordprocessingDrawing" xmlns:wp="http://schemas.openxmlformats.org/drawingml/2006/wordprocessingDrawing" xmlns:w10="urn:schemas-microsoft-com:office:word" xmlns:w="http://schemas.openxmlformats.org/wordprocessingml/2006/main" xmlns:w14="http://schemas.microsoft.com/office/word/2010/wordml" xmlns:w15="http://schemas.microsoft.com/office/word/2012/wordml" xmlns:w16cex="http://schemas.microsoft.com/office/word/2018/wordml/cex" xmlns:w16cid="http://schemas.microsoft.com/office/word/2016/wordml/cid" xmlns:w16="http://schemas.microsoft.com/office/word/2018/wordml" xmlns:w16sdtdh="http://schemas.microsoft.com/office/word/2020/wordml/sdtdatahash" xmlns:w16se="http://schemas.microsoft.com/office/word/2015/wordml/symex" xmlns:wpg="http://schemas.microsoft.com/office/word/2010/wordprocessingGroup" xmlns:wpi="http://schemas.microsoft.com/office/word/2010/wordprocessingInk" xmlns:wne="http://schemas.microsoft.com/office/word/2006/wordml" xmlns:wps="http://schemas.microsoft.com/office/word/2010/wordprocessingShape" mc:Ignorable="w14 w15 w16se w16cid w16 w16cex w16sdtdh wp14">
   <w:body>
     <w:p>
       <w:pPr>
@@ -21,6 +21,16 @@
           <w:sz w:val="24"/>
           <w:szCs w:val="24"/>
         </w:rPr>
+        <w:t>¡!!</w:t>
+      </w:r>
+      <w:r>
+        <w:rPr>
+          <w:rFonts w:ascii="Arial Narrow" w:hAnsi="Arial Narrow"/>
+          <w:b/>
+          <w:bCs/>
+          <w:sz w:val="24"/>
+          <w:szCs w:val="24"/>
+        </w:rPr>
         <w:t>Juzgado de Faltas de San Fernando del Valle de Catamarca</w:t>
       </w:r>
     </w:p>
@@ -859,6 +869,850 @@
           <w:sz w:val="24"/>
           <w:szCs w:val="24"/>
         </w:rPr>
+        <w:t xml:space="preserve"> (Numero) </w:t>
+      </w:r>
+      <w:r>
+        <w:rPr>
+          <w:rFonts w:ascii="Arial Narrow" w:hAnsi="Arial Narrow"/>
+          <w:sz w:val="24"/>
+          <w:szCs w:val="24"/>
+        </w:rPr>
+        <w:t>=</w:t>
+      </w:r>
+      <w:r>
+        <w:rPr>
+          <w:rFonts w:ascii="Arial Narrow" w:hAnsi="Arial Narrow"/>
+          <w:sz w:val="24"/>
+          <w:szCs w:val="24"/>
+        </w:rPr>
+        <w:t xml:space="preserve"> {</w:t>
+      </w:r>
+      <w:proofErr w:type="spellStart"/>
+      <w:proofErr w:type="gramStart"/>
+      <w:r>
+        <w:rPr>
+          <w:rFonts w:ascii="Arial Narrow" w:hAnsi="Arial Narrow"/>
+          <w:sz w:val="24"/>
+          <w:szCs w:val="24"/>
+        </w:rPr>
+        <w:t>d.numeroArticulo</w:t>
+      </w:r>
+      <w:proofErr w:type="spellEnd"/>
+      <w:proofErr w:type="gramEnd"/>
+      <w:r>
+        <w:rPr>
+          <w:rFonts w:ascii="Arial Narrow" w:hAnsi="Arial Narrow"/>
+          <w:sz w:val="24"/>
+          <w:szCs w:val="24"/>
+        </w:rPr>
+        <w:t>}</w:t>
+      </w:r>
+    </w:p>
+    <w:p>
+      <w:pPr>
+        <w:pStyle w:val="Prrafodelista"/>
+        <w:numPr>
+          <w:ilvl w:val="0"/>
+          <w:numId w:val="1"/>
+        </w:numPr>
+        <w:jc w:val="both"/>
+        <w:rPr>
+          <w:rFonts w:ascii="Arial Narrow" w:hAnsi="Arial Narrow"/>
+          <w:sz w:val="24"/>
+          <w:szCs w:val="24"/>
+        </w:rPr>
+      </w:pPr>
+      <w:r>
+        <w:rPr>
+          <w:rFonts w:ascii="Arial Narrow" w:hAnsi="Arial Narrow"/>
+          <w:sz w:val="24"/>
+          <w:szCs w:val="24"/>
+        </w:rPr>
+        <w:t>Listado de A</w:t>
+      </w:r>
+      <w:r>
+        <w:rPr>
+          <w:rFonts w:ascii="Arial Narrow" w:hAnsi="Arial Narrow"/>
+          <w:sz w:val="24"/>
+          <w:szCs w:val="24"/>
+        </w:rPr>
+        <w:t xml:space="preserve">rtículos </w:t>
+      </w:r>
+      <w:r>
+        <w:rPr>
+          <w:rFonts w:ascii="Arial Narrow" w:hAnsi="Arial Narrow"/>
+          <w:sz w:val="24"/>
+          <w:szCs w:val="24"/>
+        </w:rPr>
+        <w:t xml:space="preserve">(Numero - Detalle) = </w:t>
+      </w:r>
+      <w:r>
+        <w:rPr>
+          <w:rFonts w:ascii="Arial Narrow" w:hAnsi="Arial Narrow"/>
+          <w:sz w:val="24"/>
+          <w:szCs w:val="24"/>
+        </w:rPr>
+        <w:t>{</w:t>
+      </w:r>
+      <w:proofErr w:type="spellStart"/>
+      <w:proofErr w:type="gramStart"/>
+      <w:r>
+        <w:rPr>
+          <w:rFonts w:ascii="Arial Narrow" w:hAnsi="Arial Narrow"/>
+          <w:sz w:val="24"/>
+          <w:szCs w:val="24"/>
+        </w:rPr>
+        <w:t>d.</w:t>
+      </w:r>
+      <w:r>
+        <w:rPr>
+          <w:rFonts w:ascii="Arial Narrow" w:hAnsi="Arial Narrow"/>
+          <w:sz w:val="24"/>
+          <w:szCs w:val="24"/>
+        </w:rPr>
+        <w:t>codigo</w:t>
+      </w:r>
+      <w:proofErr w:type="gramEnd"/>
+      <w:r>
+        <w:rPr>
+          <w:rFonts w:ascii="Arial Narrow" w:hAnsi="Arial Narrow"/>
+          <w:sz w:val="24"/>
+          <w:szCs w:val="24"/>
+        </w:rPr>
+        <w:t>_infracciones</w:t>
+      </w:r>
+      <w:proofErr w:type="spellEnd"/>
+      <w:r>
+        <w:rPr>
+          <w:rFonts w:ascii="Arial Narrow" w:hAnsi="Arial Narrow"/>
+          <w:sz w:val="24"/>
+          <w:szCs w:val="24"/>
+        </w:rPr>
+        <w:t>}</w:t>
+      </w:r>
+    </w:p>
+    <w:p>
+      <w:pPr>
+        <w:pStyle w:val="Prrafodelista"/>
+        <w:numPr>
+          <w:ilvl w:val="0"/>
+          <w:numId w:val="1"/>
+        </w:numPr>
+        <w:jc w:val="both"/>
+        <w:rPr>
+          <w:rFonts w:ascii="Arial Narrow" w:hAnsi="Arial Narrow"/>
+          <w:sz w:val="24"/>
+          <w:szCs w:val="24"/>
+        </w:rPr>
+      </w:pPr>
+      <w:r>
+        <w:rPr>
+          <w:rFonts w:ascii="Arial Narrow" w:hAnsi="Arial Narrow"/>
+          <w:sz w:val="24"/>
+          <w:szCs w:val="24"/>
+        </w:rPr>
+        <w:t>Listado de números</w:t>
+      </w:r>
+      <w:r>
+        <w:rPr>
+          <w:rFonts w:ascii="Arial Narrow" w:hAnsi="Arial Narrow"/>
+          <w:sz w:val="24"/>
+          <w:szCs w:val="24"/>
+        </w:rPr>
+        <w:t xml:space="preserve"> de </w:t>
+      </w:r>
+      <w:r>
+        <w:rPr>
+          <w:rFonts w:ascii="Arial Narrow" w:hAnsi="Arial Narrow"/>
+          <w:sz w:val="24"/>
+          <w:szCs w:val="24"/>
+        </w:rPr>
+        <w:t>A</w:t>
+      </w:r>
+      <w:r>
+        <w:rPr>
+          <w:rFonts w:ascii="Arial Narrow" w:hAnsi="Arial Narrow"/>
+          <w:sz w:val="24"/>
+          <w:szCs w:val="24"/>
+        </w:rPr>
+        <w:t>rtículos del Acta</w:t>
+      </w:r>
+      <w:r>
+        <w:rPr>
+          <w:rFonts w:ascii="Arial Narrow" w:hAnsi="Arial Narrow"/>
+          <w:sz w:val="24"/>
+          <w:szCs w:val="24"/>
+        </w:rPr>
+        <w:t xml:space="preserve"> (Numero) </w:t>
+      </w:r>
+      <w:r>
+        <w:rPr>
+          <w:rFonts w:ascii="Arial Narrow" w:hAnsi="Arial Narrow"/>
+          <w:sz w:val="24"/>
+          <w:szCs w:val="24"/>
+        </w:rPr>
+        <w:t>= {</w:t>
+      </w:r>
+      <w:proofErr w:type="spellStart"/>
+      <w:proofErr w:type="gramStart"/>
+      <w:r>
+        <w:rPr>
+          <w:rFonts w:ascii="Arial Narrow" w:hAnsi="Arial Narrow"/>
+          <w:sz w:val="24"/>
+          <w:szCs w:val="24"/>
+        </w:rPr>
+        <w:t>d.actuaciones</w:t>
+      </w:r>
+      <w:proofErr w:type="spellEnd"/>
+      <w:proofErr w:type="gramEnd"/>
+      <w:r>
+        <w:rPr>
+          <w:rFonts w:ascii="Arial Narrow" w:hAnsi="Arial Narrow"/>
+          <w:sz w:val="24"/>
+          <w:szCs w:val="24"/>
+        </w:rPr>
+        <w:t>}</w:t>
+      </w:r>
+    </w:p>
+    <w:p>
+      <w:pPr>
+        <w:pStyle w:val="Prrafodelista"/>
+        <w:numPr>
+          <w:ilvl w:val="0"/>
+          <w:numId w:val="1"/>
+        </w:numPr>
+        <w:jc w:val="both"/>
+        <w:rPr>
+          <w:rFonts w:ascii="Arial Narrow" w:hAnsi="Arial Narrow"/>
+          <w:sz w:val="24"/>
+          <w:szCs w:val="24"/>
+        </w:rPr>
+      </w:pPr>
+      <w:r>
+        <w:rPr>
+          <w:rFonts w:ascii="Arial Narrow" w:hAnsi="Arial Narrow"/>
+          <w:sz w:val="24"/>
+          <w:szCs w:val="24"/>
+        </w:rPr>
+        <w:t>Subtotal de actuación = {</w:t>
+      </w:r>
+      <w:proofErr w:type="spellStart"/>
+      <w:proofErr w:type="gramStart"/>
+      <w:r>
+        <w:rPr>
+          <w:rFonts w:ascii="Arial Narrow" w:hAnsi="Arial Narrow"/>
+          <w:sz w:val="24"/>
+          <w:szCs w:val="24"/>
+        </w:rPr>
+        <w:t>d.subTotal</w:t>
+      </w:r>
+      <w:proofErr w:type="spellEnd"/>
+      <w:proofErr w:type="gramEnd"/>
+      <w:r>
+        <w:rPr>
+          <w:rFonts w:ascii="Arial Narrow" w:hAnsi="Arial Narrow"/>
+          <w:sz w:val="24"/>
+          <w:szCs w:val="24"/>
+        </w:rPr>
+        <w:t>}</w:t>
+      </w:r>
+    </w:p>
+    <w:p>
+      <w:pPr>
+        <w:pStyle w:val="Prrafodelista"/>
+        <w:numPr>
+          <w:ilvl w:val="0"/>
+          <w:numId w:val="1"/>
+        </w:numPr>
+        <w:jc w:val="both"/>
+        <w:rPr>
+          <w:rFonts w:ascii="Arial Narrow" w:hAnsi="Arial Narrow"/>
+          <w:sz w:val="24"/>
+          <w:szCs w:val="24"/>
+        </w:rPr>
+      </w:pPr>
+      <w:r>
+        <w:rPr>
+          <w:rFonts w:ascii="Arial Narrow" w:hAnsi="Arial Narrow"/>
+          <w:sz w:val="24"/>
+          <w:szCs w:val="24"/>
+        </w:rPr>
+        <w:t>Monto total de actuación = {</w:t>
+      </w:r>
+      <w:proofErr w:type="spellStart"/>
+      <w:proofErr w:type="gramStart"/>
+      <w:r>
+        <w:rPr>
+          <w:rFonts w:ascii="Arial Narrow" w:hAnsi="Arial Narrow"/>
+          <w:sz w:val="24"/>
+          <w:szCs w:val="24"/>
+        </w:rPr>
+        <w:t>d.total</w:t>
+      </w:r>
+      <w:proofErr w:type="spellEnd"/>
+      <w:proofErr w:type="gramEnd"/>
+      <w:r>
+        <w:rPr>
+          <w:rFonts w:ascii="Arial Narrow" w:hAnsi="Arial Narrow"/>
+          <w:sz w:val="24"/>
+          <w:szCs w:val="24"/>
+        </w:rPr>
+        <w:t>}</w:t>
+      </w:r>
+    </w:p>
+    <w:p>
+      <w:pPr>
+        <w:pStyle w:val="Prrafodelista"/>
+        <w:numPr>
+          <w:ilvl w:val="0"/>
+          <w:numId w:val="1"/>
+        </w:numPr>
+        <w:jc w:val="both"/>
+        <w:rPr>
+          <w:rFonts w:ascii="Arial Narrow" w:hAnsi="Arial Narrow"/>
+          <w:sz w:val="24"/>
+          <w:szCs w:val="24"/>
+        </w:rPr>
+      </w:pPr>
+      <w:r>
+        <w:rPr>
+          <w:rFonts w:ascii="Arial Narrow" w:hAnsi="Arial Narrow"/>
+          <w:sz w:val="24"/>
+          <w:szCs w:val="24"/>
+        </w:rPr>
+        <w:t>Recargo aplicado = {</w:t>
+      </w:r>
+      <w:proofErr w:type="spellStart"/>
+      <w:proofErr w:type="gramStart"/>
+      <w:r>
+        <w:rPr>
+          <w:rFonts w:ascii="Arial Narrow" w:hAnsi="Arial Narrow"/>
+          <w:sz w:val="24"/>
+          <w:szCs w:val="24"/>
+        </w:rPr>
+        <w:t>d.recargo</w:t>
+      </w:r>
+      <w:proofErr w:type="spellEnd"/>
+      <w:proofErr w:type="gramEnd"/>
+      <w:r>
+        <w:rPr>
+          <w:rFonts w:ascii="Arial Narrow" w:hAnsi="Arial Narrow"/>
+          <w:sz w:val="24"/>
+          <w:szCs w:val="24"/>
+        </w:rPr>
+        <w:t>}</w:t>
+      </w:r>
+    </w:p>
+    <w:p>
+      <w:pPr>
+        <w:pStyle w:val="Prrafodelista"/>
+        <w:numPr>
+          <w:ilvl w:val="0"/>
+          <w:numId w:val="1"/>
+        </w:numPr>
+        <w:jc w:val="both"/>
+        <w:rPr>
+          <w:rFonts w:ascii="Arial Narrow" w:hAnsi="Arial Narrow"/>
+          <w:sz w:val="24"/>
+          <w:szCs w:val="24"/>
+        </w:rPr>
+      </w:pPr>
+      <w:r>
+        <w:rPr>
+          <w:rFonts w:ascii="Arial Narrow" w:hAnsi="Arial Narrow"/>
+          <w:sz w:val="24"/>
+          <w:szCs w:val="24"/>
+        </w:rPr>
+        <w:t>Descuento aplicado = {</w:t>
+      </w:r>
+      <w:proofErr w:type="spellStart"/>
+      <w:proofErr w:type="gramStart"/>
+      <w:r>
+        <w:rPr>
+          <w:rFonts w:ascii="Arial Narrow" w:hAnsi="Arial Narrow"/>
+          <w:sz w:val="24"/>
+          <w:szCs w:val="24"/>
+        </w:rPr>
+        <w:t>d.descuento</w:t>
+      </w:r>
+      <w:proofErr w:type="spellEnd"/>
+      <w:proofErr w:type="gramEnd"/>
+      <w:r>
+        <w:rPr>
+          <w:rFonts w:ascii="Arial Narrow" w:hAnsi="Arial Narrow"/>
+          <w:sz w:val="24"/>
+          <w:szCs w:val="24"/>
+        </w:rPr>
+        <w:t>}</w:t>
+      </w:r>
+    </w:p>
+    <w:p>
+      <w:pPr>
+        <w:pStyle w:val="Prrafodelista"/>
+        <w:numPr>
+          <w:ilvl w:val="0"/>
+          <w:numId w:val="1"/>
+        </w:numPr>
+        <w:jc w:val="both"/>
+        <w:rPr>
+          <w:rFonts w:ascii="Arial Narrow" w:hAnsi="Arial Narrow"/>
+          <w:sz w:val="24"/>
+          <w:szCs w:val="24"/>
+        </w:rPr>
+      </w:pPr>
+      <w:r>
+        <w:rPr>
+          <w:rFonts w:ascii="Arial Narrow" w:hAnsi="Arial Narrow"/>
+          <w:sz w:val="24"/>
+          <w:szCs w:val="24"/>
+        </w:rPr>
+        <w:t>Listado de conceptos agregados en la actuación = {</w:t>
+      </w:r>
+      <w:proofErr w:type="spellStart"/>
+      <w:proofErr w:type="gramStart"/>
+      <w:r>
+        <w:rPr>
+          <w:rFonts w:ascii="Arial Narrow" w:hAnsi="Arial Narrow"/>
+          <w:sz w:val="24"/>
+          <w:szCs w:val="24"/>
+        </w:rPr>
+        <w:t>d.conceptos</w:t>
+      </w:r>
+      <w:proofErr w:type="spellEnd"/>
+      <w:proofErr w:type="gramEnd"/>
+      <w:r>
+        <w:rPr>
+          <w:rFonts w:ascii="Arial Narrow" w:hAnsi="Arial Narrow"/>
+          <w:sz w:val="24"/>
+          <w:szCs w:val="24"/>
+        </w:rPr>
+        <w:t>}</w:t>
+      </w:r>
+    </w:p>
+    <w:p>
+      <w:pPr>
+        <w:pStyle w:val="Prrafodelista"/>
+        <w:numPr>
+          <w:ilvl w:val="0"/>
+          <w:numId w:val="1"/>
+        </w:numPr>
+        <w:jc w:val="both"/>
+        <w:rPr>
+          <w:rFonts w:ascii="Arial Narrow" w:hAnsi="Arial Narrow"/>
+          <w:sz w:val="24"/>
+          <w:szCs w:val="24"/>
+        </w:rPr>
+      </w:pPr>
+      <w:r>
+        <w:rPr>
+          <w:rFonts w:ascii="Arial Narrow" w:hAnsi="Arial Narrow"/>
+          <w:sz w:val="24"/>
+          <w:szCs w:val="24"/>
+        </w:rPr>
+        <w:t>Importe letras sin descuento</w:t>
+      </w:r>
+      <w:r>
+        <w:rPr>
+          <w:rFonts w:ascii="Arial Narrow" w:hAnsi="Arial Narrow"/>
+          <w:sz w:val="24"/>
+          <w:szCs w:val="24"/>
+        </w:rPr>
+        <w:t xml:space="preserve"> (También suma el recargo)</w:t>
+      </w:r>
+      <w:r>
+        <w:rPr>
+          <w:rFonts w:ascii="Arial Narrow" w:hAnsi="Arial Narrow"/>
+          <w:sz w:val="24"/>
+          <w:szCs w:val="24"/>
+        </w:rPr>
+        <w:t>: {</w:t>
+      </w:r>
+      <w:proofErr w:type="spellStart"/>
+      <w:proofErr w:type="gramStart"/>
+      <w:r>
+        <w:rPr>
+          <w:rFonts w:ascii="Arial Narrow" w:hAnsi="Arial Narrow"/>
+          <w:sz w:val="24"/>
+          <w:szCs w:val="24"/>
+        </w:rPr>
+        <w:t>d.</w:t>
+      </w:r>
+      <w:r>
+        <w:rPr>
+          <w:rFonts w:ascii="Arial Narrow" w:hAnsi="Arial Narrow"/>
+          <w:sz w:val="24"/>
+          <w:szCs w:val="24"/>
+        </w:rPr>
+        <w:t>i</w:t>
+      </w:r>
+      <w:r>
+        <w:rPr>
+          <w:rFonts w:ascii="Arial Narrow" w:hAnsi="Arial Narrow"/>
+          <w:sz w:val="24"/>
+          <w:szCs w:val="24"/>
+        </w:rPr>
+        <w:t>mporteLetrasSinDescuento</w:t>
+      </w:r>
+      <w:proofErr w:type="spellEnd"/>
+      <w:proofErr w:type="gramEnd"/>
+      <w:r>
+        <w:rPr>
+          <w:rFonts w:ascii="Arial Narrow" w:hAnsi="Arial Narrow"/>
+          <w:sz w:val="24"/>
+          <w:szCs w:val="24"/>
+        </w:rPr>
+        <w:t>},</w:t>
+      </w:r>
+    </w:p>
+    <w:p>
+      <w:pPr>
+        <w:pStyle w:val="Prrafodelista"/>
+        <w:numPr>
+          <w:ilvl w:val="0"/>
+          <w:numId w:val="1"/>
+        </w:numPr>
+        <w:jc w:val="both"/>
+        <w:rPr>
+          <w:rFonts w:ascii="Arial Narrow" w:hAnsi="Arial Narrow"/>
+          <w:sz w:val="24"/>
+          <w:szCs w:val="24"/>
+        </w:rPr>
+      </w:pPr>
+      <w:r>
+        <w:rPr>
+          <w:rFonts w:ascii="Arial Narrow" w:hAnsi="Arial Narrow"/>
+          <w:sz w:val="24"/>
+          <w:szCs w:val="24"/>
+        </w:rPr>
+        <w:t>Importe letras con descuento: {</w:t>
+      </w:r>
+      <w:proofErr w:type="spellStart"/>
+      <w:proofErr w:type="gramStart"/>
+      <w:r>
+        <w:rPr>
+          <w:rFonts w:ascii="Arial Narrow" w:hAnsi="Arial Narrow"/>
+          <w:sz w:val="24"/>
+          <w:szCs w:val="24"/>
+        </w:rPr>
+        <w:t>d.</w:t>
+      </w:r>
+      <w:r>
+        <w:rPr>
+          <w:rFonts w:ascii="Arial Narrow" w:hAnsi="Arial Narrow"/>
+          <w:sz w:val="24"/>
+          <w:szCs w:val="24"/>
+        </w:rPr>
+        <w:t>i</w:t>
+      </w:r>
+      <w:r>
+        <w:rPr>
+          <w:rFonts w:ascii="Arial Narrow" w:hAnsi="Arial Narrow"/>
+          <w:sz w:val="24"/>
+          <w:szCs w:val="24"/>
+        </w:rPr>
+        <w:t>mporteLetrasConDescuento</w:t>
+      </w:r>
+      <w:proofErr w:type="spellEnd"/>
+      <w:proofErr w:type="gramEnd"/>
+      <w:r>
+        <w:rPr>
+          <w:rFonts w:ascii="Arial Narrow" w:hAnsi="Arial Narrow"/>
+          <w:sz w:val="24"/>
+          <w:szCs w:val="24"/>
+        </w:rPr>
+        <w:t>},</w:t>
+      </w:r>
+    </w:p>
+    <w:p>
+      <w:pPr>
+        <w:pStyle w:val="Prrafodelista"/>
+        <w:numPr>
+          <w:ilvl w:val="0"/>
+          <w:numId w:val="1"/>
+        </w:numPr>
+        <w:jc w:val="both"/>
+        <w:rPr>
+          <w:rFonts w:ascii="Arial Narrow" w:hAnsi="Arial Narrow"/>
+          <w:sz w:val="24"/>
+          <w:szCs w:val="24"/>
+        </w:rPr>
+      </w:pPr>
+      <w:r>
+        <w:rPr>
+          <w:rFonts w:ascii="Arial Narrow" w:hAnsi="Arial Narrow"/>
+          <w:sz w:val="24"/>
+          <w:szCs w:val="24"/>
+        </w:rPr>
+        <w:t>Importe infracción múltiple: {</w:t>
+      </w:r>
+      <w:proofErr w:type="spellStart"/>
+      <w:proofErr w:type="gramStart"/>
+      <w:r>
+        <w:rPr>
+          <w:rFonts w:ascii="Arial Narrow" w:hAnsi="Arial Narrow"/>
+          <w:sz w:val="24"/>
+          <w:szCs w:val="24"/>
+        </w:rPr>
+        <w:t>d.</w:t>
+      </w:r>
+      <w:r>
+        <w:rPr>
+          <w:rFonts w:ascii="Arial Narrow" w:hAnsi="Arial Narrow"/>
+          <w:sz w:val="24"/>
+          <w:szCs w:val="24"/>
+        </w:rPr>
+        <w:t>i</w:t>
+      </w:r>
+      <w:r>
+        <w:rPr>
+          <w:rFonts w:ascii="Arial Narrow" w:hAnsi="Arial Narrow"/>
+          <w:sz w:val="24"/>
+          <w:szCs w:val="24"/>
+        </w:rPr>
+        <w:t>mporteInfraccionMultiple</w:t>
+      </w:r>
+      <w:proofErr w:type="spellEnd"/>
+      <w:proofErr w:type="gramEnd"/>
+      <w:r>
+        <w:rPr>
+          <w:rFonts w:ascii="Arial Narrow" w:hAnsi="Arial Narrow"/>
+          <w:sz w:val="24"/>
+          <w:szCs w:val="24"/>
+        </w:rPr>
+        <w:t>},</w:t>
+      </w:r>
+    </w:p>
+    <w:p>
+      <w:pPr>
+        <w:pStyle w:val="Prrafodelista"/>
+        <w:numPr>
+          <w:ilvl w:val="0"/>
+          <w:numId w:val="1"/>
+        </w:numPr>
+        <w:jc w:val="both"/>
+        <w:rPr>
+          <w:rFonts w:ascii="Arial Narrow" w:hAnsi="Arial Narrow"/>
+          <w:sz w:val="24"/>
+          <w:szCs w:val="24"/>
+        </w:rPr>
+      </w:pPr>
+      <w:r>
+        <w:rPr>
+          <w:rFonts w:ascii="Arial Narrow" w:hAnsi="Arial Narrow"/>
+          <w:sz w:val="24"/>
+          <w:szCs w:val="24"/>
+        </w:rPr>
+        <w:t>Listado de números</w:t>
+      </w:r>
+      <w:r>
+        <w:rPr>
+          <w:rFonts w:ascii="Arial Narrow" w:hAnsi="Arial Narrow"/>
+          <w:sz w:val="24"/>
+          <w:szCs w:val="24"/>
+        </w:rPr>
+        <w:t xml:space="preserve"> de </w:t>
+      </w:r>
+      <w:r>
+        <w:rPr>
+          <w:rFonts w:ascii="Arial Narrow" w:hAnsi="Arial Narrow"/>
+          <w:sz w:val="24"/>
+          <w:szCs w:val="24"/>
+        </w:rPr>
+        <w:t>A</w:t>
+      </w:r>
+      <w:r>
+        <w:rPr>
+          <w:rFonts w:ascii="Arial Narrow" w:hAnsi="Arial Narrow"/>
+          <w:sz w:val="24"/>
+          <w:szCs w:val="24"/>
+        </w:rPr>
+        <w:t>rtículos del Acta</w:t>
+      </w:r>
+      <w:r>
+        <w:rPr>
+          <w:rFonts w:ascii="Arial Narrow" w:hAnsi="Arial Narrow"/>
+          <w:sz w:val="24"/>
+          <w:szCs w:val="24"/>
+        </w:rPr>
+        <w:t xml:space="preserve"> (</w:t>
+      </w:r>
+      <w:r>
+        <w:rPr>
+          <w:rFonts w:ascii="Arial Narrow" w:hAnsi="Arial Narrow"/>
+          <w:sz w:val="24"/>
+          <w:szCs w:val="24"/>
+        </w:rPr>
+        <w:t xml:space="preserve">Detalle) </w:t>
+      </w:r>
+      <w:r>
+        <w:rPr>
+          <w:rFonts w:ascii="Arial Narrow" w:hAnsi="Arial Narrow"/>
+          <w:sz w:val="24"/>
+          <w:szCs w:val="24"/>
+        </w:rPr>
+        <w:t>=</w:t>
+      </w:r>
+      <w:r>
+        <w:rPr>
+          <w:rFonts w:ascii="Arial Narrow" w:hAnsi="Arial Narrow"/>
+          <w:sz w:val="24"/>
+          <w:szCs w:val="24"/>
+        </w:rPr>
+        <w:t xml:space="preserve"> {</w:t>
+      </w:r>
+      <w:proofErr w:type="spellStart"/>
+      <w:proofErr w:type="gramStart"/>
+      <w:r>
+        <w:rPr>
+          <w:rFonts w:ascii="Arial Narrow" w:hAnsi="Arial Narrow"/>
+          <w:sz w:val="24"/>
+          <w:szCs w:val="24"/>
+        </w:rPr>
+        <w:t>d.infracciones</w:t>
+      </w:r>
+      <w:proofErr w:type="spellEnd"/>
+      <w:proofErr w:type="gramEnd"/>
+      <w:r>
+        <w:rPr>
+          <w:rFonts w:ascii="Arial Narrow" w:hAnsi="Arial Narrow"/>
+          <w:sz w:val="24"/>
+          <w:szCs w:val="24"/>
+        </w:rPr>
+        <w:t>}</w:t>
+      </w:r>
+    </w:p>
+    <w:p>
+      <w:pPr>
+        <w:pStyle w:val="Prrafodelista"/>
+        <w:numPr>
+          <w:ilvl w:val="0"/>
+          <w:numId w:val="1"/>
+        </w:numPr>
+        <w:jc w:val="both"/>
+        <w:rPr>
+          <w:rFonts w:ascii="Arial Narrow" w:hAnsi="Arial Narrow"/>
+          <w:sz w:val="24"/>
+          <w:szCs w:val="24"/>
+        </w:rPr>
+      </w:pPr>
+      <w:r>
+        <w:rPr>
+          <w:rFonts w:ascii="Arial Narrow" w:hAnsi="Arial Narrow"/>
+          <w:sz w:val="24"/>
+          <w:szCs w:val="24"/>
+        </w:rPr>
+        <w:t>Importe de la/s infracción/es = {</w:t>
+      </w:r>
+      <w:proofErr w:type="spellStart"/>
+      <w:proofErr w:type="gramStart"/>
+      <w:r>
+        <w:rPr>
+          <w:rFonts w:ascii="Arial Narrow" w:hAnsi="Arial Narrow"/>
+          <w:sz w:val="24"/>
+          <w:szCs w:val="24"/>
+        </w:rPr>
+        <w:t>d.importe</w:t>
+      </w:r>
+      <w:proofErr w:type="spellEnd"/>
+      <w:proofErr w:type="gramEnd"/>
+      <w:r>
+        <w:rPr>
+          <w:rFonts w:ascii="Arial Narrow" w:hAnsi="Arial Narrow"/>
+          <w:sz w:val="24"/>
+          <w:szCs w:val="24"/>
+        </w:rPr>
+        <w:t>}</w:t>
+      </w:r>
+    </w:p>
+    <w:p>
+      <w:pPr>
+        <w:pStyle w:val="Prrafodelista"/>
+        <w:numPr>
+          <w:ilvl w:val="0"/>
+          <w:numId w:val="1"/>
+        </w:numPr>
+        <w:jc w:val="both"/>
+        <w:rPr>
+          <w:rFonts w:ascii="Arial Narrow" w:hAnsi="Arial Narrow"/>
+          <w:sz w:val="24"/>
+          <w:szCs w:val="24"/>
+        </w:rPr>
+      </w:pPr>
+      <w:r>
+        <w:rPr>
+          <w:rFonts w:ascii="Arial Narrow" w:hAnsi="Arial Narrow"/>
+          <w:sz w:val="24"/>
+          <w:szCs w:val="24"/>
+        </w:rPr>
+        <w:t xml:space="preserve">Total </w:t>
+      </w:r>
+      <w:r>
+        <w:rPr>
+          <w:rFonts w:ascii="Arial Narrow" w:hAnsi="Arial Narrow"/>
+          <w:sz w:val="24"/>
+          <w:szCs w:val="24"/>
+        </w:rPr>
+        <w:t xml:space="preserve">de sentencia </w:t>
+      </w:r>
+      <w:r>
+        <w:rPr>
+          <w:rFonts w:ascii="Arial Narrow" w:hAnsi="Arial Narrow"/>
+          <w:sz w:val="24"/>
+          <w:szCs w:val="24"/>
+        </w:rPr>
+        <w:t>con conceptos = {</w:t>
+      </w:r>
+      <w:proofErr w:type="spellStart"/>
+      <w:proofErr w:type="gramStart"/>
+      <w:r>
+        <w:rPr>
+          <w:rFonts w:ascii="Arial Narrow" w:hAnsi="Arial Narrow"/>
+          <w:sz w:val="24"/>
+          <w:szCs w:val="24"/>
+        </w:rPr>
+        <w:t>d.totalConceptos</w:t>
+      </w:r>
+      <w:proofErr w:type="spellEnd"/>
+      <w:proofErr w:type="gramEnd"/>
+      <w:r>
+        <w:rPr>
+          <w:rFonts w:ascii="Arial Narrow" w:hAnsi="Arial Narrow"/>
+          <w:sz w:val="24"/>
+          <w:szCs w:val="24"/>
+        </w:rPr>
+        <w:t>}</w:t>
+      </w:r>
+    </w:p>
+    <w:p>
+      <w:pPr>
+        <w:pStyle w:val="Prrafodelista"/>
+        <w:numPr>
+          <w:ilvl w:val="0"/>
+          <w:numId w:val="1"/>
+        </w:numPr>
+        <w:jc w:val="both"/>
+        <w:rPr>
+          <w:rFonts w:ascii="Arial Narrow" w:hAnsi="Arial Narrow"/>
+          <w:sz w:val="24"/>
+          <w:szCs w:val="24"/>
+        </w:rPr>
+      </w:pPr>
+      <w:proofErr w:type="gramStart"/>
+      <w:r>
+        <w:rPr>
+          <w:rFonts w:ascii="Arial Narrow" w:hAnsi="Arial Narrow"/>
+          <w:sz w:val="24"/>
+          <w:szCs w:val="24"/>
+        </w:rPr>
+        <w:t>Total</w:t>
+      </w:r>
+      <w:proofErr w:type="gramEnd"/>
+      <w:r>
+        <w:rPr>
+          <w:rFonts w:ascii="Arial Narrow" w:hAnsi="Arial Narrow"/>
+          <w:sz w:val="24"/>
+          <w:szCs w:val="24"/>
+        </w:rPr>
         <w:t xml:space="preserve"> </w:t>
       </w:r>
       <w:r>
@@ -867,813 +1721,6 @@
           <w:sz w:val="24"/>
           <w:szCs w:val="24"/>
         </w:rPr>
-        <w:t>(</w:t>
-      </w:r>
-      <w:r>
-        <w:rPr>
-          <w:rFonts w:ascii="Arial Narrow" w:hAnsi="Arial Narrow"/>
-          <w:sz w:val="24"/>
-          <w:szCs w:val="24"/>
-        </w:rPr>
-        <w:t xml:space="preserve">Numero) </w:t>
-      </w:r>
-      <w:r>
-        <w:rPr>
-          <w:rFonts w:ascii="Arial Narrow" w:hAnsi="Arial Narrow"/>
-          <w:sz w:val="24"/>
-          <w:szCs w:val="24"/>
-        </w:rPr>
-        <w:t>=</w:t>
-      </w:r>
-      <w:r>
-        <w:rPr>
-          <w:rFonts w:ascii="Arial Narrow" w:hAnsi="Arial Narrow"/>
-          <w:sz w:val="24"/>
-          <w:szCs w:val="24"/>
-        </w:rPr>
-        <w:t xml:space="preserve"> {</w:t>
-      </w:r>
-      <w:proofErr w:type="spellStart"/>
-      <w:proofErr w:type="gramStart"/>
-      <w:r>
-        <w:rPr>
-          <w:rFonts w:ascii="Arial Narrow" w:hAnsi="Arial Narrow"/>
-          <w:sz w:val="24"/>
-          <w:szCs w:val="24"/>
-        </w:rPr>
-        <w:t>d.numeroArticulo</w:t>
-      </w:r>
-      <w:proofErr w:type="spellEnd"/>
-      <w:proofErr w:type="gramEnd"/>
-      <w:r>
-        <w:rPr>
-          <w:rFonts w:ascii="Arial Narrow" w:hAnsi="Arial Narrow"/>
-          <w:sz w:val="24"/>
-          <w:szCs w:val="24"/>
-        </w:rPr>
-        <w:t>}</w:t>
-      </w:r>
-    </w:p>
-    <w:p>
-      <w:pPr>
-        <w:pStyle w:val="Prrafodelista"/>
-        <w:numPr>
-          <w:ilvl w:val="0"/>
-          <w:numId w:val="1"/>
-        </w:numPr>
-        <w:jc w:val="both"/>
-        <w:rPr>
-          <w:rFonts w:ascii="Arial Narrow" w:hAnsi="Arial Narrow"/>
-          <w:sz w:val="24"/>
-          <w:szCs w:val="24"/>
-        </w:rPr>
-      </w:pPr>
-      <w:r>
-        <w:rPr>
-          <w:rFonts w:ascii="Arial Narrow" w:hAnsi="Arial Narrow"/>
-          <w:sz w:val="24"/>
-          <w:szCs w:val="24"/>
-        </w:rPr>
-        <w:t xml:space="preserve">Listado de </w:t>
-      </w:r>
-      <w:r>
-        <w:rPr>
-          <w:rFonts w:ascii="Arial Narrow" w:hAnsi="Arial Narrow"/>
-          <w:sz w:val="24"/>
-          <w:szCs w:val="24"/>
-        </w:rPr>
-        <w:t>A</w:t>
-      </w:r>
-      <w:r>
-        <w:rPr>
-          <w:rFonts w:ascii="Arial Narrow" w:hAnsi="Arial Narrow"/>
-          <w:sz w:val="24"/>
-          <w:szCs w:val="24"/>
-        </w:rPr>
-        <w:t xml:space="preserve">rtículos </w:t>
-      </w:r>
-      <w:r>
-        <w:rPr>
-          <w:rFonts w:ascii="Arial Narrow" w:hAnsi="Arial Narrow"/>
-          <w:sz w:val="24"/>
-          <w:szCs w:val="24"/>
-        </w:rPr>
-        <w:t xml:space="preserve">(Numero - Detalle) = </w:t>
-      </w:r>
-      <w:r>
-        <w:rPr>
-          <w:rFonts w:ascii="Arial Narrow" w:hAnsi="Arial Narrow"/>
-          <w:sz w:val="24"/>
-          <w:szCs w:val="24"/>
-        </w:rPr>
-        <w:t>{</w:t>
-      </w:r>
-      <w:proofErr w:type="spellStart"/>
-      <w:proofErr w:type="gramStart"/>
-      <w:r>
-        <w:rPr>
-          <w:rFonts w:ascii="Arial Narrow" w:hAnsi="Arial Narrow"/>
-          <w:sz w:val="24"/>
-          <w:szCs w:val="24"/>
-        </w:rPr>
-        <w:t>d.</w:t>
-      </w:r>
-      <w:r>
-        <w:rPr>
-          <w:rFonts w:ascii="Arial Narrow" w:hAnsi="Arial Narrow"/>
-          <w:sz w:val="24"/>
-          <w:szCs w:val="24"/>
-        </w:rPr>
-        <w:t>codigo</w:t>
-      </w:r>
-      <w:proofErr w:type="gramEnd"/>
-      <w:r>
-        <w:rPr>
-          <w:rFonts w:ascii="Arial Narrow" w:hAnsi="Arial Narrow"/>
-          <w:sz w:val="24"/>
-          <w:szCs w:val="24"/>
-        </w:rPr>
-        <w:t>_infracciones</w:t>
-      </w:r>
-      <w:proofErr w:type="spellEnd"/>
-      <w:r>
-        <w:rPr>
-          <w:rFonts w:ascii="Arial Narrow" w:hAnsi="Arial Narrow"/>
-          <w:sz w:val="24"/>
-          <w:szCs w:val="24"/>
-        </w:rPr>
-        <w:t>}</w:t>
-      </w:r>
-    </w:p>
-    <w:p>
-      <w:pPr>
-        <w:pStyle w:val="Prrafodelista"/>
-        <w:numPr>
-          <w:ilvl w:val="0"/>
-          <w:numId w:val="1"/>
-        </w:numPr>
-        <w:jc w:val="both"/>
-        <w:rPr>
-          <w:rFonts w:ascii="Arial Narrow" w:hAnsi="Arial Narrow"/>
-          <w:sz w:val="24"/>
-          <w:szCs w:val="24"/>
-        </w:rPr>
-      </w:pPr>
-      <w:r>
-        <w:rPr>
-          <w:rFonts w:ascii="Arial Narrow" w:hAnsi="Arial Narrow"/>
-          <w:sz w:val="24"/>
-          <w:szCs w:val="24"/>
-        </w:rPr>
-        <w:t>Listado de números</w:t>
-      </w:r>
-      <w:r>
-        <w:rPr>
-          <w:rFonts w:ascii="Arial Narrow" w:hAnsi="Arial Narrow"/>
-          <w:sz w:val="24"/>
-          <w:szCs w:val="24"/>
-        </w:rPr>
-        <w:t xml:space="preserve"> de </w:t>
-      </w:r>
-      <w:r>
-        <w:rPr>
-          <w:rFonts w:ascii="Arial Narrow" w:hAnsi="Arial Narrow"/>
-          <w:sz w:val="24"/>
-          <w:szCs w:val="24"/>
-        </w:rPr>
-        <w:t>A</w:t>
-      </w:r>
-      <w:r>
-        <w:rPr>
-          <w:rFonts w:ascii="Arial Narrow" w:hAnsi="Arial Narrow"/>
-          <w:sz w:val="24"/>
-          <w:szCs w:val="24"/>
-        </w:rPr>
-        <w:t>rtículos del Acta</w:t>
-      </w:r>
-      <w:r>
-        <w:rPr>
-          <w:rFonts w:ascii="Arial Narrow" w:hAnsi="Arial Narrow"/>
-          <w:sz w:val="24"/>
-          <w:szCs w:val="24"/>
-        </w:rPr>
-        <w:t xml:space="preserve"> (Numero) </w:t>
-      </w:r>
-      <w:r>
-        <w:rPr>
-          <w:rFonts w:ascii="Arial Narrow" w:hAnsi="Arial Narrow"/>
-          <w:sz w:val="24"/>
-          <w:szCs w:val="24"/>
-        </w:rPr>
-        <w:t>= {</w:t>
-      </w:r>
-      <w:proofErr w:type="spellStart"/>
-      <w:proofErr w:type="gramStart"/>
-      <w:r>
-        <w:rPr>
-          <w:rFonts w:ascii="Arial Narrow" w:hAnsi="Arial Narrow"/>
-          <w:sz w:val="24"/>
-          <w:szCs w:val="24"/>
-        </w:rPr>
-        <w:t>d.actuaciones</w:t>
-      </w:r>
-      <w:proofErr w:type="spellEnd"/>
-      <w:proofErr w:type="gramEnd"/>
-      <w:r>
-        <w:rPr>
-          <w:rFonts w:ascii="Arial Narrow" w:hAnsi="Arial Narrow"/>
-          <w:sz w:val="24"/>
-          <w:szCs w:val="24"/>
-        </w:rPr>
-        <w:t>}</w:t>
-      </w:r>
-    </w:p>
-    <w:p>
-      <w:pPr>
-        <w:pStyle w:val="Prrafodelista"/>
-        <w:numPr>
-          <w:ilvl w:val="0"/>
-          <w:numId w:val="1"/>
-        </w:numPr>
-        <w:jc w:val="both"/>
-        <w:rPr>
-          <w:rFonts w:ascii="Arial Narrow" w:hAnsi="Arial Narrow"/>
-          <w:sz w:val="24"/>
-          <w:szCs w:val="24"/>
-        </w:rPr>
-      </w:pPr>
-      <w:r>
-        <w:rPr>
-          <w:rFonts w:ascii="Arial Narrow" w:hAnsi="Arial Narrow"/>
-          <w:sz w:val="24"/>
-          <w:szCs w:val="24"/>
-        </w:rPr>
-        <w:t>Subtotal de actuación = {</w:t>
-      </w:r>
-      <w:proofErr w:type="spellStart"/>
-      <w:proofErr w:type="gramStart"/>
-      <w:r>
-        <w:rPr>
-          <w:rFonts w:ascii="Arial Narrow" w:hAnsi="Arial Narrow"/>
-          <w:sz w:val="24"/>
-          <w:szCs w:val="24"/>
-        </w:rPr>
-        <w:t>d.subTotal</w:t>
-      </w:r>
-      <w:proofErr w:type="spellEnd"/>
-      <w:proofErr w:type="gramEnd"/>
-      <w:r>
-        <w:rPr>
-          <w:rFonts w:ascii="Arial Narrow" w:hAnsi="Arial Narrow"/>
-          <w:sz w:val="24"/>
-          <w:szCs w:val="24"/>
-        </w:rPr>
-        <w:t>}</w:t>
-      </w:r>
-    </w:p>
-    <w:p>
-      <w:pPr>
-        <w:pStyle w:val="Prrafodelista"/>
-        <w:numPr>
-          <w:ilvl w:val="0"/>
-          <w:numId w:val="1"/>
-        </w:numPr>
-        <w:jc w:val="both"/>
-        <w:rPr>
-          <w:rFonts w:ascii="Arial Narrow" w:hAnsi="Arial Narrow"/>
-          <w:sz w:val="24"/>
-          <w:szCs w:val="24"/>
-        </w:rPr>
-      </w:pPr>
-      <w:r>
-        <w:rPr>
-          <w:rFonts w:ascii="Arial Narrow" w:hAnsi="Arial Narrow"/>
-          <w:sz w:val="24"/>
-          <w:szCs w:val="24"/>
-        </w:rPr>
-        <w:t>Monto total de actuación = {</w:t>
-      </w:r>
-      <w:proofErr w:type="spellStart"/>
-      <w:proofErr w:type="gramStart"/>
-      <w:r>
-        <w:rPr>
-          <w:rFonts w:ascii="Arial Narrow" w:hAnsi="Arial Narrow"/>
-          <w:sz w:val="24"/>
-          <w:szCs w:val="24"/>
-        </w:rPr>
-        <w:t>d.total</w:t>
-      </w:r>
-      <w:proofErr w:type="spellEnd"/>
-      <w:proofErr w:type="gramEnd"/>
-      <w:r>
-        <w:rPr>
-          <w:rFonts w:ascii="Arial Narrow" w:hAnsi="Arial Narrow"/>
-          <w:sz w:val="24"/>
-          <w:szCs w:val="24"/>
-        </w:rPr>
-        <w:t>}</w:t>
-      </w:r>
-    </w:p>
-    <w:p>
-      <w:pPr>
-        <w:pStyle w:val="Prrafodelista"/>
-        <w:numPr>
-          <w:ilvl w:val="0"/>
-          <w:numId w:val="1"/>
-        </w:numPr>
-        <w:jc w:val="both"/>
-        <w:rPr>
-          <w:rFonts w:ascii="Arial Narrow" w:hAnsi="Arial Narrow"/>
-          <w:sz w:val="24"/>
-          <w:szCs w:val="24"/>
-        </w:rPr>
-      </w:pPr>
-      <w:r>
-        <w:rPr>
-          <w:rFonts w:ascii="Arial Narrow" w:hAnsi="Arial Narrow"/>
-          <w:sz w:val="24"/>
-          <w:szCs w:val="24"/>
-        </w:rPr>
-        <w:t>Recargo aplicado = {</w:t>
-      </w:r>
-      <w:proofErr w:type="spellStart"/>
-      <w:proofErr w:type="gramStart"/>
-      <w:r>
-        <w:rPr>
-          <w:rFonts w:ascii="Arial Narrow" w:hAnsi="Arial Narrow"/>
-          <w:sz w:val="24"/>
-          <w:szCs w:val="24"/>
-        </w:rPr>
-        <w:t>d.recargo</w:t>
-      </w:r>
-      <w:proofErr w:type="spellEnd"/>
-      <w:proofErr w:type="gramEnd"/>
-      <w:r>
-        <w:rPr>
-          <w:rFonts w:ascii="Arial Narrow" w:hAnsi="Arial Narrow"/>
-          <w:sz w:val="24"/>
-          <w:szCs w:val="24"/>
-        </w:rPr>
-        <w:t>}</w:t>
-      </w:r>
-    </w:p>
-    <w:p>
-      <w:pPr>
-        <w:pStyle w:val="Prrafodelista"/>
-        <w:numPr>
-          <w:ilvl w:val="0"/>
-          <w:numId w:val="1"/>
-        </w:numPr>
-        <w:jc w:val="both"/>
-        <w:rPr>
-          <w:rFonts w:ascii="Arial Narrow" w:hAnsi="Arial Narrow"/>
-          <w:sz w:val="24"/>
-          <w:szCs w:val="24"/>
-        </w:rPr>
-      </w:pPr>
-      <w:r>
-        <w:rPr>
-          <w:rFonts w:ascii="Arial Narrow" w:hAnsi="Arial Narrow"/>
-          <w:sz w:val="24"/>
-          <w:szCs w:val="24"/>
-        </w:rPr>
-        <w:t>Descuento aplicado = {</w:t>
-      </w:r>
-      <w:proofErr w:type="spellStart"/>
-      <w:proofErr w:type="gramStart"/>
-      <w:r>
-        <w:rPr>
-          <w:rFonts w:ascii="Arial Narrow" w:hAnsi="Arial Narrow"/>
-          <w:sz w:val="24"/>
-          <w:szCs w:val="24"/>
-        </w:rPr>
-        <w:t>d.descuento</w:t>
-      </w:r>
-      <w:proofErr w:type="spellEnd"/>
-      <w:proofErr w:type="gramEnd"/>
-      <w:r>
-        <w:rPr>
-          <w:rFonts w:ascii="Arial Narrow" w:hAnsi="Arial Narrow"/>
-          <w:sz w:val="24"/>
-          <w:szCs w:val="24"/>
-        </w:rPr>
-        <w:t>}</w:t>
-      </w:r>
-    </w:p>
-    <w:p>
-      <w:pPr>
-        <w:pStyle w:val="Prrafodelista"/>
-        <w:numPr>
-          <w:ilvl w:val="0"/>
-          <w:numId w:val="1"/>
-        </w:numPr>
-        <w:jc w:val="both"/>
-        <w:rPr>
-          <w:rFonts w:ascii="Arial Narrow" w:hAnsi="Arial Narrow"/>
-          <w:sz w:val="24"/>
-          <w:szCs w:val="24"/>
-        </w:rPr>
-      </w:pPr>
-      <w:r>
-        <w:rPr>
-          <w:rFonts w:ascii="Arial Narrow" w:hAnsi="Arial Narrow"/>
-          <w:sz w:val="24"/>
-          <w:szCs w:val="24"/>
-        </w:rPr>
-        <w:t>Listado de conceptos agregados en la actuación = {</w:t>
-      </w:r>
-      <w:proofErr w:type="spellStart"/>
-      <w:proofErr w:type="gramStart"/>
-      <w:r>
-        <w:rPr>
-          <w:rFonts w:ascii="Arial Narrow" w:hAnsi="Arial Narrow"/>
-          <w:sz w:val="24"/>
-          <w:szCs w:val="24"/>
-        </w:rPr>
-        <w:t>d.conceptos</w:t>
-      </w:r>
-      <w:proofErr w:type="spellEnd"/>
-      <w:proofErr w:type="gramEnd"/>
-      <w:r>
-        <w:rPr>
-          <w:rFonts w:ascii="Arial Narrow" w:hAnsi="Arial Narrow"/>
-          <w:sz w:val="24"/>
-          <w:szCs w:val="24"/>
-        </w:rPr>
-        <w:t>}</w:t>
-      </w:r>
-    </w:p>
-    <w:p>
-      <w:pPr>
-        <w:pStyle w:val="Prrafodelista"/>
-        <w:numPr>
-          <w:ilvl w:val="0"/>
-          <w:numId w:val="1"/>
-        </w:numPr>
-        <w:jc w:val="both"/>
-        <w:rPr>
-          <w:rFonts w:ascii="Arial Narrow" w:hAnsi="Arial Narrow"/>
-          <w:sz w:val="24"/>
-          <w:szCs w:val="24"/>
-        </w:rPr>
-      </w:pPr>
-      <w:r>
-        <w:rPr>
-          <w:rFonts w:ascii="Arial Narrow" w:hAnsi="Arial Narrow"/>
-          <w:sz w:val="24"/>
-          <w:szCs w:val="24"/>
-        </w:rPr>
-        <w:t>Importe letras sin descuento</w:t>
-      </w:r>
-      <w:r>
-        <w:rPr>
-          <w:rFonts w:ascii="Arial Narrow" w:hAnsi="Arial Narrow"/>
-          <w:sz w:val="24"/>
-          <w:szCs w:val="24"/>
-        </w:rPr>
-        <w:t xml:space="preserve"> (También suma el recargo)</w:t>
-      </w:r>
-      <w:r>
-        <w:rPr>
-          <w:rFonts w:ascii="Arial Narrow" w:hAnsi="Arial Narrow"/>
-          <w:sz w:val="24"/>
-          <w:szCs w:val="24"/>
-        </w:rPr>
-        <w:t>: {</w:t>
-      </w:r>
-      <w:proofErr w:type="spellStart"/>
-      <w:proofErr w:type="gramStart"/>
-      <w:r>
-        <w:rPr>
-          <w:rFonts w:ascii="Arial Narrow" w:hAnsi="Arial Narrow"/>
-          <w:sz w:val="24"/>
-          <w:szCs w:val="24"/>
-        </w:rPr>
-        <w:t>d.</w:t>
-      </w:r>
-      <w:r>
-        <w:rPr>
-          <w:rFonts w:ascii="Arial Narrow" w:hAnsi="Arial Narrow"/>
-          <w:sz w:val="24"/>
-          <w:szCs w:val="24"/>
-        </w:rPr>
-        <w:t>i</w:t>
-      </w:r>
-      <w:r>
-        <w:rPr>
-          <w:rFonts w:ascii="Arial Narrow" w:hAnsi="Arial Narrow"/>
-          <w:sz w:val="24"/>
-          <w:szCs w:val="24"/>
-        </w:rPr>
-        <w:t>mporteLetrasSinDescuento</w:t>
-      </w:r>
-      <w:proofErr w:type="spellEnd"/>
-      <w:proofErr w:type="gramEnd"/>
-      <w:r>
-        <w:rPr>
-          <w:rFonts w:ascii="Arial Narrow" w:hAnsi="Arial Narrow"/>
-          <w:sz w:val="24"/>
-          <w:szCs w:val="24"/>
-        </w:rPr>
-        <w:t>},</w:t>
-      </w:r>
-    </w:p>
-    <w:p>
-      <w:pPr>
-        <w:pStyle w:val="Prrafodelista"/>
-        <w:numPr>
-          <w:ilvl w:val="0"/>
-          <w:numId w:val="1"/>
-        </w:numPr>
-        <w:jc w:val="both"/>
-        <w:rPr>
-          <w:rFonts w:ascii="Arial Narrow" w:hAnsi="Arial Narrow"/>
-          <w:sz w:val="24"/>
-          <w:szCs w:val="24"/>
-        </w:rPr>
-      </w:pPr>
-      <w:r>
-        <w:rPr>
-          <w:rFonts w:ascii="Arial Narrow" w:hAnsi="Arial Narrow"/>
-          <w:sz w:val="24"/>
-          <w:szCs w:val="24"/>
-        </w:rPr>
-        <w:t>Importe letras con descuento: {</w:t>
-      </w:r>
-      <w:proofErr w:type="spellStart"/>
-      <w:proofErr w:type="gramStart"/>
-      <w:r>
-        <w:rPr>
-          <w:rFonts w:ascii="Arial Narrow" w:hAnsi="Arial Narrow"/>
-          <w:sz w:val="24"/>
-          <w:szCs w:val="24"/>
-        </w:rPr>
-        <w:t>d.</w:t>
-      </w:r>
-      <w:r>
-        <w:rPr>
-          <w:rFonts w:ascii="Arial Narrow" w:hAnsi="Arial Narrow"/>
-          <w:sz w:val="24"/>
-          <w:szCs w:val="24"/>
-        </w:rPr>
-        <w:t>i</w:t>
-      </w:r>
-      <w:r>
-        <w:rPr>
-          <w:rFonts w:ascii="Arial Narrow" w:hAnsi="Arial Narrow"/>
-          <w:sz w:val="24"/>
-          <w:szCs w:val="24"/>
-        </w:rPr>
-        <w:t>mporteLetrasConDescuento</w:t>
-      </w:r>
-      <w:proofErr w:type="spellEnd"/>
-      <w:proofErr w:type="gramEnd"/>
-      <w:r>
-        <w:rPr>
-          <w:rFonts w:ascii="Arial Narrow" w:hAnsi="Arial Narrow"/>
-          <w:sz w:val="24"/>
-          <w:szCs w:val="24"/>
-        </w:rPr>
-        <w:t>},</w:t>
-      </w:r>
-    </w:p>
-    <w:p>
-      <w:pPr>
-        <w:pStyle w:val="Prrafodelista"/>
-        <w:numPr>
-          <w:ilvl w:val="0"/>
-          <w:numId w:val="1"/>
-        </w:numPr>
-        <w:jc w:val="both"/>
-        <w:rPr>
-          <w:rFonts w:ascii="Arial Narrow" w:hAnsi="Arial Narrow"/>
-          <w:sz w:val="24"/>
-          <w:szCs w:val="24"/>
-        </w:rPr>
-      </w:pPr>
-      <w:r>
-        <w:rPr>
-          <w:rFonts w:ascii="Arial Narrow" w:hAnsi="Arial Narrow"/>
-          <w:sz w:val="24"/>
-          <w:szCs w:val="24"/>
-        </w:rPr>
-        <w:t>Importe infracción múltiple: {</w:t>
-      </w:r>
-      <w:proofErr w:type="spellStart"/>
-      <w:proofErr w:type="gramStart"/>
-      <w:r>
-        <w:rPr>
-          <w:rFonts w:ascii="Arial Narrow" w:hAnsi="Arial Narrow"/>
-          <w:sz w:val="24"/>
-          <w:szCs w:val="24"/>
-        </w:rPr>
-        <w:t>d.</w:t>
-      </w:r>
-      <w:r>
-        <w:rPr>
-          <w:rFonts w:ascii="Arial Narrow" w:hAnsi="Arial Narrow"/>
-          <w:sz w:val="24"/>
-          <w:szCs w:val="24"/>
-        </w:rPr>
-        <w:t>i</w:t>
-      </w:r>
-      <w:r>
-        <w:rPr>
-          <w:rFonts w:ascii="Arial Narrow" w:hAnsi="Arial Narrow"/>
-          <w:sz w:val="24"/>
-          <w:szCs w:val="24"/>
-        </w:rPr>
-        <w:t>mporteInfraccionMultiple</w:t>
-      </w:r>
-      <w:proofErr w:type="spellEnd"/>
-      <w:proofErr w:type="gramEnd"/>
-      <w:r>
-        <w:rPr>
-          <w:rFonts w:ascii="Arial Narrow" w:hAnsi="Arial Narrow"/>
-          <w:sz w:val="24"/>
-          <w:szCs w:val="24"/>
-        </w:rPr>
-        <w:t>},</w:t>
-      </w:r>
-    </w:p>
-    <w:p>
-      <w:pPr>
-        <w:pStyle w:val="Prrafodelista"/>
-        <w:numPr>
-          <w:ilvl w:val="0"/>
-          <w:numId w:val="1"/>
-        </w:numPr>
-        <w:jc w:val="both"/>
-        <w:rPr>
-          <w:rFonts w:ascii="Arial Narrow" w:hAnsi="Arial Narrow"/>
-          <w:sz w:val="24"/>
-          <w:szCs w:val="24"/>
-        </w:rPr>
-      </w:pPr>
-      <w:r>
-        <w:rPr>
-          <w:rFonts w:ascii="Arial Narrow" w:hAnsi="Arial Narrow"/>
-          <w:sz w:val="24"/>
-          <w:szCs w:val="24"/>
-        </w:rPr>
-        <w:t>Listado de números</w:t>
-      </w:r>
-      <w:r>
-        <w:rPr>
-          <w:rFonts w:ascii="Arial Narrow" w:hAnsi="Arial Narrow"/>
-          <w:sz w:val="24"/>
-          <w:szCs w:val="24"/>
-        </w:rPr>
-        <w:t xml:space="preserve"> de </w:t>
-      </w:r>
-      <w:r>
-        <w:rPr>
-          <w:rFonts w:ascii="Arial Narrow" w:hAnsi="Arial Narrow"/>
-          <w:sz w:val="24"/>
-          <w:szCs w:val="24"/>
-        </w:rPr>
-        <w:t>A</w:t>
-      </w:r>
-      <w:r>
-        <w:rPr>
-          <w:rFonts w:ascii="Arial Narrow" w:hAnsi="Arial Narrow"/>
-          <w:sz w:val="24"/>
-          <w:szCs w:val="24"/>
-        </w:rPr>
-        <w:t>rtículos del Acta</w:t>
-      </w:r>
-      <w:r>
-        <w:rPr>
-          <w:rFonts w:ascii="Arial Narrow" w:hAnsi="Arial Narrow"/>
-          <w:sz w:val="24"/>
-          <w:szCs w:val="24"/>
-        </w:rPr>
-        <w:t xml:space="preserve"> (</w:t>
-      </w:r>
-      <w:proofErr w:type="gramStart"/>
-      <w:r>
-        <w:rPr>
-          <w:rFonts w:ascii="Arial Narrow" w:hAnsi="Arial Narrow"/>
-          <w:sz w:val="24"/>
-          <w:szCs w:val="24"/>
-        </w:rPr>
-        <w:t>Detalle</w:t>
-      </w:r>
-      <w:r>
-        <w:rPr>
-          <w:rFonts w:ascii="Arial Narrow" w:hAnsi="Arial Narrow"/>
-          <w:sz w:val="24"/>
-          <w:szCs w:val="24"/>
-        </w:rPr>
-        <w:t xml:space="preserve">) </w:t>
-      </w:r>
-      <w:r>
-        <w:rPr>
-          <w:rFonts w:ascii="Arial Narrow" w:hAnsi="Arial Narrow"/>
-          <w:sz w:val="24"/>
-          <w:szCs w:val="24"/>
-        </w:rPr>
-        <w:t xml:space="preserve"> =</w:t>
-      </w:r>
-      <w:proofErr w:type="gramEnd"/>
-      <w:r>
-        <w:rPr>
-          <w:rFonts w:ascii="Arial Narrow" w:hAnsi="Arial Narrow"/>
-          <w:sz w:val="24"/>
-          <w:szCs w:val="24"/>
-        </w:rPr>
-        <w:t xml:space="preserve"> {</w:t>
-      </w:r>
-      <w:proofErr w:type="spellStart"/>
-      <w:r>
-        <w:rPr>
-          <w:rFonts w:ascii="Arial Narrow" w:hAnsi="Arial Narrow"/>
-          <w:sz w:val="24"/>
-          <w:szCs w:val="24"/>
-        </w:rPr>
-        <w:t>d.infracciones</w:t>
-      </w:r>
-      <w:proofErr w:type="spellEnd"/>
-      <w:r>
-        <w:rPr>
-          <w:rFonts w:ascii="Arial Narrow" w:hAnsi="Arial Narrow"/>
-          <w:sz w:val="24"/>
-          <w:szCs w:val="24"/>
-        </w:rPr>
-        <w:t>}</w:t>
-      </w:r>
-    </w:p>
-    <w:p>
-      <w:pPr>
-        <w:pStyle w:val="Prrafodelista"/>
-        <w:numPr>
-          <w:ilvl w:val="0"/>
-          <w:numId w:val="1"/>
-        </w:numPr>
-        <w:jc w:val="both"/>
-        <w:rPr>
-          <w:rFonts w:ascii="Arial Narrow" w:hAnsi="Arial Narrow"/>
-          <w:sz w:val="24"/>
-          <w:szCs w:val="24"/>
-        </w:rPr>
-      </w:pPr>
-      <w:r>
-        <w:rPr>
-          <w:rFonts w:ascii="Arial Narrow" w:hAnsi="Arial Narrow"/>
-          <w:sz w:val="24"/>
-          <w:szCs w:val="24"/>
-        </w:rPr>
-        <w:t>Importe de la/s infracción/es = {</w:t>
-      </w:r>
-      <w:proofErr w:type="spellStart"/>
-      <w:proofErr w:type="gramStart"/>
-      <w:r>
-        <w:rPr>
-          <w:rFonts w:ascii="Arial Narrow" w:hAnsi="Arial Narrow"/>
-          <w:sz w:val="24"/>
-          <w:szCs w:val="24"/>
-        </w:rPr>
-        <w:t>d.importe</w:t>
-      </w:r>
-      <w:proofErr w:type="spellEnd"/>
-      <w:proofErr w:type="gramEnd"/>
-      <w:r>
-        <w:rPr>
-          <w:rFonts w:ascii="Arial Narrow" w:hAnsi="Arial Narrow"/>
-          <w:sz w:val="24"/>
-          <w:szCs w:val="24"/>
-        </w:rPr>
-        <w:t>}</w:t>
-      </w:r>
-    </w:p>
-    <w:p>
-      <w:pPr>
-        <w:pStyle w:val="Prrafodelista"/>
-        <w:numPr>
-          <w:ilvl w:val="0"/>
-          <w:numId w:val="1"/>
-        </w:numPr>
-        <w:jc w:val="both"/>
-        <w:rPr>
-          <w:rFonts w:ascii="Arial Narrow" w:hAnsi="Arial Narrow"/>
-          <w:sz w:val="24"/>
-          <w:szCs w:val="24"/>
-        </w:rPr>
-      </w:pPr>
-      <w:r>
-        <w:rPr>
-          <w:rFonts w:ascii="Arial Narrow" w:hAnsi="Arial Narrow"/>
-          <w:sz w:val="24"/>
-          <w:szCs w:val="24"/>
-        </w:rPr>
-        <w:t xml:space="preserve">Total </w:t>
-      </w:r>
-      <w:r>
-        <w:rPr>
-          <w:rFonts w:ascii="Arial Narrow" w:hAnsi="Arial Narrow"/>
-          <w:sz w:val="24"/>
-          <w:szCs w:val="24"/>
-        </w:rPr>
         <w:t xml:space="preserve">de sentencia </w:t>
       </w:r>
       <w:r>
@@ -1682,28 +1729,21 @@
           <w:sz w:val="24"/>
           <w:szCs w:val="24"/>
         </w:rPr>
-        <w:t>con conceptos = {</w:t>
-      </w:r>
-      <w:proofErr w:type="spellStart"/>
-      <w:proofErr w:type="gramStart"/>
-      <w:r>
-        <w:rPr>
-          <w:rFonts w:ascii="Arial Narrow" w:hAnsi="Arial Narrow"/>
-          <w:sz w:val="24"/>
-          <w:szCs w:val="24"/>
-        </w:rPr>
-        <w:t>d.</w:t>
-      </w:r>
-      <w:r>
-        <w:rPr>
-          <w:rFonts w:ascii="Arial Narrow" w:hAnsi="Arial Narrow"/>
-          <w:sz w:val="24"/>
-          <w:szCs w:val="24"/>
-        </w:rPr>
-        <w:t>totalConceptos</w:t>
-      </w:r>
-      <w:proofErr w:type="spellEnd"/>
-      <w:proofErr w:type="gramEnd"/>
+        <w:t>sin conceptos = {d.</w:t>
+      </w:r>
+      <w:r>
+        <w:t xml:space="preserve"> </w:t>
+      </w:r>
+      <w:proofErr w:type="spellStart"/>
+      <w:r>
+        <w:rPr>
+          <w:rFonts w:ascii="Arial Narrow" w:hAnsi="Arial Narrow"/>
+          <w:sz w:val="24"/>
+          <w:szCs w:val="24"/>
+        </w:rPr>
+        <w:t>totalSinConceptos</w:t>
+      </w:r>
+      <w:proofErr w:type="spellEnd"/>
       <w:r>
         <w:rPr>
           <w:rFonts w:ascii="Arial Narrow" w:hAnsi="Arial Narrow"/>
@@ -1743,121 +1783,11 @@
           <w:sz w:val="24"/>
           <w:szCs w:val="24"/>
         </w:rPr>
+        <w:t xml:space="preserve"> en letras sin conceptos = {d.</w:t>
+      </w:r>
+      <w:r>
         <w:t xml:space="preserve"> </w:t>
       </w:r>
-      <w:r>
-        <w:rPr>
-          <w:rFonts w:ascii="Arial Narrow" w:hAnsi="Arial Narrow"/>
-          <w:sz w:val="24"/>
-          <w:szCs w:val="24"/>
-        </w:rPr>
-        <w:t xml:space="preserve">de sentencia </w:t>
-      </w:r>
-      <w:r>
-        <w:rPr>
-          <w:rFonts w:ascii="Arial Narrow" w:hAnsi="Arial Narrow"/>
-          <w:sz w:val="24"/>
-          <w:szCs w:val="24"/>
-        </w:rPr>
-        <w:t>sin</w:t>
-      </w:r>
-      <w:r>
-        <w:rPr>
-          <w:rFonts w:ascii="Arial Narrow" w:hAnsi="Arial Narrow"/>
-          <w:sz w:val="24"/>
-          <w:szCs w:val="24"/>
-        </w:rPr>
-        <w:t xml:space="preserve"> conceptos</w:t>
-      </w:r>
-      <w:r>
-        <w:rPr>
-          <w:rFonts w:ascii="Arial Narrow" w:hAnsi="Arial Narrow"/>
-          <w:sz w:val="24"/>
-          <w:szCs w:val="24"/>
-        </w:rPr>
-        <w:t xml:space="preserve"> =</w:t>
-      </w:r>
-      <w:r>
-        <w:rPr>
-          <w:rFonts w:ascii="Arial Narrow" w:hAnsi="Arial Narrow"/>
-          <w:sz w:val="24"/>
-          <w:szCs w:val="24"/>
-        </w:rPr>
-        <w:t xml:space="preserve"> {d.</w:t>
-      </w:r>
-      <w:r>
-        <w:t xml:space="preserve"> </w:t>
-      </w:r>
-      <w:proofErr w:type="spellStart"/>
-      <w:r>
-        <w:rPr>
-          <w:rFonts w:ascii="Arial Narrow" w:hAnsi="Arial Narrow"/>
-          <w:sz w:val="24"/>
-          <w:szCs w:val="24"/>
-        </w:rPr>
-        <w:t>totalSinConceptos</w:t>
-      </w:r>
-      <w:proofErr w:type="spellEnd"/>
-      <w:r>
-        <w:rPr>
-          <w:rFonts w:ascii="Arial Narrow" w:hAnsi="Arial Narrow"/>
-          <w:sz w:val="24"/>
-          <w:szCs w:val="24"/>
-        </w:rPr>
-        <w:t>}</w:t>
-      </w:r>
-    </w:p>
-    <w:p>
-      <w:pPr>
-        <w:pStyle w:val="Prrafodelista"/>
-        <w:numPr>
-          <w:ilvl w:val="0"/>
-          <w:numId w:val="1"/>
-        </w:numPr>
-        <w:jc w:val="both"/>
-        <w:rPr>
-          <w:rFonts w:ascii="Arial Narrow" w:hAnsi="Arial Narrow"/>
-          <w:sz w:val="24"/>
-          <w:szCs w:val="24"/>
-        </w:rPr>
-      </w:pPr>
-      <w:proofErr w:type="gramStart"/>
-      <w:r>
-        <w:rPr>
-          <w:rFonts w:ascii="Arial Narrow" w:hAnsi="Arial Narrow"/>
-          <w:sz w:val="24"/>
-          <w:szCs w:val="24"/>
-        </w:rPr>
-        <w:t>Total</w:t>
-      </w:r>
-      <w:proofErr w:type="gramEnd"/>
-      <w:r>
-        <w:rPr>
-          <w:rFonts w:ascii="Arial Narrow" w:hAnsi="Arial Narrow"/>
-          <w:sz w:val="24"/>
-          <w:szCs w:val="24"/>
-        </w:rPr>
-        <w:t xml:space="preserve"> </w:t>
-      </w:r>
-      <w:r>
-        <w:rPr>
-          <w:rFonts w:ascii="Arial Narrow" w:hAnsi="Arial Narrow"/>
-          <w:sz w:val="24"/>
-          <w:szCs w:val="24"/>
-        </w:rPr>
-        <w:t xml:space="preserve">en letras </w:t>
-      </w:r>
-      <w:r>
-        <w:rPr>
-          <w:rFonts w:ascii="Arial Narrow" w:hAnsi="Arial Narrow"/>
-          <w:sz w:val="24"/>
-          <w:szCs w:val="24"/>
-        </w:rPr>
-        <w:t>sin conceptos = {d.</w:t>
-      </w:r>
-      <w:r>
-        <w:t xml:space="preserve"> </w:t>
-      </w:r>
       <w:proofErr w:type="spellStart"/>
       <w:r>
         <w:rPr>
@@ -2166,6 +2096,92 @@
           <w:szCs w:val="24"/>
         </w:rPr>
         <w:t>d.fechaSentencia</w:t>
+      </w:r>
+      <w:proofErr w:type="spellEnd"/>
+      <w:proofErr w:type="gramEnd"/>
+      <w:r>
+        <w:rPr>
+          <w:rFonts w:ascii="Arial Narrow" w:hAnsi="Arial Narrow"/>
+          <w:sz w:val="24"/>
+          <w:szCs w:val="24"/>
+        </w:rPr>
+        <w:t>}</w:t>
+      </w:r>
+    </w:p>
+    <w:p>
+      <w:pPr>
+        <w:pStyle w:val="Prrafodelista"/>
+        <w:numPr>
+          <w:ilvl w:val="0"/>
+          <w:numId w:val="1"/>
+        </w:numPr>
+        <w:jc w:val="both"/>
+        <w:rPr>
+          <w:rFonts w:ascii="Arial Narrow" w:hAnsi="Arial Narrow"/>
+          <w:sz w:val="24"/>
+          <w:szCs w:val="24"/>
+        </w:rPr>
+      </w:pPr>
+      <w:r>
+        <w:rPr>
+          <w:rFonts w:ascii="Arial Narrow" w:hAnsi="Arial Narrow"/>
+          <w:sz w:val="24"/>
+          <w:szCs w:val="24"/>
+        </w:rPr>
+        <w:t>Teléfono del Infractor = {</w:t>
+      </w:r>
+      <w:proofErr w:type="spellStart"/>
+      <w:proofErr w:type="gramStart"/>
+      <w:r>
+        <w:rPr>
+          <w:rFonts w:ascii="Arial Narrow" w:hAnsi="Arial Narrow"/>
+          <w:sz w:val="24"/>
+          <w:szCs w:val="24"/>
+        </w:rPr>
+        <w:t>d.infractorTelefono</w:t>
+      </w:r>
+      <w:proofErr w:type="spellEnd"/>
+      <w:proofErr w:type="gramEnd"/>
+      <w:r>
+        <w:rPr>
+          <w:rFonts w:ascii="Arial Narrow" w:hAnsi="Arial Narrow"/>
+          <w:sz w:val="24"/>
+          <w:szCs w:val="24"/>
+        </w:rPr>
+        <w:t>}</w:t>
+      </w:r>
+    </w:p>
+    <w:p>
+      <w:pPr>
+        <w:pStyle w:val="Prrafodelista"/>
+        <w:numPr>
+          <w:ilvl w:val="0"/>
+          <w:numId w:val="1"/>
+        </w:numPr>
+        <w:jc w:val="both"/>
+        <w:rPr>
+          <w:rFonts w:ascii="Arial Narrow" w:hAnsi="Arial Narrow"/>
+          <w:sz w:val="24"/>
+          <w:szCs w:val="24"/>
+        </w:rPr>
+      </w:pPr>
+      <w:r>
+        <w:rPr>
+          <w:rFonts w:ascii="Arial Narrow" w:hAnsi="Arial Narrow"/>
+          <w:sz w:val="24"/>
+          <w:szCs w:val="24"/>
+        </w:rPr>
+        <w:t>Email del infractor = {</w:t>
+      </w:r>
+      <w:proofErr w:type="spellStart"/>
+      <w:proofErr w:type="gramStart"/>
+      <w:r>
+        <w:rPr>
+          <w:rFonts w:ascii="Arial Narrow" w:hAnsi="Arial Narrow"/>
+          <w:sz w:val="24"/>
+          <w:szCs w:val="24"/>
+        </w:rPr>
+        <w:t>d.infractorCorreo</w:t>
       </w:r>
       <w:proofErr w:type="spellEnd"/>
       <w:proofErr w:type="gramEnd"/>
@@ -2191,7 +2207,7 @@
 </file>
 
 <file path=word/endnotes.xml><?xml version="1.0" encoding="utf-8"?>
-<w:endnotes xmlns:wpc="http://schemas.microsoft.com/office/word/2010/wordprocessingCanvas" xmlns:cx="http://schemas.microsoft.com/office/drawing/2014/chartex" xmlns:cx1="http://schemas.microsoft.com/office/drawing/2015/9/8/chartex" xmlns:cx2="http://schemas.microsoft.com/office/drawing/2015/10/21/chartex" xmlns:cx3="http://schemas.microsoft.com/office/drawing/2016/5/9/chartex" xmlns:cx4="http://schemas.microsoft.com/office/drawing/2016/5/10/chartex" xmlns:cx5="http://schemas.microsoft.com/office/drawing/2016/5/11/chartex" xmlns:cx6="http://schemas.microsoft.com/office/drawing/2016/5/12/chartex" xmlns:cx7="http://schemas.microsoft.com/office/drawing/2016/5/13/chartex" xmlns:cx8="http://schemas.microsoft.com/office/drawing/2016/5/14/chartex" xmlns:mc="http://schemas.openxmlformats.org/markup-compatibility/2006" xmlns:aink="http://schemas.microsoft.com/office/drawing/2016/ink" xmlns:am3d="http://schemas.microsoft.com/office/drawing/2017/model3d" xmlns:o="urn:schemas-microsoft-com:office:office" xmlns:r="http://schemas.openxmlformats.org/officeDocument/2006/relationships" xmlns:m="http://schemas.openxmlformats.org/officeDocument/2006/math" xmlns:v="urn:schemas-microsoft-com:vml" xmlns:wp14="http://schemas.microsoft.com/office/word/2010/wordprocessingDrawing" xmlns:wp="http://schemas.openxmlformats.org/drawingml/2006/wordprocessingDrawing" xmlns:w10="urn:schemas-microsoft-com:office:word" xmlns:w="http://schemas.openxmlformats.org/wordprocessingml/2006/main" xmlns:w14="http://schemas.microsoft.com/office/word/2010/wordml" xmlns:w15="http://schemas.microsoft.com/office/word/2012/wordml" xmlns:w16cex="http://schemas.microsoft.com/office/word/2018/wordml/cex" xmlns:w16cid="http://schemas.microsoft.com/office/word/2016/wordml/cid" xmlns:w16="http://schemas.microsoft.com/office/word/2018/wordml" xmlns:w16sdtdh="http://schemas.microsoft.com/office/word/2020/wordml/sdtdatahash" xmlns:w16se="http://schemas.microsoft.com/office/word/2015/wordml/symex" xmlns:wpg="http://schemas.microsoft.com/office/word/2010/wordprocessingGroup" xmlns:wpi="http://schemas.microsoft.com/office/word/2010/wordprocessingInk" xmlns:wne="http://schemas.microsoft.com/office/word/2006/wordml" xmlns:wps="http://schemas.microsoft.com/office/word/2010/wordprocessingShape" mc:Ignorable="w14 w15 w16se w16cid w16 w16cex w16sdtdh wp14">
+<w:endnotes xmlns:wpc="http://schemas.microsoft.com/office/word/2010/wordprocessingCanvas" xmlns:cx="http://schemas.microsoft.com/office/drawing/2014/chartex" xmlns:cx1="http://schemas.microsoft.com/office/drawing/2015/9/8/chartex" xmlns:cx2="http://schemas.microsoft.com/office/drawing/2015/10/21/chartex" xmlns:cx3="http://schemas.microsoft.com/office/drawing/2016/5/9/chartex" xmlns:cx4="http://schemas.microsoft.com/office/drawing/2016/5/10/chartex" xmlns:cx5="http://schemas.microsoft.com/office/drawing/2016/5/11/chartex" xmlns:cx6="http://schemas.microsoft.com/office/drawing/2016/5/12/chartex" xmlns:cx7="http://schemas.microsoft.com/office/drawing/2016/5/13/chartex" xmlns:cx8="http://schemas.microsoft.com/office/drawing/2016/5/14/chartex" xmlns:mc="http://schemas.openxmlformats.org/markup-compatibility/2006" xmlns:aink="http://schemas.microsoft.com/office/drawing/2016/ink" xmlns:am3d="http://schemas.microsoft.com/office/drawing/2017/model3d" xmlns:o="urn:schemas-microsoft-com:office:office" xmlns:oel="http://schemas.microsoft.com/office/2019/extlst" xmlns:r="http://schemas.openxmlformats.org/officeDocument/2006/relationships" xmlns:m="http://schemas.openxmlformats.org/officeDocument/2006/math" xmlns:v="urn:schemas-microsoft-com:vml" xmlns:wp14="http://schemas.microsoft.com/office/word/2010/wordprocessingDrawing" xmlns:wp="http://schemas.openxmlformats.org/drawingml/2006/wordprocessingDrawing" xmlns:w10="urn:schemas-microsoft-com:office:word" xmlns:w="http://schemas.openxmlformats.org/wordprocessingml/2006/main" xmlns:w14="http://schemas.microsoft.com/office/word/2010/wordml" xmlns:w15="http://schemas.microsoft.com/office/word/2012/wordml" xmlns:w16cex="http://schemas.microsoft.com/office/word/2018/wordml/cex" xmlns:w16cid="http://schemas.microsoft.com/office/word/2016/wordml/cid" xmlns:w16="http://schemas.microsoft.com/office/word/2018/wordml" xmlns:w16sdtdh="http://schemas.microsoft.com/office/word/2020/wordml/sdtdatahash" xmlns:w16se="http://schemas.microsoft.com/office/word/2015/wordml/symex" xmlns:wpg="http://schemas.microsoft.com/office/word/2010/wordprocessingGroup" xmlns:wpi="http://schemas.microsoft.com/office/word/2010/wordprocessingInk" xmlns:wne="http://schemas.microsoft.com/office/word/2006/wordml" xmlns:wps="http://schemas.microsoft.com/office/word/2010/wordprocessingShape" mc:Ignorable="w14 w15 w16se w16cid w16 w16cex w16sdtdh wp14">
   <w:endnote w:type="separator" w:id="-1">
     <w:p>
       <w:pPr>
@@ -2216,7 +2232,7 @@
 </file>
 
 <file path=word/footer1.xml><?xml version="1.0" encoding="utf-8"?>
-<w:ftr xmlns:wpc="http://schemas.microsoft.com/office/word/2010/wordprocessingCanvas" xmlns:cx="http://schemas.microsoft.com/office/drawing/2014/chartex" xmlns:cx1="http://schemas.microsoft.com/office/drawing/2015/9/8/chartex" xmlns:cx2="http://schemas.microsoft.com/office/drawing/2015/10/21/chartex" xmlns:cx3="http://schemas.microsoft.com/office/drawing/2016/5/9/chartex" xmlns:cx4="http://schemas.microsoft.com/office/drawing/2016/5/10/chartex" xmlns:cx5="http://schemas.microsoft.com/office/drawing/2016/5/11/chartex" xmlns:cx6="http://schemas.microsoft.com/office/drawing/2016/5/12/chartex" xmlns:cx7="http://schemas.microsoft.com/office/drawing/2016/5/13/chartex" xmlns:cx8="http://schemas.microsoft.com/office/drawing/2016/5/14/chartex" xmlns:mc="http://schemas.openxmlformats.org/markup-compatibility/2006" xmlns:aink="http://schemas.microsoft.com/office/drawing/2016/ink" xmlns:am3d="http://schemas.microsoft.com/office/drawing/2017/model3d" xmlns:o="urn:schemas-microsoft-com:office:office" xmlns:r="http://schemas.openxmlformats.org/officeDocument/2006/relationships" xmlns:m="http://schemas.openxmlformats.org/officeDocument/2006/math" xmlns:v="urn:schemas-microsoft-com:vml" xmlns:wp14="http://schemas.microsoft.com/office/word/2010/wordprocessingDrawing" xmlns:wp="http://schemas.openxmlformats.org/drawingml/2006/wordprocessingDrawing" xmlns:w10="urn:schemas-microsoft-com:office:word" xmlns:w="http://schemas.openxmlformats.org/wordprocessingml/2006/main" xmlns:w14="http://schemas.microsoft.com/office/word/2010/wordml" xmlns:w15="http://schemas.microsoft.com/office/word/2012/wordml" xmlns:w16cex="http://schemas.microsoft.com/office/word/2018/wordml/cex" xmlns:w16cid="http://schemas.microsoft.com/office/word/2016/wordml/cid" xmlns:w16="http://schemas.microsoft.com/office/word/2018/wordml" xmlns:w16sdtdh="http://schemas.microsoft.com/office/word/2020/wordml/sdtdatahash" xmlns:w16se="http://schemas.microsoft.com/office/word/2015/wordml/symex" xmlns:wpg="http://schemas.microsoft.com/office/word/2010/wordprocessingGroup" xmlns:wpi="http://schemas.microsoft.com/office/word/2010/wordprocessingInk" xmlns:wne="http://schemas.microsoft.com/office/word/2006/wordml" xmlns:wps="http://schemas.microsoft.com/office/word/2010/wordprocessingShape" mc:Ignorable="w14 w15 w16se w16cid w16 w16cex w16sdtdh wp14">
+<w:ftr xmlns:wpc="http://schemas.microsoft.com/office/word/2010/wordprocessingCanvas" xmlns:cx="http://schemas.microsoft.com/office/drawing/2014/chartex" xmlns:cx1="http://schemas.microsoft.com/office/drawing/2015/9/8/chartex" xmlns:cx2="http://schemas.microsoft.com/office/drawing/2015/10/21/chartex" xmlns:cx3="http://schemas.microsoft.com/office/drawing/2016/5/9/chartex" xmlns:cx4="http://schemas.microsoft.com/office/drawing/2016/5/10/chartex" xmlns:cx5="http://schemas.microsoft.com/office/drawing/2016/5/11/chartex" xmlns:cx6="http://schemas.microsoft.com/office/drawing/2016/5/12/chartex" xmlns:cx7="http://schemas.microsoft.com/office/drawing/2016/5/13/chartex" xmlns:cx8="http://schemas.microsoft.com/office/drawing/2016/5/14/chartex" xmlns:mc="http://schemas.openxmlformats.org/markup-compatibility/2006" xmlns:aink="http://schemas.microsoft.com/office/drawing/2016/ink" xmlns:am3d="http://schemas.microsoft.com/office/drawing/2017/model3d" xmlns:o="urn:schemas-microsoft-com:office:office" xmlns:oel="http://schemas.microsoft.com/office/2019/extlst" xmlns:r="http://schemas.openxmlformats.org/officeDocument/2006/relationships" xmlns:m="http://schemas.openxmlformats.org/officeDocument/2006/math" xmlns:v="urn:schemas-microsoft-com:vml" xmlns:wp14="http://schemas.microsoft.com/office/word/2010/wordprocessingDrawing" xmlns:wp="http://schemas.openxmlformats.org/drawingml/2006/wordprocessingDrawing" xmlns:w10="urn:schemas-microsoft-com:office:word" xmlns:w="http://schemas.openxmlformats.org/wordprocessingml/2006/main" xmlns:w14="http://schemas.microsoft.com/office/word/2010/wordml" xmlns:w15="http://schemas.microsoft.com/office/word/2012/wordml" xmlns:w16cex="http://schemas.microsoft.com/office/word/2018/wordml/cex" xmlns:w16cid="http://schemas.microsoft.com/office/word/2016/wordml/cid" xmlns:w16="http://schemas.microsoft.com/office/word/2018/wordml" xmlns:w16sdtdh="http://schemas.microsoft.com/office/word/2020/wordml/sdtdatahash" xmlns:w16se="http://schemas.microsoft.com/office/word/2015/wordml/symex" xmlns:wpg="http://schemas.microsoft.com/office/word/2010/wordprocessingGroup" xmlns:wpi="http://schemas.microsoft.com/office/word/2010/wordprocessingInk" xmlns:wne="http://schemas.microsoft.com/office/word/2006/wordml" xmlns:wps="http://schemas.microsoft.com/office/word/2010/wordprocessingShape" mc:Ignorable="w14 w15 w16se w16cid w16 w16cex w16sdtdh wp14">
   <w:p>
     <w:pPr>
       <w:pStyle w:val="Piedepgina"/>
@@ -2315,7 +2331,7 @@
 </file>
 
 <file path=word/footnotes.xml><?xml version="1.0" encoding="utf-8"?>
-<w:footnotes xmlns:wpc="http://schemas.microsoft.com/office/word/2010/wordprocessingCanvas" xmlns:cx="http://schemas.microsoft.com/office/drawing/2014/chartex" xmlns:cx1="http://schemas.microsoft.com/office/drawing/2015/9/8/chartex" xmlns:cx2="http://schemas.microsoft.com/office/drawing/2015/10/21/chartex" xmlns:cx3="http://schemas.microsoft.com/office/drawing/2016/5/9/chartex" xmlns:cx4="http://schemas.microsoft.com/office/drawing/2016/5/10/chartex" xmlns:cx5="http://schemas.microsoft.com/office/drawing/2016/5/11/chartex" xmlns:cx6="http://schemas.microsoft.com/office/drawing/2016/5/12/chartex" xmlns:cx7="http://schemas.microsoft.com/office/drawing/2016/5/13/chartex" xmlns:cx8="http://schemas.microsoft.com/office/drawing/2016/5/14/chartex" xmlns:mc="http://schemas.openxmlformats.org/markup-compatibility/2006" xmlns:aink="http://schemas.microsoft.com/office/drawing/2016/ink" xmlns:am3d="http://schemas.microsoft.com/office/drawing/2017/model3d" xmlns:o="urn:schemas-microsoft-com:office:office" xmlns:r="http://schemas.openxmlformats.org/officeDocument/2006/relationships" xmlns:m="http://schemas.openxmlformats.org/officeDocument/2006/math" xmlns:v="urn:schemas-microsoft-com:vml" xmlns:wp14="http://schemas.microsoft.com/office/word/2010/wordprocessingDrawing" xmlns:wp="http://schemas.openxmlformats.org/drawingml/2006/wordprocessingDrawing" xmlns:w10="urn:schemas-microsoft-com:office:word" xmlns:w="http://schemas.openxmlformats.org/wordprocessingml/2006/main" xmlns:w14="http://schemas.microsoft.com/office/word/2010/wordml" xmlns:w15="http://schemas.microsoft.com/office/word/2012/wordml" xmlns:w16cex="http://schemas.microsoft.com/office/word/2018/wordml/cex" xmlns:w16cid="http://schemas.microsoft.com/office/word/2016/wordml/cid" xmlns:w16="http://schemas.microsoft.com/office/word/2018/wordml" xmlns:w16sdtdh="http://schemas.microsoft.com/office/word/2020/wordml/sdtdatahash" xmlns:w16se="http://schemas.microsoft.com/office/word/2015/wordml/symex" xmlns:wpg="http://schemas.microsoft.com/office/word/2010/wordprocessingGroup" xmlns:wpi="http://schemas.microsoft.com/office/word/2010/wordprocessingInk" xmlns:wne="http://schemas.microsoft.com/office/word/2006/wordml" xmlns:wps="http://schemas.microsoft.com/office/word/2010/wordprocessingShape" mc:Ignorable="w14 w15 w16se w16cid w16 w16cex w16sdtdh wp14">
+<w:footnotes xmlns:wpc="http://schemas.microsoft.com/office/word/2010/wordprocessingCanvas" xmlns:cx="http://schemas.microsoft.com/office/drawing/2014/chartex" xmlns:cx1="http://schemas.microsoft.com/office/drawing/2015/9/8/chartex" xmlns:cx2="http://schemas.microsoft.com/office/drawing/2015/10/21/chartex" xmlns:cx3="http://schemas.microsoft.com/office/drawing/2016/5/9/chartex" xmlns:cx4="http://schemas.microsoft.com/office/drawing/2016/5/10/chartex" xmlns:cx5="http://schemas.microsoft.com/office/drawing/2016/5/11/chartex" xmlns:cx6="http://schemas.microsoft.com/office/drawing/2016/5/12/chartex" xmlns:cx7="http://schemas.microsoft.com/office/drawing/2016/5/13/chartex" xmlns:cx8="http://schemas.microsoft.com/office/drawing/2016/5/14/chartex" xmlns:mc="http://schemas.openxmlformats.org/markup-compatibility/2006" xmlns:aink="http://schemas.microsoft.com/office/drawing/2016/ink" xmlns:am3d="http://schemas.microsoft.com/office/drawing/2017/model3d" xmlns:o="urn:schemas-microsoft-com:office:office" xmlns:oel="http://schemas.microsoft.com/office/2019/extlst" xmlns:r="http://schemas.openxmlformats.org/officeDocument/2006/relationships" xmlns:m="http://schemas.openxmlformats.org/officeDocument/2006/math" xmlns:v="urn:schemas-microsoft-com:vml" xmlns:wp14="http://schemas.microsoft.com/office/word/2010/wordprocessingDrawing" xmlns:wp="http://schemas.openxmlformats.org/drawingml/2006/wordprocessingDrawing" xmlns:w10="urn:schemas-microsoft-com:office:word" xmlns:w="http://schemas.openxmlformats.org/wordprocessingml/2006/main" xmlns:w14="http://schemas.microsoft.com/office/word/2010/wordml" xmlns:w15="http://schemas.microsoft.com/office/word/2012/wordml" xmlns:w16cex="http://schemas.microsoft.com/office/word/2018/wordml/cex" xmlns:w16cid="http://schemas.microsoft.com/office/word/2016/wordml/cid" xmlns:w16="http://schemas.microsoft.com/office/word/2018/wordml" xmlns:w16sdtdh="http://schemas.microsoft.com/office/word/2020/wordml/sdtdatahash" xmlns:w16se="http://schemas.microsoft.com/office/word/2015/wordml/symex" xmlns:wpg="http://schemas.microsoft.com/office/word/2010/wordprocessingGroup" xmlns:wpi="http://schemas.microsoft.com/office/word/2010/wordprocessingInk" xmlns:wne="http://schemas.microsoft.com/office/word/2006/wordml" xmlns:wps="http://schemas.microsoft.com/office/word/2010/wordprocessingShape" mc:Ignorable="w14 w15 w16se w16cid w16 w16cex w16sdtdh wp14">
   <w:footnote w:type="separator" w:id="-1">
     <w:p>
       <w:pPr>
@@ -2340,7 +2356,7 @@
 </file>
 
 <file path=word/header1.xml><?xml version="1.0" encoding="utf-8"?>
-<w:hdr xmlns:wpc="http://schemas.microsoft.com/office/word/2010/wordprocessingCanvas" xmlns:cx="http://schemas.microsoft.com/office/drawing/2014/chartex" xmlns:cx1="http://schemas.microsoft.com/office/drawing/2015/9/8/chartex" xmlns:cx2="http://schemas.microsoft.com/office/drawing/2015/10/21/chartex" xmlns:cx3="http://schemas.microsoft.com/office/drawing/2016/5/9/chartex" xmlns:cx4="http://schemas.microsoft.com/office/drawing/2016/5/10/chartex" xmlns:cx5="http://schemas.microsoft.com/office/drawing/2016/5/11/chartex" xmlns:cx6="http://schemas.microsoft.com/office/drawing/2016/5/12/chartex" xmlns:cx7="http://schemas.microsoft.com/office/drawing/2016/5/13/chartex" xmlns:cx8="http://schemas.microsoft.com/office/drawing/2016/5/14/chartex" xmlns:mc="http://schemas.openxmlformats.org/markup-compatibility/2006" xmlns:aink="http://schemas.microsoft.com/office/drawing/2016/ink" xmlns:am3d="http://schemas.microsoft.com/office/drawing/2017/model3d" xmlns:o="urn:schemas-microsoft-com:office:office" xmlns:r="http://schemas.openxmlformats.org/officeDocument/2006/relationships" xmlns:m="http://schemas.openxmlformats.org/officeDocument/2006/math" xmlns:v="urn:schemas-microsoft-com:vml" xmlns:wp14="http://schemas.microsoft.com/office/word/2010/wordprocessingDrawing" xmlns:wp="http://schemas.openxmlformats.org/drawingml/2006/wordprocessingDrawing" xmlns:w10="urn:schemas-microsoft-com:office:word" xmlns:w="http://schemas.openxmlformats.org/wordprocessingml/2006/main" xmlns:w14="http://schemas.microsoft.com/office/word/2010/wordml" xmlns:w15="http://schemas.microsoft.com/office/word/2012/wordml" xmlns:w16cex="http://schemas.microsoft.com/office/word/2018/wordml/cex" xmlns:w16cid="http://schemas.microsoft.com/office/word/2016/wordml/cid" xmlns:w16="http://schemas.microsoft.com/office/word/2018/wordml" xmlns:w16sdtdh="http://schemas.microsoft.com/office/word/2020/wordml/sdtdatahash" xmlns:w16se="http://schemas.microsoft.com/office/word/2015/wordml/symex" xmlns:wpg="http://schemas.microsoft.com/office/word/2010/wordprocessingGroup" xmlns:wpi="http://schemas.microsoft.com/office/word/2010/wordprocessingInk" xmlns:wne="http://schemas.microsoft.com/office/word/2006/wordml" xmlns:wps="http://schemas.microsoft.com/office/word/2010/wordprocessingShape" mc:Ignorable="w14 w15 w16se w16cid w16 w16cex w16sdtdh wp14">
+<w:hdr xmlns:wpc="http://schemas.microsoft.com/office/word/2010/wordprocessingCanvas" xmlns:cx="http://schemas.microsoft.com/office/drawing/2014/chartex" xmlns:cx1="http://schemas.microsoft.com/office/drawing/2015/9/8/chartex" xmlns:cx2="http://schemas.microsoft.com/office/drawing/2015/10/21/chartex" xmlns:cx3="http://schemas.microsoft.com/office/drawing/2016/5/9/chartex" xmlns:cx4="http://schemas.microsoft.com/office/drawing/2016/5/10/chartex" xmlns:cx5="http://schemas.microsoft.com/office/drawing/2016/5/11/chartex" xmlns:cx6="http://schemas.microsoft.com/office/drawing/2016/5/12/chartex" xmlns:cx7="http://schemas.microsoft.com/office/drawing/2016/5/13/chartex" xmlns:cx8="http://schemas.microsoft.com/office/drawing/2016/5/14/chartex" xmlns:mc="http://schemas.openxmlformats.org/markup-compatibility/2006" xmlns:aink="http://schemas.microsoft.com/office/drawing/2016/ink" xmlns:am3d="http://schemas.microsoft.com/office/drawing/2017/model3d" xmlns:o="urn:schemas-microsoft-com:office:office" xmlns:oel="http://schemas.microsoft.com/office/2019/extlst" xmlns:r="http://schemas.openxmlformats.org/officeDocument/2006/relationships" xmlns:m="http://schemas.openxmlformats.org/officeDocument/2006/math" xmlns:v="urn:schemas-microsoft-com:vml" xmlns:wp14="http://schemas.microsoft.com/office/word/2010/wordprocessingDrawing" xmlns:wp="http://schemas.openxmlformats.org/drawingml/2006/wordprocessingDrawing" xmlns:w10="urn:schemas-microsoft-com:office:word" xmlns:w="http://schemas.openxmlformats.org/wordprocessingml/2006/main" xmlns:w14="http://schemas.microsoft.com/office/word/2010/wordml" xmlns:w15="http://schemas.microsoft.com/office/word/2012/wordml" xmlns:w16cex="http://schemas.microsoft.com/office/word/2018/wordml/cex" xmlns:w16cid="http://schemas.microsoft.com/office/word/2016/wordml/cid" xmlns:w16="http://schemas.microsoft.com/office/word/2018/wordml" xmlns:w16sdtdh="http://schemas.microsoft.com/office/word/2020/wordml/sdtdatahash" xmlns:w16se="http://schemas.microsoft.com/office/word/2015/wordml/symex" xmlns:wpg="http://schemas.microsoft.com/office/word/2010/wordprocessingGroup" xmlns:wpi="http://schemas.microsoft.com/office/word/2010/wordprocessingInk" xmlns:wne="http://schemas.microsoft.com/office/word/2006/wordml" xmlns:wps="http://schemas.microsoft.com/office/word/2010/wordprocessingShape" mc:Ignorable="w14 w15 w16se w16cid w16 w16cex w16sdtdh wp14">
   <w:p>
     <w:pPr>
       <w:pStyle w:val="Encabezado"/>
@@ -2417,7 +2433,7 @@
 </file>
 
 <file path=word/numbering.xml><?xml version="1.0" encoding="utf-8"?>
-<w:numbering xmlns:wpc="http://schemas.microsoft.com/office/word/2010/wordprocessingCanvas" xmlns:cx="http://schemas.microsoft.com/office/drawing/2014/chartex" xmlns:cx1="http://schemas.microsoft.com/office/drawing/2015/9/8/chartex" xmlns:cx2="http://schemas.microsoft.com/office/drawing/2015/10/21/chartex" xmlns:cx3="http://schemas.microsoft.com/office/drawing/2016/5/9/chartex" xmlns:cx4="http://schemas.microsoft.com/office/drawing/2016/5/10/chartex" xmlns:cx5="http://schemas.microsoft.com/office/drawing/2016/5/11/chartex" xmlns:cx6="http://schemas.microsoft.com/office/drawing/2016/5/12/chartex" xmlns:cx7="http://schemas.microsoft.com/office/drawing/2016/5/13/chartex" xmlns:cx8="http://schemas.microsoft.com/office/drawing/2016/5/14/chartex" xmlns:mc="http://schemas.openxmlformats.org/markup-compatibility/2006" xmlns:aink="http://schemas.microsoft.com/office/drawing/2016/ink" xmlns:am3d="http://schemas.microsoft.com/office/drawing/2017/model3d" xmlns:o="urn:schemas-microsoft-com:office:office" xmlns:r="http://schemas.openxmlformats.org/officeDocument/2006/relationships" xmlns:m="http://schemas.openxmlformats.org/officeDocument/2006/math" xmlns:v="urn:schemas-microsoft-com:vml" xmlns:wp14="http://schemas.microsoft.com/office/word/2010/wordprocessingDrawing" xmlns:wp="http://schemas.openxmlformats.org/drawingml/2006/wordprocessingDrawing" xmlns:w10="urn:schemas-microsoft-com:office:word" xmlns:w="http://schemas.openxmlformats.org/wordprocessingml/2006/main" xmlns:w14="http://schemas.microsoft.com/office/word/2010/wordml" xmlns:w15="http://schemas.microsoft.com/office/word/2012/wordml" xmlns:w16cex="http://schemas.microsoft.com/office/word/2018/wordml/cex" xmlns:w16cid="http://schemas.microsoft.com/office/word/2016/wordml/cid" xmlns:w16="http://schemas.microsoft.com/office/word/2018/wordml" xmlns:w16sdtdh="http://schemas.microsoft.com/office/word/2020/wordml/sdtdatahash" xmlns:w16se="http://schemas.microsoft.com/office/word/2015/wordml/symex" xmlns:wpg="http://schemas.microsoft.com/office/word/2010/wordprocessingGroup" xmlns:wpi="http://schemas.microsoft.com/office/word/2010/wordprocessingInk" xmlns:wne="http://schemas.microsoft.com/office/word/2006/wordml" xmlns:wps="http://schemas.microsoft.com/office/word/2010/wordprocessingShape" mc:Ignorable="w14 w15 w16se w16cid w16 w16cex w16sdtdh wp14">
+<w:numbering xmlns:wpc="http://schemas.microsoft.com/office/word/2010/wordprocessingCanvas" xmlns:cx="http://schemas.microsoft.com/office/drawing/2014/chartex" xmlns:cx1="http://schemas.microsoft.com/office/drawing/2015/9/8/chartex" xmlns:cx2="http://schemas.microsoft.com/office/drawing/2015/10/21/chartex" xmlns:cx3="http://schemas.microsoft.com/office/drawing/2016/5/9/chartex" xmlns:cx4="http://schemas.microsoft.com/office/drawing/2016/5/10/chartex" xmlns:cx5="http://schemas.microsoft.com/office/drawing/2016/5/11/chartex" xmlns:cx6="http://schemas.microsoft.com/office/drawing/2016/5/12/chartex" xmlns:cx7="http://schemas.microsoft.com/office/drawing/2016/5/13/chartex" xmlns:cx8="http://schemas.microsoft.com/office/drawing/2016/5/14/chartex" xmlns:mc="http://schemas.openxmlformats.org/markup-compatibility/2006" xmlns:aink="http://schemas.microsoft.com/office/drawing/2016/ink" xmlns:am3d="http://schemas.microsoft.com/office/drawing/2017/model3d" xmlns:o="urn:schemas-microsoft-com:office:office" xmlns:oel="http://schemas.microsoft.com/office/2019/extlst" xmlns:r="http://schemas.openxmlformats.org/officeDocument/2006/relationships" xmlns:m="http://schemas.openxmlformats.org/officeDocument/2006/math" xmlns:v="urn:schemas-microsoft-com:vml" xmlns:wp14="http://schemas.microsoft.com/office/word/2010/wordprocessingDrawing" xmlns:wp="http://schemas.openxmlformats.org/drawingml/2006/wordprocessingDrawing" xmlns:w10="urn:schemas-microsoft-com:office:word" xmlns:w="http://schemas.openxmlformats.org/wordprocessingml/2006/main" xmlns:w14="http://schemas.microsoft.com/office/word/2010/wordml" xmlns:w15="http://schemas.microsoft.com/office/word/2012/wordml" xmlns:w16cex="http://schemas.microsoft.com/office/word/2018/wordml/cex" xmlns:w16cid="http://schemas.microsoft.com/office/word/2016/wordml/cid" xmlns:w16="http://schemas.microsoft.com/office/word/2018/wordml" xmlns:w16sdtdh="http://schemas.microsoft.com/office/word/2020/wordml/sdtdatahash" xmlns:w16se="http://schemas.microsoft.com/office/word/2015/wordml/symex" xmlns:wpg="http://schemas.microsoft.com/office/word/2010/wordprocessingGroup" xmlns:wpi="http://schemas.microsoft.com/office/word/2010/wordprocessingInk" xmlns:wne="http://schemas.microsoft.com/office/word/2006/wordml" xmlns:wps="http://schemas.microsoft.com/office/word/2010/wordprocessingShape" mc:Ignorable="w14 w15 w16se w16cid w16 w16cex w16sdtdh wp14">
   <w:abstractNum w:abstractNumId="0" w15:restartNumberingAfterBreak="0">
     <w:nsid w:val="55056524"/>
     <w:multiLevelType w:val="hybridMultilevel"/>
@@ -2504,7 +2520,7 @@
       </w:pPr>
     </w:lvl>
   </w:abstractNum>
-  <w:num w:numId="1">
+  <w:num w:numId="1" w16cid:durableId="2065105748">
     <w:abstractNumId w:val="0"/>
   </w:num>
 </w:numbering>

</xml_diff>